<commit_message>
More documentation. Make the canHandler queues thread safe
</commit_message>
<xml_diff>
--- a/docs/DevelopeGuide.docx
+++ b/docs/DevelopeGuide.docx
@@ -52,6 +52,10 @@
     <w:p>
       <w:pPr>
         <w:pStyle w:val="Heading1"/>
+        <w:numPr>
+          <w:ilvl w:val="0"/>
+          <w:numId w:val="1"/>
+        </w:numPr>
         <w:outlineLvl w:val="0"/>
         <w:rPr/>
       </w:pPr>
@@ -671,15 +675,7 @@
       </w:pPr>
       <w:r>
         <w:rPr/>
-        <w:t xml:space="preserve">The canwifi module is a linux based module built to run on raspberry pi, but it can be expanded to any linux system. Its main puRaspberry Piose is to translate the messages from Engine Driver </w:t>
-      </w:r>
-      <w:r>
-        <w:rPr/>
-        <w:t xml:space="preserve">(ED) </w:t>
-      </w:r>
-      <w:r>
-        <w:rPr/>
-        <w:t>to CBUS module without using JMRI. It communicates with ED using TCP and with CBUS using CANSocket.</w:t>
+        <w:t>The canwifi module is a linux based module built to run on raspberry pi, but it can be expanded to any linux system. Its main puRaspberry Piose is to translate the messages from Engine Driver (ED) to CBUS module without using JMRI. It communicates with ED using TCP and with CBUS using CANSocket.</w:t>
       </w:r>
     </w:p>
     <w:p>
@@ -699,15 +695,7 @@
       </w:pPr>
       <w:r>
         <w:rPr/>
-        <w:t xml:space="preserve">Below is an architecture overview </w:t>
-      </w:r>
-      <w:r>
-        <w:rPr/>
-        <w:t>on Wifi mode.</w:t>
-      </w:r>
-      <w:r>
-        <w:rPr/>
-        <w:t xml:space="preserve"> </w:t>
+        <w:t xml:space="preserve">Below is an architecture overview on Wifi mode. </w:t>
       </w:r>
     </w:p>
     <w:p>
@@ -727,54 +715,53 @@
       <w:r>
         <w:rPr/>
         <w:pict>
-          <v:group id="shape_0" style="position:absolute;margin-left:0pt;margin-top:-42.95pt;width:481.85pt;height:85.85pt" coordorigin="0,-859" coordsize="9637,1717">
-            <v:rect id="shape_0" stroked="f" style="position:absolute;left:0;top:-859;width:619;height:807;mso-position-vertical:center">
+          <v:group id="shape_0" style="position:absolute;margin-left:0.05pt;margin-top:-36pt;width:481.8pt;height:85.75pt" coordorigin="1,-720" coordsize="9636,1715">
+            <v:rect id="shape_0" stroked="f" style="position:absolute;left:1;top:-720;width:618;height:806;mso-position-vertical:center">
               <v:imagedata r:id="rId2" detectmouseclick="t"/>
               <v:wrap v:type="none"/>
               <v:stroke color="#3465a4" joinstyle="round" endcap="flat"/>
             </v:rect>
-            <v:roundrect id="shape_0" fillcolor="#729fcf" stroked="t" style="position:absolute;left:1527;top:-405;width:1287;height:908;mso-position-vertical:center">
+            <v:rect id="shape_0" fillcolor="#729fcf" stroked="t" style="position:absolute;left:1528;top:-266;width:1286;height:907;mso-position-vertical:center">
               <v:wrap v:type="none"/>
               <v:fill type="solid" color2="#8d6030" detectmouseclick="t"/>
               <v:stroke color="#3465a4" joinstyle="round" endcap="flat"/>
-            </v:roundrect>
-            <v:roundrect id="shape_0" fillcolor="#729fcf" stroked="t" style="position:absolute;left:3721;top:-455;width:1431;height:1008;mso-position-vertical:center">
+            </v:rect>
+            <v:rect id="shape_0" fillcolor="#729fcf" stroked="t" style="position:absolute;left:3722;top:-316;width:1430;height:1007;mso-position-vertical:center">
               <v:wrap v:type="none"/>
               <v:fill type="solid" color2="#8d6030" detectmouseclick="t"/>
               <v:stroke color="#3465a4" joinstyle="round" endcap="flat"/>
-            </v:roundrect>
-            <v:roundrect id="shape_0" fillcolor="#729fcf" stroked="t" style="position:absolute;left:6139;top:-264;width:1000;height:706;mso-position-vertical:center">
+            </v:rect>
+            <v:rect id="shape_0" fillcolor="#729fcf" stroked="t" style="position:absolute;left:6140;top:-124;width:999;height:705;mso-position-vertical:center">
               <v:wrap v:type="none"/>
               <v:fill type="solid" color2="#8d6030" detectmouseclick="t"/>
               <v:stroke color="#3465a4" joinstyle="round" endcap="flat"/>
-            </v:roundrect>
-            <v:shape id="shape_0" coordorigin="0,0" coordsize="21600,21600" path="m1930,7160l1530,4490l3400,1970l5270,1970l5860,1950l6470,2210l6970,2600l7450,1390l8340,650l9340,650l10004,690l10710,1050l11210,1700l11570,630l12330,0l13150,0l13840,0l14470,460l14870,1160l15330,440l16020,0l16740,0l17910,0l18900,1130l19110,2710l20240,3150l21060,4580l21060,6220l21060,6720l21000,7200l20830,7660l21310,8460l21600,9450l21600,10460l21600,12750l20310,14680l18650,15010l18650,17200l17370,18920l15770,18920l15220,18920l14700,18710l14240,18310l13820,20240l12490,21600l11000,21600l9890,21600l8840,20790l8210,19510l7620,20000l7930,20290l6240,20290l4850,20290l3570,19280l2900,17640l1300,17600l480,16300l480,14660l480,13900l690,13210l1070,12640l380,12160l0,11210l0,10120l0,8590l840,7330l1930,7160l1930,7160l1950,7410l2040,7690l2090,7920l6970,2600l7200,2790l7480,3050l7670,3310l11210,1700l11130,1910l11080,2160l11030,2400l14870,1160l14720,1400l14640,1720l14540,2010l19110,2710l19130,2890l19230,3290l19190,3380l20830,7660l20660,8170l20430,8620l20110,8990l18660,15010l18740,14200l18280,12200l17000,11450l14240,18310l14320,17980l14350,17680l14370,17360l8220,19510l8060,19250l7960,18950l7860,18640l2900,17640l3090,17600l3280,17540l3460,17450l1070,12640l1400,12900l1780,13130l2330,13040l59768832,0l2162688,0l-661651456,2146250736l0,0l983040,524288l2162688,0l-536870912,1094l-1772093440,1142l0,0l2162688,0l-661651456,2146250736l0,0l1703936,524288l2162688,0l-2027945984,645l1203240960,2146249876l-9961472,1101l2162688,0l1166016512,1158l1203240960,2146249876l0,0l2162688,0l-661651456,2146250736l0,0l2031616,524288l2162688,0l-437256192,1074l1203240960,2146249876l-3670016,1101l34668544,0l1239941120,2146249876l-2102394880,853l-1179648000,568l0,0l0,0l-65536,-1l-1,6553712l-1377828832,2146249880l-1377828864,2146249880l-1377828864,2146249880l-1377828864,2146249880l67043328,5242945l32,0l0,0l6815744,7667744l-1377828749,2146249880l-1377828864,2146249880l-1377828864,2146249880l-1377828864,2146249880l67043328,7602208l111,0l0,0l2621440,6881399l102,131072l0,327680l327680,0l0,0l0,0l15728640,0l4194304,0l-625999872,944l6422528,7602281l7602291,6619250l7143521,6488096l6357096,7602290l7471205,0l131072,101l2162688,0l-1434451968,1134l1360003072,1092l22020096,0l4194304,0l-398458880,761l0,0l0,0l0,0l0,0l0,0l131072,11416l11599872,0l-2019557376,1169l-392167424,1080l6815744,6488096l-1377828753,2146249880l-1377828864,2146249880l-1377828864,2146249880l-1377828864,2146249880l67043328,7340143l101,0l0,0l6815744,6357106l116,131072l0,327680l327680,0l0,0l3211264,0l-1895825408,1071l-1866465280,1120l-1731198976,1128l5767168,0l3145833,0l7340032,0l0,0l131072,0l838598656,1146l919601152,1079l919601152,1079l1443889152,1096l-359661568,1121l1656750080,1080l-1999634432,1134l0,0l0,0l0,0l7340032,0l276889600,0l759169024,1493588242l1444043018,1494767126l-1727555556,151648265l511712880,872626690l873806348,1141066265l1142245900,151623961l1946335252,436929970l1081344696,235342606l65551,237573898l-1207884275,255863041l-1894121457,270401822l488179745,723008600l1307840590,1896894189l-313705226,15088893l1010777151,-314577601l1560293425,1130197249l1762476120,1762289926l1712743954,102525208l1712740701,102525208l1560303965,874125376l1946335265,201786549l-1205073395,481542399l-1205059823,464765183l-1205059824,414433535l-1205062630,1077965826l824052500,153684006l525929768,34381580l-16708577,1074528524l204740110,20205338l16801844,19959296l691208449,18308897l1325471711,1863802647l420938519,406939955l-200258005,1299345757l-311298835,1561349725l1901931510,-185774734l3997156,724299071l1060912939,724249597l-466919948,1563375890l1575824241,288041771l235092242,1010580496l1895903281,1901920349l390016279,1040845120l926236695,725620532l1075262510,389294373l874256960,387913487l393156447,441784068l874783296,1342249487l35323674,118703642l1075192087,372515617l874454080,-553576929l857080086,626008328l620897679,874321984l-1205069275,390119679l1346308625,741343532l19672833,807476780l856686864,-1207951103l263438591,-1207943415l296993023,-1207943414l155238655,3411209l-1200084199,273558296l724249596,1911876941l1561349869,-164924815l-313691861,728920564l1057025323,728849917l724262388,724249387l-46191644,737440093l728920413,-466932949l387060011,728849721l724249387,19935531l1895849329,1567715697l1482441565,-14417735l185155785,672087826l557781515,-1225982024l336345357,-1205782260l213052671,-4709831l957067754,724249344l724238635,1567686745l0,0l0,0l0,0l0,0l0,0l0,0l0,0l0,0l0,0l0,0l0,0l0,0l0,0l0,0l0,0l0,0l0,0l0,0l0,0l0,0l0,0l0,0l0,0l0,0l0,0l0,0l0,0l0,0l0,0l0,0l0,0l0,0l0,0l0,0l0,0l0,0l0,0l0,0l0,0l0,0l0,0l0,0l0,0l0,0l0,0l0,0l0,0l0,0l0,0l0,0l0,0l0,0l0,0l0,0l0,0l0,0l0,0l0,0l0,0l0,0l0,0l0,0l0,0l0,0l0,0l0,0l0,0l0,0l0,0l0,0l0,0l0,0l0,0l0,0l0,0l0,0l0,0l0,0l0,0l0,0l0,0l0,0l0,0l0,0l0,0l0,0l0,0l0,0l0,0l0,0l0,0l0,0l0,0l0,0l0,0l0,0l0,0l0,0l0,0l0,0l0,0l0,0l0,0l0,0l0,0l0,0l0,0l0,0l0,0l0,0l0,0l0,0l0,0l0,0l0,0l0,0l0,0l0,0l0,0l0,0l0,0l0,0l0,0l0,0l0,0l0,0l0,0l0,0l0,0l0,0l0,0l0,0l0,0l0,0l0,0l0,0l0,0l0,0l0,0l0,0l0,0l0,0l0,0l0,0l0,0l0,0l0,0l0,0l0,0l0,0l0,0l0,0l0,0l0,0l0,0l0,0l0,0l0,0l0,0l0,0l0,0l0,0l0,0l0,0l0,0l0,0l0,0l0,0l0,0l0,0l0,0l0,0l0,0l0,0l0,0l0,0l0,0l0,0l0,0l0,0l0,0l0,0l0,0l0,0l0,0l0,0l0,0l0,0l0,0l0,0l0,0l0,0l0,0l0,0l0,0l0,0l0,0l0,0l0,0l0,0l0,0l0,0l0,0l0,0l0,0l0,0l0,0l0,0l0,0l0,0l0,0l0,0l0,0l0,0l0,0l0,0l0,0l0,0l0,0l0,0l0,0l0,0l0,0l0,0l0,0l0,0l0,0l0,0l0,0l0,0l0,0l0,0l0,0l0,0l0,0l0,0l0,0l0,0l0,0l0,0l0,0l0,0l0,0l0,0l0,0l0,0l0,0l0,0l0,0l0,0l0,0l0,0l0,0l0,0l0,0l0,0l0,0l0,0l0,0l0,0l0,0l0,0l0,0l0,0l0,0l0,0l0,0l0,0l0,0l0,0l0,0l0,0l0,0l0,0l0,0l0,0l0,0l0,0l0,0l0,0l0,0l0,0l0,0l0,0l0,0l0,0l0,0l0,0l0,0l0,0l0,0l0,0l0,0l0,0l0,0l0,0l0,0l0,0l0,0l0,0l0,0l0,0l0,0l0,0l0,0l0,0l0,0l0,0l0,0l0,0l0,0l0,0l0,0l0,0l0,0l0,0l0,0l0,0l0,0l0,0l0,0l0,0l0,0l0,0l0,0l0,0l0,0l0,0l0,0l0,0l0,0l0,0l0,0l0,0l0,0l0,0l0,0l0,0l0,0l0,0l0,0l0,0l0,0l0,0l0,0l0,0l0,0l0,0l0,0l0,0l0,0l0,0l0,0l0,0l0,0l0,0l0,0l0,0l0,0l0,0l0,0l0,0l0,0l0,0l0,0l0,0l0,0l0,0l0,0l0,0l0,0l0,0l0,0l0,0l0,0l0,0l0,0l0,0l0,0l0,0l0,0l0,0l0,0l0,0l0,0l0,0l0,0l0,0l0,0l0,0l0,0l0,0l0,0l0,0l0,0l0,0l0,0l0,0l0,0l0,0l0,0l0,0l0,0l0,0l0,0l0,0l0,0l0,0l0,0l0,0l0,0l0,0l0,0l0,0l0,0l0,0l0,0l0,0l0,0l0,0l0,0l0,0l0,0l0,0l0,0l0,0l0,0l0,0l0,0l0,0l0,0l0,0l0,0l0,0l0,0l0,0l0,0l0,0l0,0l0,0l0,0l0,0l0,0l0,0l0,0l0,0l0,0l0,0l16368,7929940l18940016,0l1495269376,1109l1657798656,1068l1768685568,1998613358l1668178234,1030909800l1381981986,1699243621l1852400737,828333927l828323126,959985970l876034359,1010704953l1047673463,1916434236l1010725456,1399994999l1701607796,1983543072l574450785,1701080649l1852394616,1043276395l980889404,1047679090l1949988668,1819113504l1634759482,574448995l1936028272,1702261349l1008746018,1949988655l1999584318,1010725434l1047673463,1916434236l1010725456,1399994999l1701607796,1983543072l574450785,1701080649l1852394616,1043276395l980889404,1047679090l1949988668,1092630334l1852141680,544762212l-2132664255,1850286227l1634301033,1702043756l544241012,1769104243l792491120,1047804535l1949988668,1043292769l1949988668,1009856830l1949988655,1999584318l18903610,0l8388608,0l1406140416,1071l1794113536,2146250767l1644167168,644l-1797259264,2146250778l55443456,0l55443456,0l1794113536,2146250767l1967128576,644l-1750073344,2146250778l0,0l0,0l1572864,0l1572864,0l0,131072l65536,0l3211264,0l1869479936,2146249728l-1614807040,899l-134217728,799l0,0l3145728,0l3211264,0l1739587584,864l-1377828864,2146249880l327680,71368704l65536,0l0,0l7405568,0l0,0l131072,0l2144010240,984l281018368,1166l281018368,1166l-221249536,1055l430964736,1133l-1885339648,1115l433061888,1088l0,0l0,0l0,0l7340032,0l8454144,0l0,0l196608,0l1069416448,2146248342l0,0l0,0l2084569088,1147l439353344,1102l0,0l598736896,1102l0,0l536018944,1102l0,0l0,0l0,0l720896,0l7405568,0l0,0l131072,0l538640384,1102l-1117782016,1084l-1117782016,1084l464519168,1102l-1109393408,1084l0,0l598736896,1102l0,0l0,0l0,0l544473088,1886680168l2174778,0l774897664,3355442l1204289536,2146249876l2097152,0l8454144,0l0,0l524288,0l1068236800,2146248342l0,0l0,0l598736896,1102l2084569088,1147l0,0l598736896,1102l0,0l387973120,1102l0,0l0,0l0,0l589824,0l17891328,0l537526272,1750343722l1713402729,543517801l1881174889,544502369l1948280431,1277191528l1701995113,1768318543l1881171299,1701474162l170816611,537537056l1750343722,1394635625l1668445551,1866670181l1176528228,544043631l1931506537,1701470837l1948284003,1752440943l1702109285,544435570l1948280431,1293968744l1818851951,1344299372l1768710773,706742883l1667845152,1702063717l779493420,808333856l1716068398,1663066400l544829551,1948280431l1293968744,1998605392l1847620449,1679848559l1920234345,1953849961l1998611557,543716457l1936287860,539631626l1701603686,1868111916l1633886325,1651449966l1852399988,1701736224l544497952,1886680168l1831808826,1818851951l1865310572,1294952306l841960528,774844462l170532874,1024l8454144,0l0,0l196608,0l1069416448,2146248342l0,0l0,0l11534336,1045l0,0l0,0l433061888,1088l0,0l414187520,1102l0,0l0,0l0,0l2162688,0l2162688,0l774897664,3684404l1203240960,2146249876l0,2146238464l7405568,0l0,0l131072,0l2144010240,984l423624704,1102l423624704,1102l527433728,993l-393216000,1083l11534336,1045l433061888,1088l0,0l0,0l0,0l0,0l8454144,0l0,0l196608,0l1069416448,2146248342l0,0l0,0l416284672,1102l0,0l0,0l433061888,1088l0,0l-931135488,1051l0,0l0,0l0,0l2162688,0l3211264,0l1885405184,1667853424l1869182049,1668231022l762602868,1701999731l28001,2146238464l3145728,0l4259840,0l1792016384,2146247623l131072,0l707788800,1104l-17825792,1108l1371537408,373l0,2146250734l804257792,2146250734l8454144,0l0,0l65536,0l536412160,1102l456130560,1102l-834666496,1084l2084569088,1147l-826277888,1084l361758720,1102l598736896,1102l0,0l0,0l611319808,1102l0,0l0,0l720896,0l8454144,0l0,0l196608,0l1069416448,2146248342l0,0l0,0l611319808,1102l0,0l0,0l598736896,1102l0,0l715128832,1104l0,0l0,0l0,0l720896,0l8454144,0l0,0l196608,0l1069416448,2146248342l0,0l0,0l439353344,1102l464519168,1102l0,0l598736896,1102l0,0l537198592,1102l0,0l0,0l0,0l786432,0l8454144,0l0,0l65536,0l537853952,1102l0,0l0,0l439353344,1102l-1042284544,1084l456130560,1102l598736896,1102l0,0l0,0l370147328,1102l0,0l0,0l786432,0l7405568,0l0,0l131072,0l2143027200,984l480247808,1102l480247808,1102l-1039138816,1061l488636416,1102l-1012924416,1061l433061888,1088l0,0l0,0l0,0l804257792,2146250734l8454144,0l0,0l196608,0l1069416448,2146248342l0,0l0,0l472907776,1102l0,0l0,0l433061888,1088l0,0l2145845248,984l0,0l0,0l0,0l3735552,0l7405568,0l0,0l131072,0l2144010240,984l495976448,1102l495976448,1102l-1039138816,1061l504365056,1102l472907776,1102l433061888,1088l0,0l0,0l0,0l0,0l8454144,0l0,0l196608,0l1069416448,2146248342l0,0l0,0l488636416,1102l0,0l0,0l433061888,1088l0,0l2145976320,984l0,0l0,0l0,0l3735552,0l7405568,0l0,0l131072,0l2144927744,984l511705088,1102l511705088,1102l-1039138816,1061l0,0l488636416,1102l433061888,1088l0,0l0,0l0,0l-964689920,521l8454144,0l0,0l196608,0l1069416448,2146248342l0,0l0,0l504365056,1102l0,0l0,0l433061888,1088l0,0l2145976320,984l0,0l0,0l0,0l3735552,0l9502720,0l0,0l196608,0l1069416448,2146248342l0,0l0,0l-641728512,972l-2097152,1108l-1039138816,1061l433061888,1088l0,0l2140471296,984l0,0l0,0l0,0l3801088,0l0,0l9437184,0l69271552,0l0,0l544276480,1102l597688320,1102l65536000,0l1310720,0l1836580864,1836580972l7564908,1886680168l1999580986,1999533943l1919888947,1297624935l959524684,1848588345l1936026977,1701011824l1784835840,762602341l1953720684,538970624l1862279200,1667590754l2037645428,167798128l538976288,538976288l1784835840,762602341l1886351984,1734438912l1852402533,1701970020l1769234796,1747805558l1751607653,1701970036l1769234796,1999463798l1752458345,1818587648l1986622561,1869622629l1912625267,1952541797l761624169,1500737392l805318656,822098222l942551040,825110528l2560,0l0,0l0,0l0,0l0,0l0,0l0,0l0,0l0,0l0,0l0,0l0,0l0,0l0,0l0,0l0,0l0,0l0,0l0,0l0,0l0,0l0,0l0,0l0,0l0,0l0,0l0,0l0,0l0,0l0,0l0,0l0,0l0,0l0,0l0,0l-1839202304,1147l0,0l0,0l0,0l0,0l0,0l0,0l0,0l1654652928,1072l0,0l0,0l0,0l0,0l0,0l0,0l0,0l37814272,0l-65011712,1157l722468864,1102l585105408,1102l0,0l16368,0l0,0l0,0l0,0l0,0l0,0l0,0l0,0l41025536,0l41025536,0l-1750073344,2146250778l-351272960,23l65536,0l-1667235840,609l-1377828864,2146249880l1928331264,1147l-1377828864,2146249880l1867513856,1147l0,0l0,0l4325376,0l24182784,0l-65011712,1157l1203240960,2146249876l0,0l0,0l0,0l0,0l-1750073344,2146250778l65536,0l65536,0l0,0l0,0l0,0l0,0l0,0l0,0l1794113536,2146250767l0,0l-1750073344,2146250778l0,0l0,0l1794113536,2146250767l0,0l-1750073344,2146250778l0,0l0,0l12648448,0l0,0l589824,0l0,0l379584512,1102l2084569088,1147l0,0l0,0l0,0l598736896,1102l-65536,-65537l65535,0l0,0l0,0l694157312,1104l2008023040,903l0,0l0,0l656408576,957l65536,0l-1651507200,1157l0,0l0,720896l-1272971264,802l7405568,0l0,0l131072,0l536870912,1102l447741952,1102l447741952,1102l439353344,1102l0,0l0,0l598736896,1102l0,0l0,0l0,0l7340032,0l3211264,0l0,0l262144,0l0,0l65536,0l0,0l8454144,0l0,0l196608,0l1069416448,2146248342l0,0l0,0l475004928,1080l0,0l0,0l118489088,1082l0,0l-1630994432,1098l0,0l0,0l0,0l5177344,0l8454144,0l0,0l196608,0l1069416448,2146248342l0,0l0,0l268435456,1080l0,0l401604608,1080l118489088,1082l0,0l-1637679104,1098l0,0l0,0l0,0l5242880,0l8454144,0l0,0l196608,0l1069416448,2146248342l0,0l0,0l-186646528,1157l646971392,1102l268435456,1080l118489088,1082l0,0l-1637679104,1098l0,0l0,0l0,0l5308416,0l8454144,0l0,0l65536,0l-1637285888,1098l671088640,1102l545259520,1104l-186646528,1157l553648128,1104l638582784,1102l118489088,1082l0,0l0,0l655360000,1102l0,0l0,0l5308416,0l7405568,0l0,0l131072,0l-1636827136,1098l662700032,1102l662700032,1102l646971392,1102l0,0l0,0l118489088,1082l0,0l0,0l0,0l-980418560,2146250753l8454144,0l0,0l196608,0l1069416448,2146248342l0,0l0,0l655360000,1102l0,0l0,0l118489088,1082l0,0l482344960,1080l0,0l0,0l0,0l5308416,0l8454144,0l0,0l196608,0l1069416448,2146248342l0,0l0,0l646971392,1102l679477248,1102l0,0l118489088,1082l0,0l-1636499456,1098l0,0l0,0l0,0l5373952,0l8454144,0l0,0l65536,0l-1635844096,1098l0,0l0,0l646971392,1102l768606208,1102l671088640,1102l118489088,1082l0,0l0,0l687865856,1102l0,0l0,0l5373952,0l7405568,0l0,0l131072,0l-1635319808,1098l695205888,1102l695205888,1102l679477248,1102l705691648,1102l0,0l118489088,1082l0,0l0,0l0,0l0,0l8454144,0l0,0l196608,0l1069416448,2146248342l0,0l0,0l687865856,1102l0,0l0,0l118489088,1082l0,0l703594496,1102l0,0l0,0l0,0l5373952,0l2162688,0l1380974592,1112494917l1230266186,4541524l0,0l7405568,0l0,0l131072,0l-1634992128,1098l713031680,1102l713031680,1102l679477248,1102l721420288,1102l687865856,1102l118489088,1082l0,0l0,0l0,0l0,0l8454144,0l0,0l196608,0l1069416448,2146248342l0,0l0,0l705691648,1102l0,0l0,0l118489088,1082l0,0l-1631125504,1098l0,0l0,0l0,0l5373952,0l7405568,0l0,0l131072,0l-1633943552,1098l728760320,1102l728760320,1102l679477248,1102l737148928,1102l705691648,1102l118489088,1082l0,0l0,0l0,0l804257792,2146250734l8454144,0l0,0l196608,0l1069416448,2146248342l0,0l0,0l721420288,1102l0,0l0,0l118489088,1082l0,0l-1631125504,1098l0,0l0,0l0,0l5373952,0l7405568,0l0,0l131072,0l-1632960512,1098l744488960,1102l744488960,1102l679477248,1102l752877568,1102l721420288,1102l118489088,1082l0,0l0,0l0,0l741867520,1102l8454144,0l0,0l196608,0l1069416448,2146248342l0,0l0,0l737148928,1102l0,0l0,0l118489088,1082l0,0l-1630994432,1098l0,0l0,0l0,0l5373952,0l7405568,0l0,0l131072,0l-1632043008,1098l760217600,1102l760217600,1102l679477248,1102l0,0l737148928,1102l118489088,1082l0,0l0,0l0,0l0,0l8454144,0l0,0l196608,0l1069416448,2146248342l0,0l0,0l752877568,1102l0,0l0,0l118489088,1082l0,0l-1630994432,1098l0,0l0,0l0,0l5373952,0l8454144,0l0,0l196608,0l1069416448,2146248342l0,0l0,0l646971392,1102l776994816,1102l679477248,1102l118489088,1082l0,0l-1636499456,1098l0,0l0,0l0,0l5439488,0l8454144,0l0,0l65536,0l-1635844096,1098l0,0l0,0l646971392,1102l868220928,1102l768606208,1102l118489088,1082l0,0l0,0l785383424,1102l0,0l0,0l5439488,0l7405568,0l0,0l131072,0l-1635319808,1098l792723456,1102l792723456,1102l776994816,1102l803209216,1102l0,0l118489088,1082l0,0l0,0l0,0l0,0l8454144,0l0,0l196608,0l1069416448,2146248342l0,0l0,0l785383424,1102l0,0l0,0l118489088,1082l0,0l801112064,1102l0,0l0,0l0,0l5439488,0l2162688,0l1380974592,1112494917l1431265098,1313426516l12613,0l7405568,0l0,0l131072,0l-1634992128,1098l810549248,1102l810549248,1102l776994816,1102l818937856,1102l785383424,1102l118489088,1082l0,0l0,0l0,0l868220928,1102l8454144,0l0,0l196608,0l1069416448,2146248342l0,0l0,0l803209216,1102l0,0l0,0l118489088,1082l0,0l-1631125504,1098l0,0l0,0l0,0l5439488,0l7405568,0l0,0l131072,0l-1633943552,1098l826277888,1102l826277888,1102l776994816,1102l836763648,1102l803209216,1102l118489088,1082l0,0l0,0l0,0l0,0l8454144,0l0,0l196608,0l1069416448,2146248342l0,0l0,0l818937856,1102l0,0l0,0l118489088,1082l0,0l834666496,1102l0,0l0,0l0,0l5439488,0l2162688,0l774897664,3684404l1203240960,2146249876l0,0l7405568,0l0,0l131072,0l-1632960512,1098l844103680,1102l844103680,1102l776994816,1102l852492288,1102l818937856,1102l118489088,1082l0,0l0,0l0,0l-1844445184,1147l8454144,0l0,0l196608,0l1069416448,2146248342l0,0l0,0l836763648,1102l0,0l0,0l118489088,1082l0,0l-1630994432,1098l0,0l0,0l0,0l5439488,0l7405568,0l0,0l131072,0l-1632043008,1098l859832320,1102l859832320,1102l776994816,1102l0,0l836763648,1102l118489088,1082l0,0l0,0l0,0l863502336,1102l8454144,0l0,0l196608,0l1069416448,2146248342l0,0l0,0l852492288,1102l0,0l0,0l118489088,1082l0,0l-1630994432,1098l0,0l0,0l0,0l5439488,0l8454144,0l0,0l196608,0l1069416448,2146248342l0,0l0,0l646971392,1102l451936256,1104l776994816,1102l118489088,1082l0,0l-1636499456,1098l0,0l0,0l0,0l5505024,0l6356992,0l1483735040,1140l1060110336,1061l-611844096,834l0,0l0,4784238l1487405166,1140l-1063911424,1916316897l2163778,0l1204289536,2146249876l1064304640,1061l6291456,0l8388608,0l0,0l196608,0l1069416448,2146248342l0,0l0,0l-756023296,1123l0,0l0,0l118489088,1082l0,0l-1631125504,1098l0,0l0,0l0,0l3473408,0l7405568,0l0,0l131072,0l-1633943552,1098l898629632,1102l898629632,1102l-782237696,1123l907018240,1102l-756023296,1123l118489088,1082l0,0l0,0l0,0l-1750073344,2146250778l8454144,0l0,0l196608,0l1069416448,2146248342l0,0l0,0l891289600,1102l0,0l0,0l118489088,1082l0,0l-1631125504,1098l0,0l0,0l0,0l3473408,0l7405568,0l0,0l131072,0l-1632960512,1098l914358272,1102l914358272,1102l-782237696,1123l922746880,1102l891289600,1102l118489088,1082l0,0l0,0l0,0l0,0l8454144,0l0,0l196608,0l1069416448,2146248342l0,0l0,0l907018240,1102l0,0l0,0l118489088,1082l0,0l-1630994432,1098l0,0l0,0l0,0l3473408,0l7405568,0l0,0l131072,0l-1632043008,1098l930086912,1102l930086912,1102l-782237696,1123l0,0l907018240,1102l118489088,1082l0,0l0,0l0,0l938475520,1102l8454144,0l0,0l196608,0l1069416448,2146248342l0,0l0,0l922746880,1102l0,0l0,0l118489088,1082l0,0l-1630994432,1098l0,0l0,0l0,0l3473408,0l8454144,0l0,0l196608,0l1069416448,2146248342l0,0l0,0l-816840704,1123l946864128,1102l-782237696,1123l118489088,1082l0,0l-1636499456,1098l0,0l0,0l0,0l3538944,0l8454144,0l0,0l65536,0l-1635844096,1098l0,0l0,0l-816840704,1123l-674234368,1123l938475520,1102l118489088,1082l0,0l0,0l955252736,1102l0,0l0,0l3538944,0l7405568,0l0,0l131072,0l-1635319808,1098l962592768,1102l962592768,1102l946864128,1102l973078528,1102l0,0l118489088,1082l0,0l0,0l0,0l804257792,2146250734l8454144,0l0,0l196608,0l1069416448,2146248342l0,0l0,0l955252736,1102l0,0l0,0l118489088,1082l0,0l970981376,1102l0,0l0,0l0,0l3538944,0l2162688,0l1380974592,1112494917l1431265098,1313426516l922759493,1102l7405568,0l0,0l131072,0l-1634992128,1098l980418560,1102l980418560,1102l946864128,1102l988807168,1102l955252736,1102l118489088,1082l0,0l0,0l0,0l0,0l8454144,0l0,0l196608,0l1069416448,2146248342l0,0l0,0l973078528,1102l0,0l0,0l118489088,1082l0,0l-1631125504,1098l0,0l0,0l0,0l3538944,0l7405568,0l0,0l131072,0l-1633943552,1098l996147200,1102l996147200,1102l946864128,1102l1004535808,1102l973078528,1102l118489088,1082l0,0l0,0l0,0l884998144,1102l8454144,0l0,0l196608,0l1069416448,2146248342l0,0l0,0l988807168,1102l0,0l0,0l118489088,1082l0,0l-1631125504,1098l0,0l0,0l0,0l3538944,0l7405568,0l0,0l131072,0l-1632960512,1098l1011875840,1102l1011875840,1102l946864128,1102l-689963008,1123l988807168,1102l118489088,1082l0,0l0,0l0,0l0,0l8454144,0l0,0l196608,0l1069416448,2146248342l0,0l0,0l1004535808,1102l0,0l0,0l118489088,1082l0,0l-1630994432,1098l0,0l0,0l0,0l3538944,0l2162688,0l1380974592,1112494917l1230266186,4541524l2097152,0l5308416,0l0,0l0,0l0,0l393216,0l0,0l2162688,0l1835008,0l0,257l5242880,0l8454144,0l0,0l196608,0l1069416448,2146248342l0,0l0,0l-638582784,977l0,0l0,0l1500512256,951l0,0l1035993088,1102l0,0l0,0l0,0l1507328,0l2162688,0l774897664,2130720048l1203240960,2146249876l0,0l8454144,0l0,0l196608,0l1069416448,2146248342l0,0l0,0l-858783744,977l1046478848,1102l-718274560,977l1500512256,951l0,0l1574240256,1147l0,0l0,0l0,0l1572864,0l8454144,0l0,0l65536,0l1574895616,1147l0,0l0,0l-858783744,977l1136656384,1102l1038090240,1102l1500512256,951l0,0l0,0l-631242752,977l0,0l0,0l1572864,0l8454144,0l0,0l196608,0l1069416448,2146248342l0,0l0,0l-631242752,977l0,0l0,0l1500512256,951l0,0l1063256064,1102l0,0l0,0l0,0l1572864,0l2162688,0l1263534080,1414483551l1191203653,2146249876l0,0l7405568,0l0,0l131072,0l1576271872,1147l1072693248,1102l1072693248,1102l1046478848,1102l1083179008,1102l-631242752,977l1500512256,951l0,0l0,0l0,0l-1078001664,-1077952577l8503231,0l0,0l196608,0l1069416448,2146248342l0,0l0,0l1065353216,1102l0,0l0,0l1500512256,951l0,0l1081081856,1102l0,0l0,0l0,0l1572864,0l2162688,0l774897664,2130720048l1203240960,2146249876l0,0l7405568,0l0,0l131072,0l1577320448,1147l1090519040,1102l1090519040,1102l1046478848,1102l1101004800,1102l1065353216,1102l1500512256,951l0,0l0,0l0,0l-1078001664,-1077952577l8503231,0l0,0l196608,0l1069416448,2146248342l0,0l0,0l1083179008,1102l0,0l0,0l1500512256,951l0,0l1098907648,1102l0,0l0,0l0,0l1572864,0l2162688,0l774897664,3420980l1203240960,2146249876l0,0l7405568,0l0,0l131072,0l1578303488,1147l1108344832,1102l1108344832,1102l1046478848,1102l1118830592,1102l1083179008,1102l1500512256,951l0,0l0,0l0,0l-1078001664,-1077952577l8503231,0l0,0l196608,0l1069416448,2146248342l0,0l0,0l1101004800,1102l0,0l0,0l1500512256,951l0,0l1116733440,1102l0,0l0,0l0,0l1572864,0l2162688,0l774897664,3420980l1203240960,2146249876l0,0l7405568,0l0,0l131072,0l1579220992,1147l1126170624,1102l1126170624,1102l1046478848,1102l0,0l1101004800,1102l1500512256,951l0,0l0,0l0,0l-1078001664,-1077952577l8503231,0l0,0l196608,0l1069416448,2146248342l0,0l0,0l1118830592,1102l0,0l0,0l1500512256,951l0,0l1134559232,1102l0,0l0,0l0,0l1572864,0l2162688,0l774897664,2130720048l1203240960,2146249876l0,0l8454144,0l0,0l196608,0l1069416448,2146248342l0,0l0,0l-858783744,977l0,0l1046478848,1102l1500512256,951l0,0l1573060608,1147l0,0l0,0l0,0l1638400,0l8454144,0l0,0l196608,0l1069416448,2146248342l0,0l0,0l1642070016,1147l1153433600,1102l-858783744,977l1500512256,951l0,0l1573060608,1147l0,0l0,0l0,0l1703936,0l8454144,0l0,0l65536,0l1573453824,1147l1179648000,1102l-610271232,1079l1642070016,1147l-601882624,1079l1145044992,1102l1500512256,951l0,0l0,0l1161822208,1102l0,0l0,0l1703936,0l7405568,0l0,0l131072,0l1573912576,1147l1169162240,1102l1169162240,1102l1153433600,1102l0,0l0,0l1500512256,951l0,0l0,0l0,0l-1078001664,-1077952577l8503231,0l0,0l196608,0l1069416448,2146248342l0,0l0,0l1161822208,1102l0,0l0,0l1500512256,951l0,0l1177550848,1102l0,0l0,0l0,0l1703936,0l2162688,0l1380974592,1112494917l1162370890,1380271169l0,0l8454144,0l0,0l196608,0l1069416448,2146248342l0,0l0,0l1153433600,1102l1188036608,1102l0,0l1500512256,951l0,0l1574240256,1147l0,0l0,0l0,0l1769472,0l8454144,0l0,0l65536,0l1574895616,1147l0,0l0,0l1153433600,1102l-813694976,1079l1179648000,1102l1500512256,951l0,0l0,0l1196425216,1102l0,0l0,0l1769472,0l7405568,0l0,0l131072,0l1575682048,1147l1203765248,1102l1203765248,1102l1188036608,1102l1214251008,1102l0,0l1500512256,951l0,0l0,0l0,0l-1078001664,-1077952577l8503231,0l0,0l196608,0l1069416448,2146248342l0,0l0,0l1196425216,1102l0,0l0,0l1500512256,951l0,0l1212153856,1102l0,0l0,0l0,0l1769472,0l2162688,0l1263534080,1096045407l1380009038,2146238532l-1078001664,-1077952577l7454655,0l0,0l131072,0l1576271872,1147l1221591040,1102l1221591040,1102l1188036608,1102l1232076800,1102l1196425216,1102l1500512256,951l0,0l0,0l0,0l-1078001664,-1077952577l8503231,0l0,0l196608,0l1069416448,2146248342l0,0l0,0l1214251008,1102l0,0l0,0l1500512256,951l0,0l1229979648,1102l0,0l0,0l0,0l1769472,0l2162688,0l774897664,3749424l1203240960,2146249876l-1078001664,-1077952577l7454655,0l0,0l131072,0l1577320448,1147l1239416832,1102l1239416832,1102l1188036608,1102l1249902592,1102l1214251008,1102l1500512256,951l0,0l0,0l0,0l-1078001664,-1077952577l8503231,0l0,0l196608,0l1069416448,2146248342l0,0l0,0l1232076800,1102l0,0l0,0l1500512256,951l0,0l1247805440,1102l0,0l0,0l0,0l1769472,0l2162688,0l774897664,3617075l1203240960,2146249876l-1078001664,-1077952577l7454655,0l0,0l131072,0l1578303488,1147l1257242624,1102l1257242624,1102l1188036608,1102l-831520768,1079l1232076800,1102l1500512256,951l0,0l0,0l0,0l-1078001664,-1077952577l8503231,0l0,0l196608,0l1069416448,2146248342l0,0l0,0l1249902592,1102l0,0l0,0l1500512256,951l0,0l1265631232,1102l0,0l0,0l0,0l1769472,0l3211264,0l774897664,3617079l1205338112,2146249876l417333248,943l30408704,926l3145728,0l6356992,0l-1622147072,2146239814l384827392,1168l0,13303808l1179753,2097152l-1616904109,2146239814l1991245824,1133l1410334720,1106l273678336,1169l0,0l342360064,2146227123l6422528,0l7405568,0l0,0l131072,0l-1303117824,1087l1282408448,1102l1282408448,1102l1694498816,1109l1292894208,1102l1720713216,1109l412090368,1165l0,0l0,0l0,0l-1421934592,-187652871l8470663,0l0,0l196608,0l1069416448,2146248342l0,0l0,0l1275068416,1102l0,0l0,0l412090368,1165l0,0l1290797056,1102l0,0l0,0l0,0l1572864,0l2162688,0l774897664,3420980l1203240960,2146249876l0,0l7405568,0l0,0l131072,0l-1302134784,1087l1300234240,1102l1300234240,1102l1694498816,1109l1310720000,1102l1275068416,1102l412090368,1165l0,0l0,0l0,0l1494089728,-1122095716l8470664,0l0,0l196608,0l1069416448,2146248342l0,0l0,0l1292894208,1102l0,0l0,0l412090368,1165l0,0l1308622848,1102l0,0l0,0l0,0l1572864,0l2162688,0l774897664,3420980l1203240960,2146249876l0,0l7405568,0l0,0l131072,0l-1301217280,1087l1318060032,1102l1318060032,1102l1694498816,1109l0,0l1292894208,1102l412090368,1165l0,0l0,0l0,0l-2035875840,1751805558l8470665,0l0,0l196608,0l1069416448,2146248342l0,0l0,0l1310720000,1102l0,0l0,0l412090368,1165l0,0l1326448640,1102l0,0l0,0l0,0l1572864,0l2162688,0l774897664,2130720048l1203240960,2146249876l514064384,-1041614116l8470665,0l0,0l196608,0l1069416448,2146248342l0,0l0,0l-1178599424,1071l0,0l1694498816,1109l412090368,1165l0,0l-1307377664,1087l0,0l0,0l0,0l1638400,0l8454144,0l0,0l196608,0l1069416448,2146248342l0,0l0,0l328204288,1061l1345323008,1102l-1178599424,1071l412090368,1165l0,0l-1307377664,1087l0,0l0,0l0,0l1703936,0l8454144,0l0,0l65536,0l-1306984448,1087l1371537408,1102l-1595932672,864l328204288,1061l-1855979520,1107l1336934400,1102l412090368,1165l0,0l0,0l1353711616,1102l0,0l0,0l1703936,0l7405568,0l0,0l131072,0l-1306525696,1087l1361051648,1102l1361051648,1102l1345323008,1102l0,0l0,0l412090368,1165l0,0l0,0l0,0l668073984,-459681557l8470666,0l0,0l196608,0l1069416448,2146248342l0,0l0,0l1353711616,1102l0,0l0,0l412090368,1165l0,0l1369440256,1102l0,0l0,0l0,0l1703936,0l2162688,0l1380974592,1112494917l1162370890,1380271169l-1401552896,795018737l8470667,0l0,0l196608,0l1069416448,2146248342l0,0l0,0l1345323008,1102l684720128,1101l0,0l412090368,1165l0,0l-1306198016,1087l0,0l0,0l0,0l1769472,0l2162688,0l1263534080,1096045407l1380009038,2146238532l2097152,0l4259840,0l1045430272,2146250746l65536,0l432340992,0l-152043520,531l1384644608,1102l1801977856,1118l0,0l7405568,0l0,0l131072,0l-1985740800,1117l1393557504,1102l1393557504,1102l-1936719872,1166l1404043264,1102l-1910505472,1166l-1927282688,1117l0,0l0,0l0,0l0,0l8454144,0l0,0l196608,0l1069416448,2146248342l0,0l0,0l1386217472,1102l0,0l0,0l-1927282688,1117l0,0l1401946112,1102l0,0l0,0l0,0l917504,0l2162688,0l774897664,3420980l1203240960,2146249876l0,0l7405568,0l0,0l131072,0l-1984757760,1117l1411383296,1102l1411383296,1102l-1936719872,1166l1421869056,1102l1386217472,1102l-1927282688,1117l0,0l0,0l0,0l0,0l8454144,0l0,0l196608,0l1069416448,2146248342l0,0l0,0l1404043264,1102l0,0l0,0l-1927282688,1117l0,0l1419771904,1102l0,0l0,0l0,0l917504,0l2162688,0l774897664,3420980l1203240960,2146249876l0,0l7405568,0l0,0l131072,0l-1983840256,1117l1429209088,1102l1429209088,1102l-1936719872,1166l0,0l1404043264,1102l-1927282688,1117l0,0l0,0l0,0l0,0l8454144,0l0,0l196608,0l1069416448,2146248342l0,0l0,0l1421869056,1102l0,0l0,0l-1927282688,1117l0,0l-1982922752,1117l0,0l0,0l0,0l917504,0l8454144,0l0,0l196608,0l1069416448,2146248342l0,0l0,0l704643072,1157l0,0l-1936719872,1166l-1927282688,1117l0,0l-1990000640,1117l0,0l0,0l0,0l983040,0l8454144,0l0,0l196608,0l1069416448,2146248342l0,0l0,0l-53477376,1146l1454374912,1102l704643072,1157l-1927282688,1117l0,0l-1990000640,1117l0,0l0,0l0,0l1048576,0l8454144,0l0,0l65536,0l-1989607424,1117l1480589312,1102l583008256,1139l-53477376,1146l591396864,1139l1445986304,1102l-1927282688,1117l0,0l0,0l1462763520,1102l0,0l0,0l1048576,0l7405568,0l0,0l131072,0l-1989148672,1117l1470103552,1102l1470103552,1102l1454374912,1102l0,0l0,0l-1927282688,1117l0,0l0,0l0,0l-192937984,948l8454144,0l0,0l196608,0l1069416448,2146248342l0,0l0,0l1462763520,1102l0,0l0,0l-1927282688,1117l0,0l1478492160,1102l0,0l0,0l0,0l1048576,0l2162688,0l1380974592,1112494917l1330011978,1380275279l-1377828864,2146249880l8454144,0l0,0l196608,0l1069416448,2146248342l0,0l0,0l1454374912,1102l1488977920,1102l0,0l-1927282688,1117l0,0l-1988820992,1117l0,0l0,0l0,0l1114112,0l8454144,0l0,0l65536,0l-1988165632,1117l0,0l0,0l1454374912,1102l1771044864,1088l1480589312,1102l-1927282688,1117l0,0l0,0l1497366528,1102l0,0l0,0l1114112,0l7405568,0l0,0l131072,0l-1987379200,1117l1504706560,1102l1504706560,1102l1488977920,1102l1515192320,1102l0,0l-1927282688,1117l0,0l0,0l0,0l-277872640,570l8454144,0l0,0l196608,0l1069416448,2146248342l0,0l0,0l1497366528,1102l0,0l0,0l-1927282688,1117l0,0l1513095168,1102l0,0l0,0l0,0l1114112,0l2162688,0l1263534080,1096045407l1380009038,2146238532l1535639552,1102l7405568,0l0,0l131072,0l-1986789376,1117l1522532352,1102l1522532352,1102l1488977920,1102l1533018112,1102l1497366528,1102l-1927282688,1117l0,0l0,0l0,0l-65536,1109l8454144,0l0,0l196608,0l1069416448,2146248342l0,0l0,0l1515192320,1102l0,0l0,0l-1927282688,1117l0,0l1530920960,1102l0,0l0,0l0,0l1114112,0l2162688,0l774897664,3749424l1203240960,2146249876l0,0l7405568,0l0,0l131072,0l-1985740800,1117l1724907520,1088l1724907520,1088l1488977920,1102l1735393280,1088l1515192320,1102l-1927282688,1117l0,0l0,0l0,0l7340032,0l3211264,0l0,0l262144,0l65536,0l0,0l0,0l4259840,0l-361758720,2146244532l1114112,65633l65536,7602273l-299892631,622l-317718528,622l0,0l4194304,0l51445760,0l0,0l0,0l-1249902592,1104l-673185792,1146l0,0l2118123520,1072l2118123520,1072l0,0l0,0l855638016,975l855638016,975l0,0l0,0l0,0l0,0l891813888,975l454033408,1116l0,0l0,0l0,0l1558183936,1102l1558183936,1102l1559232512,1102l1559232512,1102l0,0l0,0l0,0l0,0l0,0l65536,0l65536,0l-1377828864,2146249880l0,0l-65536,-1l65535,0l0,0l-65536,-1l65535,0l0,0l0,0l0,0l0,0l-1455161344,2146249880l-1455161344,2146249880l-1377828864,2146249880l-1377828864,2146249880l-1818230784,2146250778l0,0l0,0l0,0l0,0l0,0l0,0l0,0l0,0l0,0l0,0l0,0l0,0l0,0l0,0l0,0l0,0l65536,0l0,0l0,0l0,0l0,0l0,0l0,0l-1411317760,1065l0,0l0,0l0,0l0,0l0,0l0,0l18874368,0l0,0l0,0l536870912,16l0,0l0,0l0,0l22872064,0l0,0l0,0l0,0l0,0l0,65536l-65536,-1l131071,0l0,0l0,0l0,999424l134217728,0l0,0l5308416,0l0,0l0,0l0,0l0,0l65536,0l-1214251008,2146249139l1561329664,1141l0,0l-247463936,2146244496l3211264,0l0,0l32964608,0l38273024,0l318767104,2146250157l3145728,0l4259840,0l196608,1114112l5505024,6422625l6619244,7274528l2097254,7274563l7602286,7209061l7536756,0l4194304,0l8454144,0l0,0l196608,0l1069416448,2146248342l0,0l0,0l1642070016,1147l1620049920,1102l-780140544,1122l1500512256,951l0,0l1573060608,1147l0,0l0,0l0,0l2293760,0l8454144,0l0,0l65536,0l1573453824,1147l1646264320,1102l1750073344,1102l1642070016,1147l1758461952,1102l1611661312,1102l1500512256,951l0,0l0,0l1628438528,1102l0,0l0,0l2293760,0l7405568,0l0,0l131072,0l1573912576,1147l1635778560,1102l1635778560,1102l1620049920,1102l0,0l0,0l1500512256,951l0,0l0,0l0,0l0,0l8454144,0l0,0l196608,0l1069416448,2146248342l0,0l0,0l1628438528,1102l0,0l0,0l1500512256,951l0,0l1644167168,1102l0,0l0,0l0,0l2293760,0l2162688,0l1380974592,1112494917l1431265098,1313426516l69,0l8454144,0l0,0l196608,0l1069416448,2146248342l0,0l0,0l1620049920,1102l1654652928,1102l0,0l1500512256,951l0,0l1574240256,1147l0,0l0,0l0,0l2359296,0l8454144,0l0,0l65536,0l1574895616,1147l0,0l0,0l1620049920,1102l1750073344,1102l1646264320,1102l1500512256,951l0,0l0,0l1663041536,1102l0,0l0,0l2359296,0l7405568,0l0,0l131072,0l1575682048,1147l1670381568,1102l1670381568,1102l1654652928,1102l1680867328,1102l0,0l1500512256,951l0,0l0,0l0,0l524288,0l8454144,0l0,0l196608,0l1069416448,2146248342l0,0l0,0l1663041536,1102l0,0l0,0l1500512256,951l0,0l1678770176,1102l0,0l0,0l0,0l2359296,0l2162688,0l1263534080,1096045407l1380009038,2146238532l0,0l7405568,0l0,0l131072,0l1576271872,1147l1688207360,1102l1688207360,1102l1654652928,1102l1698693120,1102l1663041536,1102l1500512256,951l0,0l0,0l0,0l0,196608l8481859,0l0,0l196608,0l1069416448,2146248342l0,0l0,0l1680867328,1102l0,0l0,0l1500512256,951l0,0l1696595968,1102l0,0l0,0l0,0l2359296,0l2162688,0l774897664,2130720821l1203240960,2146249876l0,0l7405568,0l0,0l131072,0l1577320448,1147l1706033152,1102l1706033152,1102l1654652928,1102l1714421760,1102l1680867328,1102l1500512256,951l0,0l0,0l0,0l0,0l8454144,0l0,0l196608,0l1069416448,2146248342l0,0l0,0l1698693120,1102l0,0l0,0l1500512256,951l0,0l1580269568,1147l0,0l0,0l0,0l2359296,0l7405568,0l0,0l131072,0l1578303488,1147l1721761792,1102l1721761792,1102l1654652928,1102l1732247552,1102l1698693120,1102l1500512256,951l0,0l0,0l0,0l1023410176,1851880226l8465779,0l0,0l196608,0l1069416448,2146248342l0,0l0,0l1714421760,1102l0,0l0,0l1500512256,951l0,0l1730150400,1102l0,0l0,0l0,0l2359296,0l2162688,0l774897664,2130720048l1203240960,2146249876l0,0l7405568,0l0,0l131072,0l1579220992,1147l1739587584,1102l1739587584,1102l1654652928,1102l0,0l1714421760,1102l1500512256,951l0,0l0,0l0,0l-1455161344,2146249880l8454144,0l0,0l196608,0l1069416448,2146248342l0,0l0,0l1732247552,1102l0,0l0,0l1500512256,951l0,0l1747976192,1102l0,0l0,0l0,0l2359296,0l2162688,0l774897664,3420978l1203240960,2146249876l0,0l8454144,0l0,0l196608,0l1069416448,2146248342l0,0l0,0l1620049920,1102l0,0l1654652928,1102l1500512256,951l0,0l1573060608,1147l0,0l0,0l0,0l2424832,0l8454144,0l0,0l196608,0l1069416448,2146248342l0,0l0,0l1642070016,1147l1766850560,1102l1620049920,1102l1500512256,951l0,0l1573060608,1147l0,0l0,0l0,0l2490368,0l8454144,0l0,0l65536,0l1573453824,1147l1793064960,1102l109051904,1081l1642070016,1147l117440512,1081l1758461952,1102l1500512256,951l0,0l0,0l1775239168,1102l0,0l0,0l2490368,0l7405568,0l0,0l131072,0l1573912576,1147l1782579200,1102l1782579200,1102l1766850560,1102l0,0l0,0l1500512256,951l0,0l0,0l0,0l1979711488,574450785l8479078,0l0,0l196608,0l1069416448,2146248342l0,0l0,0l1775239168,1102l0,0l0,0l1500512256,951l0,0l1790967808,1102l0,0l0,0l0,0l2490368,0l2162688,0l1380974592,1112494917l1330536266,5457236l0,0l8454144,0l0,0l196608,0l1069416448,2146248342l0,0l0,0l1766850560,1102l1801453568,1102l0,0l1500512256,951l0,0l1574240256,1147l0,0l0,0l0,0l2555904,0l8454144,0l0,0l65536,0l1574895616,1147l0,0l0,0l1766850560,1102l109051904,1081l1793064960,1102l1500512256,951l0,0l0,0l1809842176,1102l0,0l0,0l2555904,0l7405568,0l0,0l131072,0l1575682048,1147l1817182208,1102l1817182208,1102l1801453568,1102l1827667968,1102l0,0l1500512256,951l0,0l0,0l0,0l-2147418112,-1l8519679,0l0,0l196608,0l1069416448,2146248342l0,0l0,0l1809842176,1102l0,0l0,0l1500512256,951l0,0l1825570816,1102l0,0l0,0l0,0l2555904,0l2162688,0l1263534080,1414483551l1191203653,2146249876l0,0l7405568,0l0,0l131072,0l1576271872,1147l1835008000,1102l1835008000,1102l1801453568,1102l1845493760,1102l1809842176,1102l1500512256,951l0,0l0,0l0,0l-2147418112,-1l8519679,0l0,0l196608,0l1069416448,2146248342l0,0l0,0l1827667968,1102l0,0l0,0l1500512256,951l0,0l1843396608,1102l0,0l0,0l0,0l2555904,0l2162688,0l774897664,2130720052l1203240960,2146249876l490733568,732l7405568,0l0,0l131072,0l1577320448,1147l67108864,1081l67108864,1081l1801453568,1102l75497472,1081l1827667968,1102l1500512256,951l0,0l0,0l0,0l524288,0l5308416,0l1207435264,2146249876l0,2146238464l644874240,1114l644874240,1114l644874240,1114l65536,0l707788800,908l1323302912,811l5242880,0l4259840,0l131072,1179648l5505024,6422625l6619244,7274528l2097254,7274563l7602286,7209061l7536756,49l-835715072,1079l269549568,0l0,0l-240582656,1070l65536,65536l100663296,0l0,0l0,0l0,0l0,0l0,0l0,0l0,0l0,0l0,0l0,0l0,0l0,0l0,0l0,0l0,0l0,0l0,0l-245432320,1070l458752,65536l277151744,0l0,0l0,0l0,0l0,0l0,0l0,0l0,0l0,0l0,0l0,0l0,0l0,0l0,0l0,0l0,0l0,0l0,0l0,0l0,0l0,0l0,0l0,0l0,0l0,0l0,0l0,0l0,0l0,0l0,0l0,0l0,0l0,0l0,0l0,0l0,0l0,0l0,0l0,0l0,0l0,0l0,0l0,0l0,0l0,0l0,0l0,0l0,0l0,0l0,0l0,0l0,0l0,0l0,0l0,0l0,0l0,0l0,0l0,0l0,0l0,0l0,0l0,0l0,0l0,0l0,0l0,0l0,0l0,0l0,0l0,0l0,0l0,0l0,0l0,0l0,0l0,0l0,0l0,0l0,0l0,0l0,0l0,0l0,0l0,0l-355467264,1083l-248053760,1070l720896,65536l295370752,0l0,0l0,0l0,0l0,0l0,0l0,0l0,0l0,0l0,0l0,0l0,0l0,0l0,0l-242548736,1070l851968,65536l304021504,0l2057306112,1134l-241631232,1070l851968,65536l304087040,0l0,0l0,0l0,0l0,0l0,0l0,0l0,0l0,0l0,0l0,0l0,0l0,0l0,0l0,0l0,0l0,0l0,0l0,0l0,0l0,0l0,0l0,0l0,0l0,0l0,0l0,0l0,0l0,0l0,0l0,0l0,0l0,0l0,0l0,0l0,0l0,0l0,0l0,0l0,0l0,0l0,0l0,0l0,0l0,0l0,0l0,0l0,0l0,0l0,0l0,0l0,0l0,0l0,0l0,0l0,0l0,0l0,0l0,0l0,0l0,0l0,0l0,0l0,0l0,0l0,0l0,0l0,0l0,0l0,0l-246874112,1070l393216,65536l263323648,0l0,0l-244580352,1070l983040,65536l305332224,0l0,0l0,0l0,0l0,0l0,0l0,0l0,0l0,0l0,0l-243531776,1070l917504,65536l305528832,0l0,0l0,0l0,0l0,0l0,0l0,0l0,0l0,0l0,0l0,0l0,0l0,0l-1155530752,797l-250871808,1070l327680,65536l280625152,0l0,0l0,0l0,0l0,0l0,0l0,0l0,0l0,0l0,0l0,0l0,0l0,0l0,0l0,0l0,0l0,0l0,0l0,0l0,0l0,0l243269632,1145l-247267328,1070l327680,65536l29360128,0l0,0l0,0l0,0l0,0l0,0l0,0l0,0l0,0l0,0l0,0l0,0l0,0l0,0l0,0l0,0l0,0l0,0l0,0l0,0l0,0l0,0l0,0l0,0l0,0l0,0l0,0l0,0l0,0l0,0l0,0l0,0l0,0l0,0l0,0l0,0l0,0l0,0l0,0l0,0l0,0l0,0l0,0l0,0l0,0l0,0l0,0l0,0l0,0l0,0l0,0l0,0l0,0l0,0l-246415360,1070l262144,65536l265158656,0l0,0l0,0l0,0l0,0l0,0l0,0l0,0l0,0l0,0l0,0l0,0l0,0l0,0l0,0l0,0l0,0l0,0l0,0l0,0l0,0l0,0l0,0l0,0l0,0l0,0l0,0l0,0l0,0l0,0l0,0l0,0l0,0l0,0l0,0l0,0l0,0l0,0l0,0l0,0l0,0l0,0l-251133952,1070l196608,65536l265879552,0l0,0l0,0l0,0l0,0l0,0l0,0l0,0l0,0l0,0l0,0l0,0l0,0l0,0l0,0l0,0l0,0l0,0l0,0l0,0l0,0l0,0l0,0l0,0l0,0l0,0l0,0l0,0l0,0l0,0l0,0l0,0l0,0l0,0l0,0l0,0l0,0l0,0l0,0l0,0l0,0l0,0l0,0l0,0l0,0l0,0l0,0l0,0l0,0l0,0l0,0l0,0l0,0l0,0l0,0l0,0l0,0l0,0l0,0l0,0l0,0l0,0l0,0l0,0l0,0l0,0l0,0l0,0l0,0l0,0l0,0l0,0l0,0l0,0l0,0l0,0l0,0l0,0l0,0l0,0l0,0l0,0l0,0l0,0l0,0l0,0l0,0l0,0l0,0l0,0l0,0l0,0l0,0l0,0l0,0l0,0l0,0l0,0l0,0l0,0l0,0l0,0l0,0l0,0l0,0l0,0l0,0l0,0l0,0l0,0l0,0l0,0l0,0l0,0l0,0l0,0l0,0l0,0l0,0l0,0l0,0l0,0l0,0l0,0l0,0l0,0l0,0l0,0l0,0l0,0l0,0l0,0l0,0l0,0l0,0l0,0l0,0l0,0l0,0l0,0l0,0l0,0l0,0l0,0l0,0l0,0l0,0l0,0l0,0l0,0l0,0l0,0l0,0l0,0l7405568,0l0,0l131072,0l-242548736,1070l2139095040,1102l2139095040,1102l-2085617664,1100l2016411648,1162l-1458569216,1166l-1816133632,905l0,0l0,0l0,0l2122317824,1102l8454144,0l0,0l196608,0l1069416448,2146248342l0,0l0,0l2131755008,1102l0,0l0,0l-1816133632,905l0,0l-240582656,1070l0,0l0,0l0,0l1048576,0l3211264,0l774963200,2130720048l-125829120,1147l-65536,65535l0,0l3145728,0l15794176,0l65536,2146238464l-311427072,1104l-1377828864,2146249880l0,0l20971520,0l-65536,-1l5046271,1919249711l-1377804441,2146249880l-1377828864,2146249880l-1377828864,2146249880l-1377828864,2146249880l68026368,1601333599l27746,0l0,0l-1475870720,535l-1377828864,2146249880l-1377828864,2146249880l-1377828864,2146249880l-1377828864,2146249880l16711680,1937007461l25391,0l0,0l1835532288,1936026736l356911,131072l65536,524288l0,0l0,0l0,0l0,536870912l2162688,0l0,0l-1465909248,1107l0,0l2162688,0l-10092544,65740l1852112896,768l2097152,0l3211264,0l1701052416,2146249728l1680867328,887l-1070596096,921l0,0l3145728,0l2162688,0l-1093664768,2146250746l0,0l0,0l3211264,0l1865351168,1714382706l1684366706,1953198949l1227845743,796095810l1970302537,1852785524l1954047348,825635167l8454195,0l0,0l196608,0l1069416448,2146248342l0,0l0,0l-889192448,977l0,0l0,0l1500512256,951l0,0l-2107637760,1102l0,0l0,0l0,0l917504,0l2162688,0l1263534080,1414483551l1191203653,2146249876l0,0l7405568,0l0,0l131072,0l1576271872,1147l-2098200576,1102l-2098200576,1102l-897581056,977l-2087714816,1102l-889192448,977l1500512256,951l0,0l0,0l0,0l1077936128,1077952576l8470592,0l0,0l196608,0l1069416448,2146248342l0,0l0,0l-2105540608,1102l0,0l0,0l1500512256,951l0,0l-2089811968,1102l0,0l0,0l0,0l917504,0l2162688,0l774897664,2130720048l1203240960,2146249876l0,0l7405568,0l0,0l131072,0l1577320448,1147l-2080374784,1102l-2080374784,1102l-897581056,977l-2069889024,1102l-2105540608,1102l1500512256,951l0,0l0,0l0,0l1077936128,1077952576l8470592,0l0,0l196608,0l1069416448,2146248342l0,0l0,0l-2087714816,1102l0,0l0,0l1500512256,951l0,0l-2071986176,1102l0,0l0,0l0,0l917504,0l2162688,0l774897664,3420980l1203240960,2146249876l0,0l7405568,0l0,0l131072,0l1578303488,1147l-2062548992,1102l-2062548992,1102l-897581056,977l-2052063232,1102l-2087714816,1102l1500512256,951l0,0l0,0l0,0l1077936128,1077952576l8470592,0l0,0l196608,0l1069416448,2146248342l0,0l0,0l-2069889024,1102l0,0l0,0l1500512256,951l0,0l-2054160384,1102l0,0l0,0l0,0l917504,0l2162688,0l774897664,3420980l1203240960,2146249876l0,0l7405568,0l0,0l131072,0l1579220992,1147l-2044723200,1102l-2044723200,1102l-897581056,977l0,0l-2069889024,1102l1500512256,951l0,0l0,0l0,0l1077936128,1077952576l8470592,0l0,0l196608,0l1069416448,2146248342l0,0l0,0l-2052063232,1102l0,0l0,0l1500512256,951l0,0l1580138496,1147l0,0l0,0l0,0l917504,0l8454144,0l0,0l196608,0l1069416448,2146248342l0,0l0,0l1114636288,1145l0,0l-897581056,977l1500512256,951l0,0l1573060608,1147l0,0l0,0l0,0l983040,0l8454144,0l0,0l196608,0l1069416448,2146248342l0,0l0,0l1642070016,1147l-2019557376,1102l1114636288,1145l1500512256,951l0,0l1573060608,1147l0,0l0,0l0,0l1048576,0l8454144,0l0,0l65536,0l1573453824,1147l-1993342976,1102l416284672,1116l1642070016,1147l424673280,1116l-2027945984,1102l1500512256,951l0,0l0,0l-2011168768,1102l0,0l0,0l1048576,0l7405568,0l0,0l131072,0l1573912576,1147l-2003828736,1102l-2003828736,1102l-2019557376,1102l0,0l0,0l1500512256,951l0,0l0,0l0,0l1077936128,1077952576l8470592,0l0,0l196608,0l1069416448,2146248342l0,0l0,0l-2011168768,1102l0,0l0,0l1500512256,951l0,0l-1995440128,1102l0,0l0,0l0,0l1048576,0l2162688,0l1380974592,1112494917l1330011978,1380275279l0,0l8454144,0l0,0l196608,0l1069416448,2146248342l0,0l0,0l-2019557376,1102l-1984954368,1102l0,0l1500512256,951l0,0l1574240256,1147l0,0l0,0l0,0l1114112,0l8454144,0l0,0l65536,0l1574895616,1147l0,0l0,0l-2019557376,1102l208666624,1116l-1993342976,1102l1500512256,951l0,0l0,0l-1976565760,1102l0,0l0,0l1114112,0l7405568,0l0,0l131072,0l1575682048,1147l-1969225728,1102l-1969225728,1102l-1984954368,1102l-1958739968,1102l0,0l1500512256,951l0,0l0,0l0,0l1077936128,1077952576l8470592,0l0,0l196608,0l1069416448,2146248342l0,0l0,0l-1976565760,1102l0,0l0,0l1500512256,951l0,0l-1960837120,1102l0,0l0,0l0,0l1114112,0l2162688,0l1263534080,1096045407l1380009038,2146238532l0,0l7405568,0l0,0l131072,0l1576271872,1147l-1951399936,1102l-1951399936,1102l-1984954368,1102l-1940914176,1102l-1976565760,1102l1500512256,951l0,0l0,0l0,0l1077936128,1077952576l8470592,0l0,0l196608,0l1069416448,2146248342l0,0l0,0l-1958739968,1102l0,0l0,0l1500512256,951l0,0l-1943011328,1102l0,0l0,0l0,0l1114112,0l2162688,0l774897664,3749424l1203240960,2146249876l1077936128,1077952576l7422016,0l0,0l131072,0l1577320448,1147l-1933574144,1102l-1933574144,1102l-1984954368,1102l-1923088384,1102l-1958739968,1102l1500512256,951l0,0l0,0l0,0l1077936128,1077952576l8470592,0l0,0l196608,0l1069416448,2146248342l0,0l0,0l-1940914176,1102l0,0l0,0l1500512256,951l0,0l-1925185536,1102l0,0l0,0l0,0l1114112,0l2162688,0l774897664,3617075l1203240960,2146249876l1077936128,1077952576l7422016,0l0,0l131072,0l1578303488,1147l-1915748352,1102l-1915748352,1102l-1984954368,1102l-1905262592,1102l-1940914176,1102l1500512256,951l0,0l0,0l0,0l1077936128,1077952576l8470592,0l0,0l196608,0l1069416448,2146248342l0,0l0,0l-1923088384,1102l0,0l0,0l1500512256,951l0,0l-1907359744,1102l0,0l0,0l0,0l1114112,0l2162688,0l774897664,3290163l1203240960,2146249876l1077936128,1077952576l7422016,0l0,0l131072,0l1579220992,1147l-1897922560,1102l-1897922560,1102l-1984954368,1102l0,0l-1923088384,1102l1500512256,951l0,0l0,0l0,0l1077936128,1077952576l8470592,0l0,0l196608,0l1069416448,2146248342l0,0l0,0l-1905262592,1102l0,0l0,0l1500512256,951l0,0l-1889533952,1102l0,0l0,0l0,0l1114112,0l2162688,0l774897664,3223865l1203240960,2146249876l2097152,0l4259840,0l65536,0l-748683264,1100l319815680,1103l0,0l-1659895808,394l-1835008000,1100l1932394496,808845423l1850815282,0l1323827200,2146249876l-190840832,1170l-190840832,1170l-190840832,1170l-2139095040,-2139062144l-2139062144,-2139062144l-2139062144,-2139062144l-2139062144,-2139062144l-2139062144,-2139062144l-2139062144,-2139062144l-2139062144,-2139062144l-2139062144,-2139062144l-2139062144,-2139062144l-2139062144,-2139062144l-2139062144,-2139062144l-2139062144,-2139062144l-2139062144,-2139062144l-2139062144,-2139062144l-2139062144,-2139062144l-2139062144,-2139062144l-2139062144,-2139062144l-2139062144,-2139062144l-2139062144,-2139062144l-2139062144,-2139062144l-2139062144,-2139062144l-2139062144,-2139062144l-2139062144,-2139062144l-2139062144,-2139062144l-2139062144,-2139062144l-2139062144,-2139062144l-2139062144,-2139062144l-2139062144,-2139062144l-2139062144,-2139062144l-2139062144,-2139062144l-2139062144,-2139062144l-2139062144,-2139062144l-2139062144,-2139062144l-2139062144,-2139062144l-2139062144,-2139062144l-2139062144,-2139062144l-2139062144,-2139062144l-2139062144,-2139062144l-2139062144,-2139062144l-2139062144,-2139062144l-2139062144,-2139062144l-2139062144,-2139062144l-2139062144,-2139062144l-2139062144,-2139062144l-2139062144,-2139062144l-2139062144,-2139062144l-2139062144,-2139062144l-2139062144,-2139062144l-2139062144,-2139062144l-2139062144,-2139062144l-2139062144,-2139062144l-2139062144,-2139062144l-2139062144,-2139062144l-2139062144,-2139062144l-2139062144,-2139062144l-2139062144,-2139062144l-2139062144,-2139062144l-2139062144,-2139062144l-2139062144,-2139062144l-2139062144,-2139062144l-2139062144,-2139062144l-2139062144,-2139062144l-2139062144,-2139062144l-2139062144,-2139062144l-2139062144,-2139062144l-2139062144,-2139062144l-2139062144,-2139062144l-2139062144,-2139062144l-2139062144,-2139062144l-2139062144,-2139062144l-2139062144,-2139062144l-2139062144,-2139062144l-2139062144,-2139062144l-2139062144,-2139062144l-2139062144,-2139062144l-2139062144,-2139062144l-2139062144,-2139062144l-2139062144,-2139062144l-2139062144,-2139062144l-2139062144,-2139062144l-2139062144,-2139062144l-2139062144,-2139062144l-2139062144,-2139062144l-2139062144,-2139062144l-2139062144,-2139062144l-2139062144,-2139062144l-2139062144,-2139062144l-2139062144,-2139062144l-2139062144,-2139062144l-2139062144,-2139062144l-2139062144,-2139062144l-2139062144,-2139062144l-2139062144,-2139062144l-2139062144,-2139062144l-2139062144,-2139062144l-2139062144,-2139062144l-2139062144,-2139062144l-2139062144,-2139062144l-2139062144,-2139062144l-2139062144,-2139062144l-2139062144,-2139062144l-2139062144,-2139062144l-2139062144,-2139062144l-2139062144,-2139062144l-2139062144,-2139062144l-2139062144,-2139062144l-2139062144,-2139062144l-2139062144,-2139062144l-2139062144,-2139062144l-2139062144,-2139062144l-2139062144,-2139062144l-2139062144,-2139062144l-2139062144,-2139062144l-2139062144,-2139062144l-2139062144,-2139062144l-2139062144,-2139062144l-2139062144,-2139062144l-2139062144,-2139062144l-2139062144,-2139062144l-2139062144,-2139062144l-2139062144,-2139062144l-2139062144,-2139062144l-2139062144,-2139062144l-2139062144,-2139062144l-2139062144,-2139062144l-2139062144,-2139062144l-2139062144,-2139062144l-2139062144,-2139062144l-2139062144,-2139062144l-2139062144,-2139062144l-2139062144,-2139062144l-2139062144,-2139062144l-2139062144,-2139062144l-2139062144,-2139062144l-2139062144,-2139062144l-2139062144,-2139062144l-2139062144,-2139062144l-2139062144,-2139062144l-2139062144,-2139062144l-2139062144,-2139062144l-2139062144,-2139062144l-2139062144,-2139062144l-2139062144,-2139062144l-2139062144,-2139062144l-2139062144,-2139062144l-2139062144,-2139062144l-2139062144,-2139062144l-2139062144,-2139062144l-2139062144,-2139062144l-2139062144,-2139062144l-2139062144,-2139062144l-2139062144,-2139062144l-2139062144,-2139062144l-2139062144,-2139062144l-2139062144,-2139062144l-2139062144,-2139062144l-2139062144,-2139062144l-2139062144,-2139062144l-2139062144,-2139062144l-2139062144,-2139062144l-2139062144,-2139062144l-2139062144,-2139062144l-2139062144,-2139062144l-2139062144,-2139062144l-2139062144,-2139062144l-2139062144,-2139062144l-2139062144,-2139062144l-2139062144,-2139062144l-2139062144,-2139062144l-2139062144,-2139062144l-2139062144,-2139062144l-2139062144,-2139062144l-2139062144,-2139062144l-2139062144,-2139062144l-2139062144,-2139062144l-2139062144,-2139062144l-2139062144,-2139062144l-2139062144,-2139062144l-2139062144,-2139062144l-2139062144,-2139062144l-2139062144,-2139062144l-2139062144,-2139062144l-2139062144,-2139062144l-2139062144,-2139062144l-2139062144,-2139062144l-2139062144,-2139062144l-2139062144,-2139062144l-2139062144,-2139062144l-2139062144,-2139062144l-2139062144,-2139062144l-2139062144,-2139062144l-2139062144,-2139062144l-2139062144,-2139062144l-2139062144,-2139062144l-2139062144,-2139062144l-2139062144,-2139062144l-2139062144,-2139062144l-2139062144,-2139062144l-2139062144,-2139062144l-2139062144,-2139062144l-2139062144,-2139062144l-2139062144,-2139062144l-2139062144,-2139062144l-2139062144,-2139062144l-2139062144,-2139062144l-2139062144,-2139062144l-2139062144,-2139062144l-2139062144,-2139062144l-2139062144,-2139062144l-2139062144,-2139062144l-2139062144,-2139062144l-2139062144,-2139062144l-2139062144,-2139062144l-2139062144,-2139062144l-2139062144,-2139062144l-2139062144,-2139062144l-2139062144,-2139062144l-2139062144,-2139062144l-2139062144,-2139062144l-2139062144,-2139062144l-2139062144,-2139062144l-2139062144,-2139062144l-2139062144,-2139062144l-2139062144,-2139062144l-2139062144,-2139062144l-2139062144,-2139062144l-2139062144,-2139062144l-2139062144,-2139062144l-2139062144,-2139062144l-2139062144,-2139062144l-2139062144,-2139062144l-2139062144,-2139062144l-2139062144,-2139062144l-2139062144,-2139062144l-2139062144,-2139062144l-2139062144,-2139062144l-2139062144,-2139062144l-2139062144,-2139062144l-2139062144,-2139062144l-2139062144,-2139062144l-2139062144,-2139062144l-2139062144,-2139062144l-2139062144,-2139062144l-2139062144,-2139062144l-2139062144,-2139062144l-2139062144,-2139062144l-2139062144,-2139062144l-2139062144,-2139062144l-2139062144,-2139062144l-2139062144,-2139062144l-2139062144,-2139062144l-2139062144,-2139062144l-2139062144,-2139062144l-2139062144,-2139062144l-2139062144,-2139062144l-2139062144,-2139062144l-2139062144,-2139062144l-2139062144,-2139062144l-2139062144,-2139062144l-2139062144,-2139062144l-2139062144,-2139062144l-2139062144,-2139062144l-2139062144,-2139062144l-2139062144,-2139062144l-2139062144,-2139062144l-2139062144,-2139062144l-2139062144,-2139062144l-2139062144,-2139062144l-2139062144,-2139062144l-2139062144,-2139062144l-2139062144,-2139062144l-2139062144,-2139062144l-2139062144,-2139062144l-2139062144,-2139062144l-2139062144,-2139062144l-2139062144,-2139062144l-2139062144,-2139062144l-2139062144,-2139062144l-2139062144,-2139062144l-2139062144,-2139062144l-2139062144,-2139062144l-2139062144,-2139062144l-2139062144,-2139062144l-2139062144,-2139062144l-2139062144,-2139062144l-2139062144,-2139062144l-2139062144,-2139062144l-2139062144,-2139062144l-2139062144,-2139062144l-2139062144,-2139062144l-2139062144,-2139062144l-2139062144,-2139062144l-2139062144,-2139062144l-2139062144,-2139062144l-2139062144,-2139062144l-2139062144,-2139062144l-2139062144,-2139062144l-2139062144,-2139062144l-2139062144,-2139062144l-2139062144,-2139062144l-2139062144,-2139062144l-2139062144,-2139062144l-2139062144,-2139062144l-2139062144,-2139062144l-2139062144,-2139062144l-2139062144,-2139062144l-2139062144,-2139062144l-2139062144,-2139062144l-2139062144,-2139062144l-2139062144,-2139062144l-2139062144,-2139062144l-2139062144,-2139062144l-2139062144,-2139062144l-2139062144,-2139062144l-2139062144,-2139062144l-2139062144,-2139062144l-2139062144,-2139062144l-2139062144,-2139062144l-2139062144,-2139062144l-2139062144,-2139062144l-2139062144,-2139062144l-2139062144,-2139062144l-2139062144,-2139062144l-2139062144,-2139062144l-2139062144,-2139062144l-2139062144,-2139062144l-2139062144,-2139062144l-2139062144,-2139062144l-2139062144,-2139062144l-2139062144,-2139062144l-2139062144,-2139062144l-2139062144,-2139062144l-2139062144,-2139062144l-2139062144,-2139062144l-2139062144,-2139062144l-2139062144,-2139062144l-2139062144,-2139062144l-2139062144,-2139062144l-2139062144,-2139062144l-2139062144,-2139062144l-2139062144,-2139062144l-2139062144,-2139062144l-2139062144,-2139062144l-2139062144,-2139062144l-2139062144,-2139062144l-2139062144,-2139062144l-2139062144,-2139062144l-2139062144,-2139062144l-2139062144,-2139062144l-2139062144,-2139062144l-2139062144,-2139062144l-2139062144,-2139062144l-2139062144,-2139062144l-2139062144,-2139062144l-2139062144,-2139062144l-2139062144,-2139062144l-2139062144,-2139062144l-2139062144,-2139062144l-2139062144,-2139062144l-2139062144,-2139062144l-2139062144,-2139062144l-2139062144,-2139062144l-2139062144,-2139062144l-2139062144,-2139062144l-2139062144,-2139062144l-2139062144,-2139062144l-2139062144,-2139062144l-2139062144,-2139062144l-2139062144,-2139062144l-2139062144,-2139062144l-2139062144,-2139062144l-2139062144,-2139062144l-2139062144,-2139062144l-2139062144,-2139062144l-2139062144,-2139062144l-2139062144,-2139062144l-2139062144,-2139062144l-2139062144,-2139062144l-2139062144,-2139062144l-2139062144,-2139062144l-2139062144,-2139062144l-2139062144,-2139062144l-2139062144,-2139062144l-2139062144,-2139062144l-2139062144,-2139062144l-2139062144,-2139062144l-2139062144,-2139062144l-2139062144,-2139062144l-2139062144,-2139062144l-2139062144,-2139062144l-2139062144,-2139062144l-2139062144,-2139062144l-2139062144,-2139062144l-2139062144,-2139062144l-2139062144,-2139062144l-2139062144,-2139062144l-2139062144,-2139062144l-2139062144,-2139062144l-2139062144,-2139062144l-2139062144,-2139062144l-2139062144,-2139062144l-2139062144,-2139062144l-2139062144,-2139062144l-2139062144,-2139062144l-2139062144,-2139062144l-2139062144,-2139062144l-2139062144,-2139062144l-2139062144,-2139062144l-2139062144,-2139062144l-2139062144,-2139062144l-2139062144,-2139062144l-2139062144,-2139062144l-2139062144,-2139062144l-2139062144,-2139062144l-2139062144,-2139062144l-2139062144,-2139062144l-2139062144,-2139062144l-2139062144,-2139062144l-2139062144,-2139062144l-2139062144,-2139062144l-2139062144,-2139062144l-2139062144,-2139062144l-2139062144,-2139062144l-2139062144,-2139062144l-2139062144,-2139062144l-2139062144,-2139062144l-2139062144,-2139062144l-2139062144,-2139062144l-2139062144,-2139062144l-2139062144,-2139062144l-2139062144,-2139062144l-2139062144,-2139062144l-2139062144,-2139062144l-2139062144,-2139062144l-2139062144,-2139062144l-2139062144,-2139062144l-2139062144,-2139062144l-2139062144,-2139062144l-2139062144,-2139062144l-2139062144,-2139062144l-2139062144,-2139062144l-2139062144,-2139062144l-2139062144,-2139062144l-2139062144,-2139062144l-2139062144,-2139062144l-2139062144,-2139062144l-2139062144,-2139062144l-2139062144,-2139062144l-2139062144,-2139062144l-2139062144,-2139062144l-2139062144,-2139062144l-2139062144,-2139062144l-2139062144,-2139062144l-2139062144,-2139062144l-2139062144,-2139062144l-2139062144,-2139062144l-2139062144,-2139062144l-2139062144,-2139062144l-2139062144,-2139062144l-2139062144,-2139062144l-2139062144,-2139062144l-2139062144,-2139062144l-2139062144,-2139062144l-2139062144,-2139062144l-2139062144,-2139062144l-2139062144,-2139062144l-2139062144,-2139062144l-2139062144,-2139062144l-2139062144,-2139062144l-2139062144,-2139062144l-2139062144,-2139062144l-2139062144,-2139062144l-2139062144,-2139062144l-2139062144,-2139062144l-2139062144,-2139062144l-2139062144,-2139062144l-2139062144,-2139062144l-2139062144,-2139062144l-2139062144,-2139062144l-2139062144,-2139062144l-2139062144,-2139062144l-2139062144,-2139062144l-2139062144,-2139062144l-2139062144,-2139062144l-2139062144,-2139062144l-2139062144,-2139062144l-2139062144,-2139062144l-2139062144,-2139062144l-2139062144,-2139062144l-2139062144,-2139062144l-2139062144,-2139062144l-2139062144,-2139062144l-2139062144,-2139062144l-2139062144,-2139062144l-2139062144,-2139062144l-2139062144,-2139062144l-2139062144,-2139062144l-2139062144,-2139062144l-2139062144,-2139062144l-2139062144,-2139062144l-2139062144,-2139062144l-2139062144,-2139062144l-2139062144,-2139062144l-2139062144,-2139062144l-2139062144,-2139062144l-2139062144,-2139062144l-2139062144,-2139062144l-2139062144,-2139062144l-2139062144,-2139062144l-2139062144,-2139062144l-2139062144,-2139062144l-2139062144,-2139062144l-2139062144,-2139062144l-2139062144,-2139062144l-2139062144,-2139062144l-2139062144,-2139062144l-2139062144,-2139062144l-2139062144,-2139062144l-2139062144,-2139062144l-2139062144,-2139062144l-2139062144,-2139062144l-2139062144,-2139062144l-2139062144,-2139062144l-2139062144,-2139062144l-2139062144,-2139062144l-2139062144,-2139062144l-2139062144,-2139062144l-2139062144,-2139062144l-2139062144,-2139062144l-2139062144,-2139062144l-2139062144,-2139062144l-2139062144,-2139062144l-2139062144,-2139062144l-2139062144,-2139062144l-2139062144,-2139062144l-2139062144,-2139062144l-2139062144,-2139062144l-2139062144,-2139062144l-2139062144,-2139062144l-2139062144,-2139062144l-2139062144,-2139062144l-2139062144,-2139062144l-2139062144,-2139062144l-2139062144,-2139062144l-2139062144,-2139062144l-2139062144,-2139062144l-2139062144,-2139062144l-2139062144,-2139062144l-2139062144,-2139062144l-2139062144,-2139062144l-2139062144,-2139062144l-2139062144,-2139062144l-2139062144,-2139062144l-2139062144,-2139062144l-2139062144,-2139062144l-2139062144,-2139062144l-2139062144,-2139062144l-2139062144,-2139062144l-2139062144,-2139062144l-2139062144,-2139062144l-2139062144,-2139062144l-2139062144,-2139062144l-2139062144,-2139062144l-2139062144,-2139062144l-2139062144,-2139062144l-2139062144,-2139062144l-2139062144,-2139062144l-2139062144,-2139062144l-2139062144,-2139062144l-2139062144,-2139062144l-2139062144,-2139062144l-2139062144,-2139062144l-2139062144,-2139062144l-2139062144,-2139062144l-2139062144,-2139062144l-2139062144,-2139062144l-2139062144,-2139062144l-2139062144,-2139062144l-2139062144,-2139062144l-2139062144,-2139062144l-2139062144,-2139062144l-2139062144,-2139062144l-2139062144,-2139062144l-2139062144,-2139062144l-2139062144,-2139062144l-2139062144,-2139062144l-2139062144,-2139062144l-2139062144,-2139062144l-2139062144,-2139062144l-2139062144,-2139062144l-2139062144,-2139062144l-2139062144,-2139062144l-2139062144,-2139062144l-2139062144,-2139062144l-2139062144,-2139062144l-2139062144,-2139062144l-2139062144,-2139062144l-2139062144,-2139062144l-2139062144,-2139062144l-2139062144,-2139062144l-2139062144,-2139062144l-2139062144,-2139062144l-2139062144,-2139062144l-2139062144,-2139062144l-2139062144,-2139062144l-2139062144,-2139062144l-2139062144,-2139062144l-2139062144,-2139062144l-2139062144,-2139062144l-2139062144,-2139062144l-2139062144,-2139062144l-2139062144,-2139062144l-2139062144,-2139062144l-2139062144,-2139062144l-2139062144,-2139062144l-2139062144,-2139062144l-2139062144,-2139062144l-2139062144,-2139062144l-2139062144,-2139062144l-2139062144,-2139062144l-2139062144,-2139062144l-2139062144,-2139062144l-2139062144,-2139062144l-2139062144,-2139062144l-2139062144,-2139062144l-2139062144,-2139062144l-2139062144,-2139062144l-2139062144,-2139062144l-2139062144,-2139062144l-2139062144,-2139062144l-2139062144,-2139062144l-2139062144,-2139062144l-2139062144,-2139062144l-2139062144,-2139062144l-2139062144,-2139062144l-2139062144,-2139062144l-2139062144,-2139062144l-2139062144,-2139062144l-2139062144,-2139062144l-2139062144,-2139062144l-2139062144,-2139062144l-2139062144,-2139062144l-2139062144,-2139062144l-2139062144,-2139062144l-2139062144,-2139062144l-2139062144,-2139062144l-2139062144,-2139062144l-2139062144,-2139062144l-2139062144,-2139062144l-2139062144,-2139062144l-2139062144,-2139062144l-2139062144,-2139062144l-2139062144,-2139062144l-2139062144,-2139062144l-2139062144,-2139062144l-2139062144,-2139062144l-2139062144,-2139062144l-2139062144,-2139062144l-2139062144,-2139062144l-2139062144,-2139062144l-2139062144,-2139062144l-2139062144,-2139062144l-2139062144,-2139062144l-2139062144,-2139062144l-2139062144,-2139062144l-2139062144,-2139062144l-2139062144,-2139062144l-2139062144,-2139062144l-2139062144,-2139062144l-2139062144,-2139062144l-2139062144,-2139062144l-2139062144,-2139062144l-2139062144,-2139062144l-2139062144,-2139062144l-2139062144,-2139062144l-2139062144,-2139062144l-2139062144,-2139062144l-2139062144,-2139062144l-2139062144,-2139062144l-2139062144,-2139062144l-2139062144,-2139062144l-2139062144,-2139062144l-2139062144,-2139062144l-2139062144,-2139062144l-2139062144,-2139062144l-2139062144,-2139062144l-2139062144,-2139062144l-2139062144,-2139062144l-2139062144,-2139062144l-2139062144,-2139062144l-2139062144,-2139062144l-2139062144,-2139062144l-2139062144,-2139062144l-2139062144,-2139062144l-2139062144,-2139062144l-2139062144,-2139062144l-2139062144,-2139062144l-2139062144,-2139062144l-2139062144,-2139062144l-2139062144,-2139062144l-2139062144,-2139062144l-2139062144,-2139062144l-2139062144,-2139062144l-2139062144,-2139062144l-2139062144,-2139062144l-2139062144,-2139062144l-2139062144,-2139062144l-2139062144,-2139062144l-2139062144,-2139062144l-2139062144,-2139062144l-2139062144,-2139062144l-2139062144,-2139062144l-2139062144,-2139062144l-2139062144,-2139062144l-2139062144,-2139062144l-2139062144,-2139062144l-2139062144,-2139062144l-2139062144,-2139062144l-2139062144,-2139062144l-2139062144,-2139062144l-2139062144,-2139062144l-2139062144,-2139062144l-2139062144,-2139062144l-2139062144,-2139062144l-2139062144,-2139062144l-2139062144,-2139062144l-2139062144,-2139062144l-2139062144,-2139062144l-2139062144,-2139062144l-2139062144,-2139062144l-2139062144,-2139062144l-2139062144,-2139062144l-2139062144,-2139062144l-2139062144,-2139062144l-2139062144,-2139062144l-2139062144,-2139062144l-2139062144,-2139062144l-2139062144,-2139062144l-2139062144,-2139062144l-2139062144,-2139062144l-2139062144,-2139062144l-2139062144,-2139062144l-2139062144,-2139062144l-2139062144,-2139062144l-2139062144,-2139062144l-2139062144,-2139062144l-2139062144,-2139062144l-2139062144,-2139062144l-2139062144,-2139062144l-2139062144,-2139062144l-2139062144,-2139062144l-2139062144,-2139062144l-2139062144,-2139062144l-2139062144,-2139062144l-2139062144,-2139062144l-2139062144,-2139062144l-2139062144,-2139062144l-2139062144,-2139062144l-2139062144,-2139062144l-2139062144,-2139062144l-2139062144,-2139062144l-2139062144,-2139062144l-2139062144,-2139062144l-2139062144,-2139062144l-2139062144,-2139062144l-2139062144,-2139062144l-2139062144,-2139062144l-2139062144,-2139062144l-2139062144,-2139062144l-2139062144,-2139062144l-2139062144,-2139062144l-2139062144,-2139062144l-2139062144,-2139062144l-2139062144,-2139062144l-2139062144,-2139062144l-2139062144,-2139062144l-2139062144,-2139062144l-2139062144,-2139062144l-2139062144,-2139062144l-2139062144,-2139062144l-2139062144,-2139062144l-2139062144,-2139062144l-2139062144,-2139062144l-2139062144,-2139062144l-2139062144,-2139062144l-2139062144,-2139062144l-2139062144,-2139062144l-2139062144,-2139062144l-2139062144,-2139062144l-2139062144,-2139062144l-2139062144,-2139062144l-2139062144,-2139062144l-2139062144,-2139062144l-2139062144,-2139062144l-2139062144,-2139062144l-2139062144,-2139062144l-2139062144,-2139062144l-2139062144,-2139062144l-2139062144,-2139062144l-2139062144,-2139062144l-2139062144,-2139062144l-2139062144,-2139062144l-2139062144,-2139062144l-2139062144,-2139062144l-2139062144,-2139062144l-2139062144,-2139062144l-2139062144,-2139062144l-2139062144,-2139062144l-2139062144,-2139062144l-2139062144,-2139062144l-2139062144,-2139062144l-2139062144,-2139062144l-2139062144,-2139062144l-2139062144,-2139062144l-2139062144,-2139062144l-2139062144,-2139062144l-2139062144,-2139062144l-2139062144,-2139062144l-2139062144,-2139062144l-2139062144,-2139062144l-2139062144,-2139062144l-2139062144,-2139062144l-2139062144,-2139062144l-2139062144,-2139062144l-2139062144,-2139062144l-2139062144,-2139062144l-2139062144,-2139062144l-2139062144,-2139062144l-2139062144,-2139062144l-2139062144,-2139062144l-2139062144,-2139062144l-2139062144,-2139062144l-2139062144,-2139062144l-2139062144,-2139062144l-2139062144,-2139062144l-2139062144,-2139062144l-2139062144,-2139062144l-2139062144,-2139062144l-2139062144,-2139062144l-2139062144,-2139062144l-2139062144,-2139062144l-2139062144,-2139062144l-2139062144,-2139062144l-2139062144,-2139062144l-2139062144,-2139062144l-2139062144,-2139062144l-2139062144,-2139062144l-2139062144,-2139062144l-2139062144,-2139062144l-2139062144,-2139062144l-2139062144,-2139062144l-2139062144,-2139062144l-2139062144,-2139062144l-2139062144,-2139062144l-2139062144,-2139062144l-2139062144,-2139062144l-2139062144,-2139062144l-2139062144,-2139062144l-2139062144,-2139062144l-2139062144,-2139062144l-2139062144,-2139062144l-2139062144,-2139062144l-2139062144,-2139062144l-2139062144,-2139062144l-2139062144,-2139062144l-2139062144,-2139062144l-2139062144,-2139062144l-2139062144,-2139062144l-2139062144,-2139062144l-2139062144,-2139062144l-2139062144,-2139062144l-2139062144,-2139062144l-2139062144,-2139062144l-2139062144,-2139062144l-2139062144,-2139062144l-2139062144,-2139062144l-2139062144,-2139062144l-2139062144,-2139062144l-2139062144,-2139062144l-2139062144,-2139062144l-2139062144,-2139062144l-2139062144,-2139062144l-2139062144,-2139062144l-2139062144,-2139062144l-2139062144,-2139062144l-2139062144,-2139062144l-2139062144,-2139062144l-2139062144,-2139062144l-2139062144,-2139062144l-2139062144,-2139062144l-2139062144,-2139062144l-2139062144,-2139062144l-2139062144,-2139062144l-2139062144,-2139062144l-2139062144,-2139062144l-2139062144,-2139062144l-2139062144,-2139062144l-2139062144,-2139062144l-2139062144,-2139062144l-2139062144,-2139062144l-2139062144,-2139062144l-2139062144,-2139062144l-2139062144,-2139062144l-2139062144,-2139062144l-2139062144,-2139062144l-2139062144,-2139062144l-2139062144,-2139062144l-2139062144,-2139062144l-2139062144,-2139062144l-2139062144,-2139062144l-2139062144,-2139062144l-2139062144,-2139062144l-2139062144,-2139062144l-2139062144,-2139062144l-2139062144,-2139062144l-2139062144,-2139062144l-2139062144,-2139062144l-2139062144,-2139062144l-2139062144,-2139062144l-2139062144,-2139062144l-2139062144,-2139062144l-2139062144,-2139062144l-2139062144,-2139062144l-2139062144,-2139062144l-2139062144,-2139062144l-2139062144,-2139062144l-2139062144,-2139062144l-2139062144,-2139062144l-2139062144,-2139062144l-2139062144,-2139062144l-2139062144,-2139062144l-2139062144,-2139062144l-2139062144,-2139062144l-2139062144,-2139062144l-2139062144,-2139062144l-2139062144,-2139062144l-2139062144,-2139062144l-2139062144,-2139062144l-2139062144,-2139062144l-2139062144,-2139062144l-2139062144,-2139062144l-2139062144,-2139062144l-2139062144,-2139062144l-2139062144,-2139062144l-2139062144,-2139062144l-2139062144,-2139062144l-2139062144,-2139062144l-2139062144,-2139062144l-2139062144,-2139062144l-2139062144,-2139062144l-2139062144,-2139062144l-2139062144,-2139062144l-2139062144,-2139062144l-2139062144,-2139062144l-2139062144,-2139062144l-2139062144,-2139062144l-2139062144,-2139062144l-2139062144,-2139062144l-2139062144,-2139062144l-2139062144,-2139062144l-2139062144,-2139062144l-2139062144,-2139062144l-2139062144,-2139062144l-2139062144,-2139062144l-2139062144,-2139062144l-2139062144,-2139062144l-2139062144,-2139062144l-2139062144,-2139062144l-2139062144,-2139062144l-2139062144,-2139062144l-2139062144,-2139062144l-2139062144,-2139062144l-2139062144,-2139062144l-2139062144,-2139062144l-2139062144,-2139062144l-2139062144,-2139062144l-2139062144,-2139062144l-2139062144,-2139062144l-2139062144,-2139062144l-2139062144,-2139062144l-2139062144,-2139062144l-2139062144,-2139062144l-2139062144,-2139062144l-2139062144,-2139062144l-2139062144,-2139062144l-2139062144,-2139062144l-2139062144,-2139062144l-2139062144,-2139062144l-2139062144,-2139062144l-2139062144,-2139062144l-2139062144,-2139062144l-2139062144,-2139062144l-2139062144,-2139062144l-2139062144,-2139062144l-2139062144,-2139062144l-2139062144,-2139062144l-2139062144,-2139062144l-2139062144,-2139062144l-2139062144,-2139062144l-2139062144,-2139062144l-2139062144,-2139062144l-2139062144,-2139062144l-2139062144,-2139062144l-2139062144,-2139062144l-2139062144,-2139062144l-2139062144,-2139062144l-2139062144,-2139062144l-2139062144,-2139062144l-2139062144,-2139062144l-2139062144,-2139062144l-2139062144,-2139062144l-2139062144,-2139062144l-2139062144,-2139062144l-2139062144,-2139062144l-2139062144,-2139062144l-2139062144,-2139062144l-2139062144,-2139062144l-2139062144,-2139062144l-2139062144,-2139062144l-2139062144,-2139062144l-2139062144,-2139062144l-2139062144,-2139062144l-2139062144,-2139062144l-2139062144,-2139062144l-2139062144,-2139062144l-2139062144,-2139062144l-2139062144,-2139062144l-2139062144,-2139062144l-2139062144,-2139062144l-2139062144,-2139062144l-2139062144,-2139062144l-2139062144,-2139062144l-2139062144,-2139062144l-2139062144,-2139062144l-2139062144,-2139062144l-2139062144,-2139062144l-2139062144,-2139062144l-2139062144,-2139062144l-2139062144,-2139062144l-2139062144,-2139062144l-2139062144,-2139062144l-2139062144,-2139062144l-2139062144,-2139062144l-2139062144,-2139062144l-2139062144,-2139062144l-2139062144,-2139062144l-2139062144,-2139062144l-2139062144,-2139062144l-2139062144,-2139062144l-2139062144,-2139062144l-2139062144,-2139062144l-2139062144,-2139062144l-2139062144,-2139062144l-2139062144,-2139062144l-2139062144,-2139062144l-2139062144,-2139062144l-2139062144,-2139062144l-2139062144,-2139062144l-2139062144,-2139062144l-2139062144,-2139062144l-2139062144,-2139062144l-2139062144,-2139062144l-2139062144,-2139062144l-2139062144,-2139062144l-2139062144,-2139062144l-2139062144,-2139062144l-2139062144,-2139062144l-2139062144,-2139062144l-2139062144,-2139062144l-2139062144,-2139062144l-2139062144,-2139062144l-2139062144,-2139062144l-2139062144,-2139062144l-2139062144,-2139062144l-2139062144,-2139062144l-2139062144,-2139062144l-2139062144,-2139062144l-2139062144,-2139062144l-2139062144,-2139062144l-2139062144,-2139062144l-2139062144,-2139062144l-2139062144,-2139062144l-2139062144,-2139062144l-2139062144,-2139062144l-2139062144,-2139062144l-2139062144,-2139062144l-2139062144,-2139062144l-2139062144,-2139062144l-2139062144,-2139062144l-2139062144,-2139062144l-2139062144,-2139062144l-2139062144,-2139062144l-2139062144,-2139062144l-2139062144,-2139062144l-2139062144,-2139062144l-2139062144,-2139062144l-2139062144,-2139062144l-2139062144,-2139062144l-2139062144,-2139062144l-2139062144,-2139062144l-2139062144,-2139062144l-2139062144,-2139062144l-2139062144,-2139062144l-2139062144,-2139062144l-2139062144,-2139062144l-2139062144,-2139062144l-2139062144,-2139062144l-2139062144,-2139062144l-2139062144,-2139062144l-2139062144,-2139062144l-2139062144,-2139062144l-2139062144,-2139062144l-2139062144,-2139062144l-2139062144,-2139062144l-2139062144,-2139062144l-2139062144,-2139062144l-2139062144,-2139062144l-2139062144,-2139062144l-2139062144,-2139062144l-2139062144,-2139062144l-2139062144,-2139062144l-2139062144,-2139062144l-2139062144,-2139062144l-2139062144,-2139062144l-2139062144,-2139062144l-2139062144,-2139062144l-2139062144,-2139062144l-2139062144,-2139062144l-2139062144,-2139062144l-2139062144,-2139062144l-2139062144,-2139062144l-2139062144,-2139062144l-2139062144,-2139062144l-2139062144,-2139062144l-2139062144,-2139062144l-2139062144,-2139062144l-2139062144,-2139062144l-2139062144,-2139062144l-2139062144,-2139062144l-2139062144,-2139062144l-2139062144,-2139062144l-2139062144,-2139062144l-2139062144,-2139062144l-2139062144,-2139062144l-2139062144,-2139062144l-2139062144,-2139062144l-2139062144,-2139062144l-2139062144,-2139062144l-2139062144,-2139062144l-2139062144,-2139062144l-2139062144,-2139062144l-2139062144,-2139062144l-2139062144,-2139062144l-2139062144,-2139062144l-2139062144,-2139062144l-2139062144,-2139062144l-2139062144,-2139062144l-2139062144,-2139062144l-2139062144,-2139062144l-2139062144,-2139062144l-2139062144,-2139062144l-2139062144,-2139062144l-2139062144,-2139062144l-2139062144,-2139062144l-2139062144,-2139062144l-2139062144,-2139062144l-2139062144,-2139062144l-2139062144,-2139062144l-2139062144,-2139062144l-2139062144,-2139062144l-2139062144,-2139062144l-2139062144,-2139062144l-2139062144,-2139062144l-2139062144,-2139062144l-2139062144,-2139062144l-2139062144,-2139062144l-2139062144,-2139062144l-2139062144,-2139062144l-2139062144,-2139062144l-2139062144,-2139062144l-2139062144,-2139062144l-2139062144,-2139062144l-2139062144,-2139062144l-2139062144,-2139062144l-2139062144,-2139062144l-2139062144,-2139062144l-2139062144,-2139062144l-2139062144,-2139062144l-2139062144,-2139062144l-2139062144,-2139062144l-2139062144,-2139062144l-2139062144,-2139062144l-2139062144,-2139062144l-2139062144,-2139062144l-2139062144,-2139062144l-2139062144,-2139062144l-2139062144,-2139062144l-2139062144,-2139062144l-2139062144,-2139062144l-2139062144,-2139062144l-2139062144,-2139062144l-2139062144,-2139062144l-2139062144,-2139062144l-2139062144,-2139062144l-2139062144,-2139062144l-2139062144,-2139062144l-2139062144,-2139062144l-2139062144,-2139062144l-2139062144,-2139062144l-2139062144,-2139062144l-2139062144,-2139062144l-2139062144,-2139062144l-2139062144,-2139062144l-2139062144,-2139062144l-2139062144,-2139062144l-2139062144,-2139062144l-2139062144,-2139062144l-2139062144,-2139062144l-2139062144,-2139062144l-2139062144,-2139062144l-2139062144,-2139062144l-2139062144,-2139062144l-2139062144,-2139062144l-2139062144,-2139062144l-2139062144,-2139062144l-2139062144,-2139062144l-2139062144,-2139062144l-2139062144,-2139062144l-2139062144,-2139062144l-2139062144,-2139062144l-2139062144,-2139062144l-2139062144,-2139062144l-2139062144,-2139062144l-2139062144,-2139062144l-2139062144,-2139062144l-2139062144,-2139062144l-2139062144,-2139062144l-2139062144,-2139062144l-2139062144,-2139062144l-2139062144,-2139062144l-2139062144,-2139062144l-2139062144,-2139062144l-2139062144,-2139062144l-2139062144,-2139062144l-2139062144,-2139062144l-2139062144,-2139062144l-2139062144,-2139062144l-2139062144,-2139062144l-2139062144,-2139062144l-2139062144,-2139062144l-2139062144,-2139062144l-2139062144,-2139062144l-2139062144,-2139062144l-2139062144,-2139062144l-2139062144,-2139062144l-2139062144,-2139062144l-2139062144,-2139062144l-2139062144,-2139062144l-2139062144,-2139062144l-2139062144,-2139062144l-2139062144,-2139062144l-2139062144,-2139062144l-2139062144,-2139062144l-2139062144,-2139062144l-2139062144,-2139062144l-2139062144,-2139062144l-2139062144,-2139062144l-2139062144,-2139062144l-2139062144,-2139062144l-2139062144,-2139062144l-2139062144,-2139062144l-2139062144,-2139062144l-2139062144,-2139062144l-2139062144,-2139062144l-2139062144,-2139062144l-2139062144,-2139062144l-2139062144,-2139062144l-2139062144,-2139062144l-2139062144,-2139062144l-2139062144,-2139062144l-2139062144,-2139062144l-2139062144,-2139062144l-2139062144,-2139062144l-2139062144,-2139062144l-2139062144,-2139062144l-2139062144,-2139062144l-2139062144,-2139062144l-2139062144,-2139062144l-2139062144,-2139062144l-2139062144,-2139062144l-2139062144,-2139062144l-2139062144,-2139062144l-2139062144,-2139062144l-2139062144,-2139062144l-2139062144,-2139062144l-2139062144,-2139062144l-2139062144,-2139062144l-2139062144,-2139062144l-2139062144,-2139062144l-2139062144,-2139062144l-2139062144,-2139062144l-2139062144,-2139062144l-2139062144,-2139062144l-2139062144,-2139062144l-2139062144,-2139062144l-2139062144,-2139062144l-2139062144,-2139062144l-2139062144,-2139062144l-2139062144,-2139062144l-2139062144,-2139062144l-2139062144,-2139062144l-2139062144,-2139062144l-2139062144,-2139062144l-2139062144,-2139062144l-2139062144,-2139062144l-2139062144,-2139062144l-2139062144,-2139062144l-2139062144,-2139062144l-2139062144,-2139062144l-2139062144,-2139062144l-2139062144,-2139062144l-2139062144,-2139062144l-2139062144,-2139062144l-2139062144,-2139062144l-2139062144,-2139062144l-2139062144,-2139062144l-2139062144,-2139062144l-2139062144,-2139062144l-2139062144,-2139062144l-2139062144,-2139062144l-2139062144,-2139062144l-2139062144,-2139062144l-2139062144,-2139062144l-2139062144,-2139062144l-2139062144,-2139062144l-2139062144,-2139062144l-2139062144,-2139062144l-2139062144,-2139062144l-2139062144,-2139062144l-2139062144,-2139062144l-2139062144,-2139062144l-2139062144,-2139062144l-2139062144,-2139062144l-2139062144,-2139062144l-2139062144,-2139062144l-2139062144,-2139062144l-2139062144,-2139062144l-2139062144,-2139062144l-2139062144,-2139062144l-2139062144,-2139062144l-2139062144,-2139062144l-2139062144,-2139062144l-2139062144,-2139062144l-2139062144,-2139062144l-2139062144,-2139062144l-2139062144,-2139062144l-2139062144,-2139062144l-2139062144,-2139062144l-2139062144,-2139062144l-2139062144,-2139062144l-2139062144,-2139062144l-2139062144,-2139062144l-2139062144,-2139062144l-2139062144,-2139062144l-2139062144,-2139062144l-2139062144,-2139062144l-2139062144,-2139062144l-2139062144,-2139062144l-2139062144,-2139062144l-2139062144,-2139062144l-2139062144,-2139062144l-2139062144,-2139062144l-2139062144,-2139062144l-2139062144,-2139062144l-2139062144,-2139062144l-2139062144,-2139062144l-2139062144,-2139062144l-2139062144,-2139062144l-2139062144,-2139062144l-2139062144,-2139062144l-2139062144,-2139062144l-2139062144,-2139062144l-2139062144,-2139062144l-2139062144,-2139062144l-2139062144,-2139062144l-2139062144,-2139062144l-2139062144,-2139062144l-2139062144,-2139062144l-2139062144,-2139062144l-2139062144,-2139062144l-2139062144,-2139062144l-2139062144,-2139062144l-2139062144,-2139062144l-2139062144,-2139062144l-2139062144,-2139062144l-2139062144,-2139062144l-2139062144,-2139062144l-2139062144,-2139062144l-2139062144,-2139062144l-2139062144,-2139062144l-2139062144,-2139062144l-2139062144,-2139062144l-2139062144,-2139062144l-2139062144,-2139062144l-2139062144,-2139062144l-2139062144,-2139062144l-2139062144,-2139062144l-2139062144,-2139062144l-2139062144,-2139062144l-2139062144,-2139062144l-2139062144,-2139062144l-2139062144,-2139062144l-2139062144,-2139062144l-2139062144,-2139062144l-2139062144,-2139062144l-2139062144,-2139062144l-2139062144,-2139062144l-2139062144,-2139062144l-2139062144,-2139062144l-2139062144,-2139062144l-2139062144,-2139062144l-2139062144,-2139062144l-2139062144,-2139062144l-2139062144,-2139062144l-2139062144,-2139062144l-2139062144,-2139062144l-2139062144,-2139062144l-2139062144,-2139062144l-2139062144,-2139062144l-2139062144,-2139062144l-2139062144,-2139062144l-2139062144,-2139062144l-2139062144,-2139062144l-2139062144,-2139062144l-2139062144,-2139062144l-2139062144,-2139062144l-2139062144,-2139062144l-2139062144,-2139062144l-2139062144,-2139062144l-2139062144,-2139062144l-2139062144,-2139062144l-2139062144,-2139062144l-2139062144,-2139062144l-2139062144,-2139062144l-2139062144,-2139062144l-2139062144,-2139062144l-2139062144,-2139062144l-2139062144,-2139062144l-2139062144,-2139062144l-2139062144,-2139062144l-2139062144,-2139062144l-2139062144,-2139062144l-2139062144,-2139062144l-2139062144,-2139062144l-2139062144,-2139062144l-2139062144,-2139062144l-2139062144,-2139062144l-2139062144,-2139062144l-2139062144,-2139062144l-2139062144,-2139062144l-2139062144,-2139062144l-2139062144,-2139062144l-2139062144,-2139062144l-2139062144,-2139062144l-2139062144,-2139062144l-2139062144,-2139062144l-2139062144,-2139062144l-2139062144,-2139062144l-2139062144,-2139062144l-2139062144,-2139062144l-2139062144,-2139062144l-2139062144,-2139062144l-2139062144,-2139062144l-2139062144,-2139062144l-2139062144,-2139062144l-2139062144,-2139062144l-2139062144,-2139062144l-2139062144,-2139062144l-2139062144,-2139062144l-2139062144,-2139062144l-2139062144,-2139062144l-2139062144,-2139062144l-2139062144,-2139062144l-2139062144,-2139062144l-2139062144,-2139062144l-2139062144,-2139062144l-2139062144,-2139062144l-2139062144,-2139062144l-2139062144,-2139062144l-2139062144,-2139062144l-2139062144,-2139062144l-2139062144,-2139062144l-2139062144,-2139062144l-2139062144,-2139062144l-2139062144,-2139062144l-2139062144,-2139062144l-2139062144,-2139062144l-2139062144,-2139062144l-2139062144,-2139062144l-2139062144,-2139062144l-2139062144,-2139062144l-2139062144,-2139062144l-2139062144,-2139062144l-2139062144,-2139062144l-2139062144,-2139062144l-2139062144,-2139062144l-2139062144,-2139062144l-2139062144,-2139062144l-2139062144,-2139062144l-2139062144,-2139062144l-2139062144,-2139062144l-2139062144,-2139062144l-2139062144,-2139062144l-2139062144,-2139062144l-2139062144,-2139062144l-2139062144,-2139062144l-2139062144,-2139062144l-2139062144,-2139062144l-2139062144,-2139062144l-2139062144,-2139062144l-2139062144,-2139062144l-2139062144,-2139062144l-2139062144,-2139062144l-2139062144,-2139062144l-2139062144,-2139062144l-2139062144,-2139062144l-2139062144,-2139062144l-2139062144,-2139062144l-2139062144,-2139062144l-2139062144,-2139062144l-2139062144,-2139062144l-2139062144,-2139062144l-2139062144,-2139062144l-2139062144,-2139062144l-2139062144,-2139062144l-2139062144,-2139062144l-2139062144,-2139062144l-2139062144,-2139062144l-2139062144,-2139062144l-2139062144,-2139062144l-2139062144,-2139062144l-2139062144,-2139062144l-2139062144,-2139062144l-2139062144,-2139062144l-2139062144,-2139062144l-2139062144,-2139062144l-2139062144,-2139062144l-2139062144,-2139062144l-2139062144,-2139062144l-2139062144,-2139062144l-2139062144,-2139062144l-2139062144,-2139062144l-2139062144,-2139062144l-2139062144,-2139062144l-2139062144,-2139062144l-2139062144,-2139062144l-2139062144,-2139062144l-2139062144,-2139062144l-2139062144,-2139062144l-2139062144,-2139062144l-2139062144,-2139062144l-2139062144,-2139062144l-2139062144,-2139062144l-2139062144,-2139062144l-2139062144,-2139062144l-2139062144,-2139062144l-2139062144,-2139062144l-2139062144,-2139062144l-2139062144,-2139062144l-2139062144,-2139062144l-2139062144,-2139062144l-2139062144,-2139062144l-2139062144,-2139062144l-2139062144,-2139062144l-2139062144,-2139062144l-2139062144,-2139062144l-2139062144,-2139062144l-2139062144,-2139062144l-2139062144,-2139062144l-2139062144,-2139062144l-2139062144,-2139062144l-2139062144,-2139062144l-2139062144,-2139062144l-2139062144,-2139062144l-2139062144,-2139062144l-2139062144,-2139062144l-2139062144,-2139062144l-2139062144,-2139062144l-2139062144,-2139062144l-2139062144,-2139062144l-2139062144,-2139062144l-2139062144,-2139062144l-2139062144,-2139062144l-2139062144,-2139062144l-2139062144,-2139062144l-2139062144,-2139062144l-2139062144,-2139062144l-2139062144,-2139062144l-2139062144,-2139062144l-2139062144,-2139062144l-2139062144,-2139062144l-2139062144,-2139062144l-2139062144,-2139062144l-2139062144,-2139062144l-2139062144,-2139062144l-2139062144,-2139062144l-2139062144,-2139062144l-2139062144,-2139062144l-2139062144,-2139062144l-2139062144,-2139062144l-2139062144,-2139062144l-2139062144,-2139062144l-2139062144,-2139062144l-2139062144,-2139062144l-2139062144,-2139062144l-2139062144,-2139062144l-2139062144,-2139062144l-2139062144,-2139062144l-2139062144,-2139062144l-2139062144,-2139062144l-2139062144,-2139062144l-2139062144,-2139062144l-2139062144,-2139062144l-2139062144,-2139062144l-2139062144,-2139062144l-2139062144,-2139062144l-2139062144,-2139062144l-2139062144,-2139062144l-2139062144,-2139062144l-2139062144,-2139062144l-2139062144,-2139062144l-2139062144,-2139062144l-2139062144,-2139062144l-2139062144,-2139062144l-2139062144,-2139062144l-2139062144,-2139062144l-2139062144,-2139062144l-2139062144,-2139062144l-2139062144,-2139062144l-2139062144,-2139062144l-2139062144,-2139062144l-2139062144,-2139062144l-2139062144,-2139062144l-2139062144,-2139062144l-2139062144,-2139062144l-2139062144,-2139062144l-2139062144,-2139062144l-2139062144,-2139062144l-2139062144,-2139062144l-2139062144,-2139062144l-2139062144,-2139062144l-2139062144,-2139062144l-2139062144,-2139062144l-2139062144,-2139062144l-2139062144,-2139062144l-2139062144,-2139062144l-2139062144,-2139062144l-2139062144,-2139062144l-2139062144,-2139062144l-2139062144,-2139062144l-2139062144,-2139062144l-2139062144,-2139062144l-2139062144,-2139062144l-2139062144,-2139062144l-2139062144,-2139062144l-2139062144,-2139062144l-2139062144,-2139062144l-2139062144,-2139062144l-2139062144,-2139062144l-2139062144,-2139062144l-2139062144,-2139062144l-2139062144,-2139062144l-2139062144,-2139062144l-2139062144,-2139062144l-2139062144,-2139062144l-2139062144,-2139062144l-2139062144,-2139062144l-2139062144,-2139062144l-2139062144,-2139062144l-2139062144,-2139062144l-2139062144,-2139062144l-2139062144,-2139062144l-2139062144,-2139062144l-2139062144,-2139062144l-2139062144,-2139062144l-2139062144,-2139062144l-2139062144,-2139062144l-2139062144,-2139062144l-2139062144,-2139062144l-2139062144,-2139062144l-2139062144,-2139062144l-2139062144,-2139062144l-2139062144,-2139062144l-2139062144,-2139062144l-2139062144,-2139062144l-2139062144,-2139062144l-2139062144,-2139062144l-2139062144,-2139062144l-2139062144,-2139062144l-2139062144,-2139062144l-2139062144,-2139062144l-2139062144,-2139062144l-2139062144,-2139062144l-2139062144,-2139062144l-2139062144,-2139062144l-2139062144,-2139062144l-2139062144,-2139062144l-2139062144,-2139062144l-2139062144,-2139062144l-2139062144,-2139062144l-2139062144,-2139062144l-2139062144,-2139062144l-2139062144,-2139062144l-2139062144,-2139062144l-2139062144,-2139062144l-2139062144,-2139062144l-2139062144,-2139062144l-2139062144,-2139062144l-2139062144,-2139062144l-2139062144,-2139062144l-2139062144,-2139062144l-2139062144,-2139062144l-2139062144,-2139062144l-2139062144,-2139062144l-2139062144,-2139062144l-2139062144,-2139062144l-2139062144,-2139062144l-2139062144,-2139062144l-2139062144,-2139062144l-2139062144,-2139062144l-2139062144,-2139062144l-2139062144,-2139062144l-2139062144,-2139062144l-2139062144,-2139062144l-2139062144,-2139062144l-2139062144,-2139062144l-2139062144,-2139062144l-2139062144,-2139062144l-2139062144,-2139062144l-2139062144,-2139062144l-2139062144,-2139062144l-2139062144,-2139062144l-2139062144,-2139062144l-2139062144,-2139062144l-2139062144,-2139062144l-2139062144,-2139062144l-2139062144,-2139062144l-2139062144,-2139062144l-2139062144,-2139062144l-2139062144,-2139062144l-2139062144,-2139062144l-2139062144,-2139062144l-2139062144,-2139062144l-2139062144,-2139062144l-2139062144,-2139062144l-2139062144,-2139062144l-2139062144,-2139062144l-2139062144,-2139062144l-2139062144,-2139062144l-2139062144,-2139062144l-2139062144,-2139062144l-2139062144,-2139062144l-2139062144,-2139062144l-2139062144,-2139062144l-2139062144,-2139062144l-2139062144,-2139062144l-2139062144,-2139062144l-2139062144,-2139062144l-2139062144,-2139062144l-2139062144,-2139062144l-2139062144,-2139062144l-2139062144,-2139062144l-2139062144,-2139062144l-2139062144,-2139062144l-2139062144,-2139062144l-2139062144,-2139062144l-2139062144,-2139062144l-2139062144,-2139062144l-2139062144,-2139062144l-2139062144,-2139062144l-2139062144,-2139062144l-2139062144,-2139062144l-2139062144,-2139062144l-2139062144,-2139062144l-2139062144,-2139062144l-2139062144,-2139062144l-2139062144,-2139062144l-2139062144,-2139062144l-2139062144,-2139062144l-2139062144,-2139062144l-2139062144,-2139062144l-2139062144,-2139062144l-2139062144,-2139062144l-2139062144,-2139062144l-2139062144,-2139062144l-2139062144,-2139062144l-2139062144,-2139062144l-2139062144,-2139062144l-2139062144,-2139062144l-2139062144,-2139062144l-2139062144,-2139062144l-2139062144,-2139062144l-2139062144,-2139062144l-2139062144,-2139062144l-2139062144,-2139062144l-2139062144,-2139062144l-2139062144,-2139062144l-2139062144,-2139062144l-2139062144,-2139062144l-2139062144,-2139062144l-2139062144,-2139062144l-2139062144,-2139062144l-2139062144,-2139062144l-2139062144,-2139062144l-2139062144,-2139062144l-2139062144,-2139062144l-2139062144,-2139062144l-2139062144,-2139062144l-2139062144,-2139062144l-2139062144,-2139062144l-2139062144,-2139062144l-2139062144,-2139062144l-2139062144,-2139062144l-2139062144,-2139062144l-2139062144,-2139062144l-2139062144,-2139062144l-2139062144,-2139062144l-2139062144,-2139062144l-2139062144,-2139062144l-2139062144,-2139062144l-2139062144,-2139062144l-2139062144,-2139062144l-2139062144,-2139062144l-2139062144,-2139062144l-2139062144,-2139062144l-2139062144,-2139062144l-2139062144,-2139062144l-2139062144,-2139062144l-2139062144,-2139062144l-2139062144,-2139062144l-2139062144,-2139062144l-2139062144,-2139062144l-2139062144,-2139062144l-2139062144,-2139062144l-2139062144,-2139062144l-2139062144,-2139062144l-2139062144,-2139062144l-2139062144,-2139062144l-2139062144,-2139062144l-2139062144,-2139062144l-2139062144,-2139062144l-2139062144,-2139062144l-2139062144,-2139062144l-2139062144,-2139062144l-2139062144,-2139062144l-2139062144,-2139062144l-2139062144,-2139062144l-2139062144,-2139062144l-2139062144,-2139062144l-2139062144,-2139062144l-2139062144,-2139062144l-2139062144,-2139062144l-2139062144,-2139062144l-2139062144,-2139062144l-2139062144,-2139062144l-2139062144,-2139062144l-2139062144,-2139062144l-2139062144,-2139062144l-2139062144,-2139062144l-2139062144,-2139062144l-2139062144,-2139062144l-2139062144,-2139062144l-2139062144,-2139062144l-2139062144,-2139062144l-2139062144,-2139062144l-2139062144,-2139062144l-2139062144,-2139062144l-2139062144,-2139062144l-2139062144,-2139062144l-2139062144,-2139062144l-2139062144,-2139062144l-2139062144,-2139062144l-2139062144,-2139062144l-2139062144,-2139062144l-2139062144,-2139062144l-2139062144,-2139062144l-2139062144,-2139062144l-2139062144,-2139062144l-2139062144,-2139062144l-2139062144,-2139062144l-2139062144,-2139062144l-2139062144,-2139062144l-2139062144,-2139062144l-2139062144,-2139062144l-2139062144,-2139062144l-2139062144,-2139062144l-2139062144,-2139062144l-2139062144,-2139062144l-2139062144,-2139062144l-2139062144,-2139062144l-2139062144,-2139062144l-2139062144,-2139062144l-2139062144,-2139062144l-2139062144,-2139062144l-2139062144,-2139062144l-2139062144,-2139062144l-2139062144,-2139062144l-2139062144,-2139062144l-2139062144,-2139062144l-2139062144,-2139062144l-2139062144,-2139062144l-2139062144,-2139062144l-2139062144,-2139062144l-2139062144,-2139062144l-2139062144,-2139062144l-2139062144,-2139062144l-2139062144,-2139062144l-2139062144,-2139062144l-2139062144,-2139062144l-2139062144,-2139062144l-2139062144,-2139062144l-2139062144,-2139062144l-2139062144,-2139062144l-2139062144,-2139062144l-2139062144,-2139062144l-2139062144,-2139062144l-2139062144,-2139062144l-2139062144,-2139062144l-2139062144,-2139062144l-2139062144,-2139062144l-2139062144,-2139062144l-2139062144,-2139062144l-2139062144,-2139062144l-2139062144,-2139062144l-2139062144,-2139062144l-2139062144,-2139062144l-2139062144,-2139062144l-2139062144,-2139062144l-2139062144,-2139062144l-2139062144,-2139062144l-2139062144,-2139062144l-2139062144,-2139062144l-2139062144,-2139062144l-2139062144,-2139062144l-2139062144,-2139062144l-2139062144,-2139062144l-2139062144,-2139062144l-2139062144,-2139062144l-2139062144,-2139062144l-2139062144,-2139062144l-2139062144,-2139062144l-2139062144,-2139062144l-2139062144,-2139062144l-2139062144,-2139062144l-2139062144,-2139062144l-2139062144,-2139062144l-2139062144,-2139062144l-2139062144,-2139062144l-2139062144,-2139062144l-2139062144,-2139062144l-2139062144,-2139062144l-2139062144,-2139062144l-2139062144,-2139062144l-2139062144,-2139062144l-2139062144,-2139062144l-2139062144,-2139062144l-2139062144,-2139062144l-2139062144,-2139062144l-2139062144,-2139062144l-2139062144,-2139062144l-2139062144,-2139062144l-2139062144,-2139062144l-2139062144,-2139062144l-2139062144,-2139062144l-2139062144,-2139062144l-2139062144,-2139062144l-2139062144,-2139062144l-2139062144,-2139062144l-2139062144,-2139062144l-2139062144,-2139062144l-2139062144,-2139062144l-2139062144,-2139062144l-2139062144,-2139062144l-2139062144,-2139062144l-2139062144,-2139062144l-2139062144,-2139062144l-2139062144,-2139062144l-2139062144,-2139062144l-2139062144,-2139062144l-2139062144,-2139062144l-2139062144,-2139062144l-2139062144,-2139062144l-2139062144,-2139062144l-2139062144,-2139062144l-2139062144,-2139062144l-2139062144,-2139062144l-2139062144,-2139062144l-2139062144,-2139062144l-2139062144,-2139062144l-2139062144,-2139062144l-2139062144,-2139062144l-2139062144,-2139062144l-2139062144,-2139062144l-2139062144,-2139062144l-2139062144,-2139062144l-2139062144,-2139062144l-2139062144,-2139062144l-2139062144,-2139062144l-2139062144,-2139062144l-2139062144,-2139062144l-2139062144,-2139062144l-2139062144,-2139062144l-2139062144,-2139062144l-2139062144,-2139062144l-2139062144,-2139062144l-2139062144,-2139062144l-2139062144,-2139062144l-2139062144,-2139062144l-2139062144,-2139062144l-2139062144,-2139062144l-2139062144,-2139062144l-2139062144,-2139062144l-2139062144,-2139062144l-2139062144,-2139062144l-2139062144,-2139062144l-2139062144,-2139062144l-2139062144,-2139062144l-2139062144,-2139062144l-2139062144,-2139062144l-2139062144,-2139062144l-2139062144,-2139062144l-2139062144,-2139062144l-2139062144,-2139062144l-2139062144,-2139062144l-2139062144,-2139062144l-2139062144,-2139062144l-2139062144,-2139062144l-2139062144,-2139062144l-2139062144,-2139062144l-2139062144,-2139062144l-2139062144,-2139062144l-2139062144,-2139062144l-2139062144,-2139062144l-2139062144,-2139062144l-2139062144,-2139062144l-2139062144,-2139062144l-2139062144,-2139062144l-2139062144,-2139062144l-2139062144,-2139062144l-2139062144,-2139062144l-2139062144,-2139062144l-2139062144,-2139062144l-2139062144,-2139062144l-2139062144,-2139062144l-2139062144,-2139062144l-2139062144,-2139062144l-2139062144,-2139062144l-2139062144,-2139062144l-2139062144,-2139062144l-2139062144,-2139062144l-2139062144,-2139062144l-2139062144,-2139062144l-2139062144,-2139062144l-2139062144,-2139062144l-2139062144,-2139062144l-2139062144,-2139062144l-2139062144,-2139062144l-2139062144,-2139062144l-2139062144,-2139062144l-2139062144,-2139062144l-2139062144,-2139062144l-2139062144,-2139062144l-2139062144,-2139062144l-2139062144,-2139062144l-2139062144,-2139062144l-2139062144,-2139062144l-2139062144,-2139062144l-2139062144,-2139062144l-2139062144,-2139062144l-2139062144,-2139062144l-2139062144,-2139062144l-2139062144,-2139062144l-2139062144,-2139062144l-2139062144,-2139062144l-2139062144,-2139062144l-2139062144,-2139062144l-2139062144,-2139062144l-2139062144,-2139062144l-2139062144,-2139062144l-2139062144,-2139062144l-2139062144,-2139062144l-2139062144,-2139062144l-2139062144,-2139062144l-2139062144,-2139062144l-2139062144,-2139062144l-2139062144,-2139062144l-2139062144,-2139062144l-2139062144,-2139062144l-2139062144,-2139062144l-2139062144,-2139062144l-2139062144,-2139062144l-2139062144,-2139062144l-2139062144,-2139062144l-2139062144,-2139062144l-2139062144,-2139062144l-2139062144,-2139062144l-2139062144,-2139062144l-2139062144,-2139062144l-2139062144,-2139062144l-2139062144,-2139062144l-2139062144,-2139062144l-2139062144,-2139062144l-2139062144,-2139062144l-2139062144,-2139062144l-2139062144,-2139062144l-2139062144,-2139062144l-2139062144,-2139062144l-2139062144,-2139062144l-2139062144,-2139062144l-2139062144,-2139062144l-2139062144,-2139062144l-2139062144,-2139062144l-2139062144,-2139062144l-2139062144,-2139062144l-2139062144,-2139062144l-2139062144,-2139062144l-2139062144,-2139062144l-2139062144,-2139062144l-2139062144,-2139062144l-2139062144,-2139062144l-2139062144,-2139062144l-2139062144,-2139062144l-2139062144,-2139062144l-2139062144,-2139062144l-2139062144,-2139062144l-2139062144,-2139062144l-2139062144,-2139062144l-2139062144,-2139062144l-2139062144,-2139062144l-2139062144,-2139062144l-2139062144,-2139062144l-2139062144,-2139062144l-2139062144,-2139062144l-2139062144,-2139062144l-2139062144,-2139062144l-2139062144,-2139062144l-2139062144,-2139062144l-2139062144,-2139062144l-2139062144,-2139062144l-2139062144,-2139062144l-2139062144,-2139062144l-2139062144,-2139062144l-2139062144,-2139062144l-2139062144,-2139062144l-2139062144,-2139062144l-2139062144,-2139062144l-2139062144,-2139062144l-2139062144,-2139062144l-2139062144,-2139062144l-2139062144,-2139062144l-2139062144,-2139062144l-2139062144,-2139062144l-2139062144,-2139062144l-2139062144,-2139062144l-2139062144,-2139062144l-2139062144,-2139062144l-2139062144,-2139062144l-2139062144,-2139062144l-2139062144,-2139062144l-2139062144,-2139062144l-2139062144,-2139062144l-2139062144,-2139062144l-2139062144,-2139062144l-2139062144,-2139062144l-2139062144,-2139062144l-2139062144,-2139062144l-2139062144,-2139062144l-2139062144,-2139062144l-2139062144,-2139062144l-2139062144,-2139062144l-2139062144,-2139062144l-2139062144,-2139062144l-2139062144,-2139062144l-2139062144,-2139062144l-2139062144,-2139062144l-2139062144,-2139062144l-2139062144,-2139062144l-2139062144,-2139062144l-2139062144,-2139062144l-2139062144,-2139062144l-2139062144,-2139062144l-2139062144,-2139062144l-2139062144,-2139062144l-2139062144,-2139062144l-2139062144,-2139062144l-2139062144,-2139062144l-2139062144,-2139062144l-2139062144,-2139062144l-2139062144,-2139062144l-2139062144,-2139062144l-2139062144,-2139062144l-2139062144,-2139062144l-2139062144,-2139062144l-2139062144,-2139062144l-2139062144,-2139062144l-2139062144,-2139062144l-2139062144,-2139062144l-2139062144,-2139062144l-2139062144,-2139062144l-2139062144,-2139062144l-2139062144,-2139062144l-2139062144,-2139062144l-2139062144,-2139062144l-2139062144,-2139062144l-2139062144,-2139062144l-2139062144,-2139062144l-2139062144,-2139062144l-2139062144,-2139062144l-2139062144,-2139062144l-2139062144,-2139062144l-2139062144,-2139062144l-2139062144,-2139062144l-2139062144,-2139062144l-2139062144,-2139062144l-2139062144,-2139062144l-2139062144,-2139062144l-2139062144,-2139062144l-2139062144,-2139062144l-2139062144,-2139062144l-2139062144,-2139062144l-2139062144,-2139062144l-2139062144,-2139062144l-2139062144,-2139062144l-2139062144,-2139062144l-2139062144,-2139062144l-2139062144,-2139062144l-2139062144,-2139062144l-2139062144,-2139062144l-2139062144,-2139062144l-2139062144,-2139062144l-2139062144,-2139062144l-2139062144,-2139062144l-2139062144,-2139062144l-2139062144,-2139062144l-2139062144,-2139062144l-2139062144,-2139062144l-2139062144,-2139062144l-2139062144,-2139062144l-2139062144,-2139062144l-2139062144,-2139062144l-2139062144,-2139062144l-2139062144,-2139062144l-2139062144,-2139062144l-2139062144,-2139062144l-2139062144,-2139062144l-2139062144,-2139062144l-2139062144,-2139062144l-2139062144,-2139062144l-2139062144,-2139062144l-2139062144,-2139062144l-2139062144,-2139062144l-2139062144,-2139062144l-2139062144,-2139062144l-2139062144,-2139062144l-2139062144,-2139062144l-2139062144,-2139062144l-2139062144,-2139062144l-2139062144,-2139062144l-2139062144,-2139062144l-2139062144,-2139062144l-2139062144,-2139062144l-2139062144,-2139062144l-2139062144,-2139062144l-2139062144,-2139062144l-2139062144,-2139062144l-2139062144,-2139062144l-2139062144,-2139062144l-2139062144,-2139062144l-2139062144,-2139062144l-2139062144,-2139062144l-2139062144,-2139062144l-2139062144,-2139062144l-2139062144,-2139062144l-2139062144,-2139062144l-2139062144,-2139062144l-2139062144,-2139062144l-2139062144,-2139062144l-2139062144,-2139062144l-2139062144,-2139062144l-2139062144,-2139062144l-2139062144,-2139062144l-2139062144,-2139062144l-2139062144,-2139062144l-2139062144,-2139062144l-2139062144,-2139062144l-2139062144,-2139062144l-2139062144,-2139062144l-2139062144,-2139062144l-2139062144,-2139062144l-2139062144,-2139062144l-2139062144,-2139062144l-2139062144,-2139062144l-2139062144,-2139062144l-2139062144,-2139062144l-2139062144,-2139062144l-2139062144,-2139062144l-2139062144,-2139062144l-2139062144,-2139062144l-2139062144,-2139062144l-2139062144,-2139062144l-2139062144,-2139062144l-2139062144,-2139062144l-2139062144,-2139062144l-2139062144,-2139062144l-2139062144,-2139062144l-2139062144,-2139062144l-2139062144,-2139062144l-2139062144,-2139062144l-2139062144,-2139062144l-2139062144,-2139062144l-2139062144,-2139062144l-2139062144,-2139062144l-2139062144,-2139062144l-2139062144,-2139062144l-2139062144,-2139062144l-2139062144,-2139062144l-2139062144,-2139062144l-2139062144,-2139062144l-2139062144,-2139062144l-2139062144,-2139062144l-2139062144,-2139062144l-2139062144,-2139062144l-2139062144,-2139062144l-2139062144,-2139062144l-2139062144,-2139062144l-2139062144,-2139062144l-2139062144,-2139062144l-2139062144,-2139062144l-2139062144,-2139062144l-2139062144,-2139062144l-2139062144,-2139062144l-2139062144,-2139062144l-2139062144,-2139062144l-2139062144,-2139062144l-2139062144,-2139062144l-2139062144,-2139062144l-2139062144,-2139062144l-2139062144,-2139062144l-2139062144,-2139062144l-2139062144,-2139062144l-2139062144,-2139062144l-2139062144,-2139062144l-2139062144,-2139062144l-2139062144,-2139062144l-2139062144,-2139062144l-2139062144,-2139062144l-2139062144,-2139062144l-2139062144,-2139062144l-2139062144,-2139062144l-2139062144,-2139062144l-2139062144,-2139062144l-2139062144,-2139062144l-2139062144,-2139062144l-2139062144,-2139062144l-2139062144,-2139062144l-2139062144,-2139062144l-2139062144,-2139062144l-2139062144,-2139062144l-2139062144,-2139062144l-2139062144,-2139062144l-2139062144,-2139062144l-2139062144,-2139062144l-2139062144,-2139062144l-2139062144,-2139062144l-2139062144,-2139062144l-2139062144,-2139062144l-2139062144,-2139062144l-2139062144,-2139062144l-2139062144,-2139062144l-2139062144,-2139062144l-2139062144,-2139062144l-2139062144,-2139062144l-2139062144,-2139062144l-2139062144,-2139062144l-2139062144,-2139062144l-2139062144,-2139062144l-2139062144,-2139062144l-2139062144,-2139062144l-2139062144,-2139062144l-2139062144,-2139062144l-2139062144,-2139062144l-2139062144,-2139062144l-2139062144,-2139062144l-2139062144,-2139062144l-2139062144,-2139062144l-2139062144,-2139062144l-2139062144,-2139062144l-2139062144,-2139062144l-2139062144,-2139062144l-2139062144,-2139062144l-2139062144,-2139062144l-2139062144,-2139062144l-2139062144,-2139062144l-2139062144,-2139062144l-2139062144,-2139062144l-2139062144,-2139062144l-2139062144,-2139062144l-2139062144,-2139062144l-2139062144,-2139062144l-2139062144,-2139062144l-2139062144,-2139062144l-2139062144,-2139062144l-2139062144,-2139062144l-2139062144,-2139062144l-2139062144,-2139062144l-2139062144,-2139062144l-2139062144,-2139062144l-2139062144,-2139062144l-2139062144,-2139062144l-2139062144,-2139062144l-2139062144,-2139062144l-2139062144,-2139062144l-2139062144,-2139062144l-2139062144,-2139062144l-2139062144,-2139062144l-2139062144,-2139062144l-2139062144,-2139062144l-2139062144,-2139062144l-2139062144,-2139062144l-2139062144,-2139062144l-2139062144,-2139062144l-2139062144,-2139062144l-2139062144,-2139062144l-2139062144,-2139062144l-2139062144,-2139062144l-2139062144,-2139062144l-2139062144,-2139062144l-2139062144,-2139062144l-2139062144,-2139062144l-2139062144,-2139062144l-2139062144,-2139062144l-2139062144,-2139062144l-2139062144,-2139062144l-2139062144,-2139062144l-2139062144,-2139062144l-2139062144,-2139062144l-2139062144,-2139062144l-2139062144,-2139062144l-2139062144,-2139062144l-2139062144,-2139062144l-2139062144,-2139062144l-2139062144,-2139062144l-2139062144,-2139062144l-2139062144,-2139062144l-2139062144,-2139062144l-2139062144,-2139062144l-2139062144,-2139062144l-2139062144,-2139062144l-2139062144,-2139062144l-2139062144,-2139062144l-2139062144,-2139062144l-2139062144,-2139062144l-2139062144,-2139062144l-2139062144,-2139062144l-2139062144,-2139062144l-2139062144,-2139062144l-2139062144,-2139062144l-2139062144,-2139062144l-2139062144,-2139062144l-2139062144,-2139062144l-2139062144,-2139062144l-2139062144,-2139062144l-2139062144,-2139062144l-2139062144,-2139062144l-2139062144,-2139062144l-2139062144,-2139062144l-2139062144,-2139062144l-2139062144,-2139062144l-2139062144,-2139062144l-2139062144,-2139062144l-2139062144,-2139062144l-2139062144,-2139062144l-2139062144,-2139062144l-2139062144,-2139062144l-2139062144,-2139062144l-2139062144,-2139062144l-2139062144,-2139062144l-2139062144,-2139062144l-2139062144,-2139062144l-2139062144,-2139062144l-2139062144,-2139062144l-2139062144,-2139062144l-2139062144,-2139062144l-2139062144,-2139062144l-2139062144,-2139062144l-2139062144,-2139062144l-2139062144,-2139062144l-2139062144,-2139062144l-2139062144,-2139062144l-2139062144,-2139062144l-2139062144,-2139062144l-2139062144,-2139062144l-2139062144,-2139062144l-2139062144,-2139062144l-2139062144,-2139062144l-2139062144,-2139062144l-2139062144,-2139062144l-2139062144,-2139062144l-2139062144,-2139062144l-2139062144,-2139062144l-2139062144,-2139062144l-2139062144,-2139062144l-2139062144,-2139062144l-2139062144,-2139062144l-2139062144,-2139062144l-2139062144,-2139062144l-2139062144,-2139062144l-2139062144,-2139062144l-2139062144,-2139062144l-2139062144,-2139062144l-2139062144,-2139062144l-2139062144,-2139062144l-2139062144,-2139062144l-2139062144,-2139062144l-2139062144,-2139062144l-2139062144,-2139062144l-2139062144,-2139062144l-2139062144,-2139062144l-2139062144,-2139062144l-2139062144,-2139062144l-2139062144,-2139062144l-2139062144,-2139062144l-2139062144,-2139062144l-2139062144,-2139062144l-2139062144,-2139062144l-2139062144,-2139062144l-2139062144,-2139062144l-2139062144,-2139062144l-2139062144,-2139062144l-2139062144,-2139062144l-2139062144,-2139062144l-2139062144,-2139062144l-2139062144,-2139062144l-2139062144,-2139062144l-2139062144,-2139062144l-2139062144,-2139062144l-2139062144,-2139062144l-2139062144,-2139062144l-2139062144,-2139062144l-2139062144,-2139062144l-2139062144,-2139062144l-2139062144,-2139062144l-2139062144,-2139062144l-2139062144,-2139062144l-2139062144,-2139062144l-2139062144,-2139062144l-2139062144,-2139062144l-2139062144,-2139062144l-2139062144,-2139062144l-2139062144,-2139062144l-2139062144,-2139062144l-2139062144,-2139062144l-2139062144,-2139062144l-2139062144,-2139062144l-2139062144,-2139062144l-2139062144,-2139062144l-2139062144,-2139062144l-2139062144,-2139062144l-2139062144,-2139062144l-2139062144,-2139062144l-2139062144,-2139062144l-2139062144,-2139062144l-2139062144,-2139062144l-2139062144,-2139062144l-2139062144,-2139062144l-2139062144,-2139062144l-2139062144,-2139062144l-2139062144,-2139062144l-2139062144,-2139062144l-2139062144,-2139062144l-2139062144,-2139062144l-2139062144,-2139062144l-2139062144,-2139062144l-2139062144,-2139062144l-2139062144,-2139062144l-2139062144,-2139062144l-2139062144,-2139062144l-2139062144,-2139062144l-2139062144,-2139062144l-2139062144,-2139062144l-2139062144,-2139062144l-2139062144,-2139062144l-2139062144,-2139062144l-2139062144,-2139062144l-2139062144,-2139062144l-2139062144,-2139062144l-2139062144,-2139062144l-2139062144,-2139062144l-2139062144,-2139062144l-2139062144,-2139062144l-2139062144,-2139062144l-2139062144,-2139062144l-2139062144,-2139062144l-2139062144,-2139062144l-2139062144,-2139062144l-2139062144,-2139062144l-2139062144,-2139062144l-2139062144,-2139062144l-2139062144,-2139062144l-2139062144,-2139062144l-2139062144,-2139062144l-2139062144,-2139062144l-2139062144,-2139062144l-2139062144,-2139062144l-2139062144,-2139062144l-2139062144,-2139062144l-2139062144,-2139062144l-2139062144,-2139062144l-2139062144,-2139062144l-2139062144,-2139062144l-2139062144,-2139062144l-2139062144,-2139062144l-2139062144,-2139062144l-2139062144,-2139062144l-2139062144,-2139062144l-2139062144,-2139062144l-2139062144,-2139062144l-2139062144,-2139062144l-2139062144,-2139062144l-2139062144,-2139062144l-2139062144,-2139062144l-2139062144,-2139062144l-2139062144,-2139062144l-2139062144,-2139062144l-2139062144,-2139062144l-2139062144,-2139062144l-2139062144,-2139062144l-2139062144,-2139062144l-2139062144,-2139062144l-2139062144,-2139062144l-2139062144,-2139062144l-2139062144,-2139062144l-2139062144,-2139062144l-2139062144,-2139062144l-2139062144,-2139062144l-2139062144,-2139062144l-2139062144,-2139062144l-2139062144,-2139062144l-2139062144,-2139062144l-2139062144,-2139062144l-2139062144,-2139062144l-2139062144,-2139062144l-2139062144,-2139062144l-2139062144,-2139062144l-2139062144,-2139062144l-2139062144,-2139062144l-2139062144,-2139062144l-2139062144,-2139062144l-2139062144,-2139062144l-2139062144,-2139062144l-2139062144,-2139062144l-2139062144,-2139062144l-2139062144,-2139062144l-2139062144,-2139062144l-2139062144,-2139062144l-2139062144,-2139062144l-2139062144,-2139062144l-2139062144,-2139062144l-2139062144,-2139062144l-2139062144,-2139062144l-2139062144,-2139062144l-2139062144,-2139062144l-2139062144,-2139062144l-2139062144,-2139062144l-2139062144,-2139062144l-2139062144,-2139062144l-2139062144,-2139062144l-2139062144,-2139062144l-2139062144,-2139062144l-2139062144,-2139062144l-2139062144,-2139062144l-2139062144,-2139062144l-2139062144,-2139062144l-2139062144,-2139062144l-2139062144,-2139062144l-2139062144,-2139062144l-2139062144,-2139062144l-2139062144,-2139062144l-2139062144,-2139062144l-2139062144,-2139062144l-2139062144,-2139062144l-2139062144,-2139062144l-2139062144,-2139062144l-2139062144,-2139062144l-2139062144,-2139062144l-2139062144,-2139062144l-2139062144,-2139062144l-2139062144,-2139062144l-2139062144,-2139062144l-2139062144,-2139062144l-2139062144,-2139062144l-2139062144,-2139062144l-2139062144,-2139062144l-2139062144,-2139062144l-2139062144,-2139062144l-2139062144,-2139062144l-2139062144,-2139062144l-2139062144,-2139062144l-2139062144,-2139062144l-2139062144,-2139062144l-2139062144,-2139062144l-2139062144,-2139062144l-2139062144,-2139062144l-2139062144,-2139062144l-2139062144,-2139062144l-2139062144,-2139062144l-2139062144,-2139062144l-2139062144,-2139062144l-2139062144,-2139062144l-2139062144,-2139062144l-2139062144,-2139062144l-2139062144,-2139062144l-2139062144,-2139062144l-2139062144,-2139062144l-2139062144,-2139062144l-2139062144,-2139062144l-2139062144,-2139062144l-2139062144,-2139062144l-2139062144,-2139062144l-2139062144,-2139062144l-2139062144,-2139062144l-2139062144,-2139062144l-2139062144,-2139062144l-2139062144,-2139062144l-2139062144,-2139062144l-2139062144,-2139062144l-2139062144,-2139062144l-2139062144,-2139062144l-2139062144,-2139062144l-2139062144,-2139062144l-2139062144,-2139062144l-2139062144,-2139062144l-2139062144,-2139062144l-2139062144,-2139062144l-2139062144,-2139062144l-2139062144,-2139062144l-2139062144,-2139062144l-2139062144,-2139062144l-2139062144,-2139062144l-2139062144,-2139062144l-2139062144,-2139062144l-2139062144,-2139062144l-2139062144,-2139062144l-2139062144,-2139062144l-2139062144,-2139062144l-2139062144,-2139062144l-2139062144,-2139062144l-2139062144,-2139062144l-2139062144,-2139062144l-2139062144,-2139062144l-2139062144,-2139062144l-2139062144,-2139062144l-2139062144,-2139062144l-2139062144,-2139062144l-2139062144,-2139062144l-2139062144,-2139062144l-2139062144,-2139062144l-2139062144,-2139062144l-2139062144,-2139062144l-2139062144,-2139062144l-2139062144,-2139062144l-2139062144,-2139062144l-2139062144,-2139062144l-2139062144,-2139062144l-2139062144,-2139062144l-2139062144,-2139062144l-2139062144,-2139062144l-2139062144,-2139062144l-2139062144,-2139062144l-2139062144,-2139062144l-2139062144,-2139062144l-2139062144,-2139062144l-2139062144,-2139062144l-2139062144,-2139062144l-2139062144,-2139062144l-2139062144,-2139062144l-2139062144,-2139062144l-2139062144,-2139062144l-2139062144,-2139062144l-2139062144,-2139062144l-2139062144,-2139062144l-2139062144,-2139062144l-2139062144,-2139062144l-2139062144,-2139062144l-2139062144,-2139062144l-2139062144,-2139062144l-2139062144,-2139062144l-2139062144,-2139062144l-2139062144,-2139062144l-2139062144,-2139062144l-2139062144,-2139062144l-2139062144,-2139062144l-2139062144,-2139062144l-2139062144,-2139062144l-2139062144,-2139062144l-2139062144,-2139062144l-2139062144,-2139062144l-2139062144,-2139062144l-2139062144,-2139062144l-2139062144,-2139062144l-2139062144,-2139062144l-2139062144,-2139062144l-2139062144,-2139062144l-2139062144,-2139062144l-2139062144,-2139062144l-2139062144,-2139062144l-2139062144,-2139062144l-2139062144,-2139062144l-2139062144,-2139062144l-2139062144,-2139062144l-2139062144,-2139062144l-2139062144,-2139062144l-2139062144,-2139062144l-2139062144,-2139062144l-2139062144,-2139062144l-2139062144,-2139062144l-2139062144,-2139062144l-2139062144,-2139062144l-2139062144,-2139062144l-2139062144,-2139062144l-2139062144,-2139062144l-2139062144,-2139062144l-2139062144,-2139062144l-2139062144,-2139062144l-2139062144,-2139062144l-2139062144,-2139062144l-2139062144,-2139062144l-2139062144,-2139062144l-2139062144,-2139062144l-2139062144,-2139062144l-2139062144,-2139062144l-2139062144,-2139062144l-2139062144,-2139062144l-2139062144,-2139062144l-2139062144,-2139062144l-2139062144,-2139062144l-2139062144,-2139062144l-2139062144,-2139062144l-2139062144,-2139062144l-2139062144,-2139062144l-2139062144,-2139062144l-2139062144,-2139062144l-2139062144,-2139062144l-2139062144,-2139062144l-2139062144,-2139062144l-2139062144,-2139062144l-2139062144,-2139062144l-2139062144,-2139062144l-2139062144,-2139062144l-2139062144,-2139062144l-2139062144,-2139062144l-2139062144,-2139062144l-2139062144,-2139062144l-2139062144,-2139062144l-2139062144,-2139062144l-2139062144,-2139062144l-2139062144,-2139062144l-2139062144,-2139062144l-2139062144,-2139062144l-2139062144,-2139062144l-2139062144,-2139062144l-2139062144,-2139062144l-2139062144,-2139062144l-2139062144,-2139062144l-2139062144,-2139062144l-2139062144,-2139062144l-2139062144,-2139062144l-2139062144,-2139062144l-2139062144,-2139062144l-2139062144,-2139062144l-2139062144,-2139062144l-2139062144,-2139062144l-2139062144,-2139062144l-2139062144,-2139062144l-2139062144,-2139062144l-2139062144,-2139062144l-2139062144,-2139062144l-2139062144,-2139062144l-2139062144,-2139062144l-2139062144,-2139062144l-2139062144,-2139062144l-2139062144,-2139062144l-2139062144,-2139062144l-2139062144,-2139062144l-2139062144,-2139062144l-2139062144,-2139062144l-2139062144,-2139062144l-2139062144,-2139062144l-2139062144,-2139062144l-2139062144,-2139062144l-2139062144,-2139062144l-2139062144,-2139062144l-2139062144,-2139062144l-2139062144,-2139062144l-2139062144,-2139062144l-2139062144,-2139062144l-2139062144,-2139062144l-2139062144,-2139062144l-2139062144,-2139062144l-2139062144,-2139062144l-2139062144,-2139062144l-2139062144,-2139062144l-2139062144,-2139062144l-2139062144,-2139062144l-2139062144,-2139062144l-2139062144,-2139062144l-2139062144,-2139062144l-2139062144,-2139062144l-2139062144,-2139062144l-2139062144,-2139062144l-2139062144,-2139062144l-2139062144,-2139062144l-2139062144,-2139062144l-2139062144,-2139062144l-2139062144,-2139062144l-2139062144,-2139062144l-2139062144,-2139062144l-2139062144,-2139062144l-2139062144,-2139062144l-2139062144,-2139062144l-2139062144,-2139062144l-2139062144,-2139062144l-2139062144,-2139062144l-2139062144,-2139062144l-2139062144,-2139062144l-2139062144,-2139062144l-2139062144,-2139062144l-2139062144,-2139062144l-2139062144,-2139062144l-2139062144,-2139062144l-2139062144,-2139062144l-2139062144,-2139062144l-2139062144,-2139062144l-2139062144,-2139062144l-2139062144,-2139062144l-2139062144,-2139062144l-2139062144,-2139062144l-2139062144,-2139062144l-2139062144,-2139062144l-2139062144,-2139062144l-2139062144,-2139062144l-2139062144,-2139062144l-2139062144,-2139062144l-2139062144,-2139062144l-2139062144,-2139062144l-2139062144,-2139062144l-2139062144,-2139062144l-2139062144,-2139062144l-2139062144,-2139062144l-2139062144,-2139062144l-2139062144,-2139062144l-2139062144,-2139062144l-2139062144,-2139062144l-2139062144,-2139062144l-2139062144,-2139062144l-2139062144,-2139062144l-2139062144,-2139062144l-2139062144,-2139062144l-2139062144,-2139062144l-2139062144,-2139062144l-2139062144,-2139062144l-2139062144,-2139062144l-2139062144,-2139062144l-2139062144,-2139062144l-2139062144,-2139062144l-2139062144,-2139062144l-2139062144,-2139062144l-2139062144,-2139062144l-2139062144,-2139062144l-2139062144,-2139062144l-2139062144,-2139062144l-2139062144,-2139062144l-2139062144,-2139062144l-2139062144,-2139062144l-2139062144,-2139062144l-2139062144,-2139062144l-2139062144,-2139062144l-2139062144,-2139062144l-2139062144,-2139062144l-2139062144,-2139062144l-2139062144,-2139062144l-2139062144,-2139062144l-2139062144,-2139062144l-2139062144,-2139062144l-2139062144,-2139062144l-2139062144,-2139062144l-2139062144,-2139062144l-2139062144,-2139062144l-2139062144,-2139062144l-2139062144,-2139062144l-2139062144,-2139062144l-2139062144,-2139062144l-2139062144,-2139062144l-2139062144,-2139062144l-2139062144,-2139062144l-2139062144,-2139062144l-2139062144,-2139062144l-2139062144,-2139062144l-2139062144,-2139062144l-2139062144,-2139062144l-2139062144,-2139062144l-2139062144,-2139062144l-2139062144,-2139062144l-2139062144,-2139062144l-2139062144,-2139062144l-2139062144,-2139062144l-2139062144,-2139062144l-2139062144,-2139062144l-2139062144,-2139062144l-2139062144,-2139062144l-2139062144,-2139062144l-2139062144,-2139062144l-2139062144,-2139062144l-2139062144,-2139062144l-2139062144,-2139062144l-2139062144,-2139062144l-2139062144,-2139062144l-2139062144,-2139062144l-2139062144,-2139062144l-2139062144,-2139062144l-2139062144,-2139062144l-2139062144,-2139062144l-2139062144,-2139062144l-2139062144,-2139062144l-2139062144,-2139062144l-2139062144,-2139062144l-2139062144,-2139062144l-2139062144,-2139062144l-2139062144,-2139062144l-2139062144,-2139062144l-2139062144,-2139062144l-2139062144,-2139062144l-2139062144,-2139062144l-2139062144,-2139062144l-2139062144,-2139062144l-2139062144,-2139062144l-2139062144,-2139062144l-2139062144,-2139062144l-2139062144,-2139062144l-2139062144,-2139062144l-2139062144,-2139062144l-2139062144,-2139062144l-2139062144,-2139062144l-2139062144,-2139062144l-2139062144,-2139062144l-2139062144,-2139062144l-2139062144,-2139062144l-2139062144,-2139062144l-2139062144,-2139062144l-2139062144,-2139062144l-2139062144,-2139062144l-2139062144,-2139062144l-2139062144,-2139062144l-2139062144,-2139062144l-2139062144,-2139062144l-2139062144,-2139062144l-2139062144,-2139062144l-2139062144,-2139062144l-2139062144,-2139062144l-2139062144,-2139062144l-2139062144,-2139062144l-2139062144,-2139062144l-2139062144,-2139062144l-2139062144,-2139062144l-2139062144,-2139062144l-2139062144,-2139062144l-2139062144,-2139062144l-2139062144,-2139062144l-2139062144,-2139062144l-2139062144,-2139062144l-2139062144,-2139062144l-2139062144,-2139062144l-2139062144,-2139062144l-2139062144,-2139062144l-2139062144,-2139062144l-2139062144,-2139062144l-2139062144,-2139062144l-2139062144,-2139062144l-2139062144,-2139062144l-2139062144,-2139062144l-2139062144,-2139062144l-2139062144,-2139062144l-2139062144,-2139062144l-2139062144,-2139062144l-2139062144,-2139062144l-2139062144,-2139062144l-2139062144,-2139062144l-2139062144,-2139062144l-2139062144,-2139062144l-2139062144,-2139062144l-2139062144,-2139062144l-2139062144,-2139062144l-2139062144,-2139062144l-2139062144,-2139062144l-2139062144,-2139062144l-2139062144,-2139062144l-2139062144,-2139062144l-2139062144,-2139062144l-2139062144,-2139062144l-2139062144,-2139062144l-2139062144,-2139062144l-2139062144,-2139062144l-2139062144,-2139062144l-2139062144,-2139062144l-2139062144,-2139062144l-2139062144,-2139062144l-2139062144,-2139062144l-2139062144,-2139062144l-2139062144,-2139062144l-2139062144,-2139062144l-2139062144,-2139062144l-2139062144,-2139062144l-2139062144,-2139062144l-2139062144,-2139062144l-2139062144,-2139062144l-2139062144,-2139062144l-2139062144,-2139062144l-2139062144,-2139062144l-2139062144,-2139062144l-2139062144,-2139062144l-2139062144,-2139062144l-2139062144,-2139062144l-2139062144,-2139062144l-2139062144,-2139062144l-2139062144,-2139062144l-2139062144,-2139062144l-2139062144,-2139062144l-2139062144,-2139062144l-2139062144,-2139062144l-2139062144,-2139062144l-2139062144,-2139062144l-2139062144,-2139062144l-2139062144,-2139062144l-2139062144,-2139062144l-2139062144,-2139062144l-2139062144,-2139062144l-2139062144,-2139062144l-2139062144,-2139062144l-2139062144,-2139062144l197230720,0l1301807104,2146249876l-1909456896,1108l-1909456896,1108l-1909456896,1108l-1078001664,-1077952577l-1077952577,-1077952577l-1077952577,-1077952577l-1077952577,-1077952577l-1077952577,-1077952577l-1077952577,-1077952577l-1077952577,-1077952577l-1077952577,-1077952577l-1077952577,-1077952577l-1077952577,-1077952577l-1077952577,-1077952577l-1077952577,-1077952577l-1077952577,-1077952577l-1077952577,-1077952577l-1077952577,-1077952577l-1077952577,-1077952577l-1077952577,-1077952577l-1077952577,-1077952577l-1077952577,-1077952577l-1077952577,-1077952577l-1077952577,-1077952577l-1077952577,-1077952577l-1077952577,-1077952577l-1077952577,-1077952577l-1077952577,-1077952577l-1077952577,-1077952577l-1077952577,-1077952577l-1077952577,-1077952577l-1077952577,-1077952577l-1077952577,-1077952577l-1077952577,-1077952577l-1077952577,-1077952577l-1077952577,-1077952577l-1077952577,-1077952577l-1077952577,-1077952577l-1077952577,-1077952577l-1077952577,-1077952577l-1077952577,-1077952577l-1077952577,-1077952577l-1077952577,-1077952577l-1077952577,-1077952577l-1077952577,-1077952577l-1077952577,-1077952577l-1077952577,-1077952577l-1077952577,-1077952577l-1077952577,-1077952577l-1077952577,-1077952577l-1077952577,-1077952577l-1077952577,-1077952577l-1077952577,-1077952577l-1077952577,-1077952577l-1077952577,-1077952577l-1077952577,-1077952577l-1077952577,-1077952577l-1077952577,-1077952577l-1077952577,-1077952577l-1077952577,-1077952577l-1077952577,-1077952577l-1077952577,-1077952577l-1077952577,-1077952577l-1077952577,-1077952577l-1077952577,-1077952577l-1077952577,-1077952577l-1077952577,-1077952577l-1077952577,-1077952577l-1077952577,-1077952577l-1077952577,-1077952577l-1077952577,-1077952577l-1077952577,-1077952577l-1077952577,-1077952577l-1077952577,-1077952577l-1077952577,-1077952577l-1077952577,-1077952577l-1077952577,-1077952577l-1077952577,-1077952577l-1077952577,-1077952577l-1077952577,-1077952577l-1077952577,-1077952577l-1077952577,-1077952577l-1077952577,-1077952577l-1077952577,-1077952577l-1077952577,-1077952577l-1077952577,-1077952577l-1077952577,-1077952577l-1077952577,-1077952577l-1077952577,-1077952577l-1077952577,-1077952577l-1077952577,-1077952577l-1077952577,-1077952577l-1077952577,-1077952577l-1077952577,-1077952577l-1077952577,-1077952577l-1077952577,-1077952577l-1077952577,-1077952577l-1077952577,-1077952577l-1077952577,-1077952577l-1077952577,-1077952577l-1077952577,-1077952577l-1077952577,-1077952577l-1077952577,-1077952577l-1077952577,-1077952577l-1077952577,-1077952577l-1077952577,-1077952577l-1077952577,-1077952577l-1077952577,-1077952577l-1077952577,-1077952577l-1077952577,-1077952577l-1077952577,-1077952577l-1077952577,-1077952577l-1077952577,-1077952577l-1077952577,-1077952577l-1077952577,-1077952577l-1077952577,-1077952577l-1077952577,-1077952577l-1077952577,-1077952577l-1077952577,-1077952577l-1077952577,-1077952577l-1077952577,-1077952577l-1077952577,-1077952577l-1077952577,-1077952577l-1077952577,-1077952577l-1077952577,-1077952577l-1077952577,-1077952577l-1077952577,-1077952577l-1077952577,-1077952577l-1077952577,-1077952577l-1077952577,-1077952577l-1077952577,-1077952577l-1077952577,-1077952577l-1077952577,-1077952577l-1077952577,-1077952577l-1077952577,49087l-883949568,1155l124846080,0l133169152,1082l1910505472,1171l0,0l0,0l0,-39321600l353899800,0l0,0l0,0l0,0l0,0l0,-1077952577l49087,0l0,0l-148897792,1102l9437184,0l2097152,0l-161480704,1102l1203240960,2146249876l0,0l11599872,0l-883949568,1155l1203240960,2146249876l-1377828864,2146249880l-1377828864,2146249880l0,-1090519040l634322945,-65491l65535,-39321600l393222000,0l0,0l0,0l0,0l0,0l0,-1077952577l49087,0l0,0l-137363456,1102l9437184,0l2097152,0l-149946368,1102l1203240960,2146249876l125829120,0l3145728,0l-461373440,1102l0,0l262930432,73990144l6553600,851968l-1078001664,-1077952577l31571903,0l-490733568,1162l-458227712,1102l264044544,73990144l6553600,851968l-1078001664,-1077952577l28426175,0l1002438656,1147l-455081984,1102l264110080,73990144l6553600,851968l-1078001664,-1077952577l25280447,0l-96468992,1102l-53477376,1170l0,0l0,0l737148928,2146247714l1345323008,1076l524288,-1078001664l-1201619009,1155l-1377828864,2146249880l-1201668096,1155l-1377828864,2146249880l-1377828864,2146249880l0,0l-65536,-1077952577l-371540033,0l0,-1077952577l-539967553,2146250746l-100663296,1102l524288,0l-95420416,1102l-95420416,1102l-61865984,1102l-99090432,1102l-95420416,1102l-95420416,1102l-61865984,1102l-99090432,1102l-569376768,2146250746l0,0l0,0l0,0l-932184064,2146250746l78643200,2146233944l78643200,2146233944l78643200,2146233944l78643200,2146233944l78643200,2146233944l78643200,2146233944l78643200,2146233944l-60817408,1102l-55574528,1102l0,0l-105381888,1102l-57671680,1102l-105381888,1102l65536,-1077952577l319864767,0l5242880,0l-426770432,1102l1203240960,2146249876l0,0l-95420416,1102l-1078001664,-1077952577l-1077952577,-1077952577l-1077952577,-1077952577l-1077952577,-1077952577l-1077952577,-1077952577l63029183,0l-1212153856,1155l1962934272,1131l-1078001664,-1077952577l-1077952577,-1077952577l-1077952577,-1077952577l-1077952577,-1077952577l-1077952577,-1077952577l-1077952577,-1077952577l-1077952577,-1077952577l-1077952577,-1077952577l-1077952577,-1077952577l-1077952577,-1077952577l-1077952577,-1077952577l-1077952577,-1077952577l-1077952577,-1077952577l-1077952577,-1077952577l-1077952577,-1077952577l-1077952577,-1077952577l-1077952577,-1077952577l-1077952577,-1077952577l-1077952577,-1077952577l-1077952577,-1077952577l-1077952577,-1077952577l-1077952577,-1077952577l-1077952577,-1077952577l-1077952577,-1077952577l-1077952577,-1077952577l-1077952577,-1077952577l-1077952577,-1077952577l-1077952577,-1077952577l-1077952577,-1077952577l-1077952577,-1077952577l-1077952577,-1077952577l-1077952577,-1077952577l-1077952577,-1077952577l44154815,0l1366294528,1076l1246232576,2146249876l-1078001664,-1077952577l-1077952577,-1077952577l-1077952577,-1077952577l-1077952577,-1077952577l-1077952577,-1077952577l-1077952577,-1077952577l-1077952577,-1077952577l-1077952577,-1077952577l-1077952577,-1077952577l-1077952577,-1077952577l-1077952577,-1077952577l-1077952577,-1077952577l-1077952577,-1077952577l-1077952577,-1077952577l-1077952577,-1077952577l-1077952577,-1077952577l-1077952577,-1077952577l-1077952577,-1077952577l-1077952577,-1077952577l-1077952577,-1077952577l-1077952577,-1077952577l-1077952577,-1077952577l-1077952577,-1077952577l-1077952577,-1077952577xem-1077952577,-1077952577c-1077952577,-1077952577,34652095,0,3145728,0nfem-386924544,1102c0,0,-65536,65535,0,0nfem0,0c4259840,0,568328192,1091,-595591168,1102nfem0,0c2162688,0,568328192,1091,1203240960,2146249876nfem41943040,0c4194304,0,-50331648,1102,330301440,1121nfem0,0c-189792256,1170,0,0,1638400,-1077952577nfem46186431,0c4194304,0,1962934272,1131,68616192,69796893nfem71369789,71500866c72221773,261620834,71241672,76809280,1227,1170nfem-189792256,1170c12648448,0,-53477376,1170,-1212153856,1155nfem262340608,-39321600c39321600,0,0,0,0,0nfem4194304,0c4194304,0,-1202716672,1155,68616192,69796893nfe" fillcolor="#729fcf" stroked="t" style="position:absolute;left:8063;top:-455;width:1573;height:1059;mso-position-vertical:center">
-              <v:wrap v:type="none"/>
-              <v:fill type="solid" color2="#8d6030" detectmouseclick="t"/>
+            </v:rect>
+            <v:shape id="shape_0" coordsize="1574,1060" path="m787,529l787,529l787,529l787,529l787,529l787,529l787,529l787,529l787,529l787,529l787,529l787,529l787,529l787,529l787,529l787,529l787,529l787,529l787,529l787,529l787,529l787,529l787,529l787,529l787,529l787,529l787,529l787,529l787,529l787,529l787,529l787,529l787,529l787,529l787,529l787,529l787,529l787,529l787,529l787,529l787,529l787,529l787,529l787,529l787,529l787,529l787,529l787,529l787,529l787,529l787,529l787,529l787,529l787,529l787,529l787,529l787,529l787,529l787,529l787,529l787,529l787,529l787,529l787,529l787,529l787,529l787,529l787,529l787,529l787,529l787,529l787,529l787,529l787,529l787,529l787,529l787,529l787,529l787,529l787,529l787,529l787,529l787,529l787,529l787,529l787,529l787,529l787,529l787,529l787,529l787,529l787,529l787,529l787,529l787,529l787,529l787,529l787,529l787,529l787,529l787,529l787,529l787,529l787,529l787,529l787,529l787,529l787,529l787,529l787,529l787,529l809,529l788,529l544,1059l787,529l787,529l788,529l590,529l138,529l787,529l788,529l544,1059l787,529l787,529l788,529l44,529l1228,1059l783,529l788,529l1214,529l1228,1059l787,529l788,529l544,1059l787,529l788,529l788,529l627,529l1228,1059l785,529l799,529l1241,1059l16,529l355,529l787,529l787,529l787,529l787,530l282,1059l282,1059l282,1059l282,1059l811,530l787,529l787,529l789,531l282,1059l282,1059l282,1059l282,1059l811,530l787,529l787,529l788,530l787,529l787,529l787,529l787,529l787,529l793,529l788,529l557,529l789,530l790,530l789,530l789,530l790,529l787,529l788,529l261,529l1285,529l795,529l788,529l641,529l787,529l787,529l787,529l787,529l787,529l787,529l791,529l47,529l643,529l789,530l282,1059l282,1059l282,1059l282,1059l811,530l787,529l787,529l789,530l787,529l787,529l787,529l787,529l788,529l92,529l103,529l152,529l789,529l788,529l789,529l787,529l787,529l1094,529l1124,529l1124,529l1316,529l655,529l1394,529l54,529l787,529l787,529l787,529l789,529l888,529l1065,898l1316,898l154,566l974,744l1107,811l1205,566l1500,637l1183,587l787,587l344,592l93,595l966,707l1266,997l672,532l1157,451l1358,808l1432,964l1414,554l1414,554l1358,745l1500,578l345,648l345,643l345,631l345,795l1089,567l979,537l781,794l862,534l793,534l1040,533l1272,989l941,629l713,850l673,914l1484,483l788,708l1175,708l616,915l1364,600l873,778l1481,999l930,786l1126,708l1181,625l1107,624l931,638l1107,860l800,558l1181,621l1107,392l1101,683l1014,745l345,625l1280,712l794,728l1101,230l883,230l896,230l844,529l347,596l1052,1001l1359,488l672,709l1174,709l1052,708l770,711l1054,413l929,709l1052,534l1481,916l1330,525l855,695l991,226l910,231l865,527l1137,708l1052,916l787,529l787,529l787,529l787,529l787,529l787,529l787,529l787,529l787,529l787,529l787,529l787,529l787,529l787,529l787,529l787,529l787,529l787,529l787,529l787,529l787,529l787,529l787,529l787,529l787,529l787,529l787,529l787,529l787,529l787,529l787,529l787,529l787,529l787,529l787,529l787,529l787,529l787,529l787,529l787,529l787,529l787,529l787,529l787,529l787,529l787,529l787,529l787,529l787,529l787,529l787,529l787,529l787,529l787,529l787,529l787,529l787,529l787,529l787,529l787,529l787,529l787,529l787,529l787,529l787,529l787,529l787,529l787,529l787,529l787,529l787,529l787,529l787,529l787,529l787,529l787,529l787,529l787,529l787,529l787,529l787,529l787,529l787,529l787,529l787,529l787,529l787,529l787,529l787,529l787,529l787,529l787,529l787,529l787,529l787,529l787,529l787,529l787,529l787,529l787,529l787,529l787,529l787,529l787,529l787,529l787,529l787,529l787,529l787,529l787,529l787,529l787,529l787,529l787,529l787,529l787,529l787,529l787,529l787,529l787,529l787,529l787,529l787,529l787,529l787,529l787,529l787,529l787,529l787,529l787,529l787,529l787,529l787,529l787,529l787,529l787,529l787,529l787,529l787,529l787,529l787,529l787,529l787,529l787,529l787,529l787,529l787,529l787,529l787,529l787,529l787,529l787,529l787,529l787,529l787,529l787,529l787,529l787,529l787,529l787,529l787,529l787,529l787,529l787,529l787,529l787,529l787,529l787,529l787,529l787,529l787,529l787,529l787,529l787,529l787,529l787,529l787,529l787,529l787,529l787,529l787,529l787,529l787,529l787,529l787,529l787,529l787,529l787,529l787,529l787,529l787,529l787,529l787,529l787,529l787,529l787,529l787,529l787,529l787,529l787,529l787,529l787,529l787,529l787,529l787,529l787,529l787,529l787,529l787,529l787,529l787,529l787,529l787,529l787,529l787,529l787,529l787,529l787,529l787,529l787,529l787,529l787,529l787,529l787,529l787,529l787,529l787,529l787,529l787,529l787,529l787,529l787,529l787,529l787,529l787,529l787,529l787,529l787,529l787,529l787,529l787,529l787,529l787,529l787,529l787,529l787,529l787,529l787,529l787,529l787,529l787,529l787,529l787,529l787,529l787,529l787,529l787,529l787,529l787,529l787,529l787,529l787,529l787,529l787,529l787,529l787,529l787,529l787,529l787,529l787,529l787,529l787,529l787,529l787,529l787,529l787,529l787,529l787,529l787,529l787,529l787,529l787,529l787,529l787,529l787,529l787,529l787,529l787,529l787,529l787,529l787,529l787,529l787,529l787,529l787,529l787,529l787,529l787,529l787,529l787,529l787,529l787,529l787,529l787,529l787,529l787,529l787,529l787,529l787,529l787,529l787,529l787,529l787,529l787,529l787,529l787,529l787,529l787,529l787,529l787,529l787,529l787,529l787,529l787,529l787,529l787,529l787,529l787,529l787,529l787,529l787,529l787,529l787,529l787,529l787,529l787,529l787,529l787,529l787,529l787,529l787,529l787,529l787,529l787,529l787,529l787,529l787,529l787,529l787,529l787,529l787,529l787,529l787,529l787,529l787,529l787,529l787,529l787,529l787,529l787,529l787,529l787,529l787,529l787,529l787,529l787,529l787,529l787,529l787,529l787,529l787,529l787,529l787,529l787,529l787,529l787,529l787,529l787,529l787,529l787,529l787,529l787,529l787,529l787,529l787,529l787,529l787,529l787,529l787,529l787,529l787,529l787,529l787,529l787,529l787,529l787,529l787,529l787,529l787,529l787,529l787,529l787,529l787,529l787,529l787,529l787,529l787,529l787,529l787,529l787,529l787,529l787,529l787,529l787,529l787,529l787,529l787,529l787,529l787,529l787,529l787,529l787,529l787,529l787,529l787,529l787,529l787,529l787,529l787,529l787,529l787,529l787,529l787,529l787,529l787,529l787,529l787,529l787,529l787,529l787,529l787,529l787,529l787,529l787,529l787,529l787,529l787,529l787,529l787,531l794,529l1335,529l1394,529l1435,1023l1398,783l1293,949l1465,733l1090,766l1108,778l1171,1002l1157,875l1410,1019l997,949l1465,786l1146,788l1501,978l1386,671l1496,949l1156,1010l1519,778l1171,1002l1157,875l1410,1019l997,949l1465,786l1146,788l1501,799l1465,663l5,986l1386,949l986,966l1077,788l1501,786l1501,778l1501,1023l794,529l790,529l1302,529l1444,1059l1389,529l128,1059l807,529l807,529l1444,1059l1507,529l146,1059l787,529l787,529l787,529l787,529l787,529l787,529l788,529l1472,1059l195,529l738,529l787,529l788,529l788,529l1424,529l282,1059l787,546l787,529l787,529l789,529l787,529l787,529l1572,529l890,529l890,529l706,529l945,529l96,529l945,529l787,529l787,529l787,529l789,529l790,529l787,529l787,529l1179,1059l787,529l787,529l1551,529l948,529l787,529l1006,529l787,529l983,529l787,529l787,529l787,529l787,529l789,529l787,529l787,529l984,529l377,529l377,529l957,529l380,529l787,529l1006,529l787,529l787,529l787,529l986,995l788,529l1071,529l1228,1059l788,529l790,529l787,529l787,529l1178,1059l787,529l787,529l1006,529l1551,529l787,529l1006,529l787,529l929,529l787,529l787,529l787,529l787,529l793,529l984,961l1415,663l1476,663l1501,844l1410,966l1476,949l849,661l1428,873l1398,990l1218,663l1494,949l1501,962l1410,663l1501,848l1453,861l1435,703l1398,949l1072,728l1415,940l986,1010l1261,1023l1464,944l1490,1011l1519,663l1496,662l1410,990l1385,937l1465,949l986,995l1458,978l1470,849l1095,720l849,529l790,529l787,529l787,529l1179,1059l787,529l787,529l791,529l787,529l787,529l945,529l787,529l939,529l787,529l787,529l787,529l788,529l788,529l1071,530l1228,1059l787,1059l789,529l787,529l787,529l1572,529l942,529l942,529l980,529l643,529l791,529l945,529l787,529l787,529l787,529l787,529l790,529l787,529l787,529l1179,1059l787,529l787,529l939,529l787,529l787,529l945,529l787,529l446,529l787,529l787,529l787,529l788,529l788,529l1478,941l1472,941l1066,949l787,1059l788,529l788,529l1443,1059l787,529l1046,529l780,529l1289,529l787,1059l1081,1059l790,529l787,529l787,529l983,529l954,529l481,529l1551,529l484,529l919,529l1006,529l787,529l787,529l1011,529l787,529l787,529l787,529l790,529l787,529l787,529l1179,1059l787,529l787,529l1011,529l787,529l787,529l1006,529l787,529l1049,529l787,529l787,529l787,529l787,529l790,529l787,529l787,529l1179,1059l787,529l787,529l948,529l957,529l787,529l1006,529l787,529l984,529l787,529l787,529l787,529l787,529l790,529l787,529l787,529l984,529l787,529l787,529l948,529l405,529l954,529l1006,529l787,529l787,529l922,529l787,529l787,529l787,529l789,529l787,529l787,529l1572,529l963,529l963,529l406,529l966,529l416,529l945,529l787,529l787,529l787,529l1081,1059l790,529l787,529l787,529l1179,1059l787,529l787,529l960,529l787,529l787,529l945,529l787,529l1573,529l787,529l787,529l787,529l788,529l789,529l787,529l787,529l1572,529l968,529l968,529l406,529l972,529l960,529l945,529l787,529l787,529l787,529l787,529l790,529l787,529l787,529l1179,1059l787,529l787,529l966,529l787,529l787,529l945,529l787,529l1573,529l787,529l787,529l787,529l788,529l789,529l787,529l787,529l1573,529l974,529l974,529l406,529l787,529l966,529l945,529l787,529l787,529l787,529l433,529l790,529l787,529l787,529l1179,1059l787,529l787,529l972,529l787,529l787,529l945,529l787,529l1573,529l787,529l787,529l787,529l788,529l790,529l787,529l787,529l1179,1059l787,529l787,529l552,529l786,529l406,529l945,529l787,529l1571,529l787,529l787,529l787,529l788,529l787,529l790,529l812,529l787,529l986,529l1006,529l811,529l787,529l1460,982l790,995l1519,1023l1490,849l1138,985l1496,949l1441,717l1503,662l1469,941l1533,570l984,662l1441,717l1478,957l1465,949l1435,961l1429,949l1435,1023l1429,978l1515,991l1488,1011l1066,899l1082,732l1132,733l787,529l787,529l787,529l787,529l787,529l787,529l787,529l787,529l787,529l787,529l787,529l787,529l787,529l787,529l787,529l787,529l787,529l787,529l787,529l787,529l787,529l787,529l787,529l787,529l787,529l787,529l787,529l787,529l787,529l787,529l787,529l787,529l787,529l787,529l787,529l113,529l787,529l787,529l787,529l787,529l787,529l787,529l787,529l1393,529l787,529l787,529l787,529l787,529l787,529l787,529l787,529l801,529l763,529l1051,529l1001,529l787,529l787,529l787,529l787,529l787,529l787,529l787,529l787,529l787,529l802,529l802,529l146,1059l658,529l787,529l176,529l282,1059l1493,529l282,1059l1471,529l787,529l787,529l788,529l796,529l763,529l1228,1059l787,529l787,529l787,529l787,529l146,1059l787,529l787,529l787,529l787,529l787,529l787,529l787,529l787,529l1444,1059l787,529l146,1059l787,529l787,529l1444,1059l787,529l146,1059l787,529l787,529l791,529l787,529l787,529l787,529l926,529l1551,529l787,529l787,529l787,529l1006,529l787,529l787,529l787,529l787,529l1041,529l1522,529l787,529l787,529l1027,529l787,529l182,529l787,529l787,529l320,529l789,529l787,529l787,529l983,529l951,529l951,529l948,529l787,529l787,529l1006,529l787,529l787,529l787,529l789,529l788,529l787,529l787,529l787,529l787,529l787,529l790,529l787,529l787,529l1179,1059l787,529l787,529l961,529l787,529l787,529l830,529l787,529l189,529l787,529l787,529l787,529l789,529l790,529l787,529l787,529l1179,1059l787,529l787,529l885,529l787,529l934,529l830,529l787,529l187,529l787,529l787,529l787,529l789,529l790,529l787,529l787,529l1179,1059l787,529l787,529l718,529l1024,529l885,529l830,529l787,529l187,529l787,529l787,529l787,529l789,529l790,529l787,529l787,529l187,529l1033,529l987,529l718,529l990,529l1021,529l830,529l787,529l787,529l1027,529l787,529l787,529l789,529l789,529l787,529l787,529l187,529l1030,529l1030,529l1024,529l787,529l787,529l830,529l787,529l787,529l787,529l428,1059l790,529l787,529l787,529l1179,1059l787,529l787,529l1027,529l787,529l787,529l830,529l787,529l963,529l787,529l787,529l787,529l789,529l790,529l787,529l787,529l1179,1059l787,529l787,529l1024,529l1036,529l787,529l830,529l787,529l187,529l787,529l787,529l787,529l789,529l790,529l787,529l787,529l187,529l787,529l787,529l1024,529l1068,529l1033,529l830,529l787,529l787,529l1039,529l787,529l787,529l789,529l789,529l787,529l787,529l188,529l1041,529l1041,529l1036,529l1045,529l787,529l830,529l787,529l787,529l787,529l787,529l790,529l787,529l787,529l1179,1059l787,529l787,529l1039,529l787,529l787,529l830,529l787,529l1045,529l787,529l787,529l787,529l789,529l788,529l1293,804l1238,530l787,529l789,529l787,529l787,529l188,529l1048,529l1048,529l1036,529l1051,529l1039,529l830,529l787,529l787,529l787,529l787,529l790,529l787,529l787,529l1179,1059l787,529l787,529l1045,529l787,529l787,529l830,529l787,529l189,529l787,529l787,529l787,529l789,529l789,529l787,529l787,529l188,529l1054,529l1054,529l1036,529l1057,529l1045,529l830,529l787,529l787,529l787,529l1081,1059l790,529l787,529l787,529l1179,1059l787,529l787,529l1051,529l787,529l787,529l830,529l787,529l189,529l787,529l787,529l787,529l789,529l789,529l787,529l787,529l188,529l1060,529l1060,529l1036,529l1063,529l1051,529l830,529l787,529l787,529l787,529l1059,529l790,529l787,529l787,529l1179,1059l787,529l787,529l1057,529l787,529l787,529l830,529l787,529l189,529l787,529l787,529l787,529l789,529l789,529l787,529l787,529l189,529l1065,529l1065,529l1036,529l787,529l1057,529l830,529l787,529l787,529l787,529l787,529l790,529l787,529l787,529l1179,1059l787,529l787,529l1063,529l787,529l787,529l830,529l787,529l189,529l787,529l787,529l787,529l789,529l790,529l787,529l787,529l1179,1059l787,529l787,529l1024,529l1071,529l1036,529l830,529l787,529l187,529l787,529l787,529l787,529l789,529l790,529l787,529l787,529l187,529l787,529l787,529l1024,529l1105,529l1068,529l830,529l787,529l787,529l1075,529l787,529l787,529l789,529l789,529l787,529l787,529l188,529l1077,529l1077,529l1071,529l1081,529l787,529l830,529l787,529l787,529l787,529l787,529l790,529l787,529l787,529l1179,1059l787,529l787,529l1075,529l787,529l787,529l830,529l787,529l1080,529l787,529l787,529l787,529l789,529l788,529l1293,804l1311,853l787,529l789,529l787,529l787,529l188,529l1084,529l1084,529l1071,529l1087,529l1075,529l830,529l787,529l787,529l787,529l1105,529l790,529l787,529l787,529l1179,1059l787,529l787,529l1081,529l787,529l787,529l830,529l787,529l189,529l787,529l787,529l787,529l789,529l789,529l787,529l787,529l188,529l1089,529l1089,529l1071,529l1093,529l1081,529l830,529l787,529l787,529l787,529l787,529l790,529l787,529l787,529l1179,1059l787,529l787,529l1087,529l787,529l787,529l830,529l787,529l1093,529l787,529l787,529l787,529l789,529l788,529l1071,530l1228,1059l787,529l789,529l787,529l787,529l188,529l1096,529l1096,529l1071,529l1099,529l1087,529l830,529l787,529l787,529l787,529l111,529l790,529l787,529l787,529l1179,1059l787,529l787,529l1093,529l787,529l787,529l830,529l787,529l189,529l787,529l787,529l787,529l789,529l789,529l787,529l787,529l189,529l1102,529l1102,529l1071,529l787,529l1093,529l830,529l787,529l787,529l787,529l1103,529l790,529l787,529l787,529l1179,1059l787,529l787,529l1099,529l787,529l787,529l830,529l787,529l189,529l787,529l787,529l787,529l789,529l790,529l787,529l787,529l1179,1059l787,529l787,529l1024,529l952,529l1071,529l830,529l787,529l187,529l787,529l787,529l787,529l789,529l789,529l1330,529l1175,529l563,529l787,529l787,530l1332,529l397,1002l788,529l1228,1059l1177,529l789,529l790,529l787,529l787,529l1179,1059l787,529l787,529l510,529l787,529l787,529l830,529l787,529l189,529l787,529l787,529l787,529l788,529l789,529l787,529l787,529l188,529l1116,529l1116,529l500,529l1119,529l510,529l830,529l787,529l787,529l787,529l146,1059l790,529l787,529l787,529l1179,1059l787,529l787,529l1113,529l787,529l787,529l830,529l787,529l189,529l787,529l787,529l787,529l788,529l789,529l787,529l787,529l188,529l1122,529l1122,529l500,529l1125,529l1113,529l830,529l787,529l787,529l787,529l787,529l790,529l787,529l787,529l1179,1059l787,529l787,529l1119,529l787,529l787,529l830,529l787,529l189,529l787,529l787,529l787,529l788,529l789,529l787,529l787,529l189,529l1128,529l1128,529l500,529l787,529l1119,529l830,529l787,529l787,529l787,529l1131,529l790,529l787,529l787,529l1179,1059l787,529l787,529l1125,529l787,529l787,529l830,529l787,529l189,529l787,529l787,529l787,529l788,529l790,529l787,529l787,529l1179,1059l787,529l787,529l487,529l1134,529l500,529l830,529l787,529l187,529l787,529l787,529l787,529l788,529l790,529l787,529l787,529l187,529l787,529l787,529l487,529l540,529l1131,529l830,529l787,529l787,529l1137,529l787,529l787,529l788,529l789,529l787,529l787,529l188,529l1139,529l1139,529l1134,529l1143,529l787,529l830,529l787,529l787,529l787,529l1081,1059l790,529l787,529l787,529l1179,1059l787,529l787,529l1137,529l787,529l787,529l830,529l787,529l1143,529l787,529l787,529l787,529l788,529l788,529l1293,804l1311,853l1125,529l789,529l787,529l787,529l188,529l1146,529l1146,529l1134,529l1149,529l1137,529l830,529l787,529l787,529l787,529l787,529l790,529l787,529l787,529l1179,1059l787,529l787,529l1143,529l787,529l787,529l830,529l787,529l189,529l787,529l787,529l787,529l788,529l789,529l787,529l787,529l188,529l1152,529l1152,529l1134,529l1155,529l1143,529l830,529l787,529l787,529l787,529l1111,529l790,529l787,529l787,529l1179,1059l787,529l787,529l1149,529l787,529l787,529l830,529l787,529l189,529l787,529l787,529l787,529l788,529l789,529l787,529l787,529l188,529l1157,529l1157,529l1134,529l534,529l1149,529l830,529l787,529l787,529l787,529l787,529l790,529l787,529l787,529l1179,1059l787,529l787,529l1155,529l787,529l787,529l830,529l787,529l189,529l787,529l787,529l787,529l788,529l788,529l1293,804l1238,530l788,529l789,529l787,529l787,529l787,529l787,529l787,529l788,529l787,529l787,529l789,529l790,529l787,529l787,529l1179,1059l787,529l787,529l553,529l787,529l787,529l1337,529l787,529l1166,529l787,529l787,529l787,529l787,529l788,529l1071,1055l1228,1059l787,529l790,529l787,529l787,529l1179,1059l787,529l787,529l472,529l1170,529l524,529l1337,529l787,529l1364,529l787,529l787,529l787,529l787,529l790,529l787,529l787,529l1364,529l787,529l787,529l472,529l1203,529l1167,529l1337,529l787,529l787,529l555,529l787,529l787,529l787,529l790,529l787,529l787,529l1179,1059l787,529l787,529l555,529l787,529l787,529l1337,529l787,529l1176,529l787,529l787,529l787,529l787,529l788,529l1250,878l1223,1059l787,529l789,529l787,529l787,529l1364,529l1180,529l1180,529l1170,529l1184,529l555,529l1337,529l787,529l787,529l787,529l392,262l790,529l787,529l787,529l1179,1059l787,529l787,529l1177,529l787,529l787,529l1337,529l787,529l1183,529l787,529l787,529l787,529l787,529l788,529l1071,1055l1228,1059l787,529l789,529l787,529l787,529l1365,529l1186,529l1186,529l1170,529l1190,529l1177,529l1337,529l787,529l787,529l787,529l392,262l790,529l787,529l787,529l1179,1059l787,529l787,529l1184,529l787,529l787,529l1337,529l787,529l1189,529l787,529l787,529l787,529l787,529l788,529l1071,529l1228,1059l787,529l789,529l787,529l787,529l1365,529l1193,529l1193,529l1170,529l1197,529l1184,529l1337,529l787,529l787,529l787,529l392,262l790,529l787,529l787,529l1179,1059l787,529l787,529l1190,529l787,529l787,529l1337,529l787,529l1196,529l787,529l787,529l787,529l787,529l788,529l1071,529l1228,1059l787,529l789,529l787,529l787,529l1365,529l1199,529l1199,529l1170,529l787,529l1190,529l1337,529l787,529l787,529l787,529l392,262l790,529l787,529l787,529l1179,1059l787,529l787,529l1197,529l787,529l787,529l1337,529l787,529l1202,529l787,529l787,529l787,529l787,529l788,529l1071,1055l1228,1059l787,529l790,529l787,529l787,529l1179,1059l787,529l787,529l472,529l787,529l1170,529l1337,529l787,529l1363,529l787,529l787,529l787,529l787,529l790,529l787,529l787,529l1179,1059l787,529l787,529l1388,529l1209,529l472,529l1337,529l787,529l1363,529l787,529l787,529l787,529l787,529l790,529l787,529l787,529l1363,529l1219,529l563,529l1388,529l566,529l1206,529l1337,529l787,529l787,529l1212,529l787,529l787,529l787,529l789,529l787,529l787,529l1363,529l1215,529l1215,529l1209,529l787,529l787,529l1337,529l787,529l787,529l787,529l392,262l790,529l787,529l787,529l1179,1059l787,529l787,529l1212,529l787,529l787,529l1337,529l787,529l1218,529l787,529l787,529l787,529l787,529l788,529l1293,804l1213,870l787,529l790,529l787,529l787,529l1179,1059l787,529l787,529l1209,529l1222,529l787,529l1337,529l787,529l1364,529l787,529l787,529l787,529l787,529l790,529l787,529l787,529l1364,529l787,529l787,529l1209,529l489,529l1219,529l1337,529l787,529l787,529l1225,529l787,529l787,529l787,529l789,529l787,529l787,529l1364,529l1228,529l1228,529l1222,529l1232,529l787,529l1337,529l787,529l787,529l787,529l392,262l790,529l787,529l787,529l1179,1059l787,529l787,529l1225,529l787,529l787,529l1337,529l787,529l1231,529l787,529l787,529l787,529l787,529l788,529l1250,799l1292,1059l392,262l789,529l787,529l787,529l1364,529l1234,529l1234,529l1222,529l1238,529l1225,529l1337,529l787,529l787,529l787,529l392,262l790,529l787,529l787,529l1179,1059l787,529l787,529l1232,529l787,529l787,529l1337,529l787,529l1237,529l787,529l787,529l787,529l787,529l788,529l1071,530l1228,1059l392,262l789,529l787,529l787,529l1365,529l1241,529l1241,529l1222,529l1245,529l1232,529l1337,529l787,529l787,529l787,529l392,262l790,529l787,529l787,529l1179,1059l787,529l787,529l1238,529l787,529l787,529l1337,529l787,529l1244,529l787,529l787,529l787,529l787,529l788,529l1071,530l1228,1059l392,262l789,529l787,529l787,529l1365,529l1247,529l1247,529l1222,529l482,529l1238,529l1337,529l787,529l787,529l787,529l392,262l790,529l787,529l787,529l1179,1059l787,529l787,529l1245,529l787,529l787,529l1337,529l787,529l1250,529l787,529l787,529l787,529l787,529l788,529l1071,530l1228,1059l940,529l798,529l788,529l789,529l192,1059l928,529l787,532l787,529l194,1059l1516,529l1303,529l887,529l787,529l912,1059l789,529l789,529l787,529l787,529l309,529l1257,529l1257,529l1408,529l1260,529l1417,529l938,529l787,529l787,529l787,529l266,482l790,529l787,529l787,529l1179,1059l787,529l787,529l1254,529l787,529l787,529l938,529l787,529l1260,529l787,529l787,529l787,529l787,529l788,529l1071,529l1228,1059l787,529l789,529l787,529l787,529l310,529l1263,529l1263,529l1408,529l1267,529l1254,529l938,529l787,529l787,529l787,529l1334,251l790,529l787,529l787,529l1179,1059l787,529l787,529l1260,529l787,529l787,529l938,529l787,529l1266,529l787,529l787,529l787,529l787,529l788,529l1071,529l1228,1059l787,529l789,529l787,529l787,529l310,529l1270,529l1270,529l1408,529l787,529l1260,529l938,529l787,529l787,529l787,529l41,962l790,529l787,529l787,529l1179,1059l787,529l787,529l1267,529l787,529l787,529l938,529l787,529l1273,529l787,529l787,529l787,529l787,529l788,529l1071,1055l1228,1059l975,271l790,529l787,529l787,529l1179,1059l787,529l787,529l355,529l787,529l1408,529l938,529l787,529l308,529l787,529l787,529l787,529l787,529l790,529l787,529l787,529l1179,1059l787,529l787,529l907,529l1280,529l355,529l938,529l787,529l308,529l787,529l787,529l787,529l787,529l790,529l787,529l787,529l308,529l1289,529l202,529l907,529l107,529l1277,529l938,529l787,529l787,529l1283,529l787,529l787,529l787,529l789,529l787,529l787,529l308,529l1285,529l1285,529l1280,529l787,529l787,529l938,529l787,529l787,529l787,529l1032,415l790,529l787,529l787,529l1179,1059l787,529l787,529l1283,529l787,529l787,529l938,529l787,529l1288,529l787,529l787,529l787,529l787,529l788,529l1293,804l1213,870l273,725l790,529l787,529l787,529l1179,1059l787,529l787,529l1280,529l1038,529l787,529l938,529l787,529l308,529l787,529l787,529l787,529l787,529l788,529l1250,799l1292,1059l788,529l788,529l1170,1059l787,529l945,529l731,529l1294,529l1447,529l787,529l789,529l787,529l787,529l59,529l1297,529l1297,529l77,529l1301,529l87,529l81,529l787,529l787,529l787,529l787,529l790,529l787,529l787,529l1179,1059l787,529l787,529l1295,529l787,529l787,529l81,529l787,529l1300,529l787,529l787,529l787,529l787,529l788,529l1071,529l1228,1059l787,529l789,529l787,529l787,529l60,529l1304,529l1304,529l77,529l1308,529l1295,529l81,529l787,529l787,529l787,529l787,529l790,529l787,529l787,529l1179,1059l787,529l787,529l1301,529l787,529l787,529l81,529l787,529l1307,529l787,529l787,529l787,529l787,529l788,529l1071,529l1228,1059l787,529l789,529l787,529l787,529l60,529l1310,529l1310,529l77,529l787,529l1301,529l81,529l787,529l787,529l787,529l787,529l790,529l787,529l787,529l1179,1059l787,529l787,529l1308,529l787,529l787,529l81,529l787,529l60,529l787,529l787,529l787,529l787,529l790,529l787,529l787,529l1179,1059l787,529l787,529l1045,529l787,529l77,529l81,529l787,529l58,529l787,529l787,529l787,529l787,529l790,529l787,529l787,529l1179,1059l787,529l787,529l767,529l1320,529l1045,529l81,529l787,529l58,529l787,529l787,529l787,529l787,529l790,529l787,529l787,529l58,529l1329,529l1000,529l767,529l1003,529l1317,529l81,529l787,529l787,529l1323,529l787,529l787,529l787,529l789,529l787,529l787,529l58,529l1325,529l1325,529l1320,529l787,529l787,529l81,529l787,529l787,529l787,529l716,529l790,529l787,529l787,529l1179,1059l787,529l787,529l1323,529l787,529l787,529l81,529l787,529l1328,529l787,529l787,529l787,529l787,529l788,529l1293,804l1274,870l282,1059l790,529l787,529l787,529l1179,1059l787,529l787,529l1320,529l1332,529l787,529l81,529l787,529l58,529l787,529l787,529l787,529l787,529l790,529l787,529l787,529l58,529l787,529l787,529l1320,529l1436,529l1329,529l81,529l787,529l787,529l1335,529l787,529l787,529l787,529l789,529l787,529l787,529l59,529l1338,529l1338,529l1332,529l1342,529l787,529l81,529l787,529l787,529l787,529l685,529l790,529l787,529l787,529l1179,1059l787,529l787,529l1335,529l787,529l787,529l81,529l787,529l1341,529l787,529l787,529l787,529l787,529l788,529l1250,799l1292,1059l1349,529l789,529l787,529l787,529l59,529l1345,529l1345,529l1332,529l1348,529l1335,529l81,529l787,529l787,529l787,529l787,529l790,529l787,529l787,529l1179,1059l787,529l787,529l1342,529l787,529l787,529l81,529l787,529l1348,529l787,529l787,529l787,529l787,529l788,529l1071,530l1228,1059l787,529l789,529l787,529l787,529l59,529l1419,529l1419,529l1332,529l1423,529l1342,529l81,529l787,529l787,529l787,529l789,529l788,529l787,529l787,529l787,529l787,529l787,529l788,529l654,1059l787,529l787,530l677,529l670,529l787,529l788,529l806,529l787,529l787,529l329,529l540,529l787,529l1563,529l1563,529l787,529l787,529l1100,529l1100,529l787,529l787,529l787,529l787,529l1114,529l953,529l787,529l787,529l787,529l1358,529l1358,529l1358,529l1358,529l787,529l787,529l787,529l787,529l787,529l787,529l787,529l282,1059l787,529l787,529l787,529l787,529l787,529l787,529l787,529l787,529l787,529l787,529l254,1059l254,1059l282,1059l282,1059l121,1059l787,529l787,529l787,529l787,529l787,529l787,529l787,529l787,529l787,529l787,529l787,529l787,529l787,529l787,529l787,529l787,529l787,529l787,529l787,529l787,529l787,529l787,529l787,529l270,529l787,529l787,529l787,529l787,529l787,529l787,529l794,529l787,529l787,529l983,529l787,529l787,529l787,529l795,529l787,529l787,529l787,529l787,529l787,529l787,529l787,529l787,529l787,529l787,529l836,529l787,529l789,529l787,529l787,529l787,529l787,529l787,529l342,1059l1359,529l787,529l696,1059l788,529l787,529l799,529l801,529l904,1059l788,529l788,529l787,529l789,530l789,530l788,530l790,530l790,529l788,529l790,529l787,529l787,529l1179,1059l787,529l787,529l1388,529l1380,529l501,529l1337,529l787,529l1363,529l787,529l787,529l787,529l788,529l790,529l787,529l787,529l1363,529l1390,529l1428,529l1388,529l1431,529l1377,529l1337,529l787,529l787,529l1383,529l787,529l787,529l788,529l789,529l787,529l787,529l1363,529l1386,529l1386,529l1380,529l787,529l787,529l1337,529l787,529l787,529l787,529l787,529l790,529l787,529l787,529l1179,1059l787,529l787,529l1383,529l787,529l787,529l1337,529l787,529l1389,529l787,529l787,529l787,529l788,529l788,529l1293,804l1311,853l787,529l790,529l787,529l787,529l1179,1059l787,529l787,529l1380,529l1393,529l787,529l1337,529l787,529l1364,529l787,529l787,529l787,529l788,529l790,529l787,529l787,529l1364,529l787,529l787,529l1380,529l1428,529l1390,529l1337,529l787,529l787,529l1396,529l787,529l787,529l788,529l789,529l787,529l787,529l1364,529l1399,529l1399,529l1393,529l1403,529l787,529l1337,529l787,529l787,529l787,529l787,529l790,529l787,529l787,529l1179,1059l787,529l787,529l1396,529l787,529l787,529l1337,529l787,529l1402,529l787,529l787,529l787,529l788,529l788,529l1250,799l1292,1059l787,529l789,529l787,529l787,529l1364,529l1405,529l1405,529l1393,529l1409,529l1396,529l1337,529l787,529l787,529l787,529l787,529l790,529l787,529l787,529l1179,1059l787,529l787,529l1403,529l787,529l787,529l1337,529l787,529l1408,529l787,529l787,529l787,529l788,529l788,529l1071,1055l1228,1059l787,529l789,529l787,529l787,529l1365,529l1412,529l1412,529l1393,529l1415,529l1403,529l1337,529l787,529l787,529l787,529l787,529l790,529l787,529l787,529l1179,1059l787,529l787,529l1409,529l787,529l787,529l1337,529l787,529l1366,529l787,529l787,529l787,529l788,529l789,529l787,529l787,529l1365,529l1418,529l1418,529l1393,529l1421,529l1409,529l1337,529l787,529l787,529l787,529l1162,986l790,529l787,529l787,529l1179,1059l787,529l787,529l1415,529l787,529l787,529l1337,529l787,529l1421,529l787,529l787,529l787,529l788,529l788,529l1071,1055l1228,1059l787,529l789,529l787,529l787,529l1365,529l1424,529l1424,529l1393,529l787,529l1415,529l1337,529l787,529l787,529l787,529l254,1059l790,529l787,529l787,529l1179,1059l787,529l787,529l1421,529l787,529l787,529l1337,529l787,529l1427,529l787,529l787,529l787,529l788,529l788,529l1071,529l1228,1059l787,529l790,529l787,529l787,529l1179,1059l787,529l787,529l1380,529l787,529l1393,529l1337,529l787,529l1363,529l787,529l787,529l787,529l788,529l790,529l787,529l787,529l1179,1059l787,529l787,529l1388,529l1434,529l1380,529l1337,529l787,529l1363,529l787,529l787,529l787,529l788,529l790,529l787,529l787,529l1363,529l1444,529l827,529l1388,529l830,529l1431,529l1337,529l787,529l787,529l1437,529l787,529l787,529l788,529l789,529l787,529l787,529l1363,529l1440,529l1440,529l1434,529l787,529l787,529l1337,529l787,529l787,529l787,529l1512,671l790,529l787,529l787,529l1179,1059l787,529l787,529l1437,529l787,529l787,529l1337,529l787,529l1443,529l787,529l787,529l787,529l788,529l788,529l1293,804l1274,530l787,529l790,529l787,529l787,529l1179,1059l787,529l787,529l1434,529l1447,529l787,529l1337,529l787,529l1364,529l787,529l787,529l787,529l788,529l790,529l787,529l787,529l1364,529l787,529l787,529l1434,529l827,529l1444,529l1337,529l787,529l787,529l1450,529l787,529l787,529l788,529l789,529l787,529l787,529l1364,529l1453,529l1453,529l1447,529l1456,529l787,529l1337,529l787,529l787,529l787,529l0,529l790,529l787,529l787,529l1179,1059l787,529l787,529l1450,529l787,529l787,529l1337,529l787,529l1456,529l787,529l787,529l787,529l788,529l788,529l1250,878l1223,1059l787,529l789,529l787,529l787,529l1364,529l1459,529l1459,529l1447,529l1463,529l1450,529l1337,529l787,529l787,529l787,529l0,529l790,529l787,529l787,529l1179,1059l787,529l787,529l1456,529l787,529l787,529l1337,529l787,529l1462,529l787,529l787,529l787,529l788,529l788,529l1071,1055l1228,1059l967,529l789,529l787,529l787,529l1365,529l811,529l811,529l1447,529l814,529l1456,529l1337,529l787,529l787,529l787,529l787,529l789,529l1229,1059l787,1059l1023,529l1023,529l1023,529l787,529l1046,529l1272,529l789,529l788,529l787,529l789,530l789,530l788,530l790,530l790,529l481,529l886,529l787,529l699,529l787,529l824,529l787,529l787,529l787,529l787,529l787,529l787,529l787,529l787,529l787,529l787,529l787,529l787,529l787,529l787,529l787,529l787,529l787,529l697,529l787,529l888,529l787,529l787,529l787,529l787,529l787,529l787,529l787,529l787,529l787,529l787,529l787,529l787,529l787,529l787,529l787,529l787,529l787,529l787,529l787,529l787,529l787,529l787,529l787,529l787,529l787,529l787,529l787,529l787,529l787,529l787,529l787,529l787,529l787,529l787,529l787,529l787,529l787,529l787,529l787,529l787,529l787,529l787,529l787,529l787,529l787,529l787,529l787,529l787,529l787,529l787,529l787,529l787,529l787,529l787,529l787,529l787,529l787,529l787,529l787,529l787,529l787,529l787,529l787,529l787,529l787,529l787,529l787,529l787,529l787,529l787,529l787,529l787,529l787,529l787,529l787,529l787,529l787,529l787,529l787,529l787,529l787,529l787,529l787,529l787,529l657,529l696,529l787,529l895,529l787,529l787,529l787,529l787,529l787,529l787,529l787,529l787,529l787,529l787,529l787,529l787,529l787,529l698,529l787,529l898,529l1541,529l698,529l787,529l898,529l787,529l787,529l787,529l787,529l787,529l787,529l787,529l787,529l787,529l787,529l787,529l787,529l787,529l787,529l787,529l787,529l787,529l787,529l787,529l787,529l787,529l787,529l787,529l787,529l787,529l787,529l787,529l787,529l787,529l787,529l787,529l787,529l787,529l787,529l787,529l787,529l787,529l787,529l787,529l787,529l787,529l787,529l787,529l787,529l787,529l787,529l787,529l787,529l787,529l787,529l787,529l787,529l787,529l787,529l787,529l787,529l787,529l787,529l787,529l787,529l787,529l787,529l787,529l787,529l787,529l787,529l787,529l787,529l787,529l696,529l787,529l883,529l787,529l697,529l787,529l899,529l787,529l787,529l787,529l787,529l787,529l787,529l787,529l787,529l787,529l698,529l787,529l899,529l787,529l787,529l787,529l787,529l787,529l787,529l787,529l787,529l787,529l787,529l787,529l787,529l363,529l695,529l787,529l890,529l787,529l787,529l787,529l787,529l787,529l787,529l787,529l787,529l787,529l787,529l787,529l787,529l787,529l787,529l787,529l787,529l787,529l787,529l787,529l787,529l876,529l696,529l787,529l798,529l787,529l787,529l787,529l787,529l787,529l787,529l787,529l787,529l787,529l787,529l787,529l787,529l787,529l787,529l787,529l787,529l787,529l787,529l787,529l787,529l787,529l787,529l787,529l787,529l787,529l787,529l787,529l787,529l787,529l787,529l787,529l787,529l787,529l787,529l787,529l787,529l787,529l787,529l787,529l787,529l787,529l787,529l787,529l787,529l787,529l787,529l787,529l787,529l787,529l787,529l787,529l787,529l787,529l696,529l787,529l884,529l787,529l787,529l787,529l787,529l787,529l787,529l787,529l787,529l787,529l787,529l787,529l787,529l787,529l787,529l787,529l787,529l787,529l787,529l787,529l787,529l787,529l787,529l787,529l787,529l787,529l787,529l787,529l787,529l787,529l787,529l787,529l787,529l787,529l787,529l787,529l787,529l787,529l787,529l787,529l787,529l787,529l695,529l787,529l884,529l787,529l787,529l787,529l787,529l787,529l787,529l787,529l787,529l787,529l787,529l787,529l787,529l787,529l787,529l787,529l787,529l787,529l787,529l787,529l787,529l787,529l787,529l787,529l787,529l787,529l787,529l787,529l787,529l787,529l787,529l787,529l787,529l787,529l787,529l787,529l787,529l787,529l787,529l787,529l787,529l787,529l787,529l787,529l787,529l787,529l787,529l787,529l787,529l787,529l787,529l787,529l787,529l787,529l787,529l787,529l787,529l787,529l787,529l787,529l787,529l787,529l787,529l787,529l787,529l787,529l787,529l787,529l787,529l787,529l787,529l787,529l787,529l787,529l787,529l787,529l787,529l787,529l787,529l787,529l787,529l787,529l787,529l787,529l787,529l787,529l787,529l787,529l787,529l787,529l787,529l787,529l787,529l787,529l787,529l787,529l787,529l787,529l787,529l787,529l787,529l787,529l787,529l787,529l787,529l787,529l787,529l787,529l787,529l787,529l787,529l787,529l787,529l787,529l787,529l787,529l787,529l787,529l787,529l787,529l787,529l787,529l787,529l787,529l787,529l787,529l787,529l787,529l787,529l787,529l787,529l787,529l787,529l787,529l787,529l787,529l787,529l787,529l787,529l787,529l787,529l787,529l787,529l787,529l787,529l787,529l787,529l787,529l787,529l787,529l787,529l787,529l787,529l787,529l789,529l787,529l787,529l698,529l1570,529l1570,529l23,529l1526,529l252,529l121,529l787,529l787,529l787,529l1564,529l790,529l787,529l787,529l1179,1059l787,529l787,529l1568,529l787,529l787,529l121,529l787,529l699,529l787,529l787,529l787,529l787,529l788,529l1071,1055l741,529l787,529l787,529l788,529l793,529l787,1059l673,529l282,1059l787,529l794,529l787,529l789,1003l282,1059l282,1059l282,1059l282,1059l812,924l787,529l787,529l246,529l282,1059l282,1059l282,1059l282,1059l793,1007l787,529l787,529l1459,1007l787,529l787,529l787,529l787,529l787,529l787,661l788,529l787,529l250,529l787,529l788,529l783,529l1465,529l788,529l788,529l1410,1059l1403,529l395,529l787,529l788,529l788,529l386,1059l787,529l787,529l788,529l1470,952l1404,1011l1237,725l1509,986l1503,733l790,529l787,529l787,529l1179,1059l787,529l787,529l461,529l787,529l787,529l1337,529l787,529l15,529l787,529l787,529l787,529l787,529l788,529l1250,878l1223,1059l787,529l789,529l787,529l787,529l1364,529l18,529l18,529l458,529l22,529l461,529l1337,529l787,529l787,529l787,529l1182,795l790,529l787,529l787,529l1179,1059l787,529l787,529l15,529l787,529l787,529l1337,529l787,529l21,529l787,529l787,529l787,529l787,529l788,529l1071,1055l1228,1059l787,529l789,529l787,529l787,529l1365,529l25,529l25,529l458,529l28,529l15,529l1337,529l787,529l787,529l787,529l1182,795l790,529l787,529l787,529l1179,1059l787,529l787,529l22,529l787,529l787,529l1337,529l787,529l28,529l787,529l787,529l787,529l787,529l788,529l1071,529l1228,1059l787,529l789,529l787,529l787,529l1365,529l31,529l31,529l458,529l35,529l22,529l1337,529l787,529l787,529l787,529l1182,795l790,529l787,529l787,529l1179,1059l787,529l787,529l28,529l787,529l787,529l1337,529l787,529l34,529l787,529l787,529l787,529l787,529l788,529l1071,529l1228,1059l787,529l789,529l787,529l787,529l1365,529l38,529l38,529l458,529l787,529l28,529l1337,529l787,529l787,529l787,529l1182,795l790,529l787,529l787,529l1179,1059l787,529l787,529l35,529l787,529l787,529l1337,529l787,529l1366,529l787,529l787,529l787,529l787,529l790,529l787,529l787,529l1179,1059l787,529l787,529l1195,529l787,529l458,529l1337,529l787,529l1363,529l787,529l787,529l787,529l787,529l790,529l787,529l787,529l1179,1059l787,529l787,529l1388,529l47,529l1195,529l1337,529l787,529l1363,529l787,529l787,529l787,529l787,529l790,529l787,529l787,529l1363,529l56,529l939,529l1388,529l942,529l44,529l1337,529l787,529l787,529l50,529l787,529l787,529l787,529l789,529l787,529l787,529l1363,529l53,529l53,529l47,529l787,529l787,529l1337,529l787,529l787,529l787,529l1182,795l790,529l787,529l787,529l1179,1059l787,529l787,529l50,529l787,529l787,529l1337,529l787,529l56,529l787,529l787,529l787,529l787,529l788,529l1293,804l1274,870l787,529l790,529l787,529l787,529l1179,1059l787,529l787,529l47,529l60,529l787,529l1337,529l787,529l1364,529l787,529l787,529l787,529l787,529l790,529l787,529l787,529l1364,529l787,529l787,529l47,529l863,529l56,529l1337,529l787,529l787,529l63,529l787,529l787,529l787,529l789,529l787,529l787,529l1364,529l65,529l65,529l60,529l69,529l787,529l1337,529l787,529l787,529l787,529l1182,795l790,529l787,529l787,529l1179,1059l787,529l787,529l63,529l787,529l787,529l1337,529l787,529l68,529l787,529l787,529l787,529l787,529l788,529l1250,799l1292,1059l787,529l789,529l787,529l787,529l1364,529l72,529l72,529l60,529l76,529l63,529l1337,529l787,529l787,529l787,529l1182,795l790,529l787,529l787,529l1179,1059l787,529l787,529l69,529l787,529l787,529l1337,529l787,529l75,529l787,529l787,529l787,529l787,529l788,529l1071,530l1228,1059l1182,795l789,529l787,529l787,529l1365,529l78,529l78,529l60,529l82,529l69,529l1337,529l787,529l787,529l787,529l1182,795l790,529l787,529l787,529l1179,1059l787,529l787,529l76,529l787,529l787,529l1337,529l787,529l81,529l787,529l787,529l787,529l787,529l788,529l1071,530l1228,1059l1182,795l789,529l787,529l787,529l1365,529l85,529l85,529l60,529l89,529l76,529l1337,529l787,529l787,529l787,529l1182,795l790,529l787,529l787,529l1179,1059l787,529l787,529l82,529l787,529l787,529l1337,529l787,529l88,529l787,529l787,529l787,529l787,529l788,529l1071,529l1228,1059l1182,795l789,529l787,529l787,529l1365,529l91,529l91,529l60,529l787,529l82,529l1337,529l787,529l787,529l787,529l1182,795l790,529l787,529l787,529l1179,1059l787,529l787,529l89,529l787,529l787,529l1337,529l787,529l94,529l787,529l787,529l787,529l787,529l788,529l1071,529l1228,1059l788,529l788,529l787,529l512,529l904,529l787,529l179,529l114,529l1495,728l1465,529l1272,1059l717,529l717,529l717,529l3,0l3,0l3,0l3,0l3,0l3,0l3,0l3,0l3,0l3,0l3,0l3,0l3,0l3,0l3,0l3,0l3,0l3,0l3,0l3,0l3,0l3,0l3,0l3,0l3,0l3,0l3,0l3,0l3,0l3,0l3,0l3,0l3,0l3,0l3,0l3,0l3,0l3,0l3,0l3,0l3,0l3,0l3,0l3,0l3,0l3,0l3,0l3,0l3,0l3,0l3,0l3,0l3,0l3,0l3,0l3,0l3,0l3,0l3,0l3,0l3,0l3,0l3,0l3,0l3,0l3,0l3,0l3,0l3,0l3,0l3,0l3,0l3,0l3,0l3,0l3,0l3,0l3,0l3,0l3,0l3,0l3,0l3,0l3,0l3,0l3,0l3,0l3,0l3,0l3,0l3,0l3,0l3,0l3,0l3,0l3,0l3,0l3,0l3,0l3,0l3,0l3,0l3,0l3,0l3,0l3,0l3,0l3,0l3,0l3,0l3,0l3,0l3,0l3,0l3,0l3,0l3,0l3,0l3,0l3,0l3,0l3,0l3,0l3,0l3,0l3,0l3,0l3,0l3,0l3,0l3,0l3,0l3,0l3,0l3,0l3,0l3,0l3,0l3,0l3,0l3,0l3,0l3,0l3,0l3,0l3,0l3,0l3,0l3,0l3,0l3,0l3,0l3,0l3,0l3,0l3,0l3,0l3,0l3,0l3,0l3,0l3,0l3,0l3,0l3,0l3,0l3,0l3,0l3,0l3,0l3,0l3,0l3,0l3,0l3,0l3,0l3,0l3,0l3,0l3,0l3,0l3,0l3,0l3,0l3,0l3,0l3,0l3,0l3,0l3,0l3,0l3,0l3,0l3,0l3,0l3,0l3,0l3,0l3,0l3,0l3,0l3,0l3,0l3,0l3,0l3,0l3,0l3,0l3,0l3,0l3,0l3,0l3,0l3,0l3,0l3,0l3,0l3,0l3,0l3,0l3,0l3,0l3,0l3,0l3,0l3,0l3,0l3,0l3,0l3,0l3,0l3,0l3,0l3,0l3,0l3,0l3,0l3,0l3,0l3,0l3,0l3,0l3,0l3,0l3,0l3,0l3,0l3,0l3,0l3,0l3,0l3,0l3,0l3,0l3,0l3,0l3,0l3,0l3,0l3,0l3,0l3,0l3,0l3,0l3,0l3,0l3,0l3,0l3,0l3,0l3,0l3,0l3,0l3,0l3,0l3,0l3,0l3,0l3,0l3,0l3,0l3,0l3,0l3,0l3,0l3,0l3,0l3,0l3,0l3,0l3,0l3,0l3,0l3,0l3,0l3,0l3,0l3,0l3,0l3,0l3,0l3,0l3,0l3,0l3,0l3,0l3,0l3,0l3,0l3,0l3,0l3,0l3,0l3,0l3,0l3,0l3,0l3,0l3,0l3,0l3,0l3,0l3,0l3,0l3,0l3,0l3,0l3,0l3,0l3,0l3,0l3,0l3,0l3,0l3,0l3,0l3,0l3,0l3,0l3,0l3,0l3,0l3,0l3,0l3,0l3,0l3,0l3,0l3,0l3,0l3,0l3,0l3,0l3,0l3,0l3,0l3,0l3,0l3,0l3,0l3,0l3,0l3,0l3,0l3,0l3,0l3,0l3,0l3,0l3,0l3,0l3,0l3,0l3,0l3,0l3,0l3,0l3,0l3,0l3,0l3,0l3,0l3,0l3,0l3,0l3,0l3,0l3,0l3,0l3,0l3,0l3,0l3,0l3,0l3,0l3,0l3,0l3,0l3,0l3,0l3,0l3,0l3,0l3,0l3,0l3,0l3,0l3,0l3,0l3,0l3,0l3,0l3,0l3,0l3,0l3,0l3,0l3,0l3,0l3,0l3,0l3,0l3,0l3,0l3,0l3,0l3,0l3,0l3,0l3,0l3,0l3,0l3,0l3,0l3,0l3,0l3,0l3,0l3,0l3,0l3,0l3,0l3,0l3,0l3,0l3,0l3,0l3,0l3,0l3,0l3,0l3,0l3,0l3,0l3,0l3,0l3,0l3,0l3,0l3,0l3,0l3,0l3,0l3,0l3,0l3,0l3,0l3,0l3,0l3,0l3,0l3,0l3,0l3,0l3,0l3,0l3,0l3,0l3,0l3,0l3,0l3,0l3,0l3,0l3,0l3,0l3,0l3,0l3,0l3,0l3,0l3,0l3,0l3,0l3,0l3,0l3,0l3,0l3,0l3,0l3,0l3,0l3,0l3,0l3,0l3,0l3,0l3,0l3,0l3,0l3,0l3,0l3,0l3,0l3,0l3,0l3,0l3,0l3,0l3,0l3,0l3,0l3,0l3,0l3,0l3,0l3,0l3,0l3,0l3,0l3,0l3,0l3,0l3,0l3,0l3,0l3,0l3,0l3,0l3,0l3,0l3,0l3,0l3,0l3,0l3,0l3,0l3,0l3,0l3,0l3,0l3,0l3,0l3,0l3,0l3,0l3,0l3,0l3,0l3,0l3,0l3,0l3,0l3,0l3,0l3,0l3,0l3,0l3,0l3,0l3,0l3,0l3,0l3,0l3,0l3,0l3,0l3,0l3,0l3,0l3,0l3,0l3,0l3,0l3,0l3,0l3,0l3,0l3,0l3,0l3,0l3,0l3,0l3,0l3,0l3,0l3,0l3,0l3,0l3,0l3,0l3,0l3,0l3,0l3,0l3,0l3,0l3,0l3,0l3,0l3,0l3,0l3,0l3,0l3,0l3,0l3,0l3,0l3,0l3,0l3,0l3,0l3,0l3,0l3,0l3,0l3,0l3,0l3,0l3,0l3,0l3,0l3,0l3,0l3,0l3,0l3,0l3,0l3,0l3,0l3,0l3,0l3,0l3,0l3,0l3,0l3,0l3,0l3,0l3,0l3,0l3,0l3,0l3,0l3,0l3,0l3,0l3,0l3,0l3,0l3,0l3,0l3,0l3,0l3,0l3,0l3,0l3,0l3,0l3,0l3,0l3,0l3,0l3,0l3,0l3,0l3,0l3,0l3,0l3,0l3,0l3,0l3,0l3,0l3,0l3,0l3,0l3,0l3,0l3,0l3,0l3,0l3,0l3,0l3,0l3,0l3,0l3,0l3,0l3,0l3,0l3,0l3,0l3,0l3,0l3,0l3,0l3,0l3,0l3,0l3,0l3,0l3,0l3,0l3,0l3,0l3,0l3,0l3,0l3,0l3,0l3,0l3,0l3,0l3,0l3,0l3,0l3,0l3,0l3,0l3,0l3,0l3,0l3,0l3,0l3,0l3,0l3,0l3,0l3,0l3,0l3,0l3,0l3,0l3,0l3,0l3,0l3,0l3,0l3,0l3,0l3,0l3,0l3,0l3,0l3,0l3,0l3,0l3,0l3,0l3,0l3,0l3,0l3,0l3,0l3,0l3,0l3,0l3,0l3,0l3,0l3,0l3,0l3,0l3,0l3,0l3,0l3,0l3,0l3,0l3,0l3,0l3,0l3,0l3,0l3,0l3,0l3,0l3,0l3,0l3,0l3,0l3,0l3,0l3,0l3,0l3,0l3,0l3,0l3,0l3,0l3,0l3,0l3,0l3,0l3,0l3,0l3,0l3,0l3,0l3,0l3,0l3,0l3,0l3,0l3,0l3,0l3,0l3,0l3,0l3,0l3,0l3,0l3,0l3,0l3,0l3,0l3,0l3,0l3,0l3,0l3,0l3,0l3,0l3,0l3,0l3,0l3,0l3,0l3,0l3,0l3,0l3,0l3,0l3,0l3,0l3,0l3,0l3,0l3,0l3,0l3,0l3,0l3,0l3,0l3,0l3,0l3,0l3,0l3,0l3,0l3,0l3,0l3,0l3,0l3,0l3,0l3,0l3,0l3,0l3,0l3,0l3,0l3,0l3,0l3,0l3,0l3,0l3,0l3,0l3,0l3,0l3,0l3,0l3,0l3,0l3,0l3,0l3,0l3,0l3,0l3,0l3,0l3,0l3,0l3,0l3,0l3,0l3,0l3,0l3,0l3,0l3,0l3,0l3,0l3,0l3,0l3,0l3,0l3,0l3,0l3,0l3,0l3,0l3,0l3,0l3,0l3,0l3,0l3,0l3,0l3,0l3,0l3,0l3,0l3,0l3,0l3,0l3,0l3,0l3,0l3,0l3,0l3,0l3,0l3,0l3,0l3,0l3,0l3,0l3,0l3,0l3,0l3,0l3,0l3,0l3,0l3,0l3,0l3,0l3,0l3,0l3,0l3,0l3,0l3,0l3,0l3,0l3,0l3,0l3,0l3,0l3,0l3,0l3,0l3,0l3,0l3,0l3,0l3,0l3,0l3,0l3,0l3,0l3,0l3,0l3,0l3,0l3,0l3,0l3,0l3,0l3,0l3,0l3,0l3,0l3,0l3,0l3,0l3,0l3,0l3,0l3,0l3,0l3,0l3,0l3,0l3,0l3,0l3,0l3,0l3,0l3,0l3,0l3,0l3,0l3,0l3,0l3,0l3,0l3,0l3,0l3,0l3,0l3,0l3,0l3,0l3,0l3,0l3,0l3,0l3,0l3,0l3,0l3,0l3,0l3,0l3,0l3,0l3,0l3,0l3,0l3,0l3,0l3,0l3,0l3,0l3,0l3,0l3,0l3,0l3,0l3,0l3,0l3,0l3,0l3,0l3,0l3,0l3,0l3,0l3,0l3,0l3,0l3,0l3,0l3,0l3,0l3,0l3,0l3,0l3,0l3,0l3,0l3,0l3,0l3,0l3,0l3,0l3,0l3,0l3,0l3,0l3,0l3,0l3,0l3,0l3,0l3,0l3,0l3,0l3,0l3,0l3,0l3,0l3,0l3,0l3,0l3,0l3,0l3,0l3,0l3,0l3,0l3,0l3,0l3,0l3,0l3,0l3,0l3,0l3,0l3,0l3,0l3,0l3,0l3,0l3,0l3,0l3,0l3,0l3,0l3,0l3,0l3,0l3,0l3,0l3,0l3,0l3,0l3,0l3,0l3,0l3,0l3,0l3,0l3,0l3,0l3,0l3,0l3,0l3,0l3,0l3,0l3,0l3,0l3,0l3,0l3,0l3,0l3,0l3,0l3,0l3,0l3,0l3,0l3,0l3,0l3,0l3,0l3,0l3,0l3,0l3,0l3,0l3,0l3,0l3,0l3,0l3,0l3,0l3,0l3,0l3,0l3,0l3,0l3,0l3,0l3,0l3,0l3,0l3,0l3,0l3,0l3,0l3,0l3,0l3,0l3,0l3,0l3,0l3,0l3,0l3,0l3,0l3,0l3,0l3,0l3,0l3,0l3,0l3,0l3,0l3,0l3,0l3,0l3,0l3,0l3,0l3,0l3,0l3,0l3,0l3,0l3,0l3,0l3,0l3,0l3,0l3,0l3,0l3,0l3,0l3,0l3,0l3,0l3,0l3,0l3,0l3,0l3,0l3,0l3,0l3,0l3,0l3,0l3,0l3,0l3,0l3,0l3,0l3,0l3,0l3,0l3,0l3,0l3,0l3,0l3,0l3,0l3,0l3,0l3,0l3,0l3,0l3,0l3,0l3,0l3,0l3,0l3,0l3,0l3,0l3,0l3,0l3,0l3,0l3,0l3,0l3,0l3,0l3,0l3,0l3,0l3,0l3,0l3,0l3,0l3,0l3,0l3,0l3,0l3,0l3,0l3,0l3,0l3,0l3,0l3,0l3,0l3,0l3,0l3,0l3,0l3,0l3,0l3,0l3,0l3,0l3,0l3,0l3,0l3,0l3,0l3,0l3,0l3,0l3,0l3,0l3,0l3,0l3,0l3,0l3,0l3,0l3,0l3,0l3,0l3,0l3,0l3,0l3,0l3,0l3,0l3,0l3,0l3,0l3,0l3,0l3,0l3,0l3,0l3,0l3,0l3,0l3,0l3,0l3,0l3,0l3,0l3,0l3,0l3,0l3,0l3,0l3,0l3,0l3,0l3,0l3,0l3,0l3,0l3,0l3,0l3,0l3,0l3,0l3,0l3,0l3,0l3,0l3,0l3,0l3,0l3,0l3,0l3,0l3,0l3,0l3,0l3,0l3,0l3,0l3,0l3,0l3,0l3,0l3,0l3,0l3,0l3,0l3,0l3,0l3,0l3,0l3,0l3,0l3,0l3,0l3,0l3,0l3,0l3,0l3,0l3,0l3,0l3,0l3,0l3,0l3,0l3,0l3,0l3,0l3,0l3,0l3,0l3,0l3,0l3,0l3,0l3,0l3,0l3,0l3,0l3,0l3,0l3,0l3,0l3,0l3,0l3,0l3,0l3,0l3,0l3,0l3,0l3,0l3,0l3,0l3,0l3,0l3,0l3,0l3,0l3,0l3,0l3,0l3,0l3,0l3,0l3,0l3,0l3,0l3,0l3,0l3,0l3,0l3,0l3,0l3,0l3,0l3,0l3,0l3,0l3,0l3,0l3,0l3,0l3,0l3,0l3,0l3,0l3,0l3,0l3,0l3,0l3,0l3,0l3,0l3,0l3,0l3,0l3,0l3,0l3,0l3,0l3,0l3,0l3,0l3,0l3,0l3,0l3,0l3,0l3,0l3,0l3,0l3,0l3,0l3,0l3,0l3,0l3,0l3,0l3,0l3,0l3,0l3,0l3,0l3,0l3,0l3,0l3,0l3,0l3,0l3,0l3,0l3,0l3,0l3,0l3,0l3,0l3,0l3,0l3,0l3,0l3,0l3,0l3,0l3,0l3,0l3,0l3,0l3,0l3,0l3,0l3,0l3,0l3,0l3,0l3,0l3,0l3,0l3,0l3,0l3,0l3,0l3,0l3,0l3,0l3,0l3,0l3,0l3,0l3,0l3,0l3,0l3,0l3,0l3,0l3,0l3,0l3,0l3,0l3,0l3,0l3,0l3,0l3,0l3,0l3,0l3,0l3,0l3,0l3,0l3,0l3,0l3,0l3,0l3,0l3,0l3,0l3,0l3,0l3,0l3,0l3,0l3,0l3,0l3,0l3,0l3,0l3,0l3,0l3,0l3,0l3,0l3,0l3,0l3,0l3,0l3,0l3,0l3,0l3,0l3,0l3,0l3,0l3,0l3,0l3,0l3,0l3,0l3,0l3,0l3,0l3,0l3,0l3,0l3,0l3,0l3,0l3,0l3,0l3,0l3,0l3,0l3,0l3,0l3,0l3,0l3,0l3,0l3,0l3,0l3,0l3,0l3,0l3,0l3,0l3,0l3,0l3,0l3,0l3,0l3,0l3,0l3,0l3,0l3,0l3,0l3,0l3,0l3,0l3,0l3,0l3,0l3,0l3,0l3,0l3,0l3,0l3,0l3,0l3,0l3,0l3,0l3,0l3,0l3,0l3,0l3,0l3,0l3,0l3,0l3,0l3,0l3,0l3,0l3,0l3,0l3,0l3,0l3,0l3,0l3,0l3,0l3,0l3,0l3,0l3,0l3,0l3,0l3,0l3,0l3,0l3,0l3,0l3,0l3,0l3,0l3,0l3,0l3,0l3,0l3,0l3,0l3,0l3,0l3,0l3,0l3,0l3,0l3,0l3,0l3,0l3,0l3,0l3,0l3,0l3,0l3,0l3,0l3,0l3,0l3,0l3,0l3,0l3,0l3,0l3,0l3,0l3,0l3,0l3,0l3,0l3,0l3,0l3,0l3,0l3,0l3,0l3,0l3,0l3,0l3,0l3,0l3,0l3,0l3,0l3,0l3,0l3,0l3,0l3,0l3,0l3,0l3,0l3,0l3,0l3,0l3,0l3,0l3,0l3,0l3,0l3,0l3,0l3,0l3,0l3,0l3,0l3,0l3,0l3,0l3,0l3,0l3,0l3,0l3,0l3,0l3,0l3,0l3,0l3,0l3,0l3,0l3,0l3,0l3,0l3,0l3,0l3,0l3,0l3,0l3,0l3,0l3,0l3,0l3,0l3,0l3,0l3,0l3,0l3,0l3,0l3,0l3,0l3,0l3,0l3,0l3,0l3,0l3,0l3,0l3,0l3,0l3,0l3,0l3,0l3,0l3,0l3,0l3,0l3,0l3,0l3,0l3,0l3,0l3,0l3,0l3,0l3,0l3,0l3,0l3,0l3,0l3,0l3,0l3,0l3,0l3,0l3,0l3,0l3,0l3,0l3,0l3,0l3,0l3,0l3,0l3,0l3,0l3,0l3,0l3,0l3,0l3,0l3,0l3,0l3,0l3,0l3,0l3,0l3,0l3,0l3,0l3,0l3,0l3,0l3,0l3,0l3,0l3,0l3,0l3,0l3,0l3,0l3,0l3,0l3,0l3,0l3,0l3,0l3,0l3,0l3,0l3,0l3,0l3,0l3,0l3,0l3,0l3,0l3,0l3,0l3,0l3,0l3,0l3,0l3,0l3,0l3,0l3,0l3,0l3,0l3,0l3,0l3,0l3,0l3,0l3,0l3,0l3,0l3,0l3,0l3,0l3,0l3,0l3,0l3,0l3,0l3,0l3,0l3,0l3,0l3,0l3,0l3,0l3,0l3,0l3,0l3,0l3,0l3,0l3,0l3,0l3,0l3,0l3,0l3,0l3,0l3,0l3,0l3,0l3,0l3,0l3,0l3,0l3,0l3,0l3,0l3,0l3,0l3,0l3,0l3,0l3,0l3,0l3,0l3,0l3,0l3,0l3,0l3,0l3,0l3,0l3,0l3,0l3,0l3,0l3,0l3,0l3,0l3,0l3,0l3,0l3,0l3,0l3,0l3,0l3,0l3,0l3,0l3,0l3,0l3,0l3,0l3,0l3,0l3,0l3,0l3,0l3,0l3,0l3,0l3,0l3,0l3,0l3,0l3,0l3,0l3,0l3,0l3,0l3,0l3,0l3,0l3,0l3,0l3,0l3,0l3,0l3,0l3,0l3,0l3,0l3,0l3,0l3,0l3,0l3,0l3,0l3,0l3,0l3,0l3,0l3,0l3,0l3,0l3,0l3,0l3,0l3,0l3,0l3,0l3,0l3,0l3,0l3,0l3,0l3,0l3,0l3,0l3,0l3,0l3,0l3,0l3,0l3,0l3,0l3,0l3,0l3,0l3,0l3,0l3,0l3,0l3,0l3,0l3,0l3,0l3,0l3,0l3,0l3,0l3,0l3,0l3,0l3,0l3,0l3,0l3,0l3,0l3,0l3,0l3,0l3,0l3,0l3,0l3,0l3,0l3,0l3,0l3,0l3,0l3,0l3,0l3,0l3,0l3,0l3,0l3,0l3,0l3,0l3,0l3,0l3,0l3,0l3,0l3,0l3,0l3,0l3,0l3,0l3,0l3,0l3,0l3,0l3,0l3,0l3,0l3,0l3,0l3,0l3,0l3,0l3,0l3,0l3,0l3,0l3,0l3,0l3,0l3,0l3,0l3,0l3,0l3,0l3,0l3,0l3,0l3,0l3,0l3,0l3,0l3,0l3,0l3,0l3,0l3,0l3,0l3,0l3,0l3,0l3,0l3,0l3,0l3,0l3,0l3,0l3,0l3,0l3,0l3,0l3,0l3,0l3,0l3,0l3,0l3,0l3,0l3,0l3,0l3,0l3,0l3,0l3,0l3,0l3,0l3,0l3,0l3,0l3,0l3,0l3,0l3,0l3,0l3,0l3,0l3,0l3,0l3,0l3,0l3,0l3,0l3,0l3,0l3,0l3,0l3,0l3,0l3,0l3,0l3,0l3,0l3,0l3,0l3,0l3,0l3,0l3,0l3,0l3,0l3,0l3,0l3,0l3,0l3,0l3,0l3,0l3,0l3,0l3,0l3,0l3,0l3,0l3,0l3,0l3,0l3,0l3,0l3,0l3,0l3,0l3,0l3,0l3,0l3,0l3,0l3,0l3,0l3,0l3,0l3,0l3,0l3,0l3,0l3,0l3,0l3,0l3,0l3,0l3,0l3,0l3,0l3,0l3,0l3,0l3,0l3,0l3,0l3,0l3,0l3,0l3,0l3,0l3,0l3,0l3,0l3,0l3,0l3,0l3,0l3,0l3,0l3,0l3,0l3,0l3,0l3,0l3,0l3,0l3,0l3,0l3,0l3,0l3,0l3,0l3,0l3,0l3,0l3,0l3,0l3,0l3,0l3,0l3,0l3,0l3,0l3,0l3,0l3,0l3,0l3,0l3,0l3,0l3,0l3,0l3,0l3,0l3,0l3,0l3,0l3,0l3,0l3,0l3,0l3,0l3,0l3,0l3,0l3,0l3,0l3,0l3,0l3,0l3,0l3,0l3,0l3,0l3,0l3,0l3,0l3,0l3,0l3,0l3,0l3,0l3,0l3,0l3,0l3,0l3,0l3,0l3,0l3,0l3,0l3,0l3,0l3,0l3,0l3,0l3,0l3,0l3,0l3,0l3,0l3,0l3,0l3,0l3,0l3,0l3,0l3,0l3,0l3,0l3,0l3,0l3,0l3,0l3,0l3,0l3,0l3,0l3,0l3,0l3,0l3,0l3,0l3,0l3,0l3,0l3,0l3,0l3,0l3,0l3,0l3,0l3,0l3,0l3,0l3,0l3,0l3,0l3,0l3,0l3,0l3,0l3,0l3,0l3,0l3,0l3,0l3,0l3,0l3,0l3,0l3,0l3,0l3,0l3,0l3,0l3,0l3,0l3,0l3,0l3,0l3,0l3,0l3,0l3,0l3,0l3,0l3,0l3,0l3,0l3,0l3,0l3,0l3,0l3,0l3,0l3,0l3,0l3,0l3,0l3,0l3,0l3,0l3,0l3,0l3,0l3,0l3,0l3,0l3,0l3,0l3,0l3,0l3,0l3,0l3,0l3,0l3,0l3,0l3,0l3,0l3,0l3,0l3,0l3,0l3,0l3,0l3,0l3,0l3,0l3,0l3,0l3,0l3,0l3,0l3,0l3,0l3,0l3,0l3,0l3,0l3,0l3,0l3,0l3,0l3,0l3,0l3,0l3,0l3,0l3,0l3,0l3,0l3,0l3,0l3,0l3,0l3,0l3,0l3,0l3,0l3,0l3,0l3,0l3,0l3,0l3,0l3,0l3,0l3,0l3,0l3,0l3,0l3,0l3,0l3,0l3,0l3,0l3,0l3,0l3,0l3,0l3,0l3,0l3,0l3,0l3,0l3,0l3,0l3,0l3,0l3,0l3,0l3,0l3,0l3,0l3,0l3,0l3,0l3,0l3,0l3,0l3,0l3,0l3,0l3,0l3,0l3,0l3,0l3,0l3,0l3,0l3,0l3,0l3,0l3,0l3,0l3,0l3,0l3,0l3,0l3,0l3,0l3,0l3,0l3,0l3,0l3,0l3,0l3,0l3,0l3,0l3,0l3,0l3,0l3,0l3,0l3,0l3,0l3,0l3,0l3,0l3,0l3,0l3,0l3,0l3,0l3,0l3,0l3,0l3,0l3,0l3,0l3,0l3,0l3,0l3,0l3,0l3,0l3,0l3,0l3,0l3,0l3,0l3,0l3,0l3,0l3,0l3,0l3,0l3,0l3,0l3,0l3,0l3,0l3,0l3,0l3,0l3,0l3,0l3,0l3,0l3,0l3,0l3,0l3,0l3,0l3,0l3,0l3,0l3,0l3,0l3,0l3,0l3,0l3,0l3,0l3,0l3,0l3,0l3,0l3,0l3,0l3,0l3,0l3,0l3,0l3,0l3,0l3,0l3,0l3,0l3,0l3,0l3,0l3,0l3,0l3,0l3,0l3,0l3,0l3,0l3,0l3,0l3,0l3,0l3,0l3,0l3,0l3,0l3,0l3,0l3,0l3,0l3,0l3,0l3,0l3,0l3,0l3,0l3,0l3,0l3,0l3,0l3,0l3,0l3,0l3,0l3,0l3,0l3,0l3,0l3,0l3,0l3,0l3,0l3,0l3,0l3,0l3,0l3,0l3,0l3,0l3,0l3,0l3,0l3,0l3,0l3,0l3,0l3,0l3,0l3,0l3,0l3,0l3,0l3,0l3,0l3,0l3,0l3,0l3,0l3,0l3,0l3,0l3,0l3,0l3,0l3,0l3,0l3,0l3,0l3,0l3,0l3,0l3,0l3,0l3,0l3,0l3,0l3,0l3,0l3,0l3,0l3,0l3,0l3,0l3,0l3,0l3,0l3,0l3,0l3,0l3,0l3,0l3,0l3,0l3,0l3,0l3,0l3,0l3,0l3,0l3,0l3,0l3,0l3,0l3,0l3,0l3,0l3,0l3,0l3,0l3,0l3,0l3,0l3,0l3,0l3,0l3,0l3,0l3,0l3,0l3,0l3,0l3,0l3,0l3,0l3,0l3,0l3,0l3,0l3,0l3,0l3,0l3,0l3,0l3,0l3,0l3,0l3,0l3,0l3,0l3,0l3,0l3,0l3,0l3,0l3,0l3,0l3,0l3,0l3,0l3,0l3,0l3,0l3,0l3,0l3,0l3,0l3,0l3,0l3,0l3,0l3,0l3,0l3,0l3,0l3,0l3,0l3,0l3,0l3,0l3,0l3,0l3,0l3,0l3,0l3,0l3,0l3,0l3,0l3,0l3,0l3,0l3,0l3,0l3,0l3,0l3,0l3,0l3,0l3,0l3,0l3,0l3,0l3,0l3,0l3,0l3,0l3,0l3,0l3,0l3,0l3,0l3,0l3,0l3,0l3,0l3,0l3,0l3,0l3,0l3,0l3,0l3,0l3,0l3,0l3,0l3,0l3,0l3,0l3,0l3,0l3,0l3,0l3,0l3,0l3,0l3,0l3,0l3,0l3,0l3,0l3,0l3,0l3,0l3,0l3,0l3,0l3,0l3,0l3,0l3,0l3,0l3,0l3,0l3,0l3,0l3,0l3,0l3,0l3,0l3,0l3,0l3,0l3,0l3,0l3,0l3,0l3,0l3,0l3,0l3,0l3,0l3,0l3,0l3,0l3,0l3,0l3,0l3,0l3,0l3,0l3,0l3,0l3,0l3,0l3,0l3,0l3,0l3,0l3,0l3,0l3,0l3,0l3,0l3,0l3,0l3,0l3,0l3,0l3,0l3,0l3,0l3,0l3,0l3,0l3,0l3,0l3,0l3,0l3,0l3,0l3,0l3,0l3,0l3,0l3,0l3,0l3,0l3,0l3,0l3,0l3,0l3,0l3,0l3,0l3,0l3,0l3,0l3,0l3,0l3,0l3,0l3,0l3,0l3,0l3,0l3,0l3,0l3,0l3,0l3,0l3,0l3,0l3,0l3,0l3,0l3,0l3,0l3,0l3,0l3,0l3,0l3,0l3,0l3,0l3,0l3,0l3,0l3,0l3,0l3,0l3,0l3,0l3,0l3,0l3,0l3,0l3,0l3,0l3,0l3,0l3,0l3,0l3,0l3,0l3,0l3,0l3,0l3,0l3,0l3,0l3,0l3,0l3,0l3,0l3,0l3,0l3,0l3,0l3,0l3,0l3,0l3,0l3,0l3,0l3,0l3,0l3,0l3,0l3,0l3,0l3,0l3,0l3,0l3,0l3,0l3,0l3,0l3,0l3,0l3,0l3,0l3,0l3,0l3,0l3,0l3,0l3,0l3,0l3,0l3,0l3,0l3,0l3,0l3,0l3,0l3,0l3,0l3,0l3,0l3,0l3,0l3,0l3,0l3,0l3,0l3,0l3,0l3,0l3,0l3,0l3,0l3,0l3,0l3,0l3,0l3,0l3,0l3,0l3,0l3,0l3,0l3,0l3,0l3,0l3,0l3,0l3,0l3,0l3,0l3,0l3,0l3,0l3,0l3,0l3,0l3,0l3,0l3,0l3,0l3,0l3,0l3,0l3,0l3,0l3,0l3,0l3,0l3,0l3,0l3,0l3,0l3,0l3,0l3,0l3,0l3,0l3,0l3,0l3,0l3,0l3,0l3,0l3,0l3,0l3,0l3,0l3,0l3,0l3,0l3,0l3,0l3,0l3,0l3,0l3,0l3,0l3,0l3,0l3,0l3,0l3,0l3,0l3,0l3,0l3,0l3,0l3,0l3,0l3,0l3,0l3,0l3,0l3,0l3,0l3,0l3,0l3,0l3,0l859,529l1264,1059l87,529l87,529l87,529l392,262l392,262l392,262l392,262l392,262l392,262l392,262l392,262l392,262l392,262l392,262l392,262l392,262l392,262l392,262l392,262l392,262l392,262l392,262l392,262l392,262l392,262l392,262l392,262l392,262l392,262l392,262l392,262l392,262l392,262l392,262l392,262l392,262l392,262l392,262l392,262l392,262l392,262l392,262l392,262l392,262l392,262l392,262l392,262l392,262l392,262l392,262l392,262l392,262l392,262l392,262l392,262l392,262l392,262l392,262l392,262l392,262l392,262l392,262l392,262l392,262l392,262l392,262l392,262l392,262l392,262l392,262l392,262l392,262l392,262l392,262l392,262l392,262l392,262l392,262l392,262l392,262l392,262l392,262l392,262l392,262l392,262l392,262l392,262l392,262l392,262l392,262l392,262l392,262l392,262l392,262l392,262l392,262l392,262l392,262l392,262l392,262l392,262l392,262l392,262l392,262l392,262l392,262l392,262l392,262l392,262l392,262l392,262l392,262l392,262l392,262l392,262l392,262l392,262l392,262l392,262l392,262l392,262l392,262l392,262l392,262l392,262l392,262l392,262l392,262l392,262l392,262l392,262l392,262l392,262l392,262l392,529l463,529l833,529l836,529l1487,529l787,529l787,529l787,519l916,529l787,529l787,529l787,529l787,529l787,262l787,529l787,529l732,529l790,529l788,529l728,529l1228,1059l787,529l791,529l463,529l1228,1059l282,1059l282,1059l787,259l1019,529l787,519l931,529l787,529l787,529l787,529l787,529l787,262l787,529l787,529l736,529l790,529l788,529l732,529l1228,1059l833,529l788,529l618,529l787,529l883,547l789,529l392,262l798,529l607,529l619,529l884,547l789,529l392,262l797,529l1154,529l620,529l884,547l789,529l392,262l796,529l751,529l767,529l787,529l787,529l1057,1059l1280,529l787,262l347,529l282,1059l347,529l282,1059l282,1059l787,529l787,262l651,529l787,262l589,1059l750,529l787,529l752,529l752,529l764,529l750,529l752,529l752,529l764,529l750,529l578,1059l787,529l787,529l787,529l445,1059l816,1059l816,1059l816,1059l816,1059l816,1059l816,1059l816,1059l764,529l766,529l787,529l748,529l766,529l748,529l787,262l904,529l789,529l630,529l1228,1059l787,529l752,529l392,262l392,262l392,262l392,262l392,262l810,529l343,529l1506,529l392,262l392,262l392,262l392,262l392,262l392,262l392,262l392,262l392,262l392,262l392,262l392,262l392,262l392,262l392,262l392,262l392,262l392,262l392,262l392,262l392,262l392,262l392,262l392,262l392,262l392,262l392,262l392,262l392,262l392,262l392,262l392,262l392,262l803,529l1287,529l1243,1059l392,262l392,262l392,262l392,262l392,262l392,262l392,262l392,262l392,262l392,262l392,262l392,262l392,262l392,262l392,262l392,262l392,262l392,262l392,262l392,262l392,262l392,262l392,262l392,262l787,529xm392,262c392,262,799,529,788,529xm645,529c787,529,787,529,787,529xm787,529c788,529,995,529,569,529xm787,529c788,529,995,529,1228,1059xm802,529c788,529,768,529,908,529xm787,529c717,529,787,529,787,262xm804,529c788,529,1506,529,812,546xm813,546c813,593,813,548,787,529xm717,529c791,529,767,529,343,529xm883,519c801,529,787,529,787,529xm788,529c788,529,346,529,812,546xe" stroked="t" style="position:absolute;left:8065;top:-316;width:1572;height:1058;mso-position-vertical:center">
               <v:stroke color="#3465a4" joinstyle="round" endcap="flat"/>
+              <v:fill on="false" detectmouseclick="t"/>
             </v:shape>
-            <v:line id="shape_0" from="2862,50" to="3672,50" stroked="t" style="position:absolute;mso-position-vertical:center">
+            <v:line id="shape_0" from="2862,188" to="3671,188" stroked="t" style="position:absolute;mso-position-vertical:center">
               <v:stroke color="#3465a4" startarrow="block" endarrow="block" startarrowwidth="medium" startarrowlength="medium" endarrowwidth="medium" endarrowlength="medium" joinstyle="round" endcap="flat"/>
               <v:fill on="false" detectmouseclick="t"/>
             </v:line>
-            <v:line id="shape_0" from="716,-455" to="1478,49" stroked="t" style="position:absolute;mso-position-vertical:center">
+            <v:line id="shape_0" from="717,-316" to="1478,187" stroked="t" style="position:absolute;mso-position-vertical:center">
               <v:stroke color="#3465a4" startarrow="block" endarrow="block" startarrowwidth="medium" startarrowlength="medium" endarrowwidth="medium" endarrowlength="medium" joinstyle="round" endcap="flat"/>
               <v:fill on="false" detectmouseclick="t"/>
             </v:line>
-            <v:line id="shape_0" from="5200,50" to="6010,50" stroked="t" style="position:absolute;mso-position-vertical:center">
+            <v:line id="shape_0" from="5200,188" to="6009,188" stroked="t" style="position:absolute;mso-position-vertical:center">
               <v:stroke color="#3465a4" startarrow="block" endarrow="block" startarrowwidth="medium" startarrowlength="medium" endarrowwidth="medium" endarrowlength="medium" joinstyle="round" endcap="flat"/>
               <v:fill on="false" detectmouseclick="t"/>
             </v:line>
-            <v:line id="shape_0" from="7204,151" to="8014,151" stroked="t" style="position:absolute;mso-position-vertical:center">
+            <v:line id="shape_0" from="7205,289" to="8014,289" stroked="t" style="position:absolute;mso-position-vertical:center">
               <v:stroke color="#3465a4" startarrow="block" endarrow="block" startarrowwidth="medium" startarrowlength="medium" endarrowwidth="medium" endarrowlength="medium" joinstyle="round" endcap="flat"/>
               <v:fill on="false" detectmouseclick="t"/>
             </v:line>
-            <v:rect id="shape_0" stroked="f" style="position:absolute;left:0;top:49;width:619;height:808;mso-position-vertical:center">
+            <v:rect id="shape_0" stroked="f" style="position:absolute;left:1;top:187;width:618;height:807;mso-position-vertical:center">
               <v:imagedata r:id="rId3" detectmouseclick="t"/>
               <v:wrap v:type="none"/>
               <v:stroke color="#3465a4" joinstyle="round" endcap="flat"/>
             </v:rect>
-            <v:line id="shape_0" from="668,50" to="1478,453" stroked="t" style="position:absolute;flip:y;mso-position-vertical:center">
+            <v:line id="shape_0" from="668,188" to="1477,590" stroked="t" style="position:absolute;mso-position-vertical:center">
               <v:stroke color="#3465a4" startarrow="block" endarrow="block" startarrowwidth="medium" startarrowlength="medium" endarrowwidth="medium" endarrowlength="medium" joinstyle="round" endcap="flat"/>
               <v:fill on="false" detectmouseclick="t"/>
             </v:line>
@@ -807,11 +794,7 @@
       </w:pPr>
       <w:r>
         <w:rPr/>
-        <w:t xml:space="preserve">In this configuration the CANWifi behaves as a client of an existing IP network. The </w:t>
-      </w:r>
-      <w:r>
-        <w:rPr/>
-        <w:t>smaRaspberry Pihone connects to the wifi router and receives an IP address (ip1). The CANWifi also connects to the wifi router and receives an IP address (ip2). The CANWifi then starts the canwifi service and announces it via bonjour protocol. When the user starts the ED it should see the available connection and it will include the CANWifi. The user can connect to the CANWifi and drive the locos normally.</w:t>
+        <w:t>In this configuration the CANWifi behaves as a client of an existing IP network. The smaRaspberry Pihone connects to the wifi router and receives an IP address (ip1). The CANWifi also connects to the wifi router and receives an IP address (ip2). The CANWifi then starts the canwifi service and announces it via bonjour protocol. When the user starts the ED it should see the available connection and it will include the CANWifi. The user can connect to the CANWifi and drive the locos normally.</w:t>
       </w:r>
     </w:p>
     <w:p>
@@ -841,45 +824,44 @@
       <w:r>
         <w:rPr/>
         <w:pict>
-          <v:group id="shape_0" style="position:absolute;margin-left:0pt;margin-top:-36.3pt;width:426.85pt;height:72.55pt" coordorigin="0,-726" coordsize="8537,1451">
-            <v:roundrect id="shape_0" fillcolor="#729fcf" stroked="t" style="position:absolute;left:1751;top:-470;width:1641;height:852;mso-position-vertical:center">
+          <v:group id="shape_0" style="position:absolute;margin-left:0.05pt;margin-top:-29.3pt;width:426.75pt;height:72.4pt" coordorigin="1,-586" coordsize="8535,1448">
+            <v:rect id="shape_0" fillcolor="#729fcf" stroked="t" style="position:absolute;left:1752;top:-331;width:1640;height:851;mso-position-vertical:center">
               <v:wrap v:type="none"/>
               <v:fill type="solid" color2="#8d6030" detectmouseclick="t"/>
               <v:stroke color="#3465a4" joinstyle="round" endcap="flat"/>
-            </v:roundrect>
-            <v:roundrect id="shape_0" fillcolor="#729fcf" stroked="t" style="position:absolute;left:4524;top:-308;width:1148;height:596;mso-position-vertical:center">
+            </v:rect>
+            <v:rect id="shape_0" fillcolor="#729fcf" stroked="t" style="position:absolute;left:4525;top:-168;width:1147;height:595;mso-position-vertical:center">
               <v:wrap v:type="none"/>
               <v:fill type="solid" color2="#8d6030" detectmouseclick="t"/>
               <v:stroke color="#3465a4" joinstyle="round" endcap="flat"/>
-            </v:roundrect>
-            <v:shape id="shape_0" coordorigin="0,0" coordsize="21600,21600" path="m1930,7160l1530,4490l3400,1970l5270,1970l5860,1950l6470,2210l6970,2600l7450,1390l8340,650l9340,650l10004,690l10710,1050l11210,1700l11570,630l12330,0l13150,0l13840,0l14470,460l14870,1160l15330,440l16020,0l16740,0l17910,0l18900,1130l19110,2710l20240,3150l21060,4580l21060,6220l21060,6720l21000,7200l20830,7660l21310,8460l21600,9450l21600,10460l21600,12750l20310,14680l18650,15010l18650,17200l17370,18920l15770,18920l15220,18920l14700,18710l14240,18310l13820,20240l12490,21600l11000,21600l9890,21600l8840,20790l8210,19510l7620,20000l7930,20290l6240,20290l4850,20290l3570,19280l2900,17640l1300,17600l480,16300l480,14660l480,13900l690,13210l1070,12640l380,12160l0,11210l0,10120l0,8590l840,7330l1930,7160l1930,7160l1950,7410l2040,7690l2090,7920l6970,2600l7200,2790l7480,3050l7670,3310l11210,1700l11130,1910l11080,2160l11030,2400l14870,1160l14720,1400l14640,1720l14540,2010l19110,2710l19130,2890l19230,3290l19190,3380l20830,7660l20660,8170l20430,8620l20110,8990l18660,15010l18740,14200l18280,12200l17000,11450l14240,18310l14320,17980l14350,17680l14370,17360l8220,19510l8060,19250l7960,18950l7860,18640l2900,17640l3090,17600l3280,17540l3460,17450l1070,12640l1400,12900l1780,13130l2330,13040l59768832,0l3211264,0l-2112880640,2146244491l1881145344,1060l0,0l973078528,712213443l3201422,0l8454144,0l0,0l196608,0l1069416448,2146248342l0,0l0,0l-1688207360,948l0,0l0,0l433061888,1088l0,0l2145976320,984l0,0l0,0l0,0l720896,0l7405568,0l262144,0l0,0l0,0l437911552,437918234l1499021258,1499027801l-1802158119,-1802201964l16356,0l0,0l0,0l0,0l0,0l65536,0l1478492160,851l2162688,0l-1093664768,2146250746l0,0l0,0l7405568,0l0,0l131072,0l-2142699520,1119l1320157184,1121l1320157184,1121l1307574272,1121l0,0l-153092096,903l-1388314624,710l0,0l0,0l0,0l0,0l2162688,0l1380974592,1112494917l1431265098,1313426516l12869,0l7405568,0l0,0l131072,0l748093440,1110l2035286016,1114l2035286016,1114l2054160384,613l2043674624,1114l0,0l-917504000,1134l0,0l0,0l0,0l0,0l8454144,0l0,0l196608,0l1069416448,2146248342l0,0l0,0l2027945984,1114l0,0l0,0l-917504000,1134l0,0l1521483776,1089l0,0l0,0l0,0l3145728,0l7405568,0l0,0l131072,0l748421120,1110l1201668096,1157l1201668096,1157l2054160384,613l1210056704,1157l2027945984,1114l-917504000,1134l0,0l0,0l0,0l-632291328,1063l2162688,0l1263534080,1312901215l1414876996,512l2097152,0l34668544,0l1236795392,2146249876l-1099956224,1106l589824,5308416l65536,65536l131072,327680l5373952,65536l131072,131072l327680,5898240l65536,196608l131072,327680l5177344,65536l262144,131072l327680,4718592l65536,327680l131072,327680l4653056,65536l393216,131072l327680,4849664l65536,458752l131072,327680l4718592,65536l524288,131072l327680,196608l65536,589824l131072,1900544l5570560,65536l655360,131072l327680,4718592l65536,720896l131072,327680l5505024,65536l786432,131072l327680,5767168l65536,851968l131072,327680l4980736,65536l917504,131072l327680,5570560l65536,983040l131072,327680l4718592,65536l1048576,131072l327680,5242880l65536,1114112l131072,327680l4718592,65536l1179648,131072l327680,5308416l65536,1245184l131072,327680l5701632,65536l1310720,131072l327680,5636096l65536,1376256l131072,327680l2080899072,1114l2080899072,1114l0,0l65536,1507328l0,0l0,0l2084044800,1114l2084044800,1114l0,0l34603008,0l14745600,0l65536,6684672l3080192,7667810l7077993,3080292l6881388,7471202l7274597,6684774l6488169,2949221l5242999,7667800l6553713,7077935l6422633,6619250l6684783,6881382l6619235,3407917l3276846,3670062l7536687,7864422l3080242,7274611l7471221,6619235l6553647,6488175l7274543,6946914l7602291,7471215l6488110,7864440l3211322,3473461l3801141,5439520l7274612,6881394l6750318,6881312l2097262,7077985l6619241,2097262l7274598,7143538l7602273,46l5308416,0l-1286602752,2146250767l120586240,1123l120586240,1123l7405568,0l1638400,0l131072,131072l131072,131072l0,0l5242880,0l3211264,0l26738688,1105l26738688,1105l-1232076800,650l-598736896,2146248937l-661651456,1013l4259840,0l65536,65536l1543503872,652l0,7340032l1182793829,373l2113404928,1114l65536,111l0,0l6356992,0l1098186752,1549l0,0l0,0l1048576,0l1048576,0l0,0l0,0l1048576,0l1048576,0l1572864,0l0,0l3211264,0l1927282688,946l1779433472,1153l2097152,2147405403l7208960,116l3145831,0l2097152,0l-1093664768,2146250746l0,0l0,0l5308416,0l-953155584,1129l-953155584,1129l0,0l-432013312,1136l0,0l0,0l0,0l0,0l5242880,0l3211264,0l-1895301120,1014l-1895301120,1014l-1232076800,650l-598736896,2146248937l-661651456,1013l4259840,0l-2091909120,1116l-2091384832,1116l-2091384832,1116l167772160,1080l168296448,1080l168296448,1080l6356992,52l5308416,0l0,0l0,0l0,0l1063256064,1063l1064304640,1063l1064304640,1063l-722468864,1025l-1911554048,1087l0,0l3211264,0l218628096,988l218628096,988l-1232076800,650l-598736896,2146248937l-1731198976,971l6356992,0l65536,2097152l4849664,7340129l7209057,7536741l3080293,7536713l6357069,6488180l5636200,7471201l6357097,7602286l7274566,7143538l6357067,6946926l105,-2118909595l6292036,0l3211264,0l-984612864,2146250746l65536,0l373424128,0l1984954368,1162l3145728,0l2162688,0l65536,65536l27262976,954l2097152,0l2162688,0l-1093664768,2146250746l0,0l0,0l34668544,0l1236795392,2146249876l29360128,1032l-461373440,968l0,0l-411041792,1110l386924544,958l0,0l-1440743424,843l0,0l1721761792,955l0,0l-2100297728,1114l446693376,946l540016640,1042l0,0l0,0l173015040,764l0,0l0,0l0,0l0,0l-801112064,1074l0,0l0,0l0,0l0,0l0,0l0,0l0,0l0,0l0,0l1307574272,1162l0,0l0,0l467664896,1122l0,0l0,0l0,0l0,0l0,0l2043674624,840l2041577472,1066l0,0l0,0l846200832,1083l0,0l713031680,803l1097859072,959l720371712,1073l765460480,1150l318767104,960l-1248854016,1100l0,0l0,0l0,0l0,0l0,0l-1005584384,731l88080384,1134l1209008128,706l0,0l-1155530752,844l1658847232,1088l1488977920,990l34603008,0l5308416,0l1498415104,660l0,322l0,0l44040192,1125l-1377828864,2146249880l1549795328,1141l393216,65535l131,-1828651008l5243027,0l3211264,0l0,0l2004877312,1129l-1769996288,1130l184549376,1083l368443392,-65536l3211519,0l0,0l0,0l65536,0l0,0l0,0l3211264,0l0,0l0,0l65536,0l0,0l0,0l4259840,0l563675136,1008306278l1882669246,2063817741l1082212547,1654132768l1082212593,1654132768l82161,0l458752,0l4194304,0l5308416,0l1382023168,1046l-391118848,1142l0,0l-1617952768,1137l-546308096,2146247622l-546308096,2146247622l786432,7471104l-1832910746,791l5242880,0l7405568,0l1441792,2146238464l56623104,0l56623104,0l0,0l6029312,0l-68354048,-1l42729471,0l69271552,0l0,0l0,0l-258998272,357l1385693184,1026l886046720,-1700542769l3269479,0l-2015887360,1014l-2015887360,1014l-1232076800,650l-598736896,2146248937l-661651456,1013l9502720,0l-437256192,2146250735l65536,0l0,0l7274496,7536750l-426246097,2146250735l-2058878976,1114l-36700160,967l-2058878976,1114l0,6750313l-422051723,2146250735l-418381824,2146250735l-1949302784,1121l-206831616,2146247659l-1681915904,800l-411041792,1120l279969792,965l9437184,0l3211264,0l0,0l0,0l65536,0l0,0l0,0l3211264,0l0,0l0,0l65536,0l0,0l0,0l2162688,0l774897664,3684404l719323136,991l2097152,0l11599872,0l1048576,0l1048576,0l1048576,0l1048576,0l524288,4784160l110,0l0,0l0,0l0,0l0,0l0,0l0,0l0,0l0,0l0,0l0,0l0,0l-1438646272,1084l16777216,1087l497025024,1162l65536,5439520l7405665,0l0,0l131072,0l2141978624,984l666894336,1051l666894336,1051l-492830720,990l-1843396608,799l749731840,1004l433061888,1088l0,0l0,0l0,0l6356992,6619245l2162749,0l774897664,3684404l1204289536,2146249876l2097152,0l4259840,0l65536,262144l5701632,6684777l105,0l0,0l0,0l0,0l0,0l2162688,0l2097152,3997696l1030225920,1127l-82837504,-35720543l2193744,0l-862388224,65689l1852112896,768l2097152,0l3211264,0l-984612864,2146250746l65536,0l373424128,0l347078656,1128l0,0l34668544,0l1203240960,2146249876l386924544,1086l0,0l1182793728,373l-2011693056,1114l0,0l0,0l658505728,612l0,0l1182793728,373l-2008547328,1114l-1560215552,1118l0,0l994050048,614l0,0l1182793728,373l-2005401600,1114l-2029977600,1114l0,0l-1730150400,614l0,0l1182793728,373l-2002255872,1114l65536,0l0,0l1494220800,614l0,0l1182793728,373l-1999110144,1114l0,0l0,0l968884224,614l0,0l1182793728,373l-1995964416,1114l-1576992768,1118l0,0l714080256,612l0,2146238464l1182793728,373l-1992818688,1114l-1979711488,1114l0,0l1684013056,614l0,0l1182793728,373l-1989672960,1114l-738131968,1106l0,0l1882193920,614l0,0l-501219328,614l-1986527232,1114l0,0l0,0l734003200,612l0,0l1053818880,373l-1983381504,1114l-417333248,481l0,0l1638924288,614l0,0l1218445312,373l34603008,0l3211264,0l262144,0l16368,0l278512,0l16368,0l3162096,0l2162688,0l-1093664768,2146250746l0,0l0,0l2162688,0l-1093664768,2146250746l0,0l0,0l3211264,0l65536,0l1951399936,1083l1592786944,1146l957874176,1076l-120717312,2087303060l2186186,0l-1093664768,2146250746l0,0l0,0l5308416,0l0,0l0,0l0,0l131072,0l0,0l917504,0l851968,0l0,257l0,0l2162688,0l65536,0l0,0l-331350016,967l6356992,0l0,0l0,0l-1497366528,1132l0,0l665845760,2146250768l0,0l0,0l0,6619210l65536,7536747l0,0l6291456,0l3211264,0l0,0l0,0l65536,0l0,0l0,0l3211264,0l-984612864,2146250746l65536,0l373424128,2097152l-420478909,1133l3014656,46l4259840,0l-954204160,996l-952107008,996l-952107008,996l0,0l0,0l-687865856,1113l65536,0l2162688,0l0,0l0,0l0,0l8454144,0l0,0l196608,0l1069416448,2146248342l0,0l0,0l-1169162240,1143l0,0l0,0l968884224,1089l0,0l-1932525568,1114l0,0l0,0l0,0l1114112,0l2162688,0l774897664,3617075l1203240960,2146249876l-1377828864,2146249880l8454144,0l0,0l196608,0l1069416448,2146248342l0,0l0,0l-1161822208,1143l0,0l0,0l968884224,1089l0,0l-1922039808,1114l0,0l0,0l0,0l1114112,0l2162688,0l774897664,3290163l1203240960,2146249876l0,0l7405568,0l0,0l131072,0l-1786707968,1084l-1912602624,1114l-1912602624,1114l-1974468608,1100l0,0l-1161822208,1143l968884224,1089l0,0l0,0l0,0l-1377828864,2146249880l8454144,0l0,0l196608,0l1069416448,2146248342l0,0l0,0l-1919942656,1114l0,0l0,0l968884224,1089l0,0l-1904214016,1114l0,0l0,0l0,0l1114112,0l2162688,0l774897664,3223865l1203240960,2146249876l15728640,0l3211264,0l0,1242497024l55327,0l0,0l0,0l0,0l2162688,0l131072,65536l-447741952,1054l2097152,0l2162688,0l65536,393216l2293760,7209061l5111853,90l5308416,0l0,0l0,0l0,0l262144,0l0,0l3014656,0l2686976,0l0,257l753926144,636l3211264,0l0,0l131072,0l9371648,0l0,0l1644101632,94l3211264,0l-984612864,2146250746l0,0l8192000,0l-1606418432,644l3145728,0l6356992,0l1208483840,2146249876l1215299584,1168l176029696,176428471l-882895433,1170l319684608,126358967l241964471,292361655l131667383,179049911l228070839,307893687l-227535433,2146244496l0,0l6291456,0l3211264,0l-984612864,2146250746l65536,0l373424128,0l255852544,1095l3145728,0l8454144,0l0,0l196608,0l1069416448,2146248342l0,0l0,0l1242562560,1119l0,0l0,0l1848639488,1162l0,0l1285554176,966l0,0l0,0l0,0l3538944,0l7405568,0l0,0l131072,0l685506560,1135l2088763392,968l2088763392,968l1234173952,1119l2097152000,968l1242562560,1119l1848639488,1162l0,0l0,0l0,0l0,536936448l3211264,0l2037383168,1071l196608,0l-542113792,961l0,0l0,0l2162688,0l-1093664768,2146250746l0,0l0,0l7405568,0l3604480,2146238464l589824,0l589824,0l0,0l0,0l-655360,-1l720895,0l655360,0l0,0l0,0l-1413218304,357l1765277696,1107l1426194432,722891022l5355655,0l2116026368,765l2116026368,765l-2070937600,527l-283115520,1111l0,0l0,0l-364904448,898l0,0l5242880,0l3211264,0l0,0l0,0l65536,0l0,0l0,0l34668544,0l1236795392,2146249876l22020096,1108l-1377828864,2146249880l0,0l0,0l-65536,-1l65535,0l-1377828864,2146249880l-1377828864,2146249880l-1377828864,2146249880l-1377828864,2146249880l0,0l0,0l0,0l65536,0l-1377828864,2146249880l-1377828864,2146249880l-1377828864,2146249880l-1377828864,2146249880l67043328,0l0,0l0,0l524288,0l0,0l0,0l0,0l0,0l0,0l15728640,0l15728640,0l65536,2146238464l-1377828864,2146249880l-1377828864,2146249880l0,0l0,0l-65536,-1l65535,0l-1377828864,2146249880l-1377828864,2146249880l-1377828864,2146249880l-1377828864,2146249880l0,0l0,0l0,0l65536,0l-1377828864,2146249880l-1377828864,2146249880l-1377828864,2146249880l-1377828864,2146249880l67043328,0l0,0l0,0l524288,0l0,0l0,0l0,0l0,0l0,0l0,536870912l8454144,0l1203240960,2146249876l1765801984,1107l-1806172160,1114l0,0l34603008,0l5308416,0l-1394606080,1078l1207435264,2146249876l804257792,2146250734l1910505472,1129l1336934400,946l-905969664,386l-1663041536,521l0,0l5242880,0l11599872,0l87031808,2146250754l65536,0l0,0l-1850998784,-1816033167l98058245,2146250754l-1791492096,1114l1047527424,641l-1791492096,1114l0,1499784558l102252604,2146250754l105906176,2146250754l1737490432,811l2127560704,973l-1302331392,991l-169869312,667l267386880,709l-1340080128,906l720371712,791l-1979711488,1061l726663168,709l-406847488,709l3211264,0l-1093664768,2146250746l0,0l0,0l0,41680896l3151449,0l14745600,0l65536,6619136l3080192,7667810l7077993,3080292l6881388,7471202l7274597,6684774l6488169,2949221l5242999,7667800l6553713,7077935l6422633,6619250l6684783,6881382l6619235,3407917l3276846,3670062l7536687,7864422l3080242,7274611l7471221,6619235l6553647,6488175l7536687,7864422l6357090,6619251l7274605,6619236l3014764,7864419l3801208,3538993l3538997,2097210l7667827,6488163l7536741,6684787l7078005,7536672l7733345,7209065l3014759,0l7405568,0l219152384,2146250736l65536,0l0,0l0,0l229638144,2146250736l-1762131968,1114l-1934622720,1060l-1762131968,1114l0,0l233832448,2146250736l237502464,2146250736l1308622848,946l-1830813696,1120l4259840,0l65536,196608l4653056,4456526l0,0l0,0l0,0l0,0l196608,11416l2162688,0l-1093664768,2146250746l0,0l0,0l2162688,0l-1093664768,2146250746l0,0l0,0l8454144,0l0,0l65536,0l-1293352960,1118l-1732247552,1114l-1444937728,613l267386880,1087l-1436549120,613l309329920,1110l314572800,1073l0,0l0,0l317718528,1110l0,0l0,0l4456448,0l8454144,0l0,0l196608,0l1069416448,2146248342l0,0l0,0l317718528,1110l0,0l0,0l314572800,1073l0,0l-1735393280,1114l0,0l0,0l0,0l4456448,0l3211264,0l1430323200,1095520084l1414877017,1230263903l1598377044,1313817430l1414415700,0l1077936128,1077952576l8470592,0l0,0l196608,0l1069416448,2146248342l0,0l0,0l-1752170496,1114l-1723858944,1114l0,0l314572800,1073l0,0l-1292566528,1118l0,0l0,0l0,0l4521984,0l8454144,0l0,0l65536,0l-1291911168,1118l0,0l0,0l-1752170496,1114l-1628438528,1114l-1732247552,1114l314572800,1073l0,0l0,0l-1715470336,1114l0,0l0,0l4521984,0l7405568,0l0,0l131072,0l-1291386880,1118l-1708130304,1114l-1708130304,1114l-1723858944,1114l-1697644544,1114l0,0l314572800,1073l0,0l0,0l0,0l1077936128,1077952576l8470592,0l0,0l196608,0l1069416448,2146248342l0,0l0,0l-1715470336,1114l0,0l0,0l314572800,1073l0,0l-1699741696,1114l0,0l0,0l0,0l4521984,0l2162688,0l1380974592,1112494917l1230266186,4541524l0,0l7405568,0l0,0l131072,0l-1291059200,1118l-1690304512,1114l-1690304512,1114l-1723858944,1114l-1679818752,1114l-1715470336,1114l314572800,1073l0,0l0,0l0,0l1077936128,1077952576l8470592,0l0,0l196608,0l1069416448,2146248342l0,0l0,0l-1697644544,1114l0,0l0,0l314572800,1073l0,0l-1681915904,1114l0,0l0,0l0,0l4521984,0l2162688,0l775159808,875901750l1203240960,2146249876l0,0l7405568,0l0,0l131072,0l-1290010624,1118l-1672478720,1114l-1672478720,1114l-1723858944,1114l-1661992960,1114l-1697644544,1114l314572800,1073l0,0l0,0l0,0l1077936128,1077952576l8470592,0l0,0l196608,0l1069416448,2146248342l0,0l0,0l-1679818752,1114l0,0l0,0l314572800,1073l0,0l-1664090112,1114l0,0l0,0l0,0l4521984,0l2162688,0l774897664,825832241l1191196470,2146249876l0,0l7405568,0l0,0l131072,0l-1289027584,1118l-1654652928,1114l-1654652928,1114l-1723858944,1114l-1644167168,1114l-1679818752,1114l314572800,1073l0,0l0,0l0,0l1077936128,1077952576l8470592,0l0,0l196608,0l1069416448,2146248342l0,0l0,0l-1661992960,1114l0,0l0,0l314572800,1073l0,0l-1646264320,1114l0,0l0,0l0,0l4521984,0l2162688,0l775290880,909457457l1203240960,2146249876l0,0l7405568,0l0,0l131072,0l-1288110080,1118l-1636827136,1114l-1636827136,1114l-1723858944,1114l0,0l-1661992960,1114l314572800,1073l0,0l0,0l0,0l1077936128,1077952576l8470592,0l0,0l196608,0l1069416448,2146248342l0,0l0,0l-1644167168,1114l0,0l0,0l314572800,1073l0,0l-1287061504,1118l0,0l0,0l0,0l4521984,0l8454144,0l0,0l196608,0l1069416448,2146248342l0,0l0,0l-1752170496,1114l-1620049920,1114l-1723858944,1114l314572800,1073l0,0l-1292566528,1118l0,0l0,0l0,0l4587520,0l8454144,0l0,0l65536,0l-1291911168,1118l0,0l0,0l-1752170496,1114l-1444937728,613l-1628438528,1114l314572800,1073l0,0l0,0l-1611661312,1114l0,0l0,0l4587520,0l7405568,0l0,0l131072,0l-1291386880,1118l-1604321280,1114l-1604321280,1114l-1620049920,1114l-1593835520,1114l0,0l314572800,1073l0,0l0,0l0,0l1077936128,1077952576l8470592,0l0,0l196608,0l1069416448,2146248342l0,0l0,0l-1611661312,1114l0,0l0,0l314572800,1073l0,0l-1595932672,1114l0,0l0,0l0,0l4587520,0l2162688,0l1380974592,1112494917l1431265098,1313426516l1073754437,1077952576l7422016,0l0,0l131072,0l-1291059200,1118l-1586495488,1114l-1586495488,1114l-1620049920,1114l-1576009728,1114l-1611661312,1114l314572800,1073l0,0l0,0l0,0l1077936128,1077952576l8470592,0l0,0l196608,0l1069416448,2146248342l0,0l0,0l-1593835520,1114l0,0l0,0l314572800,1073l0,0l-1578106880,1114l0,0l0,0l0,0l4587520,0l2162688,0l774963200,926167859l1203240960,2146249876l1077936128,1077952576l7422016,0l0,0l131072,0l-1290010624,1118l-1568669696,1114l-1568669696,1114l-1620049920,1114l-1558183936,1114l-1593835520,1114l314572800,1073l0,0l0,0l0,0l1077936128,1077952576l8470592,0l0,0l196608,0l1069416448,2146248342l0,0l0,0l-1576009728,1114l0,0l0,0l314572800,1073l0,0l-1560281088,1114l0,0l0,0l0,0l4587520,0l2162688,0l774897664,926365495l1191196727,2146249876l1077936128,1077952576l7422016,0l0,0l131072,0l-1289027584,1118l-1471152128,613l-1471152128,613l-1620049920,1114l-1462763520,613l-1576009728,1114l314572800,1073l0,0l0,0l0,0l1077936128,1077952576l2179136,0l1562378240,800l0,0l-442499072,964l2162688,0l-1093664768,2146250746l0,0l0,0l2162688,0l-1318060032,1065l-667942912,847l1264582656,1169l3211264,0l38797312,1105l38797312,1105l-1232076800,650l-598736896,2146248937l-661651456,1013l3211264,0l0,0l0,0l65536,0l0,0l0,0l3211264,0l-984612864,2146250746l65536,0l373424128,0l1771044864,1061l3145728,0l3211264,0l-984612864,2146250746l65536,0l373424128,0l-871366656,848l0,0l2162688,0l-1093664768,2146250746l0,0l0,0l3211264,0l-2112880640,2146244491l-816840704,1151l0,0l0,0l3145728,0l4259840,0l-620756992,565l0,0l0,0l0,6881378l99,0l1900544,0l4194304,0l3211264,0l-2112880640,2146244491l-1910505472,961l-478150656,1159l0,0l3145728,0l4259840,0l1368391680,564l0,0l0,0l0,0l0,0l1900544,0l4194304,0l3211264,0l-984612864,2146250746l65536,0l373424128,0l1183842304,1071l3145728,0l3211264,0l-984612864,2146250746l65536,0l373424128,0l-1524629504,1106l3145728,0l2162688,0l-1093664768,2146250746l0,0l0,0l34668544,0l1203240960,2146249876l-1889533952,1164l0,-2147483648l49217,0l0,0l15728640,0l2818048,0l100,0l-1458520080,1130l0,0l49252,-2147483648l16452,0l0,0l13762560,0l0,0l100,0l-1442824184,1130l0,0l49252,0l16447,0l0,0l15728640,0l0,0l100,0l0,0l-65536,-1l-1,65535l16452,-2147483648l49219,0l49231,0l65536,-2147483648l16473,0l0,0l49202,-1073741824l114773,-2147483648l16472,0l16440,0l-65536,2147483647l49238,0l0,0l81980,0l16430,0l114745,-2147483648l-49084,-1l16453,0l0,-2147483648l49227,0l0,-1073741824l16479,0l16482,0l49202,0l0,1073741824l82014,1610612736l16481,0l0,-2147483648l49223,0l0,0l-49084,-1l81973,-2147483648l49218,-1073741824l16474,536870912l16480,0l65536,0l49240,0l34603008,0l5308416,0l-1854930944,1164l1203240960,2146249876l65536,1610612736l-1888468894,1164l65536,0l49246,0l65536,0l16461,-1073741824l5259350,0l3211264,0l-1152385024,2146239814l131072,0l1605369856,660l16384000,0l21233664,338l5308416,0l-317718528,813l-317718528,813l-1269825536,1124l-1837105152,1071l891289600,1120l1569718272,1111l-912261120,1108l899678208,1055l5242880,0l2162688,0l1443889152,2146250757l65536,65536l1883242496,1083l10551296,0l65536,3473408l3080192,7274600l6619245,6357039l6357101,7471221l6357097,3080300l7471216,6946927l7602277,7536751l6488111,7209057l6881392,6553647l6488175,3080307l6619204,6619254l7274604,6619248l7667783,6553705l3014757,7274596l7864419,0l0,0l0,0l0,0l0,0l3211264,0l0,0l0,0l65536,0l0,0l0,0l2162688,0l-1093664768,2146250746l0,0l0,0l2162688,0l-1093664768,2146250746l0,0l0,0l2162688,0l-1093664768,2146250746l0,0l0,0l2162688,0l-1093664768,2146250746l0,0l0,0l6356992,0l502267904,1128l-781189120,1118l-781189120,1118l0,0l0,-65536l98303,768l0,0l0,0l0,0l111149056,1123l6291456,0l34668544,0l1236795392,2146249876l1101004800,1091l-1377828864,2146249880l0,0l0,0l-65536,-1l65535,990l-1377828864,2146249880l-1377828864,2146249880l-1377828864,2146249880l-1377828864,2146249880l0,884l0,0l0,0l16842752,0l-1377828864,2146249880l-1377828864,2146249880l-1377828864,2146249880l-1377828864,2146249880l67043328,884l0,0l0,0l17301504,0l0,0l0,0l0,0l0,0l0,0l15728640,0l15728640,0l65536,2146238464l-1377828864,2146249880l-1377828864,2146249880l0,0l0,0l-65536,-1l65535,480l-1377828864,2146249880l-1377828864,2146249880l-1377828864,2146249880l-1377828864,2146249880l0,616l0,0l0,0l1239482368,481l-1377828864,2146249880l-1377828864,2146249880l-1377828864,2146249880l-1377828864,2146249880l67043328,616l0,0l0,0l-811073536,481l0,0l0,0l0,0l0,0l0,0l0,536870912l3211264,0l1203240960,2146249876l-1561329664,1110l0,1115l1257242624,884l34603008,0l2162688,0l-1093664768,2146250746l0,0l0,0l2162688,0l-1093664768,2146250746l0,0l0,0l68222976,0l0,16842752l33685505,50528258l67371011,84213764l101056517,117899270l134742023,151584776l168427529,185270282l202113035,218955788l235798541,252641294l269484047,286326800l303169553,320012306l336855059,353697812l370540565,387383318l404226071,421068824l437911577,454754330l471597083,488439836l505282589,522125342l538968095,555810848l572653601,589496354l606339107,623181860l640024613,656867366l673710119,690552872l707395625,724238378l741081131,757923884l774766637,791609390l808452143,825294896l842137649,858980402l875823155,892665908l909508661,926351414l943194167,960036920l976879673,993722426l1010565179,1027407932l1044250685,1061093438l1077936191,1094778944l1111621697,1128464450l1145307203,1162149956l1178992709,1195835462l1212678215,1229520968l1246363721,1263206474l1280049227,1296891980l1313734733,1330577486l1347420239,1364262992l1381105745,1397948498l1414791251,1431634004l1448476757,1465319510l1482162263,1499005016l1515847769,1532690522l1549533275,1566376028l1583218781,1600061534l1616904287,1633747040l1650589793,1667432546l1684275299,1701118052l1717960805,1734803558l1751646311,1768489064l1785331817,1802174570l1819017323,1835860076l1852702829,1869545582l1886388335,1903231088l1920073841,1936916594l1953759347,1970602100l1987444853,2004287606l2021130359,2037973112l2054815865,2071658618l2088501371,2105344124l2122186877,2139029630l-2139094913,-2122252160l-2105409407,-2088566654l-2071723901,-2054881148l-2038038395,-2021195642l-2004352889,-1987510136l-1970667383,-1953824630l-1936981877,-1920139124l-1903296371,-1886453618l-1869610865,-1852768112l-1835925359,-1819082606l-1802239853,-1785397100l-1768554347,-1751711594l-1734868841,-1718026088l-1701183335,-1684340582l-1667497829,-1650655076l-1633812323,-1616969570l-1600126817,-1583284064l-1566441311,-1549598558l-1532755805,-1515913052l-1499070299,-1482227546l-1465384793,-1448542040l-1431699287,-1414856534l-1398013781,-1381171028l-1364328275,-1347485522l-1330642769,-1313800016l-1296957263,-1280114510l-1263271757,-1246429004l-1229586251,-1212743498l-1195900745,-1179057992l-1162215239,-1145372486l-1128529733,-1111686980l-1094844227,-1078001474l-1061158721,-1044315968l-1027473215,-1010630462l-993787709,-976944956l-960102203,-943259450l-926416697,-909573944l-892731191,-875888438l-859045685,-842202932l-825360179,-808517426l-791674673,-774831920l-757989167,-741146414l-724303661,-707460908l-690618155,-673775402l-656932649,-640089896l-623247143,-606404390l-589561637,-572718884l-555876131,-539033378l-522190625,-505347872l-488505119,-471662366l-454819613,-437976860l-421134107,-404291354l-387448601,-370605848l-353763095,-336920342l-320077589,-303234836l-286392083,-269549330l-252706577,-235863824l-219021071,-202178318l-185335565,-168492812l-151650059,-134807306l-117964553,-101121800l-84279047,-67436294l-50593541,-33750788l-16908035,-65282l68157695,0l3211264,0l-984612864,2146250746l65536,0l373424128,0l208666624,1129l3145728,0l4259840,0l65536,1114112l4456448,7077989l7602277,2097253l6357072,6619239l4325408,6619250l7012449,0l4194304,0l12648448,0l65536,2752512l7733248,6553710l7536686,7209077l7536686,6357108l3014770,7274608l7667824,3801200l6619218,6619235l7602286,6881350l6619244,6881356l7602291,6619199l7602286,7929970l3211325,53l0,0l0,0l0,0l0,0l0,0l0,0l0,0l0,0l0,0l0,0l12582912,0l3211264,0l-984612864,2146250746l65536,0l373424128,0l1274019840,1124l3145728,0l3211264,0l-984612864,2146250746l65536,0l373424128,2097152l788529219,1109l3014656,46l2162688,0l-1093664768,2146250746l0,0l0,0l5308416,0l120586240,1085l1207435264,2146249876l-1979711488,664l954204160,663l7208960,-1808465920l2179119,0l1096810496,1134l-1018167296,1133l5242880,0l2162688,0l-1968177152,1121l7733248,6881391l100,0l863043584,0l1179648,0l-524288,-1l65535,0l0,0l3604480,0l1769472,0l4653056,0l1769472,0l131072,0l6684672,0l393216,0l6684672,0l655360,0l6684672,0l1441792,0l6684672,0l1572864,0l6881280,0l1835008,0l327680,0l16187392,0l458752,0l393216,0l3473408,0l262144,0l3866624,0l851968,0l3866624,0l1245184,0l3473408,0l1769472,0l4521984,0l262144,0l4915200,0l851968,0l4915200,0l1245184,0l4521984,0l1769472,0l9699328,0l458752,0l10027008,0l589824,0l655360,0l786432,0l917504,0l65536,0l131072,0l65536,0l0,0l1703936,0l41156608,0l327680,0l458752,0l1310720,0l41156608,0l720896,0l720896,0l983040,0l0,0l655360,0l1507328,0l2162688,0l524288,0l1703936,0l7340032,0l1966080,0l65536,0l1966080,0l1048576,0l2686976,0l131072,0l196608,0l2490368,0l983040,0l19464192,0l65536,0l7340032,0l0,0l8388608,0l0,0l131072,0l0,0l1638400,0l1900544,0l1310720,0l0,0l0,0l0,0l8388608,0l56885248,0l0,0l983040,0l54525952,0l2424832,0l-4194304,-1l131071,0l983040,0l8388608,0l54460416,0l65536,0l54460416,0l2097152,0l65536,0l983040,0l54591488,0l2752512,0l65536,0l983040,0l54788096,0l10878976,0l65536,0l983040,0l57999360,0l-1769472,-1l-4128769,-1l131071,0l983040,0l-4194304,-1l58064895,0l0,0l0,0l983040,0l54722560,0l8192000,0l65536,0l983040,0l51314688,0l44564480,0l65536,0l983040,0l50855936,0l8978432,0l65536,0l983040,0l2097152,0l54525952,0l65536,0l4194304,0l59244544,0l0,0l65536,0l983040,0l4194304,0l59244544,0l0,0l0,0l983040,0l59047936,0l8978432,0l65536,0l983040,0l58720256,0l8978432,0l65536,0l983040,0l983040,0l50987008,0l3080192,0l50987008,0l131072,0l-4194304,-1l55902207,0l0,0l65536,0l983040,0l9437184,0l55836672,0l10485760,0l55836672,0l131072,0l2031616,0l57540608,0l65536,0l10420224,0l57540608,0l65536,0l4194304,0l57540608,0l0,0l65536,0l983040,0l54853632,0l8126464,0l65536,0l983040,0l57344000,0l8126464,0l65536,0l983040,0l54919168,0l8126464,0l65536,0l983040,0l12582912,0l59965440,0l65536,0l4194304,0l59899904,0l0,0l65536,0l983040,0l4194304,0l54394880,0l0,0l983040,0l4194304,0l54394880,0l0,0l65536,0l983040,0l12582912,0l54394880,0l65536,0l11534336,0l59637760,0l12582912,0l59637760,0l131072,0l-4194304,-1l59834367,0l0,0l0,0l983040,0l0,0l52953088,0l3145728,0l52953088,0l131072,0l2097152,0l58654720,0l3145728,0l58654720,0l131072,0l1048576,0l59375616,0l3145728,0l59375616,0l5242880,0l59375616,0l7274496,0l59375616,0l8323072,0l59375616,0l10420224,0l59375616,0l393216,0l0,0l59310080,0l3145728,0l59310080,0l131072,0l3080192,0l58327040,0l7340032,0l58130432,0l9437184,0l58130432,0l10420224,0l58327040,0l262144,0l51707904,0l2097152,0l-4194304,-1l131071,0l983040,0l-4194304,-1l51773439,0l0,0l0,0l983040,0l51970048,0l8192000,0l65536,0l983040,0l1048576,0l52035584,0l65536,0l-4194304,-1l52101119,0l0,0l65536,0l983040,0l4194304,0l51904512,0l0,0l0,0l983040,0l-4194304,-1l51970047,0l0,0l65536,0l983040,0l4128768,0l57868288,0l5177344,0l57868288,0l131072,0l4194304,0l57933824,0l0,0l0,0l983040,0l7274496,0l53084160,0l65536,0l4194304,0l53215232,0l0,0l0,0l983040,0l4194304,0l57671680,0l0,0l65536,0l983040,0l51838976,0l2752512,0l65536,0l983040,0l51773440,0l2752512,0l-4194304,-1l131071,0l983040,0l52166656,0l8126464,0l65536,0l983040,0l52232192,0l8126464,0l65536,0l983040,0l11534336,0l52297728,0l65536,0l983040,0l52363264,0l65536,0l46792704,0l4128768,0l65536,0l983040,0l47382528,0l47513600,0l0,0l983040,0l47120384,0l47185920,0l0,0l983040,0l46858240,0l47185920,0l0,0l983040,0l46989312,0l47185920,0l0,0l983040,0l47054848,0l47185920,0l0,0l983040,0l-4194304,-1l47251455,0l0,0l65536,0l983040,0l4194304,0l47316992,0l0,0l65536,0l983040,0l14680064,0l48562176,0l65536,0l6225920,0l48037888,0l10420224,0l48562176,0l131072,0l45809664,0l5177344,0l65536,0l983040,0l47841280,0l8716288,0l65536,0l983040,0l47775744,0l8716288,0l65536,0l983040,0l47710208,0l8716288,0l65536,0l983040,0l45678592,0l8716288,0l65536,0l983040,0l45744128,0l8716288,0l65536,0l983040,0l45613056,0l8716288,0l65536,0l983040,0l60489728,0l5570560,0l4194304,0l65536,0l983040,0l-4194304,-1l46399487,0l0,0l0,0l983040,0l-4194304,-1l46399487,0l0,0l0,0l983040,0l-4194304,-1l46399487,0l0,0l0,0l983040,0l-4194304,-1l46399487,0l0,0l0,0l983040,0l46268416,0l8716288,0l65536,0l983040,0l47644672,0l8716288,0l65536,0l983040,0l46202880,0l8716288,0l65536,0l983040,0l46071808,0l8716288,0l65536,0l983040,0l46137344,0l8716288,0l65536,0l983040,0l45416448,0l37748736,0l65536,0l983040,0l45350912,0l37748736,0l65536,0l983040,0l46399488,0l3538944,0l65536,0l983040,0l45547520,0l-6160384,-1l131071,0l983040,0l45285376,0l-12582912,-1l131071,0l983040,0l45088768,0l33554432,0l65536,0l983040,0l45023232,0l33554432,0l65536,0l983040,0l44957696,0l46137344,0l65536,0l983040,0l45023232,0l6619136,0l65536,0l983040,0l44957696,0l7405568,0l65536,0l983040,0l44892160,0l8716288,0l65536,0l983040,0l44564480,0l8716288,0l65536,0l983040,0l983040,0l37027840,0l65536,0l44367872,0l8716288,0l65536,0l983040,0l0,0l44105728,0l8716288,0l65536,0l983040,0l44040192,0l8716288,0l65536,0l983040,0l0,0l44171264,0l8716288,0l65536,0l983040,0l42991616,0l8716288,0l65536,0l983040,0l42991616,0l8388608,0l65536,0l4194304,0l2424832,0l4194304,0l2949120,0l4194304,0l10878976,0l196608,0l3145728,0l2424832,0l3145728,0l2949120,0l3145728,0l10878976,0l196608,0l2097152,0l2424832,0l2097152,0l2949120,0l2097152,0l3604480,0l2097152,0l10878976,0l2097152,0l42860544,0l327680,0l10420224,0l42663936,0l65536,0l42663936,0l4194304,0l65536,0l0,0l65536,0l3538944,0l42532864,0l4194304,0l42532864,0l9437184,0l42532864,0l262144,0l65536,0l11534336,0l41156608,0l12582912,0l41156608,0l131072,0l8388608,0l41156608,0l10485760,0l41156608,0l131072,0l6291456,0l41156608,0l7340032,0l41156608,0l131072,0l0,0l41156608,0l1048576,0l41156608,0l131072,0l8388608,0l41156608,0l15728640,0l41156608,0l131072,0l4128768,0l42270720,0l5177344,0l42270720,0l131072,0l9437184,0l41811968,0l9437184,0l41877504,0l9437184,0l41943040,0l9437184,0l42008576,0l262144,0l9437184,0l41549824,0l9437184,0l41615360,0l9437184,0l41680896,0l9437184,0l41746432,0l262144,0l9437184,0l41156608,0l9437184,0l41222144,0l9437184,0l41353216,0l196608,0l7340032,0l41811968,0l7340032,0l41877504,0l7340032,0l41943040,0l7340032,0l42008576,0l262144,0l7340032,0l41549824,0l7340032,0l41615360,0l7340032,0l41680896,0l7340032,0l41746432,0l262144,0l7340032,0l41156608,0l7340032,0l41222144,0l7340032,0l41353216,0l196608,0l6291456,0l41811968,0l6291456,0l41877504,0l6291456,0l41943040,0l6291456,0l42008576,0l262144,0l6291456,0l41549824,0l6291456,0l41615360,0l6291456,0l41680896,0l6291456,0l41746432,0l262144,0l6291456,0l41156608,0l6291456,0l41222144,0l6291456,0l41353216,0l196608,0l5242880,0l41811968,0l5242880,0l41877504,0l5242880,0l41943040,0l5242880,0l42008576,0l262144,0l5242880,0l41549824,0l5242880,0l41615360,0l5242880,0l41680896,0l5242880,0l41746432,0l262144,0l5242880,0l41156608,0l5242880,0l41222144,0l5242880,0l41353216,0l196608,0l4194304,0l41811968,0l4194304,0l41877504,0l4194304,0l41943040,0l4194304,0l42008576,0l262144,0l4194304,0l41549824,0l4194304,0l41615360,0l4194304,0l41680896,0l4194304,0l41746432,0l262144,0l4194304,0l41156608,0l4194304,0l41222144,0l4194304,0l41353216,0l196608,0l3145728,0l41811968,0l3145728,0l41877504,0l3145728,0l41943040,0l3145728,0l42008576,0l262144,0l3145728,0l41549824,0l3145728,0l41615360,0l3145728,0l41680896,0l3145728,0l41746432,0l262144,0l3145728,0l41156608,0l3145728,0l41222144,0l3145728,0l41353216,0l196608,0l2097152,0l41811968,0l2097152,0l41877504,0l2097152,0l41943040,0l2097152,0l42008576,0l262144,0l2097152,0l41549824,0l2097152,0l41615360,0l2097152,0l41680896,0l2097152,0l41746432,0l262144,0l2097152,0l41156608,0l2097152,0l41222144,0l2097152,0l41353216,0l196608,0l1048576,0l41811968,0l1048576,0l41877504,0l1048576,0l41943040,0l1048576,0l42008576,0l262144,0l1048576,0l41549824,0l1048576,0l41615360,0l1048576,0l41680896,0l1048576,0l41746432,0l262144,0l1048576,0l41156608,0l1048576,0l41222144,0l1048576,0l41353216,0l196608,0l14680064,0l41811968,0l14680064,0l41877504,0l14680064,0l41943040,0l14680064,0l42008576,0l262144,0l14680064,0l41549824,0l14680064,0l41615360,0l14680064,0l41680896,0l14680064,0l41746432,0l262144,0l14680064,0l41156608,0l14680064,0l41222144,0l14680064,0l41353216,0l196608,0l13631488,0l41811968,0l13631488,0l41877504,0l13631488,0l41943040,0l13631488,0l42008576,0l262144,0l13631488,0l41549824,0l13631488,0l41615360,0l13631488,0l41680896,0l13631488,0l41746432,0l262144,0l13631488,0l41156608,0l13631488,0l41222144,0l13631488,0l41353216,0l196608,0l3145728,0l41156608,0l4194304,0l41156608,0l131072,0l12582912,0l41811968,0l12582912,0l41877504,0l12582912,0l41943040,0l12582912,0l42008576,0l262144,0l12582912,0l41549824,0l12582912,0l41615360,0l12582912,0l41680896,0l12582912,0l41746432,0l262144,0l12582912,0l41156608,0l12582912,0l41222144,0l12582912,0l41353216,0l196608,0l11534336,0l41811968,0l11534336,0l41877504,0l11534336,0l41943040,0l11534336,0l42008576,0l262144,0l11534336,0l41549824,0l11534336,0l41615360,0l11534336,0l41680896,0l11534336,0l41746432,0l262144,0l11534336,0l41156608,0l11534336,0l41222144,0l11534336,0l41353216,0l196608,0l10485760,0l41811968,0l10485760,0l41877504,0l10485760,0l41943040,0l10485760,0l42008576,0l262144,0l10485760,0l41549824,0l10485760,0l41615360,0l10485760,0l41680896,0l10485760,0l41746432,0l262144,0l10485760,0l41156608,0l10485760,0l41222144,0l10485760,0l41353216,0l196608,0l9437184,0l41811968,0l9437184,0l41877504,0l9437184,0l41943040,0l9437184,0l42008576,0l262144,0l9437184,0l41549824,0l9437184,0l41615360,0l9437184,0l41680896,0l9437184,0l41746432,0l262144,0l9437184,0l41156608,0l9437184,0l41222144,0l9437184,0l41353216,0l196608,0l2097152,0l41811968,0l2097152,0l41877504,0l2097152,0l41943040,0l2097152,0l42008576,0l262144,0l2097152,0l41549824,0l2097152,0l41615360,0l2097152,0l41680896,0l2097152,0l41746432,0l262144,0l2097152,0l41156608,0l2097152,0l41222144,0l2097152,0l41353216,0l196608,0l42008576,0l8716288,0l65536,0l983040,0l41943040,0l8716288,0l65536,0l983040,0l41877504,0l8716288,0l65536,0l983040,0l41811968,0l8716288,0l65536,0l983040,0l41746432,0l8716288,0l65536,0l983040,0l41680896,0l8716288,0l65536,0l983040,0l41615360,0l8716288,0l65536,0l983040,0l41549824,0l8716288,0l65536,0l983040,0l41353216,0l8716288,0l65536,0l983040,0l41222144,0l8716288,0l65536,0l983040,0l41156608,0l8716288,0l65536,0l983040,0l65536,0l983040,0l37027840,0l5177344,0l37027840,0l6225920,0l37027840,0l7274496,0l37027840,0l10420224,0l37027840,0l11468800,0l37027840,0l12517376,0l37027840,0l458752,0l11468800,0l37027840,0l13565952,0l37027840,0l14614528,0l37027840,0l16711680,0l37027840,0l262144,0l983040,0l458752,0l5177344,0l458752,0l10420224,0l458752,0l11468800,0l458752,0l12517376,0l458752,0l327680,0l11468800,0l458752,0l14680064,0l458752,0l131072,0l983040,0l393216,0l5177344,0l393216,0l10420224,0l393216,0l11468800,0l393216,0l12517376,0l393216,0l327680,0l11468800,0l393216,0l14680064,0l393216,0l131072,0l2097152,0l34406400,0l65536,0l6225920,0l37027840,0l65536,0l9371648,0l37027840,0l65536,0l8323072,0l37027840,0l15663104,0l37027840,0l131072,0l3080192,0l37027840,0l4128768,0l37027840,0l131072,0l4128768,0l36962304,0l5177344,0l36962304,0l131072,0l37027840,0l37748736,0l36962304,0l50331648,0l15532032,0l4521984,0l4194304,0l2752512,0l65536,0l13565952,0l2752512,0l65536,0l12517376,0l2752512,0l65536,0l11468800,0l2752512,0l65536,0l9371648,0l2752512,0l65536,0l38207488,0l6291456,0l65536,0l983040,0l35651584,0l8716288,0l65536,0l983040,0l22544384,0l8716288,0l65536,0l983040,0l14155776,0l8716288,0l65536,0l983040,0l65536,0l2490368,0l8716288,0l65536,0l983040,0l42860544,0l8716288,0l65536,0l983040,0l11665408,0l8716288,0l65536,0l983040,0l29097984,0l8716288,0l65536,0l983040,0l19464192,0l8716288,0l65536,0l983040,0l15466496,0l8716288,0l65536,0l983040,0l11599872,0l8716288,0l65536,0l983040,0l10878976,0l8716288,0l65536,0l983040,0l8519680,0l8716288,0l65536,0l983040,0l3604480,0l8716288,0l65536,0l983040,0l3276800,0l8716288,0l65536,0l983040,0l2949120,0l8716288,0l65536,0l983040,0l2424832,0l8716288,0l65536,0l983040,0l2031616,0l8716288,0l65536,0l983040,0l0,0l0,0l2162688,0l983040,0l22544384,0l8716288,0l65536,0l983040,0l14155776,0l8716288,0l65536,0l983040,0l12320768,0l8716288,0l65536,0l983040,0l2555904,0l8716288,0l65536,0l983040,0l2162688,0l8716288,0l65536,0l983040,0l2097152,0l8716288,0l65536,0l983040,0l65536,0l1114112,0l410910720,0l992018432,0l0,0l0,0l0,0l131072,0l1376256,0l655360,0l65536,0l8388608,0l0,0l-4194304,-1l-4128769,-1l262143,0l2228224,0l196608,0l196608,0l65536,0l983040,0l29032448,0l8716288,0l65536,0l983040,0l28835840,0l8716288,0l65536,0l983040,0l28770304,0l8716288,0l65536,0l983040,0l28704768,0l8716288,0l65536,0l983040,0l28639232,0l8716288,0l65536,0l983040,0l28246016,0l6619136,0l65536,0l983040,0l28114944,0l6619136,0l65536,0l983040,0l28049408,0l6619136,0l65536,0l983040,0l27787264,0l6619136,0l65536,0l983040,0l22872064,0l8716288,0l65536,0l983040,0l22740992,0l8716288,0l65536,0l983040,0l22347776,0l6619136,0l65536,0l983040,0l22282240,0l6619136,0l65536,0l983040,0l22216704,0l6619136,0l65536,0l983040,0l22151168,0l6619136,0l65536,0l983040,0l22085632,0l6619136,0l65536,0l983040,0l19595264,0l8716288,0l65536,0l983040,0l19529728,0l8716288,0l65536,0l983040,0l19464192,0l8716288,0l65536,0l983040,0l19202048,0l6619136,0l65536,0l983040,0l19136512,0l6619136,0l65536,0l983040,0l19070976,0l6619136,0l65536,0l983040,0l19005440,0l6619136,0l65536,0l983040,0l17301504,0l8716288,0l65536,0l983040,0l17170432,0l6619136,0l65536,0l983040,0l17104896,0l6619136,0l65536,0l983040,0l16973824,0l6619136,0l65536,0l983040,0l15663104,0l8716288,0l65536,0l983040,0l15532032,0l6619136,0l65536,0l983040,0l15466496,0l6619136,0l65536,0l983040,0l15400960,0l6619136,0l65536,0l983040,0l14221312,0l8716288,0l65536,0l983040,0l13565952,0l6619136,0l65536,0l983040,0l12320768,0l6619136,0l65536,0l983040,0l12255232,0l6619136,0l65536,0l983040,0l11665408,0l8716288,0l65536,0l983040,0l11599872,0l8716288,0l65536,0l983040,0l11534336,0l8716288,0l65536,0l983040,0l10878976,0l6619136,0l65536,0l983040,0l10158080,0l8716288,0l65536,0l983040,0l10027008,0l6619136,0l65536,0l983040,0l9306112,0l6619136,0l65536,0l983040,0l9240576,0l6619136,0l65536,0l983040,0l8978432,0l8716288,0l65536,0l983040,0l8519680,0l8716288,0l65536,0l983040,0l8388608,0l6619136,0l65536,0l983040,0l7602176,0l6619136,0l65536,0l983040,0l7536640,0l6619136,0l65536,0l983040,0l6356992,0l6619136,0l65536,0l983040,0l6094848,0l6619136,0l65536,0l983040,0l6029312,0l6619136,0l65536,0l983040,0l5832704,0l8716288,0l65536,0l983040,0l5242880,0l6619136,0l65536,0l983040,0l4784128,0l6619136,0l65536,0l983040,0l4653056,0l6619136,0l65536,0l983040,0l4587520,0l6619136,0l65536,0l983040,0l4194304,0l6619136,0l65536,0l983040,0l3735552,0l8716288,0l65536,0l983040,0l3670016,0l8716288,0l65536,0l983040,0l3604480,0l6619136,0l65536,0l983040,0l3276800,0l8716288,0l65536,0l983040,0l2883584,0l6619136,0l65536,0l983040,0l2752512,0l6619136,0l65536,0l983040,0l0,0l2031616,0l6619136,0l23330816,0l0,0l9437184,0l0,0l9437184,0l0,0l9437184,0l5963776,0l851968,0l0,0l9437184,0l0,0l9437184,0l0,0l9437184,0l2228224,0l851968,0l1966080,0l851968,0l1900544,0l851968,0l20971520,0l4587520,0l-12582912,-1l4653055,0l46137344,0l4587520,0l-12582912,-1l4653055,0l0,0l4587520,0l0,0l4587520,0l0,0l4587520,0l33554432,0l4587520,0l46137344,0l4587520,0l46137344,0l4587520,0l46137344,0l4587520,0l23527424,0l0,0l65536,0l0,0l1310720,0l393216,0l34471936,0l33423360,0l0,0l65536,0l0,0l393216,0l262144,0l45547520,0l0,0l65536,0l0,0l262144,0l1048576,0l46137344,0l0,0l65536,0l0,0l1048576,0l131072,0l46137344,0l0,0l65536,0l0,0l131072,0l0,0l46137344,0l0,0l65536,0l0,0l0,0l131072,0l65536,0l524288,0l131072,0l0,0l4849664,0l0,0l65536,0l0,0l458752,0l0,0l0,0l0,0l0,0l0,0l0,0l0,0l0,0l0,0l0,0l0,0l0,0l0,0l0,0l0,0l0,0l0,0l0,0l0,0l0,0l0,0l0,0l0,0l0,0l0,0l0,0l0,0l0,0l0,0l0,0l0,0l0,0l0,0l0,0l0,0l0,0l0,0l0,0l0,0l0,0l0,0l0,0l0,0l0,0l0,0l0,0l0,0l0,0l0,0l0,0l0,0l0,0l276889600,0l12124160,1090060050l926485297,35342107l1443255826,1444304394l-149137128,70583815l322637115,71637813l323685707,127146821l201984409,16908558l45619712,117813876l1946335252,185275200l386531343,1880754209l270401822,637731369l687978511,1879116864l33587200,1058871552l1311447105,1014101008l1023274317,1896894182l15551990,-314622913l1010822463,1895837745l1130168669,1712013400l1711957510,1763206678l1499268380,2841856l0,0l0,0l0,0l0,0l0,0l0,0l0,0l0,0l0,0l0,0l0,0l0,0l0,0l0,0l0,0l0,0l0,0l0,0l0,0l0,0l0,0l0,0l0,0l0,0l0,0l0,0l0,0l0,0l0,0l0,0l0,0l0,0l0,0l0,0l0,0l0,0l0,0l0,0l0,0l0,0l0,0l0,0l0,0l0,0l0,0l0,0l0,0l0,0l0,0l0,0l0,0l0,0l0,0l0,0l0,0l0,0l0,0l0,0l0,0l0,0l0,0l0,0l0,0l0,0l0,0l0,0l0,0l0,0l0,0l0,0l0,0l0,0l0,0l0,0l0,0l0,0l0,0l0,0l0,0l0,0l0,0l0,0l0,0l0,0l0,0l0,0l0,0l0,0l0,0l0,0l0,0l0,0l0,0l0,0l0,0l0,0l0,0l0,0l0,0l0,0l0,0l0,0l0,0l0,0l0,0l0,0l0,0l0,0l0,0l0,0l0,0l0,0l0,0l0,0l0,0l0,0l0,0l0,0l0,0l0,0l0,0l0,0l0,0l0,0l0,0l0,0l0,0l0,0l0,0l0,0l0,0l0,0l0,0l0,0l0,0l0,0l0,0l0,0l0,0l0,0l0,0l0,0l0,0l0,0l0,0l0,0l0,0l0,0l0,0l0,0l0,0l0,0l0,0l0,0l0,0l0,0l0,0l0,0l0,0l0,0l0,0l0,0l0,0l0,0l0,0l0,0l0,0l0,0l0,0l0,0l0,0l0,0l0,0l0,0l0,0l0,0l0,0l0,0l0,0l0,0l0,0l0,0l0,0l0,0l0,0l0,0l0,0l0,0l0,0l0,0l0,0l0,0l0,0l0,0l0,0l0,0l0,0l0,0l0,0l0,0l0,0l0,0l0,0l0,0l0,0l0,0l0,0l0,0l0,0l0,0l0,0l0,0l0,0l0,0l0,0l0,0l0,0l0,0l0,0l0,0l0,0l0,0l0,0l0,0l0,0l0,0l0,0l0,0l0,0l0,0l0,0l0,0l0,0l0,0l0,0l0,0l0,0l0,0l0,0l0,0l0,0l0,0l0,0l0,0l0,0l0,0l0,0l0,0l0,0l0,0l0,0l0,0l0,0l0,0l0,0l0,0l0,0l0,0l0,0l0,0l0,0l0,0l0,0l0,0l0,0l0,0l0,0l0,0l0,0l0,0l0,0l0,0l0,0l0,0l0,0l0,0l0,0l0,0l0,0l0,0l0,0l0,0l0,0l0,0l0,0l0,0l0,0l0,0l0,0l0,0l0,0l0,0l0,0l0,0l0,0l0,0l0,0l0,0l0,0l0,0l0,0l0,0l0,0l0,0l0,0l0,0l0,0l0,0l0,0l0,0l0,0l0,0l0,0l0,0l0,0l0,0l0,0l0,0l0,0l0,0l0,0l0,0l0,0l0,0l0,0l0,0l0,0l0,0l0,0l0,0l0,0l0,0l0,0l0,0l0,0l0,0l0,0l0,0l0,0l0,0l0,0l0,0l0,0l0,0l0,0l0,0l0,0l0,0l0,0l0,0l0,0l0,0l0,0l0,0l0,0l0,0l0,0l0,0l0,0l0,0l0,0l0,0l0,0l0,0l0,0l0,0l0,0l0,0l0,0l0,0l0,0l0,0l0,0l0,0l0,0l0,0l0,0l0,0l0,0l0,0l0,0l0,0l0,0l0,0l0,0l0,0l0,0l0,0l0,0l0,0l0,0l0,0l0,0l0,0l0,0l0,0l0,0l0,0l0,0l0,0l0,0l0,0l0,0l0,0l0,0l0,0l0,0l0,0l0,0l0,0l0,0l0,0l0,0l0,0l0,0l0,0l0,0l0,0l0,0l0,0l0,0l0,0l0,0l0,0l0,0l0,0l0,0l0,0l0,0l0,0l0,0l0,0l0,0l0,0l0,0l0,0l0,0l0,0l0,0l0,0l0,0l0,0l0,0l0,0l0,0l0,0l0,0l0,0l0,0l0,0l0,0l0,0l0,0l0,0l0,0l0,0l0,0l0,0l0,0l0,0l0,0l0,0l0,0l0,0l0,0l0,0l0,0l0,0l0,0l0,0l0,0l0,0l0,0l0,0l0,0l0,0l0,0l0,0l0,0l0,0l0,0l0,0l0,0l0,0l0,0l0,0l0,0l0,0l0,0l0,0l0,0l0,0l0,0l0,0l0,0l0,0l0,0l0,0l0,0l0,0l0,0l0,0l0,0l0,0l0,0l0,-2139095040l-2139062144,-2139062144l34701440,0l1236795392,2146249876l1888485376,1053l-1377828864,2146249880l0,0l0,0l-65536,-1l65535,2146250734l-1377828864,2146249880l-1377828864,2146249880l-1377828864,2146249880l-1377828864,2146249880l0,2146238464l0,0l0,0l65536,0l-1377828864,2146249880l-1377828864,2146249880l-1377828864,2146249880l-1377828864,2146249880l67043328,0l16368,0l0,0l524288,0l16368,0l0,0l0,0l0,0l0,0l15728640,0l15728640,0l65536,2146238464l-1377828864,2146249880l-1377828864,2146249880l0,0l0,0l-65536,-1l65535,0l-1377828864,2146249880l-1377828864,2146249880l-1377828864,2146249880l-1377828864,2146249880l0,1543l0,0l0,0l65536,0l-1377828864,2146249880l-1377828864,2146249880l-1377828864,2146249880l-1377828864,2146249880l67043328,0l0,0l0,0l524288,2147418112l0,0l0,0l0,0l0,0l0,0l0,536870912l3211264,0l1203240960,2146249876l415236096,1040l-114819072,1114l0,0l34603008,0l10551296,0l65536,4587520l4521984,6619244l6619245,7602286l6553632,6619247l2097267,7274606l2097268,7864421l7536745,2097268l7209057,2097252l6357091,7209070l7602287,6422560l2097253,7471203l6357093,6619252l3801188,2228256l7274596,7667811l6619245,7602286l6881395,7209063l7602273,7471221l7536741,7864366l7077997,34l2162688,0l-1817182208,984l-1241513984,787l-513802240,1131l7405568,0l0,0l131072,0l-242221056,1013l1168113664,1071l1168113664,1071l-133169152,822l-724566016,1088l-1753219072,797l753926144,636l1741684736,843l0,0l0,0l7340032,0l2162688,0l-1496317952,2146250746l0,0l687341568,0l3211264,0l0,0l262144,6488174l53084264,0l22609920,0l0,0l3211264,0l65536,917504l7340032,7274610l6619248,7078002l2293881,7209061l5111853,90l2162688,0l458752,2359296l854065152,1134l-1721565184,1287947540l2196106,0l-1093664768,2146250746l0,0l0,0l25231360,0l1022361600,2146250768l1258291200,2146249876l262144,0l65536,0l0,16256l262144,0l-1729101824,1110l-1743781888,565l-1377828864,2146249880l0,0l196608,131072l0,0l-1743781888,565l67108864,1114l0,3276800l0,16968l67043328,0l0,0l16368,0l0,0l0,0l14368752,0l1588592640,1113l0,0l29884416,0l-1901068288,1063l1017118720,1110l0,1l0,0l0,3276800l131072,65536l65536,524288l-2120220672,573l134217728,0l0,0l443564016,610l-53477376,1114l0,0l0,0l65536,0l0,589824l1048576,0l0,0l0,16256l0,0l0,0l1013972992,1110l35717120,0l443547648,610l0,0l0,0l3276800,50l-1879048192,1l-1879048192,1l188743680,0l-46137344,-1l243335167,0l222298112,0l0,0l3276800,50l-1879048192,1l-1879048192,1l188743680,0l-46137344,-1l243335167,0l222298112,0l0,1l0,1l3276800,0l0,0l-1879048192,1l0,0l0,0l0,0l0,0l65536,0l-65536,65535l4521984,5898240l1982857216,1113l0,0l0,0l5832704,0l-1283194880,2146243591l117768192,0l-1165230080,2146243591l41156608,0l0,0l0,0l0,0l16384,16384l16384,0l65536,0l4194304,0l65536,65536l6291456,0l0,0l0,0l589824,16777219l327680,65536l65537,0l17498112,0l44040192,1115l3080192,0l969932800,1110l1458569216,572l1310720,1310720l-2075131904,1113l-2053111808,1113l184549376,1115l-1015021568,1111l0,0l0,0l1844445184,1113l16842752,0l7208960,2097273l10551404,0l65536,0l0,0l0,0l0,0l0,0l0,0l0,0l0,0l0,0l0,0l0,0l0,0l0,0l0,0l65536,0l-501481472,2146243593l2621440,65536l-501481472,2146243593l0,0l5308416,0l-17825792,1114l1751121920,1113l1761607680,1113l-501481472,2146243593l-498860032,2146243593l-490471424,2146243593l65536,65536l272629760,1112l866123776,1111l7405568,0l0,0l131072,0l-1912930304,1100l5242880,1115l5242880,1115l1943011328,1136l13631488,1115l-1068498944,1104l1525678080,765l0,0l0,0l0,0l0,0l8454144,0l0,0l196608,0l1069416448,2146248342l0,0l0,0l-2097152,1114l0,0l0,0l1525678080,765l0,0l-1910964224,1100l0,0l0,0l0,0l4849664,0l7405568,0l0,0l131072,0l-1912012800,1100l20971520,1115l20971520,1115l1943011328,1136l0,0l-2097152,1114l1525678080,765l0,0l0,0l0,0l131072,975l8454144,0l0,0l196608,0l1069416448,2146248342l0,0l0,0l13631488,1115l0,0l0,0l1525678080,765l0,0l29360128,1115l0,0l0,0l0,0l4849664,0l2162688,0l808255488,858993966l926430006,2146238516l-1377828864,2146249880l6356992,0l1208483840,2146249876l981467136,1172l3670016,3604537l999292976,1139l4325376,3407917l4325429,2949171l3735609,6488113l45,0l68812800,0l1572864,0l6291456,0l4259840,0l437911552,437918234l1499021258,1499027801l-1802158119,-1802201964l16356,0l262144,0l65536,0l4194304,0l2162688,0l-1496317952,2146250746l65536,0l1327431680,65536l140574720,0l145489920,0l146800640,0l155189248,0l137297920,0l138412032,0l150994944,0l137297920,0l138412032,0l0,0l0,0l0,0l0,0l0,0l0,0l0,0l96272384,0l96468992,0l0,0l0,0l0,0l0,0l0,0l0,0l0,0l0,0l0,0l0,0l-44630016,-1l-46071809,-1l65535,0l0,0l0,0l0,0l0,0l0,0l0,0l0,0l0,0l0,0l0,0l0,0l20709376,0l0,0l0,0l0,0l0,0l0,0l0,0l0,0l0,0l0,0l0,0l0,0l0,0l0,0l0,0l0,0l0,0l0,0l0,0l0,0l0,0l0,0l0,0l0,0l0,0l0,0l209715200,0l0,0l0,0l15597568,0l16973824,0l16973824,0l14417920,0l22216704,0l9502720,0l0,0l0,0l0,0l7143424,0l8192000,0l10747904,0l11993088,0l22216704,0l0,0l0,0l0,0l0,0l0,0l0,0l19791872,0l21430272,0l10747904,0l0,0l0,0l8192000,0l8192000,0l17432576,0l14155776,0l0,0l0,0l0,0l0,0l0,0l0,0l0,0l0,0l0,0l0,0l0,0l17629184,0l18874368,0l9240576,0l0,0l0,0l8192000,0l9830400,0l14614528,0l15663104,0l0,0l0,0l0,0l0,0l0,0l0,0l0,0l0,0l0,0l0,0l0,0l8192000,0l15466496,0l18350080,0l20381696,0l22216704,0l0,0l0,0l0,0l0,0l0,0l8192000,0l11141120,0l12582912,0l14417920,0l18546688,0l22216704,0l31260672,0l20578304,0l0,0l37552128,0l24772608,0l27066368,0l13238272,0l20185088,0l18874368,0l24772608,0l31260672,0l7864320,0l0,0l0,0l0,0l0,0l0,0l0,0l0,0l0,0l0,0l0,0l53870592,0l0,0l10420224,0l0,0l0,0l10420224,0l0,0l0,0l0,0l0,0l0,0l74842112,0l15859712,0l66650112,0l7602176,0l75759616,0l0,0l15663104,0l10420224,0l0,0l57212928,0l54067200,0l20054016,0l15990784,0l35848192,0l0,0l38076416,0l7143424,0l14417920,0l0,0l0,0l0,0l7143424,0l6160384,0l0,0l0,0l0,0l0,0l0,0l0,0l0,0l0,0l13828096,0l12779520,0l0,0l8519680,0l10682368,0l12058624,0l13828096,0l0,0l0,0l0,0l137297920,0l54525952,0l138412032,0l54525952,0l14614528,0l12779520,0l7602176,0l14614528,0l6684672,0l11075584,0l0,0l0,0l0,0l0,0l0,0l19267584,0l42467328,0l79691776,0l0,0l87228416,0l16252928,0l16973824,0l19791872,0l0,0l0,0l4784128,0l0,0l0,0l0,0l0,0l190906368,0l89522176,0l71041024,0l52625408,0l-63569920,-1l65535,0l14876672,0l10551296,0l14876672,0l9961472,0l48431104,0l0,0l66846720,0l85327872,0l6946816,0l132841472,0l44630016,0l22085632,0l0,0l0,0l0,0l0,0l0,0l0,0l0,0l0,0l0,0l0,0l0,0l0,0l0,0l0,0l0,0l0,0l0,0l0,0l0,0l0,0l0,0l0,0l0,0l0,0l0,0l0,0l0,0l0,0l0,0l0,0l0,0l0,0l0,0l0,0l0,0l0,0l0,0l0,0l0,0l0,0l-1721237504,-1712062464l560005120,0l393216,0l1114112,0l65536,0l1114112,0l917504,0l983040,0l1048576,0l983040,0l589824,0l1179648,0l65536,0l1179648,0l851968,0l786432,0l393216,0l0,0l3276800,0l786432,0l1048576,0l786432,0l2686976,0l20709376,0l1021902848,0l1073741824,0l268435456,0l458752,0l393216,0l327680,0l0,0l3276800,0l983040,0l1048576,0l983040,0l2686976,0l7995392,0l1008205824,0l65536,0l268435456,0l262144,0l327680,0l1769472,0l1048576,0l65536,0l1048576,0l2097152,0l0,0l65536,0l3276800,0l1048576,0l1048576,0l262144,0l10420224,0l458752,0l65536,0l4194304,0l458752,0l5242880,0l458752,0l131072,0l3342336,0l458752,0l65536,0l196608,0l458752,0l1310720,0l1310720,0l1310720,0l65536,0l14942208,0l1310720,0l65536,0l1310720,0l-4194304,-1l131071,0l65536,0l3276800,0l1310720,0l-4194304,-1l65535,0l65536,0l3276800,0l13631488,0l1310720,0l65536,0l131072,0l6291456,0l1310720,0l13631488,0l1310720,0l15728640,0l1310720,0l196608,0l1310720,0l-4194304,-1l65535,0l65536,0l3276800,0l1310720,0l-4194304,-1l65535,0l65536,0l3276800,0l1310720,0l-4194304,-1l65535,0l65536,0l3276800,0l6225920,0l1310720,0l65536,0l3538944,0l262144,0l65536,0l262144,0l851968,0l917504,0l6291456,0l1179648,0l983040,0l1114112,0l65536,0l1114112,0l1114112,0l65536,0l720896,0l1048576,0l4915200,0l1048576,0l131072,0l524288,0l1048576,0l393216,0l327680,0l262144,0l786432,0l458752,0l262144,0l983040,0l6225920,0l655360,0l65536,0l1179648,0l2031616,0l11730944,0l5177344,0l11730944,0l8323072,0l11730944,0l196608,0l6291456,0l11010048,0l65536,0l983040,0l11010048,0l2031616,0l11010048,0l131072,0l5242880,0l10158080,0l6291456,0l10158080,0l131072,0l9437184,0l10223616,0l65536,0l983040,0l10223616,0l2031616,0l10223616,0l3080192,0l10223616,0l196608,0l10092544,0l10027008,0l0,0l3276800,0l10027008,0l4653056,0l0,0l3276800,0l9895936,0l9830400,0l0,0l3276800,0l14680064,0l9830400,0l15728640,0l9830400,0l131072,0l-4194304,-1l9895935,0l0,0l65536,0l3276800,0l6225920,0l9764864,0l65536,0l8323072,0l9568256,0l9371648,0l9568256,0l131072,0l7340032,0l8781824,0l8388608,0l8781824,0l9437184,0l8781824,0l196608,0l8388608,0l8716288,0l9437184,0l8716288,0l131072,0l11468800,0l7733248,0l12517376,0l7733248,0l131072,0l7536640,0l5242880,0l0,0l3276800,0l7274496,0l7208960,0l0,0l3276800,0l7208960,0l4653056,0l0,0l3276800,0l1638400,0l0,0l0,0l3276800,0l458752,0l138412032,0l0,0l3276800,0l393216,0l137297920,0l65536,0l3276800,0l-4194304,-1l6488063,0l0,0l65536,0l3276800,0l6291456,0l8192000,0l65536,0l3276800,0l6225920,0l5242880,0l0,0l3276800,0l5963776,0l5898240,0l0,0l3276800,0l5898240,0l4653056,0l0,0l3276800,0l1245184,0l0,0l0,0l3276800,0l327680,0l150994944,0l138412032,0l0,0l4194304,0l138412032,0l0,0l3276800,0l983040,0l196608,0l2031616,0l196608,0l4128768,0l196608,0l5177344,0l196608,0l7274496,0l196608,0l9371648,0l196608,0l12517376,0l196608,0l458752,0l524288,0l5373952,0l5242880,0l0,0l3276800,0l5308416,0l5242880,0l0,0l3276800,0l14680064,0l5242880,0l15728640,0l5242880,0l131072,0l983040,0l5177344,0l2031616,0l5177344,0l3080192,0l5177344,0l196608,0l-2097152,-1l4980735,0l0,0l65536,0l3276800,0l6291456,0l4849664,0l7340032,0l4849664,0l8388608,0l4849664,0l196608,0l4784128,0l4587520,0l0,0l3276800,0l4718592,0l16973824,0l65536,0l3276800,0l983040,0l4653056,0l2031616,0l4653056,0l3080192,0l4653056,0l13565952,0l4653056,0l14614528,0l4653056,0l15663104,0l4653056,0l393216,0l6225920,0l4653056,0l65536,0l10420224,0l4653056,0l65536,0l10420224,0l4587520,0l11468800,0l4587520,0l12517376,0l4587520,0l196608,0l4194304,0l4587520,0l0,0l65536,0l3276800,0l4194304,0l4587520,0l0,0l65536,0l3276800,0l1835008,0l-46137344,-1l65535,0l3276800,0l1441792,0l0,0l0,0l3276800,0l1048576,0l96468992,0l0,0l3276800,0l131072,0l155189248,0l146800640,0l0,0l4194304,0l146800640,0l0,0l3276800,0l3080192,0l983040,0l16711680,0l983040,0l131072,0l983040,0l983040,0l6225920,0l983040,0l8323072,0l983040,0l196608,0l983040,0l0,0l4128768,0l0,0l131072,0l0,0l8388608,0l65536,0l327680,0l65536,0l26214400,0l0,0l0,0l0,0l0,0l0,0l0,0l0,0l0,0l0,0l0,0l0,0l0,0l0,0l0,0l0,0l0,0l0,0l0,0l0,0l0,0l0,0l0,0l0,0l0,0l0,0l0,0l0,0l0,0l0,0l0,0l0,0l0,0l0,0l0,0l0,0l0,0l0,0l0,0l0,0l0,0l0,0l0,0l0,0l0,0l0,0l0,0l0,0l0,0l0,0l0,0l0,0l0,0l0,0l0,0l0,0l0,0l0,0l0,0l0,0l0,0l0,0l0,0l0,0l0,0l0,0l0,0l0,0l0,0l0,0l0,0l0,0l0,0l0,0l0,0l0,0l0,0l0,0l0,0l0,0l0,0l0,0l0,0l0,0l0,0l0,0l0,0l0,0l0,0l0,0l0,0l0,0l0,0l0,0l0,0l0,0l0,0l0,0l0,0l0,0l0,0l0,0l0,0l0,0l0,0l0,0l0,0l0,0l0,0l0,0l0,0l0,0l0,0l0,0l0,0l0,0l0,0l0,0l0,0l0,0l0,0l0,0l0,0l0,0l0,0l0,0l0,0l0,0l0,0l0,0l0,0l0,0l0,0l0,0l0,0l0,0l0,0l0,0l0,0l0,0l0,0l0,0l0,0l0,0l0,0l0,0l0,0l0,0l0,0l0,0l0,0l0,0l0,0l0,0l0,0l0,0l0,0l0,0l0,0l0,0l0,0l0,0l0,0l0,0l0,0l0,0l0,0l0,0l0,0l0,0l0,0l0,0l0,0l0,0l0,0l0,0l0,0l0,0l0,0l0,0l0,0l0,0l0,0l0,0l0,0l0,0l0,0l0,0l0,0l0,0l0,0l0,0l0,0l0,0l0,0l0,0l0,0l0,0l0,0l0,0l0,0l0,0l0,0l0,0l0,0l0,0l0,0l0,0l0,0l0,0l0,0l0,0l0,0l0,0l0,0l0,0l0,0l0,0l0,0l0,0l0,0l0,0l0,0l0,0l0,0l0,0l0,0l0,0l0,0l0,0l0,0l0,0l0,0l0,0l0,0l0,0l0,0l0,0l0,0l0,0l0,0l0,0l0,0l0,0l0,0l0,0l0,0l0,0l0,0l0,0l0,0l0,0l0,0l0,0l0,0l0,0l0,0l0,0l0,0l0,0l0,0l0,0l0,0l0,0l0,0l0,0l0,0l0,0l0,0l0,0l0,0l0,0l0,0l0,0l0,0l0,0l0,0l0,0l0,0l0,0l0,0l0,0l0,0l0,0l0,0l0,0l0,0l0,0l0,0l0,0l0,0l0,0l0,0l0,0l0,0l0,0l0,0l0,0l0,0l0,0l0,0l0,0l0,0l0,0l0,0l0,0l0,0l0,0l0,0l0,0l0,0l0,0l0,0l0,0l0,0l0,0l0,0l0,0l0,0l0,0l0,0l0,0l0,0l0,0l0,0l0,0l0,0l0,0l0,0l0,0l0,0l0,0l0,0l0,0l0,0l0,0l0,0l0,0l0,0l0,0l0,0l0,0l0,0l0,0l0,0l0,0l0,0l0,0l0,0l0,0l0,0l0,0l0,0l0,0l0,0l0,0l0,0l0,0l0,0l0,0l0,0l0,0l0,0l0,0l0,0l0,0l0,0l0,0l0,0l0,0l0,0l0,0l0,0l0,0l0,0l0,0l0,0l0,0l0,0l0,0l0,0l0,0l0,0l0,0l0,0l0,0l0,0l0,0l0,0l0,0l0,0l0,0l0,0l0,0l0,0l0,0l0,0l0,0l0,0l0,0l0,0l0,0l0,0l0,0l0,0l0,0l0,0l0,0l0,0l0,0l0,0l0,0l0,0l0,0l0,0l0,0l0,0l0,0l0,0l0,0l0,0l0,0l0,0l0,0l0,0l0,0l0,0l0,0l0,0l0,0l0,0l0,0l0,0l0,0l0,0l0,0l0,0l0,0l0,0l0,0l0,0l0,0l0,0l0,0l0,0l0,0l0,0l0,0l0,0l0,0l0,0l0,0l0,0l0,0l0,0l0,0l0,0l0,0l0,0l0,0l0,0l0,0l0,0l0,0l0,0l0,0l0,0l0,0l0,0l0,0l0,0l0,0l0,0l0,0l0,0l0,0l0,0l0,0l0,0l0,0l0,0l0,0l0,0l0,0l0,0l0,0l0,0l0,0l0,0l0,0l0,0l0,0l0,0l0,0l0,0l0,0l0,0l0,0l0,0l0,0l0,0l0,0l0,0l0,0l0,0l0,0l0,0l0,0l0,0l0,0l0,0l0,0l0,0l0,0l0,0l0,0l0,0l0,0l0,0l0,0l0,0l0,0l0,0l0,0l0,0l0,0l0,0l0,0l0,0l0,0l0,0l0,0l0,0l0,0l0,0l0,0l0,0l0,0l0,0l0,0l0,0l0,0l0,0l0,0l0,0l0,0l0,0l0,0l0,0l0,0l0,0l0,0l0,0l0,0l0,0l0,0l0,0l0,0l0,0l0,0l0,0l0,0l0,0l0,0l0,0l0,0l0,0l0,0l0,0l0,0l0,0l0,0l0,0l0,0l0,0l0,0l0,0l0,0l0,0l0,0l0,0l0,0l0,0l0,0l0,0l0,0l0,0l0,0l0,0l0,0l0,0l0,0l0,0l0,0l0,0l0,0l0,0l0,0l0,0l0,0l0,0l0,0l0,0l0,0l0,0l0,0l0,0l0,0l0,0l0,0l0,0l0,0l0,0l0,0l0,0l0,0l0,0l0,0l0,0l0,0l0,0l0,0l0,0l0,0l0,0l0,0l0,0l0,0l0,0l0,0l0,0l0,0l0,0l0,0l0,0l0,0l0,0l0,0l0,0l0,0l0,0l0,0l0,0l0,0l0,0l0,0l0,0l0,0l0,0l0,0l0,0l0,0l0,0l0,0l0,0l0,0l0,0l105971712,0l1212153856,285282566l252710670,302060041l17173517,202378322l335939418,84281095l269439489,84172815l84149268,268505115l1209076768,-1627123696l121635079,855770960l117637383,18093076l335615204,-1279197256l340285488,1086390200l1210985231,33625296l349181024,335746288l-1279197256,340272160l-1279197256,340270618l1086390200,1209208870l906040415,218366212l252862478,286327057l1259342593,268960272l201590022,1594819591l1179914,854405951l859779634,308108851l861744953,788607725l724262237,1902075179l1920019243,1566559248l957439325,1898655549l722475143,-2017186937l-2027220968,-1072643029l274530752,29409415l3158365,0l0,0l0,0l0,0l0,0l0,0l0,0l0,0l0,0l0,0l0,0l0,0l0,0l0,0l0,0l0,0l0,0l0,0l0,0l0,0l0,0l0,0l0,0l0,0l0,0l0,0l0,0l0,0l0,0l0,0l0,0l0,0l0,0l0,0l0,0l0,0l0,0l0,0l0,0l0,0l0,0l0,0l0,0l0,0l0,0l0,0l0,0l0,0l0,0l0,0l0,0l0,0l0,0l0,0l0,0l0,0l0,0l0,0l0,0l0,0l0,0l0,0l0,0l0,0l0,0l0,0l0,0l0,0l0,0l0,0l0,0l0,0l0,0l0,0l0,0l0,0l0,0l0,0l0,0l0,0l0,0l0,0l0,0l0,0l0,0l0,0l0,0l0,0l0,0l0,0l0,0l0,0l0,0l0,0l0,0l0,0l0,0l0,0l0,0l0,0l0,0l0,0l0,0l0,0l0,0l0,0l0,0l0,0l0,0l0,0l0,0l0,0l0,0l0,0l0,0l0,0l0,0l0,0l0,0l0,0l0,0l0,0l0,0l0,0l0,0l0,0l0,0l0,0l0,0l0,0l0,0l0,0l0,0l0,0l0,0l0,0l0,0l0,0l0,0l0,0l0,0l0,0l0,0l0,0l0,0l0,0l0,0l0,0l0,0l0,0l0,0l0,0l0,0l0,0l0,0l0,0l0,0l0,0l0,0l0,0l0,0l0,0l0,0l0,0l0,0l0,0l0,0l0,0l0,0l0,0l838860800,862978051l864288771,865599491l276889603,0l859832320,170394920l73733959,704973925l1209481495,1746295062l389612822,461839158l194381209,621879045l318898177,269427986l-1356392184,-1207500537l162775295,-1207487477l322997250,536945024l35729441,538054945l806363136,-1206910448l548637442,723014449l1576276046,1023233340l1901924429,1299262454l1010761965,1010777341l808533245,24206592l370324317,45613108l16954273,28839692l522403926,34352908l370294796,329649204l383256837,5177622l521797633,1997592591l-753002238,1311447234l-196217840,-166703379l1295793265,1057025296l-462345219,738016319l289173853,285292818l1130179379,12146780l-1295974627,-1206044399l263373055,-4711111l269369536,268960825l285738297,285738041l724249401,1496001323l1560358961,-1118285493l-520152320,-520152064l-520151808,1496856632l1566404865,222355549l36975151,875704096l890504962,-1744848889l773916992,559153716l-1207487442,1178648831l36970526,874520148l117899784,386073112l654453767,855784199l1073892871,1442995207l34867463,38602523l127534917,46860203l48759513,49874919l671229707,2013743623l-1408792569,1560348162l728920689,724249387l724249387,1901944064l724249458,1560303915l827927339,1901920304l1346329857,741343532l19672833,807476780l856686864,-1207951103l263438591,-1207943415l296993023,-1207943414l155238655,3411209l-1200084199,273558296l724249596,1911876941l1561349869,-164924815l-313691861,728920564l1057025323,728849917l724262388,724249387l-46191644,737440093l728920413,-466932949l387060011,728849721l724249387,19935531l1895849329,1567715697l1482441565,-14417735l185155785,672087826l557781515,-1225982024l336345357,-1205782260l213052671,-4709831l957067754,724249344l724238635,1567686745l0,0l0,0l0,0l0,0l0,0l0,0l0,0l0,0l0,0l0,0l0,0l0,0l0,0l0,0l0,0l0,0l0,0l0,0l0,0l0,0l0,0l0,0l0,0l0,0l0,0l0,0l0,0l0,0l0,0l0,0l0,0l0,0l0,0l0,0l0,0l0,0l0,0l0,0l0,0l0,0l0,0l0,0l0,0l0,0l0,0l0,0l0,0l0,0l0,0l0,0l0,0l0,0l0,0l0,0l0,0l0,0l0,0l0,0l0,0l0,0l0,0l0,0l0,0l0,0l0,0l0,0l0,0l0,0l0,0l0,0l0,0l0,0l0,0l0,0l0,0l0,0l0,0l0,0l0,0l0,0l0,0l0,0l0,0l0,0l0,0l0,0l0,0l0,0l0,0l0,0l0,0l0,0l0,0l0,0l0,0l0,0l0,0l0,0l0,0l0,0l0,0l0,0l0,0l0,0l0,0l0,0l0,0l0,0l0,0l0,0l0,0l0,0l0,0l0,0l0,0l0,0l0,0l0,0l0,0l0,0l0,0l0,0l0,0l0,0l0,0l0,0l0,0l0,0l0,0l0,0l0,0l0,0l0,0l0,0l0,0l0,0l0,0l0,0l0,0l0,0l0,0l0,0l0,0l0,0l0,0l0,0l0,0l0,0l0,0l0,0l0,0l0,0l0,0l0,0l0,0l0,0l0,0l0,0l0,0l0,0l0,0l0,0l0,0l0,0l0,0l0,0l0,0l0,0l0,0l0,0l0,0l0,0l0,0l0,0l0,0l0,0l0,0l0,0l0,0l0,0l0,0l0,0l0,0l0,0l0,0l0,0l0,0l0,0l0,0l0,0l0,0l0,0l0,0l0,0l0,0l0,0l0,0l0,0l0,0l0,0l0,0l0,0l0,0l0,0l0,0l0,0l0,0l0,0l0,0l0,0l0,0l0,0l0,0l0,0l0,0l0,0l0,0l0,0l0,0l0,0l0,0l0,0l0,0l0,0l0,0l0,0l0,0l0,0l0,0l0,0l0,0l0,0l0,0l0,0l0,0l0,0l0,0l0,0l0,0l0,0l0,0l0,0l0,0l0,0l0,0l0,0l0,0l0,0l0,0l0,0l0,0l0,0l0,0l0,0l0,0l0,0l0,0l0,0l0,0l0,0l0,0l0,0l0,0l0,0l0,0l0,0l0,0l0,0l0,0l0,0l0,0l0,0l0,0l0,0l0,0l0,0l0,0l0,0l0,0l0,0l0,0l0,0l0,0l0,0l0,0l0,0l0,0l0,0l0,0l0,0l0,0l0,0l0,0l0,0l0,0l0,0l0,0l0,0l0,0l0,0l0,0l0,0l0,0l0,0l0,0l0,0l0,0l0,0l0,0l0,0l0,0l0,0l0,0l0,0l0,0l0,0l0,0l0,0l0,0l0,0l0,0l0,0l0,0l0,0l0,0l0,0l0,0l0,0l0,0l0,0l0,0l0,0l0,0l0,0l0,0l0,0l0,0l0,0l0,0l0,0l0,0l0,0l0,0l0,0l0,0l0,0l0,0l0,0l0,0l0,0l0,0l0,0l0,0l0,0l0,0l0,0l0,0l0,0l0,0l0,0l0,0l0,0l0,0l0,0l0,0l0,0l0,0l0,0l0,0l0,0l0,0l0,0l0,0l0,0l0,0l0,0l0,0l0,0l0,0l0,0l0,0l0,0l0,0l0,0l0,0l0,0l0,0l0,0l0,0l0,0l0,0l0,0l0,0l0,0l0,0l0,0l0,0l0,0l0,0l0,0l0,0l0,0l0,0l0,0l0,0l0,0l0,0l0,0l0,0l0,0l0,0l0,0l0,0l0,0l0,0l0,0l0,0l0,0l0,0l0,0l0,0l0,0l0,0l0,0l0,0l0,0l0,0l0,0l0,0l0,0l0,0l0,0l0,0l0,0l0,0l0,0l0,0l0,0l0,0l0,0l0,0l0,0l0,0l0,0l0,0l0,0l0,0l0,980877312l117456500,0l3211264,0l1053818880,2146250768l1638400,0l1350565888,1067l134217728,0l0,0l2162688,0l1802698752,2146249728l-197132288,790l2097152,0l8454144,0l0,0l196608,0l1069416448,2146248342l0,0l0,0l1562378240,1007l0,0l0,0l433061888,1088l0,0l2145976320,984l0,0l0,0l0,0l1048576,0l2162688,0l774963200,2130720048l-796917760,941l2097152,0l2162688,0l2228224,3145728l175112192,0l65536,570163200l3211269,0l0,0l196608,0l1170210816,1115l65536,0l0,0l2162688,0l1766588416,1634887010l1852795252,1919243040l1006659177,1038876677l3211269,0l0,0l196608,0l1175453696,1115l65536,0l0,0l2162688,0l1852112896,1182793728l1197211653,1207173125l1219493893,1226833925l3211269,0l0,0l65536,0l300613632,1l65536,0l0,0l3211264,0l0,0l196608,0l1183842304,1115l0,0l0,0l4259840,0l1953431552,1870225772l1144681589,542395462l1634497647,1953853305l1920557882,1953439852l1870225772,1731884149l543909234,1634497647l1953853305,1952541754l3211374,0l0,0l196608,0l1191182336,1115l0,0l0,0l2162688,0l1918107648,2035574133l1191208304,2146249876l2162688,1850998784l2162693,0l1766588416,1634887010l1852795252,1769104723l2097254,0l3211264,0l0,0l196608,0l1198522368,1115l0,0l0,0l2162688,0l1699872768,1634497895l2034499698,2043674629l2049966085,2056257541l3211269,0l0,0l196608,0l1203765248,1115l0,0l0,0l2162688,0l1852112896,-2120220672l-2116026363,-2109997051l-2106064891,-2102132731l3211269,0l0,0l196608,0l1209008128,1115l0,0l0,0l2162688,0l1766588416,1634887010l1852795252,1919243040l-2063571351,-2053636091l3211269,0l0,0l196608,0l1214251008,1115l0,0l0,0l2162688,0l1852112896,-2015887360l-2014052347,-2012217339l-2009858043,-2008023035l3211269,0l0,0l65536,0l0,0l65536,0l0,0l3211264,0l0,0l65536,0l5242880,0l65536,0l0,0l3211264,0l0,0l65536,0l6553600,0l65536,0l0,0l3211264,0l0,0l196608,0l1228931072,1115l0,0l0,0l2162688,0l1853161472,2003791467l-1869348754,-1866465275l-1863057403,-1860173819l3211269,0l0,0l196608,0l1234173952,1115l0,0l0,0l5308416,0l1966014464,1932489331l1701994856,1852794415l1949266804,1952806258l795177081,1700948332l1769234802,1278176879l1919246953,1869182049l1919243118,1378707049l1819633509,1949200993l-1778358668,-1761083387l3211269,0l0,0l65536,0l0,0l0,0l0,0l3211264,0l0,0l262144,0l65536,0l0,0l0,0l3211264,0l0,0l262144,0l65536,0l0,0l0,0l3211264,0l0,0l393216,0l718798848,2146243891l0,0l0,0l3211264,0l0,0l524288,0l1255145472,1115l65536,0l0,0l4259840,0l0,0l524288,1636106240l-135370910,1140179542l1784574209,-329004289l-1808334594,1293459519l649694841,-1546649600l-1543241723,-1540882427l3211269,0l0,0l196608,0l1262485504,1115l65536,0l0,0l2162688,0l1852112896,2146249728l1203240960,2146249876l327680,1366556672l3211269,0l0,0l196608,0l1267728384,1115l65536,0l0,0l2162688,0l1869807616,1667851878l1768042085,2146238574l786432,1719926784l3211269,0l0,0l262144,2146238464l65536,7798784l0,0l1048576,1761607680l7405573,0l0,0l131072,0l2143027200,984l1280311296,1115l1280311296,1115l-1626341376,992l1302331392,1067l1075838976,1069l433061888,1088l0,0l0,0l0,0l3145728,7209033l8454246,0l0,0l196608,0l1069416448,2146248342l0,0l0,0l1272971264,1115l0,0l0,0l433061888,1088l0,0l1288699904,1115l0,0l0,0l0,0l1835008,0l2162688,0l774897664,3684404l1203240960,2146249876l0,0l3211264,0l-1331691520,1139l-1499987968,655l0,0l-354549760,-1184954296l3179659,0l3211264,0l0,0l262144,0l0,0l65536,0l0,0l3211264,0l0,0l196608,0l1300234240,1115l0,0l0,0l5308416,0l1752367104,909455969l859006010,912615009l1684366945,808465969l858862947,959930980l943153977,892363577l912471859,845231671l862206264,1684420916l825571380,909272629l909260087,926300514l3211318,0l0,0l196608,0l1193279488,1115l0,0l0,0l3211264,0l0,0l131072,0l0,0l81968,0l0,0l3211264,0l0,0l65536,0l65536,7798784l0,0l0,0l3211264,0l0,0l262144,0l65536,7798784l0,0l0,0l3211264,0l1072693248,2146250768l131072,131072l65536,131072l65536,0l1164967936,1115l3211264,0l0,0l262144,0l0,0l65536,0l0,0l3211264,0l0,0l262144,0l0,0l65536,0l0,0l3211264,0l0,0l262144,0l65536,0l65536,0l0,0l3211264,0l0,0l65536,0l327680,0l65536,0l0,0l3211264,0l0,0l262144,0l65536,0l65536,0l0,0l3211264,0l0,0l65536,0l65536,0l0,0l0,0l51445760,0l65536,1275592704l1167065093,1115l131072,1293418496l1172307973,1115l196608,1304428544l1195376645,1115l262144,1319632896l1200619525,1115l327680,1366556672l1205862405,1115l393216,1427898368l1211105285,1115l458752,1530658816l1216348165,1115l524288,1597243392l1219493893,1115l589824,1666973696l1222639621,1115l786432,1719926784l1308622853,1115l917504,1719926784l1225785349,1115l983040,1761607680l1269825541,1115l1048576,1761607680l1311768581,1115l1114112,1761607680l1314914309,1115l1179648,1761607680l1321205765,1115l1245184,1761607680l1324351493,1115l1310720,1761607680l1327497221,1115l1376256,1761607680l1231028229,1115l1441792,1804861440l1239416837,1115l1572864,1816657920l1242562565,1115l1638400,1836580864l1245708293,1115l1769472,1850998784l1330642949,1115l2162688,1850998784l1248854021,1115l2228224,1866465280l1251999749,1115l2293760,1884553216l1177550853,1115l2359296,-1239678976l1180696581,1115l2424832,-1202716672l1188036613,1115l2555904,-1170210816l1333788677,1115l2621440,-1170210816l1293942789,1115l2686976,-1133772800l1336934405,1115l2752512,-1133772800l1259339781,1115l2883584,-1133772800l1264582661,1115l2949120,-1133772800l1297088517,1115l3014656,-1095237632l1305477125,1115l0,658505728l6,0l0,694681600l6,0l0,716963840l6,0l0,725876736l6,0l0,736362496l6,0l0,746061824l6,0l0,755236864l6,0l0,766771200l6,0l0,780140544l6,0l0,802160640l6,0l0,824967168l6,0l0,855900160l6,0l0,887881728l6,0l0,918028288l6,0l930086912,934805510l485556230,0l46137344,0l46137344,0l46137344,0l46137344,0l46137344,0l46137344,0l33554432,0l33554432,0l0,0l0,0l0,0l0,0l0,0l0,0l-12582912,-1l-12517377,-1l46202879,0l46137344,0l-12582912,-1l-12517377,-1l21037055,0l20971520,0l0,0l0,0l8781824,0l4194304,0l-3145728,-1l65535,0l0,0l851968,0l851968,0l8716288,0l8716288,0l8716288,0l851968,0l5046272,0l720896,0l8716288,0l8716288,0l8716288,0l2228224,0l131072,0l6619136,0l65536,0l6619136,0l8716288,0l4587520,0l589824,0l2555904,0l4194304,0l8716288,0l1114112,0l655360,0l2621440,0l2228224,0l8716288,0l8716288,0l8716288,0l4325376,0l5046272,0l-4194304,-1l-655361,-1l1966079,0l4194304,0l6619136,0l-4194304,-1l5111807,0l-2621440,-1l720895,0l4390912,0l6619136,0l6619136,0l851968,0l6619136,0l31457280,0l1703936,0l2424832,0l2621440,0l2621440,0l3080192,0l6619136,0l30605312,0l2752512,0l-3145728,-1l327679,0l4128768,0l327680,0l1835008,0l4194304,0l8716288,0l2949120,0l851968,0l6619136,0l6619136,0l0,0l4521984,0l4521984,0l6619136,0l11665408,0l-262144,-1l196607,0l589824,0l3997696,0l4456448,0l1835008,0l1966080,0l1966080,0l-1966080,-1l-65537,-1l1376255,0l4325376,0l35913728,0l45940736,0l76349440,0l4456448,0l6619136,0l6619136,0l-4194304,-1l-4587521,-1l983039,0l1048576,0l4259840,0l17039360,0l-1310720,-1l-917505,-1l1245183,0l4194304,0l4980736,0l6619136,0l7995392,0l8716288,0l13762560,0l33685504,0l983040,0l3276800,0l4063232,0l4653056,0l8716288,0l29687808,0l3276800,0l4587520,0l6619136,0l6619136,0l8257536,0l9240576,0l25624576,0l45219840,0l0,0l2228224,0l2621440,0l3407872,0l3670016,0l4259840,0l6619136,0l6225920,0l8716288,0l10354688,0l45940736,0l46727168,0l-4063232,-1l-720897,-1l262143,0l589824,0l1245184,0l2949120,0l3211264,0l8716288,0l9502720,0l10223616,0l20774912,0l31850496,0l-5963776,-1l-1114113,-1l2883583,0l5701632,0l6160384,0l8716288,0l8716288,0l8716288,0l13762560,0l34275328,0l36569088,0l42139648,0l-13762560,-1l-2949121,-1l-1835009,-1l720895,0l6619136,0l8716288,0l13631488,0l13762560,0l40828928,0l43712512,0l-19660800,-1l-2883585,-1l-4128769,-1l458751,0l1179648,0l1507328,0l1900544,0l2424832,0l2621440,0l3014656,0l3997696,0l5898240,0l6160384,0l7405568,0l6619136,0l19660800,0l-3932160,-1l2293759,0l2555904,0l3670016,0l6029312,0l8781824,0l8847360,0l8716288,0l8716288,0l14417920,0l16515072,0l19595264,0l19595264,0l30081024,0l1441792,0l1966080,0l2883584,0l3276800,0l3604480,0l4915200,0l5439488,0l5439488,0l5701632,0l5767168,0l5832704,0l6553600,0l6619136,0l8716288,0l4521984,0l8454144,0l8716288,0l5046272,0l10878976,0l12320768,0l15269888,0l16121856,0l18808832,0l22085632,0l28377088,0l29097984,0l30081024,0l31457280,0l36634624,0l655360,0l1048576,0l1114112,0l1310720,0l3538944,0l5046272,0l5570560,0l6619136,0l6291456,0l6619136,0l6619136,0l8847360,0l8716288,0l10354688,0l11141120,0l11272192,0l12517376,0l12713984,0l14745600,0l21168128,0l23003136,0l13434880,0l31719424,0l35454976,0l39190528,0l39256064,0l40501248,0l-8847360,-1l-7929857,-1l-5373953,-1l-262145,-1l786431,0l786432,0l2359296,0l3735552,0l3932160,0l4456448,0l4980736,0l6619136,0l6619136,0l6619136,0l6619136,0l7405568,0l7471104,0l7536640,0l8716288,0l8716288,0l8716288,0l12779520,0l13303808,0l14745600,0l15138816,0l15990784,0l16777216,0l18153472,0l19202048,0l20316160,0l20774912,0l21037056,0l26017792,0l28049408,0l29491200,0l33095680,0l33488896,0l34734080,0l37748736,0l38141952,0l43450368,0l43581440,0l57999360,0l62849024,0l-26345472,-1l-11141121,-1l-10354689,-1l-9240577,-1l-2162689,-1l-1376257,-1l131071,0l458752,0l720896,0l1179648,0l2162688,0l3211264,0l3932160,0l4390912,0l6619136,0l6619136,0l6619136,0l6619136,0l6619136,0l6815744,0l6946816,0l8716288,0l9175040,0l9568256,0l8716288,0l10616832,0l8716288,0l11075584,0l11403264,0l12058624,0l12386304,0l13172736,0l13893632,0l14286848,0l15073280,0l15269888,0l15728640,0l15728640,0l15728640,0l16777216,0l17563648,0l17825792,0l18153472,0l19136512,0l19202048,0l19595264,0l19726336,0l20250624,0l20250624,0l20774912,0l22085632,0l22085632,0l22151168,0l22413312,0l22544384,0l22937600,0l23265280,0l23724032,0l24641536,0l25231360,0l27066368,0l28508160,0l29032448,0l29229056,0l30015488,0l30670848,0l31981568,0l32636928,0l32899072,0l32964608,0l33882112,0l34209792,0l39321600,0l40828928,0l40828928,0l41484288,0l41877504,0l44498944,0l44564480,0l45285376,0l46727168,0l49020928,0l50266112,0l50659328,0l54329344,0l59047936,0l59113472,0l69206016,0l-22282240,-1l-16711681,-1l-15663105,-1l-12451841,-1l-10289153,-1l-10158081,-1l-2555905,-1l327679,0l2752512,0l3735552,0l4456448,0l1179648,0l4980736,0l6619136,0l5505024,0l5767168,0l6225920,0l6619136,0l6619136,0l6684672,0l6619136,0l7471104,0l8454144,0l8650752,0l8847360,0l9043968,0l8716288,0l8716288,0l8716288,0l8716288,0l10223616,0l10551296,0l8716288,0l8716288,0l11862016,0l11993088,0l12320768,0l12517376,0l12648448,0l12845056,0l13238272,0l13893632,0l13893632,0l14286848,0l15925248,0l16777216,0l17039360,0l17694720,0l18284544,0l18677760,0l18808832,0l19791872,0l19857408,0l20054016,0l21233664,0l21233664,0l21430272,0l21889024,0l22282240,0l22347776,0l23003136,0l23265280,0l24313856,0l24641536,0l24903680,0l25100288,0l25821184,0l26345472,0l26411008,0l27000832,0l27066368,0l27131904,0l27459584,0l27656192,0l28049408,0l28049408,0l28835840,0l29949952,0l30081024,0l30670848,0l30736384,0l30867456,0l31719424,0l32178176,0l32374784,0l35061760,0l35192832,0l36175872,0l36569088,0l36962304,0l37879808,0l41680896,0l42663936,0l42663936,0l44302336,0l45219840,0l45219840,0l45744128,0l47054848,0l47054848,0l47251456,0l47972352,0l48037888,0l48627712,0l50462720,0l52363264,0l54132736,0l55246848,0l56688640,0l57540608,0l59244544,0l61538304,0l62521344,0l66387968,0l8716288,0l8716288,0l8716288,0l8847360,0l0,0l0,0l0,0l0,0l0,0l0,0l16515072,0l327680,0l917504,0l20971520,0l16318464,0l35389440,0l15138816,0l0,0l917504,0l8716288,0l458752,0l4456448,0l1310720,0l12058624,0l10420224,0l8388608,0l15335424,0l1966080,0l31391744,0l11075584,0l8323072,0l35389440,0l15138816,0l27000832,0l24248320,0l16515072,0l32047104,0l0,0l0,0l50331648,0l37748736,0l0,0l19267584,0l13631488,0l1638400,0l13893632,0l3932160,0l47251456,0l23592960,0l0,0l38338560,0l5439488,0l14614528,0l22609920,0l37421056,0l17629184,0l6553600,0l10813440,0l6291456,0l36569088,0l27000832,0l45547520,0l16711680,0l5242880,0l32636928,0l4456448,0l21495808,0l21495808,0l9895936,0l5505024,0l17563648,0l18350080,0l20512768,0l23592960,0l14876672,0l13041664,0l7012352,0l3276800,0l3670016,0l4521984,0l11141120,0l11403264,0l5242880,0l15138816,0l9633792,0l11730944,0l9568256,0l11796480,0l6488064,0l16384000,0l26148864,0l11927552,0l1835008,0l-2883584,-1l15925247,0l8126464,0l10092544,0l15269888,0l3407872,0l24248320,0l3932160,0l34537472,0l2883584,0l8716288,0l8716288,0l0,0l8716288,0l0,0l0,0l8716288,0l8716288,0l8716288,0l8716288,0l8716288,0l8716288,0l8716288,0l8716288,0l0,0l9633792,0l6750208,0l7143424,0l-10878976,-1l31916031,0l35258368,0l9175040,0l5636096,0l4194304,0l2752512,0l5308416,0l8716288,0l13041664,0l8716288,0l7995392,0l-589824,-1l786431,0l65536,0l2621440,0l2949120,0l131072,0l4325376,0l4980736,0l4063232,0l1245184,0l8847360,0l2883584,0l6553600,0l3932160,0l8716288,0l8716288,0l8716288,0l11206656,0l53542912,0l8716288,0l8060928,0l0,0l8716288,0l49086464,0l35192832,0l7405568,0l7667712,0l8716288,0l46137344,0l33554432,0l33554432,0l0,0l-786432,-1l-12517377,-1l37814271,0l37748736,0l-6160384,-1l-6094849,-1l8781823,0l8716288,0l8716288,0l5177344,0l3538944,0l3211264,0l2162688,0l8716288,0l8716288,0l8716288,0l8716288,0l5177344,0l3538944,0l2162688,0l2818048,0l2228224,0l327680,0l1245184,0l4128768,0l1966080,0l2490368,0l2752512,0l3080192,0l3866624,0l4128768,0l4456448,0l-2490368,-1l-3014657,-1l-3801089,-1l-4063233,-1l-4390913,-1l8781823,0l8716288,0l8716288,0l8716288,0l15532032,0l12779520,0l6553600,0l5636096,0l2818048,0l1835008,0l6160384,0l6160384,0l4390912,0l6684672,0l12124160,0l5505024,0l2162688,0l0,0l0,0l0,0l0,0l0,0l0,0l0,0l0,0l0,0l0,0l0,0l0,0l0,0l0,0l0,0l0,0l0,0l0,0l0,0l0,0l0,0l0,0l0,0l0,0l0,0l0,0l0,0l-12648448,-1l5963775,0l7208960,0l8585216,0l8978432,0l8978432,0l29032448,0l30867456,0l42926080,0l43778048,0l44564480,0l44826624,0l44564480,0l45613056,0l48693248,0l3670016,0l4063232,0l4784128,0l2097152,0l2752512,0l2752512,0l8192000,0l8192000,0l10878976,0l6422528,0l8126464,0l8126464,0l8126464,0l9895936,0l786432,0l1376256,0l1572864,0l1966080,0l1703936,0l2228224,0l2686976,0l3342336,0l18481152,0l29425664,0l6225920,0l8650752,0l3473408,0l6488064,0l1245184,0l1703936,0l2031616,0l2490368,0l2752512,0l3080192,0l3538944,0l3670016,0l3997696,0l4325376,0l4784128,0l5046272,0l5832704,0l6356992,0l7405568,0l8388608,0l10682368,0l2097152,0l2424832,0l2752512,0l8585216,0l8192000,0l10878976,0l8126464,0l8126464,0l1966080,0l2293760,0l2621440,0l2949120,0l3538944,0l5111808,0l8126464,0l11862016,0l13369344,0l1966080,0l3080192,0l917504,0l1310720,0l7208960,0l7667712,0l8323072,0l9568256,0l19267584,0l1376256,0l1966080,0l3997696,0l4587520,0l5570560,0l5898240,0l6291456,0l6750208,0l7077888,0l7405568,0l8388608,0l8192000,0l8388608,0l9240576,0l9699328,0l9961472,0l10485760,0l10878976,0l8126464,0l2686976,0l3080192,0l8388608,0l9502720,0l2490368,0l13303808,0l2162688,0l-2293760,-1l3997695,0l-1769472,-1l2162687,0l29884416,0l7012352,0l1114112,0l8388608,0l2031616,0l8912896,0l12910592,0l8388608,0l2949120,0l8978432,0l458752,0l917504,0l5963776,0l46268416,0l8978432,0l1376256,0l-13303808,-1l-6094849,-1l19005439,0l33619968,0l8519680,0l7864320,0l458752,0l4915200,0l2555904,0l851968,0l6094848,0l11337728,0l1966080,0l458752,0l2490368,0l7798784,0l655360,0l10289152,0l5832704,0l-12582912,-1l5636095,0l-33619968,-723325193l3249602,0l65536,393216l2293760,7209061l5111853,90l7602176,115l3162096,0l2162688,0l-1093664768,2146250746l0,0l0,0l2162688,0l-1093664768,2146250746l0,0l0,0l5308416,0l0,0l0,0l0,0l196608,0l0,0l1376256,0l983040,0l0,2130706689l-1377828864,2146249880l5308416,0l0,0l0,0l0,0l65536,0l0,0l131072,0l131072,0l0,257l0,0l5308416,0l0,0l0,0l0,0l0,0l0,0l0,0l0,0l65536,257l5242880,0l3211264,0l-984612864,2146250746l65536,0l373424128,0l1991245824,993l3145728,0l2162688,0l-1093664768,2146250746l0,0l0,0l4259840,0l-361758720,2146244532l1481179136,65536l65536,0l-1357905920,1067l1301282816,1046l0,0l0,0l2162688,0l-1093664768,2146250746l0,0l0,0l6356992,0l1753219072,1053l-437256192,822l1753219072,1053l0,0l788529152,77806l788529152,2146250734l0,0l1915224064,1115l1915224064,1115l0,0l6291456,0l6356992,0l1179648000,840l1208483840,2146249876l4784128,6684782l7667820,7209061l6619235,7209039l7274576,6881395l6881396,7209071l2162688,0l1503657984,912l1183842304,840l6291456,0l3145728,0l37224448,1084l1425014784,1083l1702887424,597l229900288,1298623482l6547760,101l2162688,0l-1093664768,2146250746l0,0l0,0l2162688,0l-1093664768,2146250746l0,0l0,0l3211264,0l65536,393216l2293760,7209061l5111853,90l0,0l3145728,0l2162688,0l-1093664768,2146250746l0,0l0,0l15794176,0l65536,2146238464l-1241513984,565l-1377828864,2146249880l0,0l36700160,0l-65536,-1l5046271,0l-1377828864,2146249880l-1377828864,2146249880l-1377828864,2146249880l-1377828864,2146249880l336134144,0l0,0l0,0l1030225920,539111458l-1377813897,2146249880l-1377828864,2146249880l-1377828864,2146249880l-1377828864,2146249880l134479872,0l0,0l0,0l1881669632,1836404327l358740,131072l65536,524288l0,0xem0,0c0,0,0,536936448,2162688,0nfem-661651456,2146250736c0,0,2031616,327680,2162688,0nfem-1093664768,2146250746c0,0,0,0,2162688,0nfem-1328545792,965c4063232,5308496,9830485,150,13697024,0nfem65536,6029312c3080192,7667810,7077993,3080292,6881388,7471202nfem7274597,6684774c6488169,2949221,5242999,7667800,6553713,7077935nfem6422633,6619250c6684783,6881382,6619235,3407917,3276846,3670062nfem7536687,7864422c3080242,7274611,7471221,6619235,6553647,6488175nfem7274543,6946914c7602291,7471215,6488110,7864440,3211322,3604534nfem3801137,5046304c6553701,7667817,2097261,7274595,7143533,7602281nfem46,0c15794176,0,65536,2146238464,-1241513984,565nfe" fillcolor="#729fcf" stroked="t" style="position:absolute;left:6731;top:-470;width:1805;height:895;mso-position-vertical:center">
-              <v:wrap v:type="none"/>
-              <v:fill type="solid" color2="#8d6030" detectmouseclick="t"/>
+            </v:rect>
+            <v:shape id="shape_0" coordsize="1806,896" path="m902,448l902,448l902,448l902,448l902,448l902,448l902,448l902,448l902,448l902,448l902,448l902,448l902,448l902,448l902,448l902,448l902,448l902,448l902,448l902,448l902,448l902,448l902,448l902,448l902,448l902,448l902,448l902,448l902,448l902,448l902,448l902,448l902,448l902,448l902,448l902,448l902,448l902,448l902,448l902,448l902,448l902,448l902,448l902,448l902,448l902,448l902,448l902,448l902,448l902,448l902,448l902,448l902,448l902,448l902,448l902,448l902,448l902,448l902,448l902,448l902,448l902,448l902,448l902,448l902,448l902,448l902,448l902,448l902,448l902,448l902,448l902,448l902,448l902,448l902,448l902,448l902,448l902,448l902,448l902,448l902,448l902,448l902,448l902,448l902,448l902,448l902,448l902,448l902,448l902,448l902,448l902,448l902,448l902,448l902,448l902,448l902,448l902,448l902,448l902,448l902,448l902,448l902,448l902,448l902,448l902,448l902,448l902,448l902,448l902,448l902,448l927,448l903,448l13,895l1694,448l902,448l1311,596l903,448l905,448l902,448l902,448l1352,895l902,448l902,448l191,448l902,448l902,448l1084,448l902,448l1805,448l902,448l902,448l902,448l902,448l905,448l902,448l902,448l902,448l1086,539l1533,760l143,72l902,448l902,448l902,448l902,448l902,448l902,448l1524,448l903,448l442,895l902,448l902,448l905,448l902,448l902,448l0,448l1457,448l1457,448l1452,448l902,448l837,448l318,448l902,448l902,448l902,448l902,448l903,448l1483,679l1504,721l902,448l905,448l902,448l902,448l1217,448l1758,448l1758,448l1766,448l1762,448l902,448l516,448l902,448l902,448l902,448l902,448l905,448l902,448l902,448l1352,895l902,448l902,448l1755,448l902,448l902,448l516,448l902,448l1542,448l902,448l902,448l902,448l903,448l905,448l902,448l902,448l1217,448l1408,448l1408,448l1766,448l1411,448l1755,448l516,448l902,448l902,448l902,448l636,448l903,448l1434,721l1497,448l903,448l916,448l1422,895l439,448l902,449l902,448l902,448l904,448l902,448l902,449l902,448l902,448l904,448l902,448l902,448l902,448l902,448l904,448l902,448l902,449l902,448l902,448l904,448l902,448l902,448l902,448l902,448l904,448l902,448l902,448l902,448l902,448l904,448l902,448l902,449l902,448l902,448l904,448l902,448l902,449l902,448l902,448l904,448l902,448l902,449l902,448l902,448l904,448l902,448l902,449l902,448l902,448l904,448l902,448l902,449l902,448l902,448l1778,448l1778,448l902,448l902,448l902,448l902,448l1779,448l1779,448l902,448l916,448l908,448l902,449l903,449l905,448l905,449l905,449l905,448l904,449l905,449l905,449l905,449l905,448l903,448l905,449l903,449l905,449l905,449l905,449l905,449l905,449l903,448l903,449l905,449l905,449l903,449l905,448l905,449l905,448l904,448l360,895l953,448l953,448l905,448l902,448l902,448l902,448l902,448l904,448l903,448l913,448l913,448l383,448l650,895l623,448l904,448l902,448l1551,448l902,449l1400,448l1791,448l902,448l902,448l904,448l1364,448l902,448l902,448l902,448l902,448l902,448l902,448l902,448l902,448l902,448l902,448l903,448l1713,448l1651,448l903,895l905,448l903,448l903,448l442,895l902,448l902,448l904,448l501,448l501,448l902,448l720,448l902,448l902,448l902,448l902,448l904,448l903,448l104,448l104,448l383,448l650,895l623,448l904,448l21,448l22,448l22,448l972,448l973,448l973,448l904,448l904,448l902,448l902,448l902,448l1349,448l1350,448l1350,448l598,448l97,448l902,448l903,448l994,448l994,448l383,448l650,895l173,448l904,448l902,448l904,449l905,449l903,449l904,449l904,449l904,449l905,449l904,449l902,6l904,448l903,448l487,895l902,448l1059,448l1737,448l903,448l903,448l902,448l913,448l903,448l903,448l442,895l902,448l902,448l916,448l1422,895l914,448l708,448l902,448l729,448l1065,448l902,448l295,448l902,448l1626,448l902,448l18,448l1090,448l1129,448l902,448l902,448l975,448l902,448l902,448l902,448l902,448l565,448l902,448l902,448l902,448l902,448l902,448l902,448l902,448l902,448l902,448l1452,448l902,448l902,448l1099,448l902,448l902,448l902,448l902,448l902,448l1762,448l1761,448l902,448l902,448l1258,448l902,448l1202,448l1364,448l1205,448l1224,448l1036,448l376,448l902,448l902,448l902,448l902,448l902,448l479,448l939,448l1411,448l902,448l415,448l1600,448l1528,448l916,448l904,448l1532,448l902,448l902,448l920,448l322,895l1554,448l902,448l902,66l904,448l903,448l902,448l1746,448l157,448l979,448l1057,447l903,448l902,448l902,448l902,448l902,448l902,448l903,448l902,448l902,448l902,448l902,448l902,448l904,448l1139,658l1694,878l1357,792l1357,792l902,448l902,448l904,448l904,448l1483,448l737,448l902,448l221,448l672,895l672,895l902,449l130,448l904,448l905,448l902,895l926,448l926,448l902,448l904,448l873,448l920,448l931,448l902,448l902,448l793,448l1485,448l1275,93l903,448l53,448l53,448l383,448l650,895l623,448l906,448l718,895l902,448l902,448l905,449l722,895l35,448l886,448l35,448l902,449l724,895l726,895l81,448l815,895l194,448l729,448l1020,448l906,448l903,448l902,448l902,448l902,448l902,448l902,448l903,448l902,448l902,448l902,448l902,448l902,448l903,448l1228,448l1205,448l903,448l907,448l902,448l902,448l902,448l902,448l902,448l902,448l902,448l902,448l902,448l902,448l902,448l902,448l902,448l902,448l902,448l902,448l902,448l296,448l909,448l1111,448l902,449l905,448l902,448l902,448l1803,448l1182,448l1182,448l694,448l126,448l1217,448l1084,448l902,448l902,448l902,448l904,449l903,448l1228,448l1409,895l903,448l904,448l902,448l904,449l902,448l902,448l902,448l902,448l902,448l903,448l903,448l1335,448l867,440l903,448l539,448l1681,448l903,448l903,448l487,895l902,448l1059,448l1048,448l902,448l916,448l1408,895l1065,448l902,448l1400,448l55,448l902,448l902,448l1179,448l902,448l1400,448l56,448l245,448l902,448l1320,448l902,448l1400,448l58,448l47,448l902,448l174,448l902,448l1400,448l59,448l902,448l902,448l1531,448l902,448l1400,448l60,448l902,448l902,448l1310,448l902,448l1400,448l62,448l238,448l902,448l1202,448l902,895l1400,448l63,448l69,448l902,448l1611,448l902,448l1400,448l64,448l591,448l902,448l1694,448l902,448l691,448l66,448l902,448l902,448l1211,448l902,448l1345,448l67,448l726,448l902,448l1592,448l902,448l1415,448l916,448l903,448l902,448l902,448l902,448l902,448l903,448l903,448l442,895l902,448l902,448l903,448l442,895l902,448l902,448l903,448l902,448l1723,448l1572,448l1305,448l851,882l903,448l442,895l902,448l902,448l904,448l902,448l902,448l902,448l902,448l902,448l902,448l902,448l902,448l902,448l903,448l902,448l902,448l762,448l904,448l902,448l902,448l272,448l902,448l1182,895l902,448l902,448l902,449l902,449l902,448l904,448l903,448l902,448l902,448l902,448l902,448l902,448l903,448l487,895l902,448l1059,448l725,448l903,448l904,448l500,448l501,448l501,448l902,448l902,448l612,448l902,448l903,448l902,448l902,448l902,448l905,448l902,448l902,448l1352,895l902,448l902,448l410,448l902,448l902,448l1310,448l902,448l88,448l902,448l902,448l902,448l902,448l903,448l1228,448l1408,895l322,895l905,448l902,448l902,448l1352,895l902,448l902,448l413,448l902,448l902,448l1310,448l902,448l93,448l902,448l902,448l902,448l902,448l903,448l1228,448l1408,895l902,448l905,448l902,448l902,448l150,448l97,448l97,448l71,448l902,448l413,448l1310,448l902,448l902,448l902,448l322,895l905,448l902,448l902,448l1352,895l902,448l902,448l94,448l902,448l902,448l1310,448l902,448l100,448l902,448l902,448l902,448l902,448l903,448l1228,448l1408,895l908,448l903,448l902,706l902,448l902,448l902,448l902,448l903,448l902,448l713,448l903,448l903,448l902,448l903,449l904,448l904,448l902,448l902,448l902,448l902,448l902,448l903,448l903,448l902,448l1219,448l903,448l902,448l902,448l906,448l902,448l1594,448l903,448l487,895l902,448l905,448l226,448l903,448l904,448l1410,895l1413,448l976,484l530,448l1036,474l1004,508l957,485l998,512l806,895l902,448l904,448l903,448l487,895l902,448l1059,448l1009,448l903,448l905,448l902,448l902,448l1352,895l902,448l902,448l1425,448l902,448l902,448l1680,448l902,448l1443,448l902,448l902,448l902,448l903,448l905,448l902,448l902,448l1190,448l1781,448l1781,448l1421,448l1784,448l1425,448l1680,448l902,448l902,448l902,448l902,559l903,448l1759,448l902,448l674,448l902,448l902,448l903,448l442,895l902,448l902,448l905,448l903,895l902,448l902,448l902,448l902,448l902,448l902,448l902,448l902,448l902,448l307,448l1645,448l1502,598l904,448l1792,448l1792,448l30,448l783,448l902,448l902,448l748,448l902,448l904,448l903,448l902,448l902,448l902,448l902,448l902,448l916,448l1422,895l911,448l322,895l902,448l902,448l902,448l902,448l322,895l322,895l322,895l322,895l902,448l902,448l902,448l902,448l322,895l322,895l322,895l322,895l930,448l902,448l902,448l902,448l902,448l902,448l902,448l902,448l902,448l908,448l908,448l902,895l322,895l322,895l902,448l902,448l902,448l902,448l322,895l322,895l322,895l322,895l902,448l902,448l902,448l902,448l322,895l322,895l322,895l322,895l930,448l902,448l902,448l902,448l902,448l902,448l902,448l902,448l902,448l902,559l905,448l1408,895l1645,448l142,448l902,448l916,448l904,448l315,448l1410,895l1240,895l1706,448l1464,448l521,448l202,448l902,448l904,448l907,448l938,895l902,448l902,448l123,69l943,895l148,448l1343,448l148,448l902,760l945,895l946,895l1633,448l1797,448l354,448l830,448l1014,448l338,448l1205,448l69,448l1208,448l731,448l903,448l442,895l902,448l902,448l902,456l903,448l908,448l902,449l903,449l905,448l905,449l905,449l905,448l904,449l905,449l905,449l905,449l905,448l903,448l905,449l903,449l905,449l905,449l905,449l904,449l905,449l903,449l903,448l903,448l905,449l905,449l905,449l905,449l903,448l905,448l994,895l902,448l902,448l902,448l998,895l160,448l88,448l160,448l902,448l1000,895l1002,895l1453,448l131,448l904,448l902,448l904,448l902,448l902,448l902,448l902,448l902,448l903,448l442,895l902,448l902,448l903,448l442,895l902,448l902,448l905,448l902,448l902,448l357,448l173,448l294,448l1014,448l297,448l1032,448l1034,448l902,448l902,448l1036,448l902,448l902,448l904,448l905,448l902,448l902,448l1352,895l902,448l902,448l1036,448l902,448l902,448l1034,448l902,448l171,448l902,448l902,448l902,448l904,448l903,448l1504,676l1497,704l1575,721l1497,448l1355,672l905,448l902,448l902,448l1352,895l902,448l902,448l164,448l176,448l902,448l1034,448l902,448l358,448l902,448l902,448l902,448l904,448l905,448l902,448l902,448l358,448l902,448l902,448l164,448l216,448l173,448l1034,448l902,448l902,448l180,448l902,448l902,448l904,448l905,448l902,448l902,448l358,448l183,448l183,448l176,448l187,448l902,448l1034,448l902,448l902,448l902,448l1355,672l905,448l902,448l902,448l1352,895l902,448l902,448l180,448l902,448l902,448l1034,448l902,448l186,448l902,448l902,448l902,448l904,448l903,448l1483,679l1420,448l902,448l905,448l902,448l902,448l358,448l190,448l190,448l176,448l195,448l180,448l1034,448l902,448l902,448l902,448l1355,672l905,448l902,448l902,448l1352,895l902,448l902,448l187,448l902,448l902,448l1034,448l902,448l194,448l902,448l902,448l902,448l904,448l903,448l1228,630l1408,895l902,448l905,448l902,448l902,448l359,448l198,448l198,448l176,448l202,448l187,448l1034,448l902,448l902,448l902,448l1355,672l905,448l902,448l902,448l1352,895l902,448l902,448l195,448l902,448l902,448l1034,448l902,448l201,448l902,448l902,448l902,448l904,448l903,448l1228,620l1403,895l902,448l905,448l902,448l902,448l359,448l205,448l205,448l176,448l210,448l195,448l1034,448l902,448l902,448l902,448l1355,672l905,448l902,448l902,448l1352,895l902,448l902,448l202,448l902,448l902,448l1034,448l902,448l209,448l902,448l902,448l902,448l904,448l903,448l1228,637l1408,895l902,448l905,448l902,448l902,448l360,448l213,448l213,448l176,448l902,448l202,448l1034,448l902,448l902,448l902,448l1355,672l905,448l902,448l902,448l1352,895l902,448l902,448l210,448l902,448l902,448l1034,448l902,448l360,448l902,448l902,448l902,448l904,448l905,448l902,448l902,448l1352,895l902,448l902,448l164,448l220,448l176,448l1034,448l902,448l358,448l902,448l902,448l902,448l904,448l905,448l902,448l902,448l358,448l902,448l902,448l164,448l294,448l216,448l1034,448l902,448l902,448l224,448l902,448l902,448l904,448l905,448l902,448l902,448l358,448l227,448l227,448l220,448l231,448l902,448l1034,448l902,448l902,448l902,448l1355,672l905,448l902,448l902,448l1352,895l902,448l902,448l224,448l902,448l902,448l1034,448l902,448l230,448l902,448l902,448l902,448l904,448l903,448l1483,679l1504,721l1354,672l905,448l902,448l902,448l358,448l234,448l234,448l220,448l239,448l224,448l1034,448l902,448l902,448l902,448l1355,672l905,448l902,448l902,448l1352,895l902,448l902,448l231,448l902,448l902,448l1034,448l902,448l238,448l902,448l902,448l902,448l904,448l903,448l1228,640l1408,895l1355,672l905,448l902,448l902,448l359,448l242,448l242,448l220,448l246,448l231,448l1034,448l902,448l902,448l902,448l1355,672l905,448l902,448l902,448l1352,895l902,448l902,448l239,448l902,448l902,448l1034,448l902,448l245,448l902,448l902,448l902,448l904,448l903,448l1228,641l1403,895l1355,672l905,448l902,448l902,448l359,448l283,448l283,448l220,448l286,448l239,448l1034,448l902,448l902,448l902,448l1355,672l903,448l1559,448l902,448l716,448l903,448l442,895l902,448l902,448l903,448l347,448l621,448l1434,448l903,448l918,448l918,448l383,448l650,895l623,448l903,448l902,448l902,448l902,448l902,448l902,448l903,448l487,895l902,448l1059,448l1647,448l903,448l903,448l487,895l902,448l1059,448l535,448l902,448l903,448l442,895l902,448l902,448l903,448l13,895l558,448l902,448l902,448l903,448l904,448l641,448l902,448l902,448l902,449l902,448l903,448l904,448l903,448l13,895l98,448l701,448l902,448l903,448l904,448l1478,448l902,448l902,448l902,448l902,448l903,448l904,448l903,448l487,895l902,448l1059,448l1400,448l903,448l903,448l487,895l902,448l1059,448l260,448l903,448l903,448l442,895l902,448l902,448l916,448l1408,895l107,448l902,0l902,448l902,448l908,448l903,448l902,448l288,448l902,448l902,0l902,448l902,448l908,448l902,448l902,448l295,448l902,448l902,448l902,448l902,448l908,448l902,448l902,448l902,448l902,448l902,448l902,0l902,448l902,448l902,0l902,448l902,448l902,224l902,0l902,448l902,448l902,895l902,448l902,448l902,448l902,448l902,0l902,448l902,448l902,0l902,448l902,224l902,448l902,448l902,448l902,671l902,783l902,448l902,0l902,448l902,448l902,448l902,0l902,224l902,559l902,448l902,448l902,448l916,448l904,448l121,448l1408,895l902,783l107,448l902,448l902,448l902,448l902,224l904,448l903,448l417,895l902,448l1577,448l909,448l911,448l904,448l768,448l768,448l367,448l129,448l1277,448l1562,448l518,448l1280,448l904,448l903,448l1510,895l902,448l1694,448l906,448l902,448l903,449l905,449l904,449l904,448l905,449l905,449l905,449l905,449l905,448l905,449l905,449l905,449l903,449l905,448l902,448l902,448l902,448l902,448l903,448l902,448l902,448l902,448l902,448l902,448l903,448l442,895l902,448l902,448l903,448l442,895l902,448l902,448l903,448l442,895l902,448l902,448l903,448l442,895l902,448l902,448l904,448l1113,448l573,448l573,448l902,448l902,447l902,448l902,448l902,448l902,448l949,448l904,448l916,448l1422,895l1365,448l322,895l902,448l902,448l902,448l902,448l322,895l322,895l322,895l322,895l902,448l902,448l902,448l909,448l322,895l322,895l322,895l322,895l930,448l902,448l902,448l909,448l902,448l902,448l902,448l902,448l902,448l908,448l908,448l902,895l322,895l322,895l902,448l902,448l902,448l902,448l322,895l322,895l322,895l322,895l902,448l902,448l902,448l1423,448l322,895l322,895l322,895l322,895l930,448l902,448l902,448l560,448l902,448l902,448l902,448l902,448l902,448l902,559l903,448l1408,895l245,448l902,448l1431,448l916,448l903,448l442,895l902,448l902,448l903,448l442,895l902,448l902,448l931,448l902,451l916,458l930,465l944,472l959,479l973,486l987,493l1001,500l1015,507l1029,514l1044,521l1058,528l1072,535l1086,542l1100,549l1114,556l1129,563l1143,570l1157,577l1171,584l1185,591l1200,598l1214,605l1228,612l1242,619l1256,626l1270,634l1285,641l1299,648l1313,655l1327,662l1341,669l1355,676l1370,683l1384,690l1398,697l1412,704l1426,711l1441,718l1455,725l1469,732l1483,739l1497,746l1511,753l1526,760l1540,767l1554,774l1568,781l1582,788l1597,795l1611,802l1625,809l1639,816l1653,823l1667,830l1682,837l1696,844l1710,851l1724,858l1738,865l1752,872l1767,879l1781,886l1795,893l2,5l16,12l30,19l44,26l58,33l72,40l87,47l101,54l115,61l129,68l143,75l157,82l172,89l186,97l200,104l214,111l228,118l243,125l257,132l271,139l285,146l299,153l313,160l328,167l342,174l356,181l370,188l384,195l398,202l413,209l427,216l441,223l455,230l469,237l484,244l498,251l512,258l526,265l540,272l554,279l569,286l583,293l597,300l611,307l625,314l640,321l654,328l668,335l682,342l696,349l710,356l725,363l739,370l753,377l767,384l781,391l795,398l810,405l824,412l838,419l852,426l866,433l881,440l895,447l930,448l903,448l487,895l902,448l1059,448l990,448l903,448l904,448l902,448l904,449l905,448l904,449l904,449l905,448l904,448l907,448l902,448l905,449l905,449l905,449l903,449l905,448l905,449l905,449l905,449l905,449l905,449l903,448l902,448l902,448l902,448l902,448l902,448l902,448l902,448l902,448l902,448l902,448l907,448l903,448l487,895l902,448l1059,448l1438,448l903,448l903,448l487,895l902,448l1059,448l1234,448l903,448l903,448l442,895l902,448l902,448l904,448l953,448l1410,895l69,448l1303,448l905,71l903,448l1363,448l473,448l904,448l903,448l73,448l905,449l902,448l1265,448l902,448l902,448l902,448l902,448l903,448l903,448l904,448l903,448l902,448l905,448l902,448l905,448l902,448l905,448l902,448l905,448l902,448l905,448l903,448l902,448l909,448l902,448l902,448l903,448l902,448l903,448l902,448l903,448l902,448l903,448l903,448l904,448l902,448l904,448l902,448l904,448l902,448l904,448l903,448l906,448l902,448l906,448l902,448l902,448l902,448l902,448l902,448l902,448l902,448l902,448l903,448l919,448l902,448l902,448l902,448l919,448l902,448l902,448l902,448l902,448l902,448l902,448l903,448l902,448l903,448l905,448l903,448l902,448l903,448l902,448l903,448l902,448l902,448l903,448l902,448l910,448l902,448l905,448l902,448l905,448l902,448l902,448l902,448l902,448l903,448l902,448l902,448l902,448l902,448l905,448l926,448l902,448l902,448l925,448l903,448l900,448l902,448l902,448l905,448l925,448l902,448l925,448l903,448l902,448l902,448l925,448l903,448l902,448l902,448l925,448l906,448l902,448l902,448l926,448l901,448l900,448l902,448l902,448l900,448l926,448l902,448l902,448l902,448l925,448l905,448l902,448l902,448l923,448l921,448l902,448l902,448l923,448l906,448l902,448l902,448l903,448l925,448l902,448l904,448l927,448l902,448l902,448l902,448l904,448l927,448l902,448l902,448l902,448l927,448l906,448l902,448l902,448l927,448l906,448l902,448l902,448l902,448l923,448l903,448l923,448l902,448l900,448l925,448l902,448l902,448l902,448l906,448l925,448l906,448l925,448l902,448l903,448l926,448l902,448l906,448l926,448l902,448l904,448l926,448l902,448l902,448l902,448l925,448l905,448l902,448l902,448l926,448l905,448l902,448l902,448l925,448l905,448l902,448l902,448l907,448l927,448l902,448l904,448l927,448l902,448l902,448l902,448l904,448l925,448l902,448l902,448l904,448l925,448l902,448l902,448l902,448l907,448l925,448l902,448l907,448l927,448l907,448l927,448l902,448l900,448l927,448l902,448l902,448l902,448l902,448l924,448l903,448l924,448l902,448l903,448l926,448l903,448l926,448l902,448l902,448l927,448l903,448l927,448l904,448l927,448l905,448l927,448l905,448l927,448l906,448l927,448l902,448l902,448l927,448l903,448l927,448l902,448l903,448l926,448l905,448l926,448l906,448l926,448l906,448l926,448l902,448l924,448l903,448l900,448l902,448l902,448l900,448l924,448l902,448l902,448l902,448l924,448l905,448l902,448l902,448l902,448l924,448l902,448l900,448l924,448l902,448l902,448l902,448l904,448l924,448l902,448l902,448l902,448l900,448l924,448l902,448l902,448l902,448l904,448l926,448l904,448l926,448l902,448l904,448l926,448l902,448l902,448l902,448l905,448l924,448l902,448l904,448l924,448l902,448l902,448l902,448l904,448l926,448l902,448l902,448l902,448l924,448l903,448l902,448l902,448l924,448l903,448l900,448l902,448l902,448l924,448l905,448l902,448l902,448l924,448l905,448l902,448l902,448l907,448l924,448l902,448l902,448l924,448l902,448l922,448l904,448l902,448l902,448l922,448l922,448l902,448l902,448l922,448l922,448l902,448l902,448l922,448l922,448l902,448l902,448l922,448l922,448l902,448l902,448l922,448l922,448l902,448l902,448l900,448l922,448l902,448l902,448l902,448l904,448l922,448l902,448l902,448l902,448l908,448l922,448l902,448l904,448l922,448l906,448l922,448l902,448l921,448l904,448l902,448l902,448l922,448l905,448l902,448l902,448l922,448l905,448l902,448l902,448l922,448l905,448l902,448l902,448l921,448l905,448l902,448l902,448l921,448l905,448l902,448l902,448l921,448l905,448l902,448l902,448l927,448l904,448l904,448l902,448l902,448l900,448l921,448l902,448l902,448l902,448l900,448l921,448l902,448l902,448l902,448l900,448l921,448l902,448l902,448l902,448l900,448l921,448l902,448l902,448l902,448l921,448l905,448l902,448l902,448l922,448l905,448l902,448l902,448l921,448l905,448l902,448l902,448l921,448l905,448l902,448l902,448l921,448l905,448l902,448l902,448l921,448l918,448l902,448l902,448l921,448l918,448l902,448l902,448l921,448l903,448l902,448l902,448l921,448l899,448l902,448l902,448l921,448l897,448l902,448l902,448l921,448l916,448l902,448l902,448l921,448l916,448l902,448l902,448l921,448l921,448l902,448l902,448l921,448l905,448l902,448l902,448l921,448l905,448l902,448l902,448l921,448l905,448l902,448l902,448l921,448l905,448l902,448l902,448l902,448l917,448l902,448l920,448l905,448l902,448l902,448l902,448l920,448l905,448l902,448l902,448l920,448l905,448l902,448l902,448l902,448l920,448l905,448l902,448l902,448l920,448l905,448l902,448l902,448l920,448l905,448l902,448l904,448l903,448l904,448l903,448l904,448l906,448l902,448l903,448l903,448l903,448l903,448l903,448l906,448l902,448l903,448l903,448l903,448l903,448l903,448l903,448l903,448l906,448l903,448l920,448l902,448l906,448l920,448l902,448l920,448l904,448l902,448l902,448l902,448l903,448l920,448l904,448l920,448l906,448l920,448l902,448l902,448l907,448l919,448l907,448l919,448l902,448l905,448l919,448l906,448l919,448l902,448l904,448l919,448l905,448l919,448l902,448l902,448l919,448l902,448l919,448l902,448l905,448l919,448l908,448l919,448l902,448l904,448l920,448l904,448l920,448l902,448l906,448l919,448l906,448l919,448l906,448l919,448l906,448l919,448l902,448l906,448l919,448l906,448l919,448l906,448l919,448l906,448l919,448l902,448l906,448l919,448l906,448l919,448l906,448l919,448l902,448l905,448l919,448l905,448l919,448l905,448l919,448l905,448l919,448l902,448l905,448l919,448l905,448l919,448l905,448l919,448l905,448l919,448l902,448l905,448l919,448l905,448l919,448l905,448l919,448l902,448l904,448l919,448l904,448l919,448l904,448l919,448l904,448l919,448l902,448l904,448l919,448l904,448l919,448l904,448l919,448l904,448l919,448l902,448l904,448l919,448l904,448l919,448l904,448l919,448l902,448l904,448l919,448l904,448l919,448l904,448l919,448l904,448l919,448l902,448l904,448l919,448l904,448l919,448l904,448l919,448l904,448l919,448l902,448l904,448l919,448l904,448l919,448l904,448l919,448l902,448l904,448l919,448l904,448l919,448l904,448l919,448l904,448l919,448l902,448l904,448l919,448l904,448l919,448l904,448l919,448l904,448l919,448l902,448l904,448l919,448l904,448l919,448l904,448l919,448l902,448l903,448l919,448l903,448l919,448l903,448l919,448l903,448l919,448l902,448l903,448l919,448l903,448l919,448l903,448l919,448l903,448l919,448l902,448l903,448l919,448l903,448l919,448l903,448l919,448l902,448l903,448l919,448l903,448l919,448l903,448l919,448l903,448l919,448l902,448l903,448l919,448l903,448l919,448l903,448l919,448l903,448l919,448l902,448l903,448l919,448l903,448l919,448l903,448l919,448l902,448l902,448l919,448l902,448l919,448l902,448l919,448l902,448l919,448l902,448l902,448l919,448l902,448l919,448l902,448l919,448l902,448l919,448l902,448l902,448l919,448l902,448l919,448l902,448l919,448l902,448l908,448l919,448l908,448l919,448l908,448l919,448l908,448l919,448l902,448l908,448l919,448l908,448l919,448l908,448l919,448l908,448l919,448l902,448l908,448l919,448l908,448l919,448l908,448l919,448l902,448l908,448l919,448l908,448l919,448l908,448l919,448l908,448l919,448l902,448l908,448l919,448l908,448l919,448l908,448l919,448l908,448l919,448l902,448l908,448l919,448l908,448l919,448l908,448l919,448l902,448l903,448l919,448l904,448l919,448l902,448l907,448l919,448l907,448l919,448l907,448l919,448l907,448l919,448l902,448l907,448l919,448l907,448l919,448l907,448l919,448l907,448l919,448l902,448l907,448l919,448l907,448l919,448l907,448l919,448l902,448l907,448l919,448l907,448l919,448l907,448l919,448l907,448l919,448l902,448l907,448l919,448l907,448l919,448l907,448l919,448l907,448l919,448l902,448l907,448l919,448l907,448l919,448l907,448l919,448l902,448l906,448l919,448l906,448l919,448l906,448l919,448l906,448l919,448l902,448l906,448l919,448l906,448l919,448l906,448l919,448l906,448l919,448l902,448l906,448l919,448l906,448l919,448l906,448l919,448l902,448l906,448l919,448l906,448l919,448l906,448l919,448l906,448l919,448l902,448l906,448l919,448l906,448l919,448l906,448l919,448l906,448l919,448l902,448l906,448l919,448l906,448l919,448l906,448l919,448l902,448l903,448l919,448l903,448l919,448l903,448l919,448l903,448l919,448l902,448l903,448l919,448l903,448l919,448l903,448l919,448l903,448l919,448l902,448l903,448l919,448l903,448l919,448l903,448l919,448l902,448l919,448l905,448l902,448l902,448l919,448l905,448l902,448l902,448l919,448l905,448l902,448l902,448l919,448l905,448l902,448l902,448l919,448l905,448l902,448l902,448l919,448l905,448l902,448l902,448l919,448l905,448l902,448l902,448l919,448l905,448l902,448l902,448l919,448l905,448l902,448l902,448l919,448l905,448l902,448l902,448l919,448l905,448l902,448l902,448l902,448l902,448l917,448l904,448l917,448l904,448l917,448l905,448l917,448l906,448l917,448l907,448l917,448l907,448l917,448l902,448l907,448l917,448l908,448l917,448l908,448l917,448l909,448l917,448l902,448l902,448l902,448l904,448l902,448l906,448l902,448l907,448l902,448l907,448l902,448l902,448l907,448l902,448l908,448l902,448l902,448l902,448l902,448l904,448l902,448l906,448l902,448l907,448l902,448l907,448l902,448l902,448l907,448l902,448l908,448l902,448l902,448l903,448l916,448l902,448l904,448l917,448l902,448l906,448l917,448l902,448l905,448l917,448l908,448l917,448l902,448l903,448l917,448l904,448l917,448l902,448l904,448l917,448l904,448l917,448l902,448l917,448l918,448l917,448l923,448l908,448l904,448l904,448l903,448l902,448l908,448l903,448l902,448l907,448l903,448l902,448l907,448l903,448l902,448l906,448l903,448l902,448l918,448l904,448l902,448l902,448l917,448l905,448l902,448l902,448l911,448l905,448l902,448l902,448l908,448l905,448l902,448l902,448l902,448l903,448l905,448l902,448l902,448l920,448l905,448l902,448l902,448l907,448l905,448l902,448l902,448l914,448l905,448l902,448l902,448l910,448l905,448l902,448l902,448l908,448l905,448l902,448l902,448l907,448l905,448l902,448l902,448l906,448l905,448l902,448l902,448l905,448l905,448l902,448l902,448l903,448l905,448l902,448l902,448l903,448l905,448l902,448l902,448l903,448l905,448l902,448l902,448l903,448l905,448l902,448l902,448l903,448l905,448l902,448l902,448l902,448l902,448l903,448l902,448l911,448l905,448l902,448l902,448l908,448l905,448l902,448l902,448l907,448l905,448l902,448l902,448l903,448l905,448l902,448l902,448l903,448l905,448l902,448l902,448l903,448l905,448l902,448l902,448l902,448l902,448l1075,448l1319,448l902,448l902,448l902,448l902,448l902,448l902,448l902,448l905,448l902,448l900,448l900,448l902,448l903,448l902,448l902,448l902,448l902,448l914,448l905,448l902,448l902,448l914,448l905,448l902,448l902,448l914,448l905,448l902,448l902,448l914,448l905,448l902,448l902,448l914,448l905,448l902,448l902,448l914,448l905,448l902,448l902,448l914,448l905,448l902,448l902,448l914,448l905,448l902,448l902,448l914,448l905,448l902,448l902,448l911,448l905,448l902,448l902,448l911,448l905,448l902,448l902,448l911,448l905,448l902,448l902,448l911,448l905,448l902,448l902,448l911,448l905,448l902,448l902,448l911,448l905,448l902,448l902,448l911,448l905,448l902,448l902,448l910,448l905,448l902,448l902,448l910,448l905,448l902,448l902,448l910,448l905,448l902,448l902,448l910,448l905,448l902,448l902,448l910,448l905,448l902,448l902,448l910,448l905,448l902,448l902,448l910,448l905,448l902,448l902,448l909,448l905,448l902,448l902,448l909,448l905,448l902,448l902,448l909,448l905,448l902,448l902,448l909,448l905,448l902,448l902,448l908,448l905,448l902,448l902,448l908,448l905,448l902,448l902,448l908,448l905,448l902,448l902,448l908,448l905,448l902,448l902,448l908,448l905,448l902,448l902,448l908,448l905,448l902,448l902,448l907,448l905,448l902,448l902,448l907,448l905,448l902,448l902,448l907,448l905,448l902,448l902,448l907,448l905,448l902,448l902,448l907,448l905,448l902,448l902,448l906,448l905,448l902,448l902,448l906,448l905,448l902,448l902,448l906,448l905,448l902,448l902,448l906,448l905,448l902,448l902,448l906,448l905,448l902,448l902,448l906,448l905,448l902,448l902,448l905,448l905,448l902,448l902,448l905,448l905,448l902,448l902,448l905,448l905,448l902,448l902,448l905,448l905,448l902,448l902,448l904,448l905,448l902,448l902,448l904,448l905,448l902,448l902,448l904,448l905,448l902,448l902,448l904,448l905,448l902,448l902,448l904,448l905,448l902,448l902,448l904,448l905,448l902,448l902,448l904,448l905,448l902,448l902,448l904,448l905,448l902,448l902,448l904,448l905,448l902,448l902,448l903,448l905,448l902,448l902,448l903,448l905,448l902,448l902,448l903,448l905,448l902,448l902,448l903,448l905,448l902,448l902,448l903,448l905,448l902,448l902,448l903,448l905,448l902,448l902,448l902,448l903,448l905,448l912,448l902,448l906,448l902,448l906,448l902,448l906,448l904,448l902,448l902,448l906,448l902,448l906,448l902,448l906,448l903,448l902,448l903,448l902,448l903,448l902,448l911,448l904,448l897,448l904,448l921,448l904,448l897,448l904,448l902,448l904,448l902,448l904,448l902,448l904,448l916,448l904,448l921,448l904,448l921,448l904,448l921,448l904,448l912,448l902,448l902,448l902,448l902,448l902,448l916,448l916,448l902,448l902,448l902,448l902,448l902,448l921,448l902,448l902,448l902,448l902,448l902,448l921,448l902,448l902,448l902,448l902,448l902,448l921,448l902,448l902,448l902,448l902,448l902,448l921,448l902,448l902,448l902,448l902,448l902,448l902,448l902,448l902,448l902,448l904,448l902,448l902,448l902,448l902,448l902,448l902,448l902,448l902,448l902,448l902,448l902,448l902,448l902,448l902,448l902,448l902,448l902,448l902,448l902,448l902,448l902,448l902,448l902,448l902,448l902,448l902,448l902,448l902,448l902,448l902,448l902,448l902,448l902,448l902,448l902,448l902,448l902,448l902,448l902,448l902,448l902,448l902,448l902,448l902,448l902,448l902,448l902,448l902,448l902,448l902,448l902,448l902,448l902,448l902,448l902,448l902,448l1018,448l907,675l1292,455l1509,748l839,462l1038,462l1038,474l987,451l921,472l1721,486l1064,839l1016,580l1191,839l916,668l1454,659l1332,843l908,382l1327,843l1377,804l1622,815l1533,448l902,448l902,448l902,448l902,448l902,448l902,448l902,448l902,448l902,448l902,448l902,448l902,448l902,448l902,448l902,448l902,448l902,448l902,448l902,448l902,448l902,448l902,448l902,448l902,448l902,448l902,448l902,448l902,448l902,448l902,448l902,448l902,448l902,448l902,448l902,448l902,448l902,448l902,448l902,448l902,448l902,448l902,448l902,448l902,448l902,448l902,448l902,448l902,448l902,448l902,448l902,448l902,448l902,448l902,448l902,448l902,448l902,448l902,448l902,448l902,448l902,448l902,448l902,448l902,448l902,448l902,448l902,448l902,448l902,448l902,448l902,448l902,448l902,448l902,448l902,448l902,448l902,448l902,448l902,448l902,448l902,448l902,448l902,448l902,448l902,448l902,448l902,448l902,448l902,448l902,448l902,448l902,448l902,448l902,448l902,448l902,448l902,448l902,448l902,448l902,448l902,448l902,448l902,448l902,448l902,448l902,448l902,448l902,448l902,448l902,448l902,448l902,448l902,448l902,448l902,448l902,448l902,448l902,448l902,448l902,448l902,448l902,448l902,448l902,448l902,448l902,448l902,448l902,448l902,448l902,448l902,448l902,448l902,448l902,448l902,448l902,448l902,448l902,448l902,448l902,448l902,448l902,448l902,448l902,448l902,448l902,448l902,448l902,448l902,448l902,448l902,448l902,448l902,448l902,448l902,448l902,448l902,448l902,448l902,448l902,448l902,448l902,448l902,448l902,448l902,448l902,448l902,448l902,448l902,448l902,448l902,448l902,448l902,448l902,448l902,448l902,448l902,448l902,448l902,448l902,448l902,448l902,448l902,448l902,448l902,448l902,448l902,448l902,448l902,448l902,448l902,448l902,448l902,448l902,448l902,448l902,448l902,448l902,448l902,448l902,448l902,448l902,448l902,448l902,448l902,448l902,448l902,448l902,448l902,448l902,448l902,448l902,448l902,448l902,448l902,448l902,448l902,448l902,448l902,448l902,448l902,448l902,448l902,448l902,448l902,448l902,448l902,448l902,448l902,448l902,448l902,448l902,448l902,448l902,448l902,448l902,448l902,448l902,448l902,448l902,448l902,448l902,448l902,448l902,448l902,448l902,448l902,448l902,448l902,448l902,448l902,448l902,448l902,448l902,448l902,448l902,448l902,448l902,448l902,448l902,448l902,448l902,448l902,448l902,448l902,448l902,448l902,448l902,448l902,448l902,448l902,448l902,448l902,448l902,448l902,448l902,448l902,448l902,448l902,448l902,448l902,448l902,448l902,448l902,448l902,448l902,448l902,448l902,448l902,448l902,448l902,448l902,448l902,448l902,448l902,448l902,448l902,448l902,448l902,448l902,448l902,448l902,448l902,448l902,448l902,448l902,448l902,448l902,448l902,448l902,448l902,448l902,448l902,448l902,448l902,448l902,448l902,448l902,448l902,448l902,448l902,448l902,448l902,448l902,448l902,448l902,448l902,448l902,448l902,448l902,448l902,448l902,448l902,448l902,448l902,448l902,448l902,448l902,448l902,448l902,448l902,448l902,448l902,448l902,448l902,448l902,448l902,448l902,448l902,448l902,448l902,448l902,448l902,448l902,448l902,448l902,448l902,448l902,448l902,448l902,448l902,448l902,448l902,448l902,448l902,448l902,448l902,448l902,448l902,448l902,448l902,448l902,448l902,448l902,448l902,448l902,448l902,448l902,448l902,448l902,448l902,448l902,448l902,448l902,448l902,448l902,448l902,448l902,448l902,448l902,448l902,448l902,448l902,448l902,448l902,448l902,448l902,448l902,448l902,448l902,448l902,448l902,448l902,448l902,448l902,448l902,448l902,448l902,448l902,448l902,448l902,448l902,448l902,448l902,448l902,448l902,448l902,448l902,448l902,448l902,448l902,448l902,448l902,448l902,448l902,448l902,448l902,448l902,448l902,448l902,448l902,448l902,448l902,448l902,448l902,448l902,448l902,448l902,448l902,448l902,448l902,448l902,448l902,448l902,448l902,448l902,448l902,448l902,448l902,448l902,448l902,448l902,448l902,448l902,448l902,448l902,448l902,448l902,448l902,448l902,448l902,448l902,448l902,448l902,448l902,448l902,448l902,448l902,448l902,448l902,448l902,448l902,448l902,448l902,448l902,448l902,448l902,448l902,448l902,448l902,448l902,448l902,448l902,448l902,448l902,448l902,448l902,448l902,448l902,448l902,448l902,448l902,448l902,448l902,448l902,448l902,448l902,448l902,448l902,448l902,448l902,448l902,448l902,448l902,448l902,448l902,2l2,2l916,448l1422,895l1697,448l322,895l902,448l902,448l902,448l902,895l322,895l322,895l322,895l322,895l902,895l902,448l902,448l902,448l322,895l322,895l322,895l322,895l930,448l902,448l902,448l902,448l902,448l902,448l902,448l902,448l902,448l908,448l908,448l902,895l322,895l322,895l902,448l902,448l902,448l902,448l322,895l322,895l322,895l322,895l902,448l902,448l902,448l902,448l322,895l322,895l322,895l322,895l930,448l902,448l902,448l902,895l902,448l902,448l902,448l902,448l902,448l902,559l903,448l1408,895l1077,448l853,448l902,448l916,448l906,448l902,448l904,449l905,449l905,449l903,449l903,449l905,448l905,448l904,449l905,449l903,449l904,449l903,448l905,449l905,449l905,449l905,449l905,449l905,448l903,448l137,448l379,448l686,448l905,448l902,448l902,448l800,448l1393,448l1393,448l846,448l597,448l164,448l1219,448l1635,448l902,448l902,448l905,448l903,448l272,895l902,448l1191,448l903,448l902,448l902,449l924,448l911,448l902,448l903,448l902,448l905,449l905,449l903,449l904,448l903,448l902,448l1261,448l177,716l903,448l442,895l902,448l902,448l912,448l1332,895l1431,895l902,448l902,448l902,448l902,448l174,448l168,448l322,895l902,448l902,448l902,448l168,448l930,448l902,448l902,448l930,448l902,448l902,448l902,448l902,448l908,448l1570,448l902,448l914,448l102,448l1330,448l902,448l902,448l902,448l902,448l902,448l9,448l958,448l902,448l1088,448l879,448l902,448l902,448l902,448l902,448l902,448l902,448l902,448l902,448l902,448l1329,448l917,448l1088,448l902,448l902,448l903,448l111,448l111,448l981,448l882,448l1004,448l995,448l902,448l903,448l111,448l111,448l981,448l882,448l1004,448l995,448l902,448l902,448l903,448l902,448l111,448l902,448l902,448l902,448l902,448l902,448l902,448l904,449l1736,448l902,448l902,448l904,448l362,895l951,448l411,895l919,448l902,448l902,448l902,448l902,448l902,448l902,448l904,448l902,448l904,448l902,448l902,448l902,451l902,448l902,448l909,448l920,448l903,448l1310,448l1516,448l902,448l28,448l38,448l979,448l475,448l902,448l902,448l1678,448l909,448l905,448l906,448l902,448l902,448l902,448l902,448l902,448l902,448l902,448l902,448l902,448l902,448l902,448l902,448l902,448l902,448l902,448l691,895l903,448l691,895l902,448l904,448l894,448l1639,448l1643,448l691,895l692,895l695,895l902,448l1017,448l1266,448l905,448l902,448l902,448l97,448l904,448l904,448l1720,448l908,448l452,448l1544,448l902,448l902,448l902,448l902,448l905,448l902,448l902,448l1352,895l902,448l902,448l901,448l902,448l902,448l1544,448l902,448l98,448l902,448l902,448l902,448l904,448l905,448l902,448l902,448l97,448l911,448l911,448l1720,448l902,448l901,448l1544,448l902,448l902,448l902,448l902,448l905,448l902,448l902,448l1352,895l902,448l902,448l908,448l902,448l902,448l1544,448l902,448l914,448l902,448l902,448l902,448l904,448l903,448l1242,627l1292,895l322,895l904,448l1410,895l1315,448l903,448l1322,448l904,448l904,448l903,449l902,448l931,448l902,448l904,448l904,448l1086,539l1533,760l143,72l902,448l902,448l902,448l904,448l903,448l272,895l902,448l1460,448l961,448l963,448l964,448l967,448l960,448l960,448l965,448l960,448l960,448l902,448l902,448l902,448l902,448l902,448l902,448l902,448l942,448l942,448l902,448l902,448l902,448l902,448l902,448l902,448l902,448l902,448l902,448l902,448l883,448l882,448l902,448l902,448l902,448l902,448l902,448l902,448l902,448l902,448l902,448l902,448l902,448l902,448l911,448l902,448l902,448l902,448l902,448l902,448l902,448l902,448l902,448l902,448l902,448l902,448l902,448l902,448l902,448l902,448l902,448l902,448l902,448l902,448l902,448l902,448l902,448l902,448l902,448l902,448l990,448l902,448l902,448l908,448l909,448l909,448l908,448l911,448l906,448l902,448l902,448l902,448l905,448l905,448l906,448l907,448l911,448l902,448l902,448l902,448l902,448l902,448l902,448l910,448l911,448l906,448l902,448l902,448l905,448l905,448l909,448l908,448l902,448l902,448l902,448l902,448l902,448l902,448l902,448l902,448l902,448l902,448l902,448l909,448l910,448l906,448l902,448l902,448l905,448l906,448l908,448l908,448l902,448l902,448l902,448l902,448l902,448l902,448l902,448l902,448l902,448l902,448l902,448l905,448l908,448l910,448l910,448l911,448l902,448l902,448l902,448l902,448l902,448l905,448l906,448l907,448l908,448l910,448l911,448l915,448l910,448l902,448l918,448l912,448l913,448l907,448l910,448l910,448l912,448l915,448l905,448l902,448l902,448l902,448l902,448l902,448l902,448l902,448l902,448l902,448l902,448l924,448l902,448l906,448l902,448l902,448l906,448l902,448l902,448l902,448l902,448l902,448l933,448l908,448l930,448l905,448l934,448l902,448l908,448l906,448l902,448l926,448l925,448l910,448l909,448l917,448l902,448l918,448l905,448l908,448l902,448l902,448l902,448l905,448l904,448l902,448l902,448l902,448l902,448l902,448l902,448l902,448l902,448l908,448l907,448l902,448l905,448l906,448l907,448l908,448l902,448l902,448l902,448l960,448l925,448l960,448l925,448l908,448l907,448l905,448l908,448l905,448l906,448l902,448l902,448l902,448l902,448l902,448l910,448l920,448l935,448l902,448l939,448l909,448l909,448l910,448l902,448l902,448l904,448l902,448l902,448l902,448l902,448l982,448l939,448l932,448l924,448l875,448l902,448l908,448l906,448l908,448l906,448l922,448l902,448l930,448l938,448l905,448l958,448l921,448l911,448l902,448l902,448l902,448l902,448l902,448l902,448l902,448l902,448l902,448l902,448l902,448l902,448l902,448l902,448l902,448l902,448l902,448l902,448l902,448l902,448l902,448l902,448l902,448l902,448l902,448l902,448l902,448l902,448l902,448l902,448l902,448l902,448l902,448l902,448l902,448l902,448l902,448l902,448l902,448l902,448l177,91l1138,448l902,448l902,448l902,448l902,448l902,448l902,448l902,448l902,448l902,448l902,448l902,448l902,448l902,448l902,448l902,448l902,448l903,448l902,448l902,448l902,448l903,448l911,448l1332,448l1354,448l1015,448l902,448l902,448l902,448l902,448l903,448l902,448l902,448l902,448l903,448l905,448l1326,448l902,448l1015,448l902,448l902,448l903,448l902,448l902,448l902,448l903,448l902,448l902,448l903,448l902,448l902,448l902,448l906,448l902,448l902,448l904,448l902,448l904,448l902,448l902,448l903,448l902,448l902,448l902,448l902,448l902,448l902,448l902,448l902,448l908,448l902,448l902,448l902,448l900,448l902,448l902,448l903,448l902,448l900,448l902,448l902,448l903,448l908,448l902,448l902,448l902,448l904,448l902,448l908,448l902,448l908,448l902,448l902,448l902,448l900,448l902,448l902,448l903,448l902,448l900,448l902,448l902,448l903,448l902,448l900,448l902,448l902,448l903,448l904,448l902,448l902,448l903,448l902,448l902,448l902,448l902,448l902,448l904,448l902,448l902,448l902,448l902,448l902,448l902,448l902,448l902,448l902,448l904,448l902,448l902,448l902,448l902,448l902,448l902,448l902,448l902,448l902,448l902,448l902,448l904,448l902,448l902,448l902,448l903,448l907,448l904,448l907,448l905,448l907,448l902,448l904,448l906,448l902,448l902,448l906,448l903,448l906,448l902,448l904,448l906,448l904,448l906,448l902,448l906,448l906,448l902,448l902,448l906,448l903,448l906,448l903,448l906,448l902,448l906,448l906,448l902,448l903,448l906,448l904,448l902,448l903,448l906,448l906,448l902,448l903,448l908,448l906,448l908,448l906,448l902,448l900,448l906,448l902,448l902,448l903,448l904,448l906,448l902,448l905,448l906,448l906,448l906,448l902,448l905,448l906,448l905,448l906,448l906,448l906,448l902,448l905,448l905,448l906,448l905,448l902,448l907,448l905,448l907,448l905,448l902,448l905,448l904,448l902,448l903,448l905,448l905,448l902,448l903,448l905,448l904,448l902,448l903,448l902,448l902,448l902,448l903,448l902,448l960,448l902,448l903,448l902,448l960,448l902,448l903,448l900,448l905,448l902,448l902,448l903,448l904,448l905,448l902,448l903,448l904,448l904,448l902,448l903,448l904,448l904,448l902,448l903,448l904,448l904,448l902,448l903,448l902,448l902,448l902,448l903,448l902,448l965,448l960,448l902,448l904,448l960,448l902,448l903,448l902,448l902,448l903,448l902,448l904,448l902,448l904,448l902,448l905,448l902,448l906,448l902,448l907,448l902,448l902,448l902,448l904,448l904,448l902,448l903,448l904,448l904,448l902,448l903,448l908,448l904,448l908,448l904,448l902,448l902,448l904,448l903,448l904,448l903,448l904,448l902,448l901,448l904,448l902,448l902,448l903,448l904,448l904,448l905,448l904,448l905,448l904,448l902,448l904,448l904,448l902,448l903,448l904,448l909,448l902,448l903,448l902,448l904,448l903,448l904,448l903,448l904,448l908,448l904,448l908,448l904,448l908,448l904,448l902,448l904,448l904,448l902,448l906,448l904,448l902,448l906,448l904,448l907,448l904,448l907,448l904,448l902,448l904,448l904,448l902,448l902,448l903,448l904,448l904,448l902,448l902,448l903,448l903,448l882,448l902,448l903,448l902,448l902,448l902,448l903,448l902,448l942,448l902,448l903,448l902,448l967,448l964,448l902,448l904,448l964,448l902,448l903,448l903,448l902,448l909,448l902,448l902,448l902,448l902,448l904,448l902,448l905,448l902,448l902,448l902,448l902,448l904,448l902,448l902,448l902,448l905,448l902,448l902,448l902,448l913,448l902,448l902,448l902,448l902,448l902,448l902,448l902,448l902,448l902,448l902,448l902,448l902,448l902,448l902,448l902,448l902,448l902,448l902,448l902,448l902,448l902,448l902,448l902,448l902,448l902,448l902,448l902,448l902,448l902,448l902,448l902,448l902,448l902,448l902,448l902,448l902,448l902,448l902,448l902,448l902,448l902,448l902,448l902,448l902,448l902,448l902,448l902,448l902,448l902,448l902,448l902,448l902,448l902,448l902,448l902,448l902,448l902,448l902,448l902,448l902,448l902,448l902,448l902,448l902,448l902,448l902,448l902,448l902,448l902,448l902,448l902,448l902,448l902,448l902,448l902,448l902,448l902,448l902,448l902,448l902,448l902,448l902,448l902,448l902,448l902,448l902,448l902,448l902,448l902,448l902,448l902,448l902,448l902,448l902,448l902,448l902,448l902,448l902,448l902,448l902,448l902,448l902,448l902,448l902,448l902,448l902,448l902,448l902,448l902,448l902,448l902,448l902,448l902,448l902,448l902,448l902,448l902,448l902,448l902,448l902,448l902,448l902,448l902,448l902,448l902,448l902,448l902,448l902,448l902,448l902,448l902,448l902,448l902,448l902,448l902,448l902,448l902,448l902,448l902,448l902,448l902,448l902,448l902,448l902,448l902,448l902,448l902,448l902,448l902,448l902,448l902,448l902,448l902,448l902,448l902,448l902,448l902,448l902,448l902,448l902,448l902,448l902,448l902,448l902,448l902,448l902,448l902,448l902,448l902,448l902,448l902,448l902,448l902,448l902,448l902,448l902,448l902,448l902,448l902,448l902,448l902,448l902,448l902,448l902,448l902,448l902,448l902,448l902,448l902,448l902,448l902,448l902,448l902,448l902,448l902,448l902,448l902,448l902,448l902,448l902,448l902,448l902,448l902,448l902,448l902,448l902,448l902,448l902,448l902,448l902,448l902,448l902,448l902,448l902,448l902,448l902,448l902,448l902,448l902,448l902,448l902,448l902,448l902,448l902,448l902,448l902,448l902,448l902,448l902,448l902,448l902,448l902,448l902,448l902,448l902,448l902,448l902,448l902,448l902,448l902,448l902,448l902,448l902,448l902,448l902,448l902,448l902,448l902,448l902,448l902,448l902,448l902,448l902,448l902,448l902,448l902,448l902,448l902,448l902,448l902,448l902,448l902,448l902,448l902,448l902,448l902,448l902,448l902,448l902,448l902,448l902,448l902,448l902,448l902,448l902,448l902,448l902,448l902,448l902,448l902,448l902,448l902,448l902,448l902,448l902,448l902,448l902,448l902,448l902,448l902,448l902,448l902,448l902,448l902,448l902,448l902,448l902,448l902,448l902,448l902,448l902,448l902,448l902,448l902,448l902,448l902,448l902,448l902,448l902,448l902,448l902,448l902,448l902,448l902,448l902,448l902,448l902,448l902,448l902,448l902,448l902,448l902,448l902,448l902,448l902,448l902,448l902,448l902,448l902,448l902,448l902,448l902,448l902,448l902,448l902,448l902,448l902,448l902,448l902,448l902,448l902,448l902,448l902,448l902,448l902,448l902,448l902,448l902,448l902,448l902,448l902,448l902,448l902,448l902,448l902,448l902,448l902,448l902,448l902,448l902,448l902,448l902,448l902,448l902,448l902,448l902,448l902,448l902,448l902,448l902,448l902,448l902,448l902,448l902,448l902,448l902,448l902,448l902,448l902,448l902,448l902,448l902,448l902,448l902,448l902,448l902,448l902,448l902,448l902,448l902,448l902,448l902,448l902,448l902,448l902,448l902,448l902,448l902,448l902,448l902,448l902,448l902,448l902,448l902,448l902,448l902,448l902,448l902,448l902,448l902,448l902,448l902,448l902,448l902,448l902,448l902,448l902,448l902,448l902,448l902,448l902,448l902,448l902,448l902,448l902,448l902,448l902,448l902,448l902,448l902,448l902,448l902,448l902,448l902,448l902,448l902,448l902,448l902,448l902,448l902,448l902,448l902,448l902,448l902,448l902,448l902,448l902,448l902,448l902,448l902,448l902,448l902,448l902,448l902,448l902,448l902,448l902,448l902,448l902,448l902,448l902,448l902,448l902,448l902,448l902,448l902,448l902,448l902,448l902,448l902,448l902,448l902,448l902,448l902,448l902,448l902,448l902,448l902,448l902,448l902,448l902,448l902,448l902,448l902,448l902,448l902,448l902,448l902,448l902,448l902,448l902,448l902,448l902,448l902,448l902,448l902,448l902,448l902,448l902,448l902,448l902,448l902,448l902,448l902,448l902,448l902,448l902,448l902,448l902,448l902,448l902,448l902,448l902,448l902,448l902,448l902,448l902,448l902,448l902,448l902,448l902,448l902,448l902,448l902,448l902,448l902,448l902,448l902,448l902,448l902,448l902,448l902,448l902,448l902,448l902,448l902,448l902,448l902,448l902,448l902,448l902,448l902,448l902,448l902,448l902,448l902,448l902,448l902,448l902,448l902,448l902,448l902,448l902,448l902,448l902,448l902,448l902,448l902,448l902,448l902,448l902,448l902,448l902,448l902,448l902,448l902,448l902,448l902,448l902,448l902,448l902,448l902,448l902,448l902,448l902,448l902,448l902,448l902,448l902,448l902,448l902,448l902,448l902,448l902,448l902,448l902,448l902,448l902,448l902,448l902,448l902,448l902,448l902,448l902,448l902,448l902,448l902,448l902,448l902,448l902,448l902,448l902,448l902,448l902,448l902,448l902,448l902,448l902,448l902,448l902,448l902,448l902,448l902,448l902,448l902,448l902,448l902,448l902,448l902,448l902,448l902,448l902,448l902,448l902,448l902,448l902,448l902,448l902,448l902,448l902,448l902,448l902,448l902,448l902,448l902,448l902,448l902,448l902,448l902,448l902,448l902,448l902,448l902,448l902,448l902,448l902,448l902,448l902,448l902,448l902,448l902,448l902,448l902,448l902,448l902,448l902,448l946,448l1412,507l1008,510l909,490l1043,465l1015,465l937,503l1411,108l953,626l951,451l1043,181l1045,674l1411,455l1049,517l363,518l363,518l1359,699l1283,493l1008,507l1432,504l987,780l902,626l1264,512l1264,612l1207,844l1710,774l1305,843l1206,27l49,224l1017,454l903,448l902,448l902,448l902,448l902,448l902,448l902,448l902,448l902,448l902,448l902,448l902,448l902,448l902,448l902,448l902,448l902,448l902,448l902,448l902,448l902,448l902,448l902,448l902,448l902,448l902,448l902,448l902,448l902,448l902,448l902,448l902,448l902,448l902,448l902,448l902,448l902,448l902,448l902,448l902,448l902,448l902,448l902,448l902,448l902,448l902,448l902,448l902,448l902,448l902,448l902,448l902,448l902,448l902,448l902,448l902,448l902,448l902,448l902,448l902,448l902,448l902,448l902,448l902,448l902,448l902,448l902,448l902,448l902,448l902,448l902,448l902,448l902,448l902,448l902,448l902,448l902,448l902,448l902,448l902,448l902,448l902,448l902,448l902,448l902,448l902,448l902,448l902,448l902,448l902,448l902,448l902,448l902,448l902,448l902,448l902,448l902,448l902,448l902,448l902,448l902,448l902,448l902,448l902,448l902,448l902,448l902,448l902,448l902,448l902,448l902,448l902,448l902,448l902,448l902,448l902,448l902,448l902,448l902,448l902,448l902,448l902,448l902,448l902,448l902,448l902,448l902,448l902,448l902,448l902,448l902,448l902,448l902,448l902,448l902,448l902,448l902,448l902,448l902,448l902,448l902,448l902,448l902,448l902,448l902,448l902,448l902,448l902,448l902,448l902,448l902,448l902,448l902,448l902,448l902,448l902,448l902,448l902,448l902,448l902,448l902,448l902,448l902,448l902,448l902,448l902,448l902,448l902,448l902,448l902,448l1255,627l1266,628l1018,448l1264,483l933,594l1411,811l1066,544l984,577l1036,504l331,196l970,196l1038,559l917,560l1241,196l1133,598l1565,661l1702,718l1327,658l1242,453l1058,457l909,454l1122,455l1058,516l1063,449l1121,864l585,721l819,413l1447,668l707,601l1024,507l1377,450l356,196l1013,447l1015,504l1022,507l1207,759l1559,214l683,339l683,759l1561,494l917,630l1277,84l1228,564l394,693l917,630l951,528l1177,626l1354,748l916,456l955,457l922,458l1184,867l309,773l1209,598l1207,844l1207,773l1250,844l1468,602l910,616l1262,196l1013,196l1027,196l967,448l397,505l1207,846l1559,413l770,599l1347,599l1207,598l882,601l1209,350l1065,599l1207,452l1700,774l1526,444l980,588l1137,192l1043,196l991,447l1305,598l1207,774l902,448l902,448l902,448l902,448l902,448l902,448l902,448l902,448l902,448l902,448l902,448l902,448l902,448l902,448l902,448l902,448l902,448l902,448l902,448l902,448l902,448l902,448l902,448l902,448l902,448l902,448l902,448l902,448l902,448l902,448l902,448l902,448l902,448l902,448l902,448l902,448l902,448l902,448l902,448l902,448l902,448l902,448l902,448l902,448l902,448l902,448l902,448l902,448l902,448l902,448l902,448l902,448l902,448l902,448l902,448l902,448l902,448l902,448l902,448l902,448l902,448l902,448l902,448l902,448l902,448l902,448l902,448l902,448l902,448l902,448l902,448l902,448l902,448l902,448l902,448l902,448l902,448l902,448l902,448l902,448l902,448l902,448l902,448l902,448l902,448l902,448l902,448l902,448l902,448l902,448l902,448l902,448l902,448l902,448l902,448l902,448l902,448l902,448l902,448l902,448l902,448l902,448l902,448l902,448l902,448l902,448l902,448l902,448l902,448l902,448l902,448l902,448l902,448l902,448l902,448l902,448l902,448l902,448l902,448l902,448l902,448l902,448l902,448l902,448l902,448l902,448l902,448l902,448l902,448l902,448l902,448l902,448l902,448l902,448l902,448l902,448l902,448l902,448l902,448l902,448l902,448l902,448l902,448l902,448l902,448l902,448l902,448l902,448l902,448l902,448l902,448l902,448l902,448l902,448l902,448l902,448l902,448l902,448l902,448l902,448l902,448l902,448l902,448l902,448l902,448l902,448l902,448l902,448l902,448l902,448l902,448l902,448l902,448l902,448l902,448l902,448l902,448l902,448l902,448l902,448l902,448l902,448l902,448l902,448l902,448l902,448l902,448l902,448l902,448l902,448l902,448l902,448l902,448l902,448l902,448l902,448l902,448l902,448l902,448l902,448l902,448l902,448l902,448l902,448l902,448l902,448l902,448l902,448l902,448l902,448l902,448l902,448l902,448l902,448l902,448l902,448l902,448l902,448l902,448l902,448l902,448l902,448l902,448l902,448l902,448l902,448l902,448l902,448l902,448l902,448l902,448l902,448l902,448l902,448l902,448l902,448l902,448l902,448l902,448l902,448l902,448l902,448l902,448l902,448l902,448l902,448l902,448l902,448l902,448l902,448l902,448l902,448l902,448l902,448l902,448l902,448l902,448l902,448l902,448l902,448l902,448l902,448l902,448l902,448l902,448l902,448l902,448l902,448l902,448l902,448l902,448l902,448l902,448l902,448l902,448l902,448l902,448l902,448l902,448l902,448l902,448l902,448l902,448l902,448l902,448l902,448l902,448l902,448l902,448l902,448l902,448l902,448l902,448l902,448l902,448l902,448l902,448l902,448l902,448l902,448l902,448l902,448l902,448l902,448l902,448l902,448l902,448l902,448l902,448l902,448l902,448l902,448l902,448l902,448l902,448l902,448l902,448l902,448l902,448l902,448l902,448l902,448l902,448l902,448l902,448l902,448l902,448l902,448l902,448l902,448l902,448l902,448l902,448l902,448l902,448l902,448l902,448l902,448l902,448l902,448l902,448l902,448l902,448l902,448l902,448l902,448l902,448l902,448l902,448l902,448l902,448l902,448l902,448l902,448l902,448l902,448l902,448l902,448l902,448l902,448l902,448l902,448l902,448l902,448l902,448l902,448l902,448l902,448l902,448l902,448l902,448l902,448l902,448l902,448l902,448l902,448l902,448l902,448l902,448l902,448l902,448l902,448l902,448l902,448l902,448l902,448l902,448l902,448l902,448l902,448l902,448l902,448l902,448l902,448l902,448l902,448l902,448l902,448l902,448l902,448l902,448l902,448l902,448l902,448l902,448l902,448l902,448l902,448l902,448l902,448l902,448l902,448l902,448l902,448l902,448l902,448l902,448l902,448l902,448l902,448l902,448l902,448l902,448l902,448l902,448l902,448l902,448l902,448l902,448l902,448l902,448l902,448l902,448l902,448l902,448l902,448l902,448l902,448l902,448l902,448l902,448l902,448l902,448l902,448l902,448l902,448l902,448l902,652l951,448l903,448l1345,895l902,448l1470,448l958,448l902,448l903,448l1661,895l819,448l903,448l905,448l902,448l902,448l1352,895l902,448l902,448l1559,448l902,448l902,448l1084,448l902,448l1805,448l902,448l902,448l902,448l902,448l903,448l1228,892l566,448l903,448l903,448l903,448l976,448l902,566l903,448l902,448l902,448l1394,448l902,448l902,448l903,448l1645,788l1682,847l1325,664l903,448l902,448l902,448l1397,448l902,448l902,448l903,448l1681,694l1406,699l1415,703l903,448l902,448l902,448l1028,448l902,448l902,448l903,448l902,448l902,448l1400,448l902,448l902,448l904,448l1724,837l1384,561l1590,855l1710,855l1689,808l1131,788l1724,854l903,448l902,448l902,448l1403,448l902,448l902,448l903,448l1709,872l1403,895l903,833l903,448l1645,788l1682,816l903,448l903,448l902,448l902,448l1406,448l902,448l902,448l903,448l1617,788l1758,873l1765,876l903,448l902,448l902,448l1408,448l902,448l902,448l903,448l1681,6l11,8l15,9l903,448l902,448l902,448l1411,448l902,448l902,448l903,448l1645,788l1682,847l33,20l903,448l902,448l902,448l1413,448l902,448l902,448l903,448l1681,27l54,28l56,29l903,448l902,448l902,448l902,448l902,448l902,448l903,448l902,448l902,448l904,448l902,448l902,448l903,448l902,448l902,448l905,448l902,448l902,448l903,448l902,448l902,448l1419,448l902,448l902,448l903,448l1682,865l115,59l118,60l903,448l902,448l902,448l1421,448l902,448l902,448l904,448l1729,850l1618,834l1722,854l1236,802l1646,714l1710,837l1710,735l1668,854l153,81l903,448l902,448l902,448l902,448l902,448l902,448l903,448l902,448l902,448l902,448l902,448l902,448l903,448l902,448l902,448l902,448l902,448l902,448l903,448l902,448l902,448l1204,895l902,448l902,448l903,448l902,448l902,448l1430,448l902,448l902,448l904,448l902,448l902,788l845,685l1653,379l141,717l1175,125l252,126l903,448l902,448l902,448l1433,448l902,448l902,448l903,448l1681,895l1408,895l902,732l903,448l902,448l902,448l1435,448l902,448l902,448l903,448l1689,795l1646,895l902,806l903,448l902,448l902,895l902,449l902,448l902,815l905,448l902,448l902,448l1804,448l1441,448l1441,448l217,448l1450,448l1355,448l1084,448l902,448l902,448l902,448l903,449l905,448l902,448l902,448l1352,895l902,448l902,448l1438,448l902,448l902,448l1084,448l902,448l1444,448l902,448l902,448l902,448l903,448l903,448l1228,448l1408,895l902,448l903,448l341,448l271,448l902,448l753,201l903,448l903,448l902,448l902,448l902,448l902,448l902,448l903,448l902,448l902,448l1449,448l902,448l902,448l904,448l1639,637l1263,638l1611,616l1263,648l1299,633l1286,624l1265,799l1249,637l1284,641l903,448l902,448l902,448l1404,448l902,448l902,448l903,448l902,448l902,448l902,448l902,448l902,448l903,448l902,448l902,448l902,449l902,448l902,448l903,448l902,448l902,448l902,449l902,448l902,448l903,448l1353,895l902,448l902,448l902,448l1392,448l903,448l902,448l902,448l902,448l902,448l902,448l903,448l902,448l902,448l902,448l902,448l902,448l903,448l902,448l902,448l902,448l902,448l902,448l903,448l902,448l902,448l902,448l902,448l902,448l903,448l902,448l902,448l902,448l902,448l902,448l903,448l902,448l902,448l902,448l902,448l902,448l923,448l902,713l1393,448l902,717l1395,448l902,719l1405,448l902,722l1407,448l902,732l1409,448l902,745l1412,448l902,766l1414,448l902,780l1415,448l902,795l1416,448l902,806l1453,448l902,806l1418,448l902,815l1436,448l902,815l1454,448l902,815l1455,448l902,815l1458,448l902,815l1459,448l902,815l1461,448l902,815l1420,448l902,824l1423,448l902,826l1425,448l902,830l1426,448l903,833l1462,448l903,833l1427,448l903,836l1429,448l903,840l1397,448l903,189l1399,448l903,197l1402,448l903,204l1463,448l903,204l1446,448l903,211l1464,448l903,211l1432,448l903,211l1434,448l903,211l1448,448l903,219l1451,448l902,585l902,448l902,592l902,448l902,597l902,448l902,599l902,448l902,601l902,448l902,603l902,448l902,605l902,448l902,607l902,448l902,610l902,448l902,615l902,448l902,619l902,448l902,626l902,448l902,633l902,448l902,639l902,448l1293,642l1106,448l921,448l921,448l921,448l921,448l921,448l921,448l916,448l916,448l902,448l902,448l902,448l902,448l902,448l902,448l897,448l897,448l921,448l921,448l897,448l897,448l911,448l911,448l902,448l902,448l906,448l904,448l900,448l902,448l902,448l902,448l902,448l905,448l905,448l905,448l902,448l904,448l902,448l905,448l905,448l905,448l903,448l902,448l905,448l902,448l905,448l905,448l904,448l902,448l903,448l904,448l905,448l902,448l902,448l903,448l903,448l905,448l905,448l905,448l904,448l904,448l900,448l902,448l903,448l904,448l905,448l900,448l904,448l901,448l902,448l904,448l905,448l905,448l902,448l905,448l915,448l903,448l903,448l903,448l903,448l903,448l905,448l915,448l903,448l900,448l902,448l904,448l902,448l903,448l904,448l905,448l903,448l902,448l905,448l905,448l902,448l904,448l904,448l905,448l907,448l902,448l902,448l902,448l903,448l904,448l903,448l903,448l903,448l901,448l902,448l902,448l904,448l917,448l921,448l934,448l904,448l905,448l905,448l900,448l900,448l902,448l902,448l904,448l909,448l901,448l901,448l902,448l904,448l904,448l905,448l905,448l905,448l908,448l916,448l902,448l903,448l904,448l904,448l905,448l914,448l903,448l904,448l905,448l905,448l905,448l906,448l913,448l921,448l902,448l903,448l903,448l903,448l903,448l904,448l905,448l904,448l905,448l906,448l921,448l921,448l900,448l902,448l902,448l902,448l902,448l903,448l903,448l905,448l906,448l906,448l911,448l915,448l899,448l901,448l903,448l904,448l904,448l905,448l905,448l905,448l908,448l916,448l917,448l920,448l896,448l901,448l901,448l902,448l905,448l905,448l908,448l908,448l919,448l920,448l894,448l901,448l900,448l902,448l902,448l902,448l903,448l903,448l903,448l903,448l903,448l904,448l904,448l905,448l905,448l910,448l900,448l903,448l903,448l903,448l904,448l906,448l906,448l905,448l905,448l908,448l909,448l910,448l910,448l914,448l902,448l903,448l903,448l903,448l903,448l904,448l904,448l904,448l904,448l904,448l904,448l905,448l905,448l905,448l904,448l905,448l905,448l904,448l906,448l907,448l908,448l909,448l910,448l911,448l914,448l914,448l914,448l915,448l917,448l902,448l902,448l902,448l902,448l903,448l904,448l904,448l905,448l904,448l905,448l905,448l906,448l905,448l906,448l906,448l907,448l907,448l907,448l908,448l911,448l911,448l907,448l915,448l917,448l918,448l918,448l919,448l898,448l898,448l900,448l902,448l902,448l902,448l903,448l903,448l903,448l904,448l904,448l905,448l905,448l905,448l905,448l905,448l905,448l905,448l905,448l905,448l905,448l907,448l907,448l908,448l908,448l909,448l909,448l909,448l910,448l910,448l911,448l911,448l913,448l914,448l914,448l916,448l916,448l916,448l918,448l918,448l920,448l920,448l926,448l928,448l891,448l897,448l897,448l898,448l901,448l901,448l902,448l902,448l902,448l902,448l903,448l903,448l903,448l904,448l905,448l905,448l905,448l905,448l905,448l905,448l905,448l905,448l906,448l906,448l905,448l906,448l905,448l906,448l907,448l907,448l907,448l907,448l908,448l908,448l908,448l908,448l908,448l908,448l908,448l909,448l909,448l909,448l909,448l910,448l910,448l910,448l910,448l910,448l910,448l911,448l911,448l911,448l911,448l911,448l911,448l911,448l912,448l912,448l912,448l912,448l913,448l914,448l914,448l914,448l914,448l915,448l915,448l916,448l916,448l916,448l916,448l916,448l918,448l919,448l919,448l919,448l919,448l921,448l921,448l921,448l921,448l922,448l923,448l923,448l925,448l927,448l927,448l931,448l892,448l895,448l895,448l897,448l897,448l898,448l901,448l902,448l903,448l903,448l904,448l902,448l904,448l905,448l904,448l904,448l904,448l905,448l905,448l905,448l905,448l905,448l905,448l905,448l906,448l906,448l905,448l905,448l905,448l905,448l906,448l906,448l905,448l905,448l907,448l907,448l907,448l907,448l907,448l907,448l907,448l908,448l908,448l908,448l909,448l909,448l909,448l909,448l910,448l910,448l910,448l910,448l910,448l910,448l911,448l911,448l911,448l911,448l911,448l911,448l911,448l912,448l912,448l912,448l912,448l912,448l913,448l913,448l913,448l913,448l913,448l913,448l913,448l913,448l914,448l914,448l914,448l914,448l914,448l915,448l915,448l915,448l915,448l915,448l915,448l917,448l917,448l917,448l917,448l917,448l918,448l919,448l920,448l920,448l920,448l921,448l921,448l921,448l922,448l922,448l922,448l922,448l922,448l922,448l923,448l924,448l925,448l925,448l926,448l926,448l927,448l928,448l928,448l930,448l905,448l905,448l905,448l906,448l902,448l902,448l902,448l902,448l902,448l902,448l909,448l902,448l902,448l911,448l909,448l917,448l908,448l902,448l902,448l905,448l902,448l904,448l902,448l907,448l906,448l905,448l908,448l903,448l915,448l906,448l905,448l917,448l908,448l913,448l912,448l909,448l915,448l902,448l902,448l923,448l918,448l902,448l910,448l908,448l902,448l908,448l903,448l922,448l912,448l902,448l918,448l904,448l908,448l911,448l918,448l909,448l905,448l906,448l904,448l917,448l913,448l921,448l909,448l904,448l916,448l904,448l911,448l911,448l906,448l904,448l909,448l910,448l910,448l912,448l908,448l907,448l905,448l903,448l903,448l904,448l906,448l907,448l904,448l908,448l906,448l907,448l906,448l907,448l905,448l909,448l913,448l907,448l903,448l901,448l909,448l905,448l906,448l908,448l903,448l912,448l903,448l916,448l903,448l905,448l905,448l902,448l905,448l902,448l902,448l905,448l905,448l905,448l905,448l905,448l905,448l905,448l905,448l902,448l906,448l905,448l905,448l897,448l915,448l917,448l906,448l904,448l904,448l903,448l904,448l905,448l907,448l905,448l905,448l902,448l902,448l902,448l903,448l903,448l902,448l904,448l904,448l904,448l902,448l906,448l903,448l905,448l903,448l905,448l905,448l905,448l907,448l924,448l905,448l905,448l902,448l905,448l922,448l917,448l905,448l905,448l905,448l921,448l916,448l916,448l902,448l901,448l897,448l918,448l918,448l899,448l899,448l906,448l905,448l905,448l904,448l903,448l903,448l903,448l905,448l905,448l905,448l905,448l904,448l903,448l903,448l903,448l903,448l902,448l902,448l904,448l903,448l903,448l903,448l903,448l903,448l904,448l904,448l901,448l901,448l900,448l900,448l900,448l906,448l905,448l905,448l905,448l908,448l907,448l905,448l904,448l903,448l903,448l904,448l904,448l904,448l905,448l907,448l904,448l903,448l902,448l902,448l902,448l902,448l902,448l902,448l902,448l902,448l902,448l902,448l902,448l902,448l902,448l902,448l902,448l902,448l902,448l902,448l902,448l902,448l902,448l902,448l902,448l902,448l902,448l902,448l902,448l896,448l904,448l905,448l905,448l906,448l906,448l914,448l915,448l920,448l920,448l921,448l921,448l921,448l921,448l922,448l903,448l904,448l904,448l903,448l903,448l903,448l905,448l905,448l906,448l905,448l905,448l905,448l905,448l906,448l902,448l902,448l902,448l903,448l903,448l903,448l903,448l903,448l910,448l914,448l904,448l905,448l903,448l905,448l902,448l903,448l903,448l903,448l903,448l903,448l903,448l903,448l903,448l904,448l904,448l904,448l904,448l904,448l905,448l905,448l906,448l903,448l903,448l903,448l905,448l905,448l906,448l905,448l905,448l903,448l903,448l903,448l903,448l903,448l904,448l905,448l907,448l907,448l903,448l903,448l902,448l902,448l905,448l905,448l905,448l906,448l910,448l902,448l903,448l903,448l904,448l904,448l904,448l904,448l905,448l905,448l905,448l905,448l905,448l905,448l906,448l906,448l906,448l906,448l906,448l905,448l903,448l903,448l905,448l906,448l903,448l907,448l903,448l901,448l903,448l901,448l903,448l914,448l905,448l902,448l905,448l903,448l906,448l907,448l905,448l903,448l906,448l902,448l902,448l904,448l921,448l906,448l902,448l896,448l899,448l910,448l916,448l905,448l905,448l902,448l904,448l903,448l902,448l904,448l907,448l903,448l902,448l903,448l905,448l902,448l906,448l904,448l897,448l904,448l888,297l903,448l902,448l903,449l904,448l905,448l903,448l903,448l442,895l902,448l902,448l903,448l442,895l902,448l902,448l904,448l902,448l902,448l902,448l902,448l902,448l902,448l902,448l902,892l322,895l904,448l902,448l902,448l902,448l902,448l902,448l902,448l902,448l902,448l902,448l904,448l902,448l902,448l902,448l902,448l902,448l902,448l902,448l902,448l904,448l903,448l487,895l902,448l1059,448l1740,448l903,448l903,448l442,895l902,448l902,448l904,448l750,895l1525,448l902,448l330,448l1449,448l902,448l902,448l903,448l442,895l902,448l902,448l904,448l1640,448l718,448l1640,448l902,448l1234,448l1234,895l902,448l1708,448l1708,448l902,448l904,448l904,448l1398,448l1410,895l904,449l905,449l905,449l905,449l905,449l903,448l1535,448l1400,448l904,448l903,448l917,448l1502,448l1619,448l999,718l905,448l903,448l442,895l902,448l902,448l903,448l442,895l902,448l902,448l903,448l902,448l903,449l904,448l902,448l903,448l903,448l442,895l902,448l902,448l908,448l902,895l379,448l322,895l902,448l917,448l902,448l904,448l322,895l322,895l322,895l322,895l1043,448l902,448l902,448l1335,560l322,895l322,895l322,895l322,895l958,448l902,448l902,448l1694,830l902,448l902,448l902,448l902,448xm902,448c902,448,902,559,903,448xm623,895c902,448,903,448,903,448xm442,895c902,448,902,448,903,448xm343,448c904,449,906,448,908,448xm902,449c903,449,905,448,905,449xm905,449c905,448,904,449,905,449xm905,449c905,449,905,448,903,448xm905,449c903,449,905,449,905,449xm905,449c905,449,905,449,903,448xm903,449c905,449,903,449,905,449xm902,448c908,448,902,895,379,448xe" stroked="t" style="position:absolute;left:6732;top:-330;width:1804;height:894;mso-position-vertical:center">
               <v:stroke color="#3465a4" joinstyle="round" endcap="flat"/>
+              <v:fill on="false" detectmouseclick="t"/>
             </v:shape>
-            <v:line id="shape_0" from="3448,-43" to="4377,-43" stroked="t" style="position:absolute;mso-position-vertical:center">
+            <v:line id="shape_0" from="3449,97" to="4377,97" stroked="t" style="position:absolute;mso-position-vertical:center">
               <v:stroke color="#3465a4" startarrow="block" endarrow="block" startarrowwidth="medium" startarrowlength="medium" endarrowwidth="medium" endarrowlength="medium" joinstyle="round" endcap="flat"/>
               <v:fill on="false" detectmouseclick="t"/>
             </v:line>
-            <v:line id="shape_0" from="5801,42" to="6730,42" stroked="t" style="position:absolute;mso-position-vertical:center">
+            <v:line id="shape_0" from="5801,180" to="6729,180" stroked="t" style="position:absolute;mso-position-vertical:center">
               <v:stroke color="#3465a4" startarrow="block" endarrow="block" startarrowwidth="medium" startarrowlength="medium" endarrowwidth="medium" endarrowlength="medium" joinstyle="round" endcap="flat"/>
               <v:fill on="false" detectmouseclick="t"/>
             </v:line>
-            <v:rect id="shape_0" stroked="f" style="position:absolute;left:0;top:-726;width:710;height:682;mso-position-vertical:center">
+            <v:rect id="shape_0" stroked="f" style="position:absolute;left:1;top:-586;width:709;height:681;mso-position-vertical:center">
               <v:imagedata r:id="rId4" detectmouseclick="t"/>
               <v:wrap v:type="none"/>
               <v:stroke color="#3465a4" joinstyle="round" endcap="flat"/>
             </v:rect>
-            <v:line id="shape_0" from="821,-386" to="1695,40" stroked="t" style="position:absolute;mso-position-vertical:center">
+            <v:line id="shape_0" from="821,-246" to="1694,179" stroked="t" style="position:absolute;mso-position-vertical:center">
               <v:stroke color="#3465a4" startarrow="block" endarrow="block" startarrowwidth="medium" startarrowlength="medium" endarrowwidth="medium" endarrowlength="medium" joinstyle="round" endcap="flat"/>
               <v:fill on="false" detectmouseclick="t"/>
             </v:line>
-            <v:rect id="shape_0" stroked="f" style="position:absolute;left:0;top:42;width:710;height:682;mso-position-vertical:center">
+            <v:rect id="shape_0" stroked="f" style="position:absolute;left:1;top:180;width:709;height:681;mso-position-vertical:center">
               <v:imagedata r:id="rId5" detectmouseclick="t"/>
               <v:wrap v:type="none"/>
               <v:stroke color="#3465a4" joinstyle="round" endcap="flat"/>
             </v:rect>
-            <v:line id="shape_0" from="766,42" to="1695,382" stroked="t" style="position:absolute;flip:y;mso-position-vertical:center">
+            <v:line id="shape_0" from="766,180" to="1694,519" stroked="t" style="position:absolute;mso-position-vertical:center">
               <v:stroke color="#3465a4" startarrow="block" endarrow="block" startarrowwidth="medium" startarrowlength="medium" endarrowwidth="medium" endarrowlength="medium" joinstyle="round" endcap="flat"/>
               <v:fill on="false" detectmouseclick="t"/>
             </v:line>
@@ -903,11 +885,7 @@
       </w:pPr>
       <w:r>
         <w:rPr/>
-        <w:t xml:space="preserve">In this configuration the CANWifi will work as an Access Point, it means that it will allow any wifi device to connect to it. It will assign and IP to the connected device via dhcp. The CANWifi itself will have a fixed ip address (192.168.45.1). </w:t>
-      </w:r>
-      <w:r>
-        <w:rPr/>
-        <w:t>In order to ED control the layout the smartphone has to connect to the CANWifi, receive an IP and connect to the service announced by the bonjour protocol.</w:t>
+        <w:t>In this configuration the CANWifi will work as an Access Point, it means that it will allow any wifi device to connect to it. It will assign and IP to the connected device via dhcp. The CANWifi itself will have a fixed ip address (192.168.45.1). In order to ED control the layout the smartphone has to connect to the CANWifi, receive an IP and connect to the service announced by the bonjour protocol.</w:t>
       </w:r>
     </w:p>
     <w:p>
@@ -961,11 +939,7 @@
       </w:pPr>
       <w:r>
         <w:rPr/>
-        <w:t xml:space="preserve">The following internet pages can provide </w:t>
-      </w:r>
-      <w:r>
-        <w:rPr/>
-        <w:t>more information:</w:t>
+        <w:t>The following internet pages can provide more information:</w:t>
       </w:r>
     </w:p>
     <w:p>
@@ -1219,47 +1193,47 @@
       <w:r>
         <w:rPr/>
         <w:pict>
-          <v:group id="shape_0" style="position:absolute;margin-left:0pt;margin-top:-65.8pt;width:445pt;height:161.55pt" coordorigin="0,-1316" coordsize="8900,3231">
-            <v:roundrect id="shape_0" fillcolor="#729fcf" stroked="t" style="position:absolute;left:0;top:-1316;width:1699;height:3230">
+          <v:group id="shape_0" style="position:absolute;margin-left:0.05pt;margin-top:-65.7pt;width:445pt;height:161.5pt" coordorigin="1,-1314" coordsize="8900,3230">
+            <v:rect id="shape_0" fillcolor="#729fcf" stroked="t" style="position:absolute;left:1;top:-1314;width:1698;height:3229">
               <v:wrap v:type="none"/>
               <v:fill type="solid" color2="#8d6030" detectmouseclick="t"/>
               <v:stroke color="#3465a4" joinstyle="round" endcap="flat"/>
-            </v:roundrect>
-            <v:roundrect id="shape_0" fillcolor="#729fcf" stroked="t" style="position:absolute;left:4875;top:-1316;width:1700;height:3230">
+            </v:rect>
+            <v:rect id="shape_0" fillcolor="#729fcf" stroked="t" style="position:absolute;left:4876;top:-1314;width:1699;height:3229">
               <v:wrap v:type="none"/>
               <v:fill type="solid" color2="#8d6030" detectmouseclick="t"/>
               <v:stroke color="#3465a4" joinstyle="round" endcap="flat"/>
-            </v:roundrect>
-            <v:line id="shape_0" from="1870,-1033" to="4591,-1033" stroked="t" style="position:absolute">
+            </v:rect>
+            <v:line id="shape_0" from="1871,-1031" to="4591,-1031" stroked="t" style="position:absolute">
               <v:stroke color="#3465a4" startarrow="block" endarrow="block" startarrowwidth="medium" startarrowlength="medium" endarrowwidth="medium" endarrowlength="medium" joinstyle="round" endcap="flat"/>
               <v:fill on="false" detectmouseclick="t"/>
             </v:line>
-            <v:line id="shape_0" from="1870,-523" to="4591,-523" stroked="t" style="position:absolute">
+            <v:line id="shape_0" from="1871,-521" to="4591,-521" stroked="t" style="position:absolute">
               <v:stroke color="#3465a4" startarrow="block" endarrow="block" startarrowwidth="medium" startarrowlength="medium" endarrowwidth="medium" endarrowlength="medium" joinstyle="round" endcap="flat"/>
               <v:fill on="false" detectmouseclick="t"/>
             </v:line>
-            <v:line id="shape_0" from="1870,-12" to="4591,-12" stroked="t" style="position:absolute">
+            <v:line id="shape_0" from="1871,-10" to="4591,-10" stroked="t" style="position:absolute">
               <v:stroke color="#3465a4" startarrow="block" endarrow="block" startarrowwidth="medium" startarrowlength="medium" endarrowwidth="medium" endarrowlength="medium" joinstyle="round" endcap="flat"/>
               <v:fill on="false" detectmouseclick="t"/>
             </v:line>
-            <v:line id="shape_0" from="1870,441" to="4591,441" stroked="t" style="position:absolute">
+            <v:line id="shape_0" from="1871,442" to="4591,442" stroked="t" style="position:absolute">
               <v:stroke color="#3465a4" startarrow="block" endarrow="block" startarrowwidth="medium" startarrowlength="medium" endarrowwidth="medium" endarrowlength="medium" joinstyle="round" endcap="flat"/>
               <v:fill on="false" detectmouseclick="t"/>
             </v:line>
-            <v:line id="shape_0" from="1870,951" to="4591,951" stroked="t" style="position:absolute">
+            <v:line id="shape_0" from="1871,952" to="4591,952" stroked="t" style="position:absolute">
               <v:stroke color="#3465a4" startarrow="block" endarrow="block" startarrowwidth="medium" startarrowlength="medium" endarrowwidth="medium" endarrowlength="medium" joinstyle="round" endcap="flat"/>
               <v:fill on="false" detectmouseclick="t"/>
             </v:line>
-            <v:line id="shape_0" from="1870,1518" to="4591,1518" stroked="t" style="position:absolute">
+            <v:line id="shape_0" from="1871,1519" to="4591,1519" stroked="t" style="position:absolute">
               <v:stroke color="#3465a4" startarrow="block" endarrow="block" startarrowwidth="medium" startarrowlength="medium" endarrowwidth="medium" endarrowlength="medium" joinstyle="round" endcap="flat"/>
               <v:fill on="false" detectmouseclick="t"/>
             </v:line>
-            <v:roundrect id="shape_0" fillcolor="#729fcf" stroked="t" style="position:absolute;left:7710;top:-239;width:1189;height:792">
+            <v:rect id="shape_0" fillcolor="#729fcf" stroked="t" style="position:absolute;left:7711;top:-237;width:1188;height:791">
               <v:wrap v:type="none"/>
               <v:fill type="solid" color2="#8d6030" detectmouseclick="t"/>
               <v:stroke color="#3465a4" joinstyle="round" endcap="flat"/>
-            </v:roundrect>
-            <v:line id="shape_0" from="6595,113" to="7557,113" stroked="t" style="position:absolute">
+            </v:rect>
+            <v:line id="shape_0" from="6596,114" to="7557,114" stroked="t" style="position:absolute">
               <v:stroke color="#3465a4" startarrow="block" endarrow="block" startarrowwidth="medium" startarrowlength="medium" endarrowwidth="medium" endarrowlength="medium" joinstyle="round" endcap="flat"/>
               <v:fill on="false" detectmouseclick="t"/>
             </v:line>
@@ -1339,11 +1313,7 @@
       </w:hyperlink>
       <w:r>
         <w:rPr/>
-        <w:t xml:space="preserve"> or follow one of the several tutorials in internet. </w:t>
-      </w:r>
-      <w:r>
-        <w:rPr/>
-        <w:t>It also necessary to have the access to internet to have the project source code and cofiguration scripts.</w:t>
+        <w:t xml:space="preserve"> or follow one of the several tutorials in internet. It also necessary to have the access to internet to have the project source code and cofiguration scripts.</w:t>
       </w:r>
     </w:p>
     <w:p>
@@ -1389,12 +1359,10 @@
           <w:t>https://github.com/amaurial/canpi/blob/master/initial-setup.sh</w:t>
         </w:r>
       </w:hyperlink>
-      <w:hyperlink r:id="rId12">
-        <w:r>
-          <w:rPr/>
-          <w:t>.</w:t>
-        </w:r>
-      </w:hyperlink>
+      <w:r>
+        <w:rPr/>
+        <w:t>.</w:t>
+      </w:r>
     </w:p>
     <w:p>
       <w:pPr>
@@ -1634,7 +1602,7 @@
         </w:rPr>
         <w:t xml:space="preserve">git clone </w:t>
       </w:r>
-      <w:hyperlink r:id="rId13">
+      <w:hyperlink r:id="rId12">
         <w:r>
           <w:rPr>
             <w:rStyle w:val="InternetLink"/>
@@ -1974,11 +1942,7 @@
       </w:pPr>
       <w:r>
         <w:rPr/>
-        <w:t xml:space="preserve">hostapd </w:t>
-      </w:r>
-      <w:r>
-        <w:rPr/>
-        <w:t>daemon</w:t>
+        <w:t>hostapd daemon</w:t>
       </w:r>
     </w:p>
     <w:p>
@@ -2433,7 +2397,7 @@
           <w:rStyle w:val="InternetLink"/>
         </w:rPr>
       </w:pPr>
-      <w:hyperlink r:id="rId14">
+      <w:hyperlink r:id="rId13">
         <w:r>
           <w:rPr>
             <w:rStyle w:val="InternetLink"/>
@@ -2449,7 +2413,7 @@
           <w:rStyle w:val="InternetLink"/>
         </w:rPr>
       </w:pPr>
-      <w:hyperlink r:id="rId15">
+      <w:hyperlink r:id="rId14">
         <w:r>
           <w:rPr>
             <w:rStyle w:val="InternetLink"/>
@@ -2488,7 +2452,7 @@
         <w:rPr/>
         <w:t xml:space="preserve">Extracted from </w:t>
       </w:r>
-      <w:hyperlink r:id="rId16">
+      <w:hyperlink r:id="rId15">
         <w:r>
           <w:rPr>
             <w:rStyle w:val="InternetLink"/>
@@ -2648,35 +2612,13 @@
         <w:spacing w:lineRule="atLeast" w:line="330" w:before="0" w:after="0"/>
         <w:ind w:left="0" w:right="0" w:hanging="0"/>
         <w:jc w:val="center"/>
-        <w:rPr>
-          <w:caps w:val="false"/>
-          <w:smallCaps w:val="false"/>
-          <w:strike w:val="false"/>
-          <w:dstrike w:val="false"/>
-          <w:color w:val="0B0080"/>
-          <w:spacing w:val="0"/>
-          <w:u w:val="none"/>
-          <w:effect w:val="none"/>
-          <w:bdr w:val="single" w:sz="2" w:space="2" w:color="CCCCCC"/>
-          <w:shd w:fill="F9F9F9" w:val="clear"/>
-        </w:rPr>
-      </w:pPr>
-      <w:r>
-        <w:rPr>
-          <w:caps w:val="false"/>
-          <w:smallCaps w:val="false"/>
-          <w:strike w:val="false"/>
-          <w:dstrike w:val="false"/>
-          <w:color w:val="0B0080"/>
-          <w:spacing w:val="0"/>
-          <w:u w:val="none"/>
-          <w:effect w:val="none"/>
-          <w:bdr w:val="single" w:sz="2" w:space="2" w:color="CCCCCC"/>
-          <w:shd w:fill="F9F9F9" w:val="clear"/>
-        </w:rPr>
+        <w:rPr/>
+      </w:pPr>
+      <w:r>
+        <w:rPr/>
         <w:drawing>
           <wp:inline distT="0" distB="0" distL="0" distR="0">
-            <wp:extent cx="2876550" cy="1952625"/>
+            <wp:extent cx="2876550" cy="1951990"/>
             <wp:effectExtent l="0" t="0" r="0" b="0"/>
             <wp:docPr id="0" name="Picture" descr=""/>
             <wp:cNvGraphicFramePr>
@@ -2692,7 +2634,7 @@
                     </pic:cNvPicPr>
                   </pic:nvPicPr>
                   <pic:blipFill>
-                    <a:blip r:embed="rId17"/>
+                    <a:blip r:embed="rId16"/>
                     <a:stretch>
                       <a:fillRect/>
                     </a:stretch>
@@ -2700,7 +2642,7 @@
                   <pic:spPr bwMode="auto">
                     <a:xfrm>
                       <a:off x="0" y="0"/>
-                      <a:ext cx="2876550" cy="1952625"/>
+                      <a:ext cx="2876550" cy="1951990"/>
                     </a:xfrm>
                     <a:prstGeom prst="rect">
                       <a:avLst/>
@@ -2952,7 +2894,7 @@
         <w:rPr/>
         <w:t xml:space="preserve">For more information about SocketCAN see </w:t>
       </w:r>
-      <w:hyperlink r:id="rId18">
+      <w:hyperlink r:id="rId17">
         <w:r>
           <w:rPr>
             <w:rStyle w:val="InternetLink"/>
@@ -3193,21 +3135,9 @@
       </w:pPr>
       <w:r>
         <w:rPr/>
-        <w:t xml:space="preserve">From </w:t>
-      </w:r>
-      <w:r>
-        <w:rPr/>
-        <w:t>W</w:t>
-      </w:r>
-      <w:r>
-        <w:rPr/>
-        <w:t xml:space="preserve">ikipedia </w:t>
-      </w:r>
-      <w:r>
-        <w:rPr/>
-        <w:t>(</w:t>
-      </w:r>
-      <w:hyperlink r:id="rId19">
+        <w:t>From Wikipedia (</w:t>
+      </w:r>
+      <w:hyperlink r:id="rId18">
         <w:r>
           <w:rPr>
             <w:rStyle w:val="InternetLink"/>
@@ -3215,15 +3145,9 @@
           <w:t>https://en.wikipedia.org/wiki/Avahi_(software</w:t>
         </w:r>
       </w:hyperlink>
-      <w:hyperlink r:id="rId20">
-        <w:r>
-          <w:rPr/>
-          <w:t>))</w:t>
-        </w:r>
-      </w:hyperlink>
-      <w:r>
-        <w:rPr/>
-        <w:t>:</w:t>
+      <w:r>
+        <w:rPr/>
+        <w:t>)):</w:t>
       </w:r>
     </w:p>
     <w:p>
@@ -5094,7 +5018,7 @@
           <w:rStyle w:val="InternetLink"/>
         </w:rPr>
       </w:pPr>
-      <w:hyperlink r:id="rId21">
+      <w:hyperlink r:id="rId19">
         <w:r>
           <w:rPr>
             <w:rStyle w:val="InternetLink"/>
@@ -5253,7 +5177,6 @@
       <w:pPr>
         <w:pStyle w:val="TextBody"/>
         <w:rPr>
-          <w:rFonts w:ascii="Arial" w:hAnsi="Arial"/>
           <w:b w:val="false"/>
           <w:bCs w:val="false"/>
           <w:i w:val="false"/>
@@ -5267,7 +5190,6 @@
       </w:pPr>
       <w:r>
         <w:rPr>
-          <w:rFonts w:ascii="Arial" w:hAnsi="Arial"/>
           <w:b w:val="false"/>
           <w:bCs w:val="false"/>
           <w:i w:val="false"/>
@@ -5285,7 +5207,6 @@
       <w:pPr>
         <w:pStyle w:val="TextBody"/>
         <w:rPr>
-          <w:rFonts w:ascii="Arial" w:hAnsi="Arial"/>
           <w:b w:val="false"/>
           <w:bCs w:val="false"/>
           <w:i w:val="false"/>
@@ -5299,7 +5220,6 @@
       </w:pPr>
       <w:r>
         <w:rPr>
-          <w:rFonts w:ascii="Arial" w:hAnsi="Arial"/>
           <w:b w:val="false"/>
           <w:bCs w:val="false"/>
           <w:i w:val="false"/>
@@ -5314,7 +5234,6 @@
       </w:r>
       <w:r>
         <w:rPr>
-          <w:rFonts w:ascii="Arial" w:hAnsi="Arial"/>
           <w:b/>
           <w:bCs/>
           <w:i w:val="false"/>
@@ -5329,7 +5248,6 @@
       </w:r>
       <w:r>
         <w:rPr>
-          <w:rFonts w:ascii="Arial" w:hAnsi="Arial"/>
           <w:b w:val="false"/>
           <w:bCs w:val="false"/>
           <w:i w:val="false"/>
@@ -5344,7 +5262,6 @@
       </w:r>
       <w:r>
         <w:rPr>
-          <w:rFonts w:ascii="Arial" w:hAnsi="Arial"/>
           <w:b/>
           <w:bCs/>
           <w:i w:val="false"/>
@@ -5359,7 +5276,6 @@
       </w:r>
       <w:r>
         <w:rPr>
-          <w:rFonts w:ascii="Arial" w:hAnsi="Arial"/>
           <w:b w:val="false"/>
           <w:bCs w:val="false"/>
           <w:i w:val="false"/>
@@ -5374,7 +5290,6 @@
       </w:r>
       <w:r>
         <w:rPr>
-          <w:rFonts w:ascii="Arial" w:hAnsi="Arial"/>
           <w:b/>
           <w:bCs/>
           <w:i w:val="false"/>
@@ -5389,7 +5304,6 @@
       </w:r>
       <w:r>
         <w:rPr>
-          <w:rFonts w:ascii="Arial" w:hAnsi="Arial"/>
           <w:b w:val="false"/>
           <w:bCs w:val="false"/>
           <w:i w:val="false"/>
@@ -5407,7 +5321,6 @@
       <w:pPr>
         <w:pStyle w:val="TextBody"/>
         <w:rPr>
-          <w:rFonts w:ascii="Arial" w:hAnsi="Arial"/>
           <w:b w:val="false"/>
           <w:bCs w:val="false"/>
           <w:i w:val="false"/>
@@ -5421,7 +5334,6 @@
       </w:pPr>
       <w:r>
         <w:rPr>
-          <w:rFonts w:ascii="Arial" w:hAnsi="Arial"/>
           <w:b w:val="false"/>
           <w:bCs w:val="false"/>
           <w:i w:val="false"/>
@@ -5467,6 +5379,181 @@
       </w:pPr>
       <w:r>
         <w:rPr/>
+        <w:t>WebPy is light webserver in python. CW uses it to offer a configuration interface by the browser. Once the CW is turned on and active, the user can access the configuration interface using a browser. This the screen of the webpage:</w:t>
+      </w:r>
+    </w:p>
+    <w:p>
+      <w:pPr>
+        <w:pStyle w:val="TextBody"/>
+        <w:rPr/>
+      </w:pPr>
+      <w:r>
+        <w:rPr/>
+        <w:drawing>
+          <wp:inline distT="0" distB="0" distL="0" distR="0">
+            <wp:extent cx="5199380" cy="7842250"/>
+            <wp:effectExtent l="0" t="0" r="0" b="0"/>
+            <wp:docPr id="1" name="Picture" descr=""/>
+            <wp:cNvGraphicFramePr>
+              <a:graphicFrameLocks xmlns:a="http://schemas.openxmlformats.org/drawingml/2006/main" noChangeAspect="1"/>
+            </wp:cNvGraphicFramePr>
+            <a:graphic xmlns:a="http://schemas.openxmlformats.org/drawingml/2006/main">
+              <a:graphicData uri="http://schemas.openxmlformats.org/drawingml/2006/picture">
+                <pic:pic xmlns:pic="http://schemas.openxmlformats.org/drawingml/2006/picture">
+                  <pic:nvPicPr>
+                    <pic:cNvPr id="1" name="Picture" descr=""/>
+                    <pic:cNvPicPr>
+                      <a:picLocks noChangeAspect="1" noChangeArrowheads="1"/>
+                    </pic:cNvPicPr>
+                  </pic:nvPicPr>
+                  <pic:blipFill>
+                    <a:blip r:embed="rId20"/>
+                    <a:stretch>
+                      <a:fillRect/>
+                    </a:stretch>
+                  </pic:blipFill>
+                  <pic:spPr bwMode="auto">
+                    <a:xfrm>
+                      <a:off x="0" y="0"/>
+                      <a:ext cx="5199380" cy="7842250"/>
+                    </a:xfrm>
+                    <a:prstGeom prst="rect">
+                      <a:avLst/>
+                    </a:prstGeom>
+                    <a:noFill/>
+                    <a:ln w="9525">
+                      <a:noFill/>
+                      <a:miter lim="800000"/>
+                      <a:headEnd/>
+                      <a:tailEnd/>
+                    </a:ln>
+                  </pic:spPr>
+                </pic:pic>
+              </a:graphicData>
+            </a:graphic>
+          </wp:inline>
+        </w:drawing>
+      </w:r>
+    </w:p>
+    <w:p>
+      <w:pPr>
+        <w:pStyle w:val="TextBody"/>
+        <w:rPr/>
+      </w:pPr>
+      <w:r>
+        <w:rPr/>
+        <w:t xml:space="preserve">This page is used to set CW configuration. The user can select any of the configuration above. Not all configuration possible are present, and we can add more by changing the program </w:t>
+      </w:r>
+      <w:r>
+        <w:rPr>
+          <w:b/>
+          <w:bCs/>
+        </w:rPr>
+        <w:t>canpiconfig.py</w:t>
+      </w:r>
+      <w:r>
+        <w:rPr/>
+        <w:t xml:space="preserve"> present in </w:t>
+      </w:r>
+      <w:r>
+        <w:rPr>
+          <w:b/>
+          <w:bCs/>
+        </w:rPr>
+        <w:t>/home/pi/canpi/webserver</w:t>
+      </w:r>
+      <w:r>
+        <w:rPr/>
+        <w:t>.</w:t>
+      </w:r>
+    </w:p>
+    <w:p>
+      <w:pPr>
+        <w:pStyle w:val="TextBody"/>
+        <w:rPr/>
+      </w:pPr>
+      <w:r>
+        <w:rPr/>
+        <w:t>The button “</w:t>
+      </w:r>
+      <w:r>
+        <w:rPr>
+          <w:i/>
+          <w:iCs/>
+        </w:rPr>
+        <w:t>Save changes</w:t>
+      </w:r>
+      <w:r>
+        <w:rPr/>
+        <w:t>” write the configuration to the the canpi.cfg.</w:t>
+      </w:r>
+    </w:p>
+    <w:p>
+      <w:pPr>
+        <w:pStyle w:val="TextBody"/>
+        <w:rPr/>
+      </w:pPr>
+      <w:r>
+        <w:rPr/>
+        <w:t>“</w:t>
+      </w:r>
+      <w:r>
+        <w:rPr>
+          <w:i/>
+          <w:iCs/>
+        </w:rPr>
+        <w:t>Apply changes and reboot</w:t>
+      </w:r>
+      <w:r>
+        <w:rPr/>
+        <w:t>” reconfigures the pi and reboot while “</w:t>
+      </w:r>
+      <w:r>
+        <w:rPr>
+          <w:i/>
+          <w:iCs/>
+        </w:rPr>
+        <w:t>Restart Throttle service</w:t>
+      </w:r>
+      <w:r>
+        <w:rPr/>
+        <w:t>” just restarts the canpi daemon.</w:t>
+      </w:r>
+    </w:p>
+    <w:p>
+      <w:pPr>
+        <w:pStyle w:val="TextBody"/>
+        <w:rPr/>
+      </w:pPr>
+      <w:r>
+        <w:rPr/>
+        <w:t>To start the page manually do</w:t>
+      </w:r>
+    </w:p>
+    <w:p>
+      <w:pPr>
+        <w:pStyle w:val="TextBody"/>
+        <w:rPr>
+          <w:b/>
+          <w:bCs/>
+        </w:rPr>
+      </w:pPr>
+      <w:r>
+        <w:rPr>
+          <w:b/>
+          <w:bCs/>
+        </w:rPr>
+        <w:t>sudo python configcanpi.py 80</w:t>
+      </w:r>
+    </w:p>
+    <w:p>
+      <w:pPr>
+        <w:pStyle w:val="TextBody"/>
+        <w:rPr/>
+      </w:pPr>
+      <w:r>
+        <w:rPr/>
+        <w:t>It will start the service for all ip interfaces on the port 80. This port is the default for the HTTP protocol.</w:t>
       </w:r>
     </w:p>
     <w:p>
@@ -5482,11 +5569,754 @@
       <w:bookmarkEnd w:id="19"/>
       <w:r>
         <w:rPr/>
-        <w:t xml:space="preserve">canpi daemon </w:t>
-      </w:r>
-      <w:r>
-        <w:rPr/>
-        <w:t>and scripts</w:t>
+        <w:t>canpi daemon and scripts</w:t>
+      </w:r>
+    </w:p>
+    <w:p>
+      <w:pPr>
+        <w:pStyle w:val="Normal"/>
+        <w:rPr/>
+      </w:pPr>
+      <w:r>
+        <w:rPr/>
+      </w:r>
+    </w:p>
+    <w:p>
+      <w:pPr>
+        <w:pStyle w:val="Normal"/>
+        <w:rPr/>
+      </w:pPr>
+      <w:r>
+        <w:rPr/>
+        <w:t>The canpi daemon is a multithread application that communicates with the CBUS and the ED clients connected. It also provides a service that allows other applications access the CBUS via grid connect protocol.</w:t>
+      </w:r>
+    </w:p>
+    <w:p>
+      <w:pPr>
+        <w:pStyle w:val="Normal"/>
+        <w:rPr/>
+      </w:pPr>
+      <w:r>
+        <w:rPr/>
+        <w:t>Here is the architecture of the application:</w:t>
+      </w:r>
+    </w:p>
+    <w:p>
+      <w:pPr>
+        <w:pStyle w:val="Normal"/>
+        <w:rPr/>
+      </w:pPr>
+      <w:r>
+        <w:rPr/>
+      </w:r>
+    </w:p>
+    <w:p>
+      <w:pPr>
+        <w:pStyle w:val="Normal"/>
+        <w:rPr/>
+      </w:pPr>
+      <w:r>
+        <w:rPr/>
+        <w:pict>
+          <v:group id="shape_0" style="position:absolute;margin-left:0pt;margin-top:-161.6pt;width:430.85pt;height:323.15pt" coordorigin="0,-3232" coordsize="8617,6463">
+            <v:roundrect id="shape_0" fillcolor="#729fcf" stroked="t" style="position:absolute;left:1927;top:-3232;width:4875;height:5441;mso-position-vertical:center">
+              <v:wrap v:type="none"/>
+              <v:fill type="solid" color2="#8d6030" detectmouseclick="t"/>
+              <v:stroke color="#3465a4" joinstyle="round" endcap="flat"/>
+            </v:roundrect>
+            <v:shapetype id="shapetype_202" coordsize="21600,21600" o:spt="202" path="m,l,21600l21600,21600l21600,xe">
+              <v:stroke joinstyle="miter"/>
+              <v:path gradientshapeok="t" o:connecttype="rect"/>
+            </v:shapetype>
+            <v:shape id="shape_0" stroked="f" style="position:absolute;left:3741;top:-2927;width:1643;height:510;mso-position-vertical:center" type="shapetype_202">
+              <v:wrap v:type="square"/>
+              <v:fill on="false" detectmouseclick="t"/>
+              <v:stroke color="black" joinstyle="round" endcap="flat"/>
+            </v:shape>
+            <v:roundrect id="shape_0" fillcolor="#579d1c" stroked="t" style="position:absolute;left:2381;top:-2325;width:1416;height:849;mso-position-vertical:center">
+              <v:wrap v:type="none"/>
+              <v:fill type="solid" color2="#a862e3" detectmouseclick="t"/>
+              <v:stroke color="#3465a4" joinstyle="round" endcap="flat"/>
+            </v:roundrect>
+            <v:roundrect id="shape_0" fillcolor="#579d1c" stroked="t" style="position:absolute;left:4989;top:-2382;width:1302;height:849;mso-position-vertical:center">
+              <v:wrap v:type="none"/>
+              <v:fill type="solid" color2="#a862e3" detectmouseclick="t"/>
+              <v:stroke color="#3465a4" joinstyle="round" endcap="flat"/>
+            </v:roundrect>
+            <v:roundrect id="shape_0" fillcolor="#579d1c" stroked="t" style="position:absolute;left:2154;top:-738;width:4364;height:1190;mso-position-vertical:center">
+              <v:wrap v:type="none"/>
+              <v:fill type="solid" color2="#a862e3" detectmouseclick="t"/>
+              <v:stroke color="#3465a4" joinstyle="round" endcap="flat"/>
+            </v:roundrect>
+            <v:roundrect id="shape_0" fillcolor="#4b1f6f" stroked="t" style="position:absolute;left:2211;top:-398;width:1189;height:509;mso-position-vertical:center">
+              <v:wrap v:type="none"/>
+              <v:fill type="solid" color2="#b4e090" detectmouseclick="t"/>
+              <v:stroke color="#3465a4" joinstyle="round" endcap="flat"/>
+            </v:roundrect>
+            <v:roundrect id="shape_0" fillcolor="#4b1f6f" stroked="t" style="position:absolute;left:5272;top:-454;width:1133;height:622;mso-position-vertical:center">
+              <v:wrap v:type="none"/>
+              <v:fill type="solid" color2="#b4e090" detectmouseclick="t"/>
+              <v:stroke color="#3465a4" joinstyle="round" endcap="flat"/>
+            </v:roundrect>
+            <v:line id="shape_0" from="3855,-1928" to="4874,-1928" stroked="t" style="position:absolute;mso-position-vertical:center">
+              <v:stroke color="#7e0021" startarrow="block" endarrow="block" startarrowwidth="medium" startarrowlength="medium" endarrowwidth="medium" endarrowlength="medium" joinstyle="round" endcap="flat"/>
+              <v:fill on="false" detectmouseclick="t"/>
+            </v:line>
+            <v:line id="shape_0" from="3855,-1928" to="4874,-1928" stroked="t" style="position:absolute;mso-position-vertical:center">
+              <v:stroke color="#7e0021" startarrow="block" endarrow="block" startarrowwidth="medium" startarrowlength="medium" endarrowwidth="medium" endarrowlength="medium" joinstyle="round" endcap="flat"/>
+              <v:fill on="false" detectmouseclick="t"/>
+            </v:line>
+            <v:group id="shape_0" style="position:absolute;left:7483;top:-2269;width:1134;height:737">
+              <v:roundrect id="shape_0" fillcolor="#ccffcc" stroked="t" style="position:absolute;left:7483;top:-2269;width:906;height:510;mso-position-vertical:center">
+                <v:wrap v:type="none"/>
+                <v:fill type="solid" color2="#330033" detectmouseclick="t"/>
+                <v:stroke color="#3465a4" joinstyle="round" endcap="flat"/>
+              </v:roundrect>
+              <v:roundrect id="shape_0" fillcolor="#ccffcc" stroked="t" style="position:absolute;left:7596;top:-2155;width:907;height:509;mso-position-vertical:center">
+                <v:wrap v:type="none"/>
+                <v:fill type="solid" color2="#330033" detectmouseclick="t"/>
+                <v:stroke color="#3465a4" joinstyle="round" endcap="flat"/>
+              </v:roundrect>
+              <v:roundrect id="shape_0" fillcolor="#ccffcc" stroked="t" style="position:absolute;left:7710;top:-2042;width:906;height:509;mso-position-vertical:center">
+                <v:wrap v:type="none"/>
+                <v:fill type="solid" color2="#330033" detectmouseclick="t"/>
+                <v:stroke color="#3465a4" joinstyle="round" endcap="flat"/>
+              </v:roundrect>
+            </v:group>
+            <v:line id="shape_0" from="6349,-2099" to="7369,-2099" stroked="t" style="position:absolute;mso-position-vertical:center">
+              <v:stroke color="#7e0021" startarrow="block" endarrow="block" startarrowwidth="medium" startarrowlength="medium" endarrowwidth="medium" endarrowlength="medium" joinstyle="round" endcap="flat"/>
+              <v:fill on="false" detectmouseclick="t"/>
+            </v:line>
+            <v:line id="shape_0" from="6349,-1815" to="7369,-1815" stroked="t" style="position:absolute;mso-position-vertical:center">
+              <v:stroke color="#7e0021" startarrow="block" endarrow="block" startarrowwidth="medium" startarrowlength="medium" endarrowwidth="medium" endarrowlength="medium" joinstyle="round" endcap="flat"/>
+              <v:fill on="false" detectmouseclick="t"/>
+            </v:line>
+            <v:roundrect id="shape_0" fillcolor="#ccffcc" stroked="t" style="position:absolute;left:0;top:-2609;width:906;height:453;mso-position-vertical:center">
+              <v:wrap v:type="none"/>
+              <v:fill type="solid" color2="#330033" detectmouseclick="t"/>
+              <v:stroke color="#3465a4" joinstyle="round" endcap="flat"/>
+            </v:roundrect>
+            <v:roundrect id="shape_0" fillcolor="#ccffcc" stroked="t" style="position:absolute;left:0;top:-2099;width:906;height:510;mso-position-vertical:center">
+              <v:wrap v:type="none"/>
+              <v:fill type="solid" color2="#330033" detectmouseclick="t"/>
+              <v:stroke color="#3465a4" joinstyle="round" endcap="flat"/>
+            </v:roundrect>
+            <v:roundrect id="shape_0" fillcolor="#ccffcc" stroked="t" style="position:absolute;left:0;top:-1532;width:906;height:510;mso-position-vertical:center">
+              <v:wrap v:type="none"/>
+              <v:fill type="solid" color2="#330033" detectmouseclick="t"/>
+              <v:stroke color="#3465a4" joinstyle="round" endcap="flat"/>
+            </v:roundrect>
+            <v:line id="shape_0" from="1077,-2325" to="2153,-2043" stroked="t" style="position:absolute;mso-position-vertical:center">
+              <v:stroke color="#7e0021" startarrow="block" endarrow="block" startarrowwidth="medium" startarrowlength="medium" endarrowwidth="medium" endarrowlength="medium" joinstyle="round" endcap="flat"/>
+              <v:fill on="false" detectmouseclick="t"/>
+            </v:line>
+            <v:line id="shape_0" from="1133,-1758" to="2153,-1758" stroked="t" style="position:absolute;mso-position-vertical:center">
+              <v:stroke color="#7e0021" startarrow="block" endarrow="block" startarrowwidth="medium" startarrowlength="medium" endarrowwidth="medium" endarrowlength="medium" joinstyle="round" endcap="flat"/>
+              <v:fill on="false" detectmouseclick="t"/>
+            </v:line>
+            <v:line id="shape_0" from="1020,-1475" to="2153,-1249" stroked="t" style="position:absolute;flip:y;mso-position-vertical:center">
+              <v:stroke color="#7e0021" startarrow="block" endarrow="block" startarrowwidth="medium" startarrowlength="medium" endarrowwidth="medium" endarrowlength="medium" joinstyle="round" endcap="flat"/>
+              <v:fill on="false" detectmouseclick="t"/>
+            </v:line>
+            <v:shape id="shape_0" stroked="f" style="position:absolute;left:1133;top:-2722;width:623;height:418;mso-position-vertical:center" type="shapetype_202">
+              <v:wrap v:type="square"/>
+              <v:fill on="false" detectmouseclick="t"/>
+              <v:stroke color="black" joinstyle="round" endcap="flat"/>
+            </v:shape>
+            <v:shape id="shape_0" stroked="f" style="position:absolute;left:6519;top:-2569;width:623;height:418;mso-position-vertical:center" type="shapetype_202">
+              <v:wrap v:type="square"/>
+              <v:fill on="false" detectmouseclick="t"/>
+              <v:stroke color="black" joinstyle="round" endcap="flat"/>
+            </v:shape>
+            <v:shape id="shape_0" stroked="f" style="position:absolute;left:1133;top:-2965;width:680;height:418;mso-position-vertical:center" type="shapetype_202">
+              <v:wrap v:type="square"/>
+              <v:fill on="false" detectmouseclick="t"/>
+              <v:stroke color="black" joinstyle="round" endcap="flat"/>
+            </v:shape>
+            <v:shape id="shape_0" stroked="f" style="position:absolute;left:6519;top:-2779;width:680;height:418;mso-position-vertical:center" type="shapetype_202">
+              <v:wrap v:type="square"/>
+              <v:fill on="false" detectmouseclick="t"/>
+              <v:stroke color="black" joinstyle="round" endcap="flat"/>
+            </v:shape>
+            <v:line id="shape_0" from="5669,-1475" to="5669,-796" stroked="t" style="position:absolute;flip:y;mso-position-vertical:center">
+              <v:stroke color="#7e0021" startarrow="block" endarrow="block" startarrowwidth="medium" startarrowlength="medium" endarrowwidth="medium" endarrowlength="medium" joinstyle="round" endcap="flat"/>
+              <v:fill on="false" detectmouseclick="t"/>
+            </v:line>
+            <v:line id="shape_0" from="3061,-1475" to="3061,-796" stroked="t" style="position:absolute;flip:y;mso-position-vertical:center">
+              <v:stroke color="#7e0021" startarrow="block" endarrow="block" startarrowwidth="medium" startarrowlength="medium" endarrowwidth="medium" endarrowlength="medium" joinstyle="round" endcap="flat"/>
+              <v:fill on="false" detectmouseclick="t"/>
+            </v:line>
+            <v:roundrect id="shape_0" fillcolor="#579d1c" stroked="t" style="position:absolute;left:2154;top:1246;width:1870;height:510;mso-position-vertical:center">
+              <v:wrap v:type="none"/>
+              <v:fill type="solid" color2="#a862e3" detectmouseclick="t"/>
+              <v:stroke color="#3465a4" joinstyle="round" endcap="flat"/>
+            </v:roundrect>
+            <v:roundrect id="shape_0" fillcolor="#579d1c" stroked="t" style="position:absolute;left:4705;top:1190;width:1870;height:509;mso-position-vertical:center">
+              <v:wrap v:type="none"/>
+              <v:fill type="solid" color2="#a862e3" detectmouseclick="t"/>
+              <v:stroke color="#3465a4" joinstyle="round" endcap="flat"/>
+            </v:roundrect>
+            <v:roundrect id="shape_0" fillcolor="#ccffcc" stroked="t" style="position:absolute;left:4818;top:2607;width:1530;height:623;mso-position-vertical:center">
+              <v:wrap v:type="none"/>
+              <v:fill type="solid" color2="#330033" detectmouseclick="t"/>
+              <v:stroke color="#3465a4" joinstyle="round" endcap="flat"/>
+            </v:roundrect>
+            <v:line id="shape_0" from="3004,509" to="3004,1189" stroked="t" style="position:absolute;flip:y;mso-position-vertical:center">
+              <v:stroke color="#7e0021" startarrow="block" endarrow="block" startarrowwidth="medium" startarrowlength="medium" endarrowwidth="medium" endarrowlength="medium" joinstyle="round" endcap="flat"/>
+              <v:fill on="false" detectmouseclick="t"/>
+            </v:line>
+            <v:shape id="shape_0" stroked="f" style="position:absolute;left:3061;top:623;width:1700;height:418;mso-position-vertical:center" type="shapetype_202">
+              <v:wrap v:type="square"/>
+              <v:fill on="false" detectmouseclick="t"/>
+              <v:stroke color="black" joinstyle="round" endcap="flat"/>
+            </v:shape>
+            <v:line id="shape_0" from="4025,1473" to="4647,1473" stroked="t" style="position:absolute;mso-position-vertical:center">
+              <v:stroke color="#7e0021" startarrow="block" endarrow="block" startarrowwidth="medium" startarrowlength="medium" endarrowwidth="medium" endarrowlength="medium" joinstyle="round" endcap="flat"/>
+              <v:fill on="false" detectmouseclick="t"/>
+            </v:line>
+            <v:shape id="shape_0" stroked="f" style="position:absolute;left:4025;top:-2381;width:679;height:418;mso-position-vertical:center" type="shapetype_202">
+              <v:wrap v:type="square"/>
+              <v:fill on="false" detectmouseclick="t"/>
+              <v:stroke color="black" joinstyle="round" endcap="flat"/>
+            </v:shape>
+            <v:shape id="shape_0" stroked="f" style="position:absolute;left:5612;top:-1360;width:679;height:418;mso-position-vertical:center" type="shapetype_202">
+              <v:wrap v:type="square"/>
+              <v:fill on="false" detectmouseclick="t"/>
+              <v:stroke color="black" joinstyle="round" endcap="flat"/>
+            </v:shape>
+            <v:shape id="shape_0" stroked="f" style="position:absolute;left:3004;top:-1360;width:680;height:418;mso-position-vertical:center" type="shapetype_202">
+              <v:wrap v:type="square"/>
+              <v:fill on="false" detectmouseclick="t"/>
+              <v:stroke color="black" joinstyle="round" endcap="flat"/>
+            </v:shape>
+            <v:line id="shape_0" from="5555,1813" to="5555,2493" stroked="t" style="position:absolute;flip:y;mso-position-vertical:center">
+              <v:stroke color="#7e0021" startarrow="block" endarrow="block" startarrowwidth="medium" startarrowlength="medium" endarrowwidth="medium" endarrowlength="medium" joinstyle="round" endcap="flat"/>
+              <v:fill on="false" detectmouseclick="t"/>
+            </v:line>
+            <v:shape id="shape_0" stroked="f" style="position:absolute;left:4025;top:1021;width:679;height:418;mso-position-vertical:center" type="shapetype_202">
+              <v:wrap v:type="square"/>
+              <v:fill on="false" detectmouseclick="t"/>
+              <v:stroke color="black" joinstyle="round" endcap="flat"/>
+            </v:shape>
+            <v:shape id="shape_0" stroked="f" style="position:absolute;left:5555;top:1928;width:850;height:418;mso-position-vertical:center" type="shapetype_202">
+              <v:wrap v:type="square"/>
+              <v:fill on="false" detectmouseclick="t"/>
+              <v:stroke color="black" joinstyle="round" endcap="flat"/>
+            </v:shape>
+          </v:group>
+        </w:pict>
+      </w:r>
+    </w:p>
+    <w:p>
+      <w:pPr>
+        <w:pStyle w:val="Normal"/>
+        <w:rPr/>
+      </w:pPr>
+      <w:r>
+        <w:rPr/>
+      </w:r>
+    </w:p>
+    <w:p>
+      <w:pPr>
+        <w:pStyle w:val="Normal"/>
+        <w:rPr/>
+      </w:pPr>
+      <w:r>
+        <w:rPr/>
+        <w:t xml:space="preserve">When the CW starts, the script </w:t>
+      </w:r>
+      <w:r>
+        <w:rPr>
+          <w:b/>
+          <w:bCs/>
+        </w:rPr>
+        <w:t>start_canpi.sh</w:t>
+      </w:r>
+      <w:r>
+        <w:rPr/>
+        <w:t xml:space="preserve"> in </w:t>
+      </w:r>
+      <w:r>
+        <w:rPr>
+          <w:b/>
+          <w:bCs/>
+        </w:rPr>
+        <w:t>/etc/init.d</w:t>
+      </w:r>
+      <w:r>
+        <w:rPr/>
+        <w:t>, starts the canpi daemon and the configuration webpage. The canpi daemon starts 3 major threads:</w:t>
+      </w:r>
+    </w:p>
+    <w:p>
+      <w:pPr>
+        <w:pStyle w:val="Normal"/>
+        <w:rPr/>
+      </w:pPr>
+      <w:r>
+        <w:rPr/>
+        <w:t>- canHandler</w:t>
+      </w:r>
+    </w:p>
+    <w:p>
+      <w:pPr>
+        <w:pStyle w:val="Normal"/>
+        <w:rPr/>
+      </w:pPr>
+      <w:r>
+        <w:rPr/>
+        <w:t>- tcpServer</w:t>
+      </w:r>
+    </w:p>
+    <w:p>
+      <w:pPr>
+        <w:pStyle w:val="Normal"/>
+        <w:rPr/>
+      </w:pPr>
+      <w:r>
+        <w:rPr/>
+        <w:t>- tcpGridServer</w:t>
+      </w:r>
+    </w:p>
+    <w:p>
+      <w:pPr>
+        <w:pStyle w:val="Normal"/>
+        <w:rPr/>
+      </w:pPr>
+      <w:r>
+        <w:rPr/>
+      </w:r>
+    </w:p>
+    <w:p>
+      <w:pPr>
+        <w:pStyle w:val="Heading3"/>
+        <w:numPr>
+          <w:ilvl w:val="2"/>
+          <w:numId w:val="1"/>
+        </w:numPr>
+        <w:rPr/>
+      </w:pPr>
+      <w:r>
+        <w:rPr/>
+        <w:t>canHandler</w:t>
+      </w:r>
+    </w:p>
+    <w:p>
+      <w:pPr>
+        <w:pStyle w:val="Normal"/>
+        <w:rPr/>
+      </w:pPr>
+      <w:r>
+        <w:rPr/>
+      </w:r>
+    </w:p>
+    <w:p>
+      <w:pPr>
+        <w:pStyle w:val="TextBody"/>
+        <w:rPr/>
+      </w:pPr>
+      <w:r>
+        <w:rPr/>
+        <w:t>canHandler is a process that controls the data from and towards CBUS. This same process also deals with the configuration messages from FCU.</w:t>
+      </w:r>
+    </w:p>
+    <w:p>
+      <w:pPr>
+        <w:pStyle w:val="TextBody"/>
+        <w:rPr/>
+      </w:pPr>
+      <w:r>
+        <w:rPr/>
+        <w:t xml:space="preserve">The </w:t>
+      </w:r>
+      <w:r>
+        <w:rPr/>
+        <w:t>CAN</w:t>
+      </w:r>
+      <w:r>
+        <w:rPr/>
+        <w:t xml:space="preserve"> interface is controled by the linux kernel module, has the MCP2515 driver loaded, which communicates with the CAN Controler via SPI protocol. </w:t>
+      </w:r>
+    </w:p>
+    <w:p>
+      <w:pPr>
+        <w:pStyle w:val="TextBody"/>
+        <w:rPr/>
+      </w:pPr>
+      <w:r>
+        <w:rPr/>
+        <w:t xml:space="preserve">The canHandler process communicates with the </w:t>
+      </w:r>
+      <w:r>
+        <w:rPr/>
+        <w:t>CAN</w:t>
+      </w:r>
+      <w:r>
+        <w:rPr/>
+        <w:t xml:space="preserve"> interface using the CANSocket api. Internally it maintains 3 threads:</w:t>
+      </w:r>
+    </w:p>
+    <w:p>
+      <w:pPr>
+        <w:pStyle w:val="TextBody"/>
+        <w:rPr/>
+      </w:pPr>
+      <w:r>
+        <w:rPr/>
+        <w:t>- one the to read the can interface and put the message on a incoming queue</w:t>
+      </w:r>
+    </w:p>
+    <w:p>
+      <w:pPr>
+        <w:pStyle w:val="TextBody"/>
+        <w:rPr/>
+      </w:pPr>
+      <w:r>
+        <w:rPr/>
+        <w:t>- another to read the incoming queue and send the messages towards the tcpServer and tcpGridServer.</w:t>
+      </w:r>
+    </w:p>
+    <w:p>
+      <w:pPr>
+        <w:pStyle w:val="TextBody"/>
+        <w:rPr/>
+      </w:pPr>
+      <w:r>
+        <w:rPr/>
+        <w:t>- another thread to read the outgoing queue and send it to the CBUS and to the tcpGridServer.</w:t>
+      </w:r>
+    </w:p>
+    <w:p>
+      <w:pPr>
+        <w:pStyle w:val="TextBody"/>
+        <w:rPr/>
+      </w:pPr>
+      <w:r>
+        <w:rPr/>
+        <w:t>The canHandler guarantees that all messages from and towards the CBUS reaches all the EDs and all the clients of the tcpGridServer.</w:t>
+      </w:r>
+    </w:p>
+    <w:p>
+      <w:pPr>
+        <w:pStyle w:val="Heading3"/>
+        <w:numPr>
+          <w:ilvl w:val="2"/>
+          <w:numId w:val="1"/>
+        </w:numPr>
+        <w:rPr/>
+      </w:pPr>
+      <w:r>
+        <w:rPr/>
+        <w:t>tcpServer</w:t>
+      </w:r>
+    </w:p>
+    <w:p>
+      <w:pPr>
+        <w:pStyle w:val="Normal"/>
+        <w:rPr/>
+      </w:pPr>
+      <w:r>
+        <w:rPr/>
+      </w:r>
+    </w:p>
+    <w:p>
+      <w:pPr>
+        <w:pStyle w:val="TextBody"/>
+        <w:rPr/>
+      </w:pPr>
+      <w:r>
+        <w:rPr/>
+        <w:t>Th</w:t>
+      </w:r>
+      <w:r>
+        <w:rPr/>
+        <w:t>is process creates a</w:t>
+      </w:r>
+      <w:r>
+        <w:rPr/>
+        <w:t xml:space="preserve"> tcp server on the port defined in the </w:t>
+      </w:r>
+      <w:r>
+        <w:rPr>
+          <w:b/>
+          <w:bCs/>
+        </w:rPr>
+        <w:t>canpi.cfg</w:t>
+      </w:r>
+      <w:r>
+        <w:rPr/>
+        <w:t xml:space="preserve"> </w:t>
+      </w:r>
+      <w:r>
+        <w:rPr/>
+        <w:t>under the property</w:t>
+      </w:r>
+      <w:r>
+        <w:rPr/>
+        <w:t xml:space="preserve"> </w:t>
+      </w:r>
+      <w:r>
+        <w:rPr>
+          <w:b/>
+          <w:bCs/>
+        </w:rPr>
+        <w:t>tcpport</w:t>
+      </w:r>
+      <w:r>
+        <w:rPr/>
+        <w:t xml:space="preserve">. If no port is configured it will use the port 4444. </w:t>
+      </w:r>
+      <w:r>
+        <w:rPr/>
+        <w:t>This is the component on which the</w:t>
+      </w:r>
+      <w:r>
+        <w:rPr/>
+        <w:t xml:space="preserve"> EDs connect </w:t>
+      </w:r>
+      <w:r>
+        <w:rPr/>
+        <w:t>to.</w:t>
+      </w:r>
+    </w:p>
+    <w:p>
+      <w:pPr>
+        <w:pStyle w:val="TextBody"/>
+        <w:rPr/>
+      </w:pPr>
+      <w:r>
+        <w:rPr/>
+        <w:t xml:space="preserve">When ever a client connects, the tcpServer creates a new thread to handle the communication with each ED. </w:t>
+      </w:r>
+      <w:r>
+        <w:rPr/>
+        <w:t>Each ED has access to the canHandler and can send and receive messages to CBUS. The messages to CBUS are included in the outgoing queue and the messages in the incoming queue are sent to all EDs.</w:t>
+      </w:r>
+    </w:p>
+    <w:p>
+      <w:pPr>
+        <w:pStyle w:val="TextBody"/>
+        <w:rPr/>
+      </w:pPr>
+      <w:r>
+        <w:rPr/>
+        <w:t>The messages from on ED to the CBUS also reaches the other</w:t>
+      </w:r>
+      <w:r>
+        <w:rPr/>
+        <w:t>s</w:t>
+      </w:r>
+      <w:r>
+        <w:rPr/>
+        <w:t xml:space="preserve"> EDs, but because they are  handling different sessions, it does not affect each other. </w:t>
+      </w:r>
+    </w:p>
+    <w:p>
+      <w:pPr>
+        <w:pStyle w:val="Normal"/>
+        <w:rPr/>
+      </w:pPr>
+      <w:r>
+        <w:rPr/>
+      </w:r>
+    </w:p>
+    <w:p>
+      <w:pPr>
+        <w:pStyle w:val="Heading3"/>
+        <w:numPr>
+          <w:ilvl w:val="2"/>
+          <w:numId w:val="1"/>
+        </w:numPr>
+        <w:rPr/>
+      </w:pPr>
+      <w:r>
+        <w:rPr/>
+        <w:t>tcp</w:t>
+      </w:r>
+      <w:r>
+        <w:rPr/>
+        <w:t>Grid</w:t>
+      </w:r>
+      <w:r>
+        <w:rPr/>
+        <w:t>Server</w:t>
+      </w:r>
+    </w:p>
+    <w:p>
+      <w:pPr>
+        <w:pStyle w:val="Normal"/>
+        <w:rPr/>
+      </w:pPr>
+      <w:r>
+        <w:rPr/>
+        <w:t>This process creates</w:t>
+      </w:r>
+      <w:r>
+        <w:rPr/>
+        <w:t xml:space="preserve"> a tcp server on the port defined in the </w:t>
+      </w:r>
+      <w:r>
+        <w:rPr>
+          <w:b/>
+          <w:bCs/>
+        </w:rPr>
+        <w:t xml:space="preserve">canpi.cfg </w:t>
+      </w:r>
+      <w:r>
+        <w:rPr>
+          <w:b w:val="false"/>
+          <w:bCs w:val="false"/>
+        </w:rPr>
+        <w:t xml:space="preserve">under the property </w:t>
+      </w:r>
+      <w:r>
+        <w:rPr>
+          <w:b/>
+          <w:bCs/>
+        </w:rPr>
+        <w:t>cangrid_port</w:t>
+      </w:r>
+      <w:r>
+        <w:rPr>
+          <w:b w:val="false"/>
+          <w:bCs w:val="false"/>
+        </w:rPr>
+        <w:t xml:space="preserve">. </w:t>
+      </w:r>
+      <w:r>
+        <w:rPr/>
+        <w:t xml:space="preserve">If no port is configured it will use the port 5555. The FCU and JMRI connect to this server on this port.  </w:t>
+      </w:r>
+      <w:r>
+        <w:rPr/>
+        <w:t xml:space="preserve">It is optional to not start this process by setting the property </w:t>
+      </w:r>
+      <w:r>
+        <w:rPr>
+          <w:b/>
+          <w:bCs/>
+        </w:rPr>
+        <w:t xml:space="preserve">can_grid </w:t>
+      </w:r>
+      <w:r>
+        <w:rPr/>
+        <w:t xml:space="preserve">to “false”. </w:t>
+      </w:r>
+    </w:p>
+    <w:p>
+      <w:pPr>
+        <w:pStyle w:val="Normal"/>
+        <w:rPr/>
+      </w:pPr>
+      <w:r>
+        <w:rPr/>
+        <w:t xml:space="preserve">The tcpGripServer translates the CAN messages to the GridPrototol format and vice-versa. </w:t>
+      </w:r>
+    </w:p>
+    <w:p>
+      <w:pPr>
+        <w:pStyle w:val="TextBody"/>
+        <w:rPr/>
+      </w:pPr>
+      <w:r>
+        <w:rPr/>
+        <w:t>The GridConnect protocol encodes messages as an ASCII string of up to 24 characters of the form:</w:t>
+      </w:r>
+    </w:p>
+    <w:p>
+      <w:pPr>
+        <w:pStyle w:val="TextBody"/>
+        <w:rPr/>
+      </w:pPr>
+      <w:r>
+        <w:rPr/>
+        <w:t>:ShhhhNd0d1d2d3d4d5d6d7;</w:t>
+      </w:r>
+    </w:p>
+    <w:p>
+      <w:pPr>
+        <w:pStyle w:val="TextBody"/>
+        <w:rPr/>
+      </w:pPr>
+      <w:r>
+        <w:rPr/>
+        <w:t>The S indicates a standard CAN frame</w:t>
+      </w:r>
+    </w:p>
+    <w:p>
+      <w:pPr>
+        <w:pStyle w:val="TextBody"/>
+        <w:rPr/>
+      </w:pPr>
+      <w:r>
+        <w:rPr/>
+        <w:t>:XhhhhhhhhNd0d1d2d3d4d5d6d7;</w:t>
+      </w:r>
+    </w:p>
+    <w:p>
+      <w:pPr>
+        <w:pStyle w:val="TextBody"/>
+        <w:rPr/>
+      </w:pPr>
+      <w:r>
+        <w:rPr/>
+        <w:t>The X indicates an extended CAN frame hhhh is the two byte header N or R indicates a normal</w:t>
+      </w:r>
+    </w:p>
+    <w:p>
+      <w:pPr>
+        <w:pStyle w:val="TextBody"/>
+        <w:rPr/>
+      </w:pPr>
+      <w:r>
+        <w:rPr/>
+        <w:t>or remote frame, in position 6 or 10 d0 - d7 are the (up to) 8 data bytes.</w:t>
+      </w:r>
+    </w:p>
+    <w:p>
+      <w:pPr>
+        <w:pStyle w:val="TextBody"/>
+        <w:rPr/>
+      </w:pPr>
+      <w:r>
+        <w:rPr/>
+        <w:t>The actual implementation just support the standard CAN frame.</w:t>
+      </w:r>
+    </w:p>
+    <w:p>
+      <w:pPr>
+        <w:pStyle w:val="TextBody"/>
+        <w:rPr/>
+      </w:pPr>
+      <w:r>
+        <w:rPr/>
+      </w:r>
+    </w:p>
+    <w:p>
+      <w:pPr>
+        <w:pStyle w:val="Normal"/>
+        <w:rPr/>
+      </w:pPr>
+      <w:r>
+        <w:rPr/>
+      </w:r>
+    </w:p>
+    <w:p>
+      <w:pPr>
+        <w:pStyle w:val="Normal"/>
+        <w:rPr/>
+      </w:pPr>
+      <w:r>
+        <w:rPr/>
+      </w:r>
+    </w:p>
+    <w:p>
+      <w:pPr>
+        <w:pStyle w:val="Normal"/>
+        <w:rPr/>
+      </w:pPr>
+      <w:r>
+        <w:rPr/>
       </w:r>
     </w:p>
     <w:p>
@@ -5537,6 +6367,20 @@
     <w:p>
       <w:pPr>
         <w:pStyle w:val="Heading1"/>
+        <w:widowControl w:val="false"/>
+        <w:suppressAutoHyphens w:val="true"/>
+        <w:jc w:val="left"/>
+        <w:outlineLvl w:val="0"/>
+        <w:rPr/>
+      </w:pPr>
+      <w:r>
+        <w:rPr/>
+      </w:r>
+    </w:p>
+    <w:p>
+      <w:pPr>
+        <w:pStyle w:val="Heading1"/>
+        <w:pageBreakBefore/>
         <w:numPr>
           <w:ilvl w:val="0"/>
           <w:numId w:val="1"/>
@@ -8147,6 +8991,7 @@
       <w:pgNumType w:fmt="decimal"/>
       <w:formProt w:val="false"/>
       <w:textDirection w:val="lrTb"/>
+      <w:docGrid w:type="default" w:linePitch="240" w:charSpace="4294961151"/>
     </w:sectPr>
   </w:body>
 </w:document>
@@ -8198,9 +9043,6 @@
       <w:lvlText w:val=""/>
       <w:lvlJc w:val="left"/>
       <w:pPr>
-        <w:tabs>
-          <w:tab w:val="num" w:pos="864"/>
-        </w:tabs>
         <w:ind w:left="864" w:hanging="864"/>
       </w:pPr>
     </w:lvl>
@@ -8211,9 +9053,6 @@
       <w:lvlText w:val=""/>
       <w:lvlJc w:val="left"/>
       <w:pPr>
-        <w:tabs>
-          <w:tab w:val="num" w:pos="1008"/>
-        </w:tabs>
         <w:ind w:left="1008" w:hanging="1008"/>
       </w:pPr>
     </w:lvl>
@@ -8224,9 +9063,6 @@
       <w:lvlText w:val=""/>
       <w:lvlJc w:val="left"/>
       <w:pPr>
-        <w:tabs>
-          <w:tab w:val="num" w:pos="1152"/>
-        </w:tabs>
         <w:ind w:left="1152" w:hanging="1152"/>
       </w:pPr>
     </w:lvl>
@@ -8237,9 +9073,6 @@
       <w:lvlText w:val=""/>
       <w:lvlJc w:val="left"/>
       <w:pPr>
-        <w:tabs>
-          <w:tab w:val="num" w:pos="1296"/>
-        </w:tabs>
         <w:ind w:left="1296" w:hanging="1296"/>
       </w:pPr>
     </w:lvl>
@@ -8250,9 +9083,6 @@
       <w:lvlText w:val=""/>
       <w:lvlJc w:val="left"/>
       <w:pPr>
-        <w:tabs>
-          <w:tab w:val="num" w:pos="1440"/>
-        </w:tabs>
         <w:ind w:left="1440" w:hanging="1440"/>
       </w:pPr>
     </w:lvl>
@@ -8263,9 +9093,6 @@
       <w:lvlText w:val=""/>
       <w:lvlJc w:val="left"/>
       <w:pPr>
-        <w:tabs>
-          <w:tab w:val="num" w:pos="1584"/>
-        </w:tabs>
         <w:ind w:left="1584" w:hanging="1584"/>
       </w:pPr>
     </w:lvl>
@@ -8282,7 +9109,6 @@
         </w:tabs>
         <w:ind w:left="720" w:hanging="360"/>
       </w:pPr>
-      <w:rPr/>
     </w:lvl>
     <w:lvl w:ilvl="1">
       <w:start w:val="1"/>
@@ -8295,7 +9121,6 @@
         </w:tabs>
         <w:ind w:left="1080" w:hanging="360"/>
       </w:pPr>
-      <w:rPr/>
     </w:lvl>
     <w:lvl w:ilvl="2">
       <w:start w:val="1"/>
@@ -8308,7 +9133,6 @@
         </w:tabs>
         <w:ind w:left="1440" w:hanging="360"/>
       </w:pPr>
-      <w:rPr/>
     </w:lvl>
     <w:lvl w:ilvl="3">
       <w:start w:val="1"/>
@@ -8321,7 +9145,6 @@
         </w:tabs>
         <w:ind w:left="1800" w:hanging="360"/>
       </w:pPr>
-      <w:rPr/>
     </w:lvl>
     <w:lvl w:ilvl="4">
       <w:start w:val="1"/>
@@ -8334,7 +9157,6 @@
         </w:tabs>
         <w:ind w:left="2160" w:hanging="360"/>
       </w:pPr>
-      <w:rPr/>
     </w:lvl>
     <w:lvl w:ilvl="5">
       <w:start w:val="1"/>
@@ -8347,7 +9169,6 @@
         </w:tabs>
         <w:ind w:left="2520" w:hanging="360"/>
       </w:pPr>
-      <w:rPr/>
     </w:lvl>
     <w:lvl w:ilvl="6">
       <w:start w:val="1"/>
@@ -8360,7 +9181,6 @@
         </w:tabs>
         <w:ind w:left="2880" w:hanging="360"/>
       </w:pPr>
-      <w:rPr/>
     </w:lvl>
     <w:lvl w:ilvl="7">
       <w:start w:val="1"/>
@@ -8373,7 +9193,6 @@
         </w:tabs>
         <w:ind w:left="3240" w:hanging="360"/>
       </w:pPr>
-      <w:rPr/>
     </w:lvl>
     <w:lvl w:ilvl="8">
       <w:start w:val="1"/>
@@ -8386,7 +9205,6 @@
         </w:tabs>
         <w:ind w:left="3600" w:hanging="360"/>
       </w:pPr>
-      <w:rPr/>
     </w:lvl>
   </w:abstractNum>
   <w:abstractNum w:abstractNumId="3">
@@ -8522,6 +9340,125 @@
       <w:rPr>
         <w:rFonts w:ascii="Symbol" w:hAnsi="Symbol" w:cs="Symbol" w:hint="default"/>
       </w:rPr>
+    </w:lvl>
+  </w:abstractNum>
+  <w:abstractNum w:abstractNumId="4">
+    <w:lvl w:ilvl="0">
+      <w:start w:val="1"/>
+      <w:numFmt w:val="none"/>
+      <w:suff w:val="nothing"/>
+      <w:lvlText w:val=""/>
+      <w:lvlJc w:val="left"/>
+      <w:pPr>
+        <w:tabs>
+          <w:tab w:val="num" w:pos="432"/>
+        </w:tabs>
+        <w:ind w:left="432" w:hanging="432"/>
+      </w:pPr>
+    </w:lvl>
+    <w:lvl w:ilvl="1">
+      <w:start w:val="1"/>
+      <w:numFmt w:val="none"/>
+      <w:suff w:val="nothing"/>
+      <w:lvlText w:val=""/>
+      <w:lvlJc w:val="left"/>
+      <w:pPr>
+        <w:tabs>
+          <w:tab w:val="num" w:pos="576"/>
+        </w:tabs>
+        <w:ind w:left="576" w:hanging="576"/>
+      </w:pPr>
+    </w:lvl>
+    <w:lvl w:ilvl="2">
+      <w:start w:val="1"/>
+      <w:numFmt w:val="none"/>
+      <w:suff w:val="nothing"/>
+      <w:lvlText w:val=""/>
+      <w:lvlJc w:val="left"/>
+      <w:pPr>
+        <w:tabs>
+          <w:tab w:val="num" w:pos="720"/>
+        </w:tabs>
+        <w:ind w:left="720" w:hanging="720"/>
+      </w:pPr>
+    </w:lvl>
+    <w:lvl w:ilvl="3">
+      <w:start w:val="1"/>
+      <w:numFmt w:val="none"/>
+      <w:suff w:val="nothing"/>
+      <w:lvlText w:val=""/>
+      <w:lvlJc w:val="left"/>
+      <w:pPr>
+        <w:tabs>
+          <w:tab w:val="num" w:pos="864"/>
+        </w:tabs>
+        <w:ind w:left="864" w:hanging="864"/>
+      </w:pPr>
+    </w:lvl>
+    <w:lvl w:ilvl="4">
+      <w:start w:val="1"/>
+      <w:numFmt w:val="none"/>
+      <w:suff w:val="nothing"/>
+      <w:lvlText w:val=""/>
+      <w:lvlJc w:val="left"/>
+      <w:pPr>
+        <w:tabs>
+          <w:tab w:val="num" w:pos="1008"/>
+        </w:tabs>
+        <w:ind w:left="1008" w:hanging="1008"/>
+      </w:pPr>
+    </w:lvl>
+    <w:lvl w:ilvl="5">
+      <w:start w:val="1"/>
+      <w:numFmt w:val="none"/>
+      <w:suff w:val="nothing"/>
+      <w:lvlText w:val=""/>
+      <w:lvlJc w:val="left"/>
+      <w:pPr>
+        <w:tabs>
+          <w:tab w:val="num" w:pos="1152"/>
+        </w:tabs>
+        <w:ind w:left="1152" w:hanging="1152"/>
+      </w:pPr>
+    </w:lvl>
+    <w:lvl w:ilvl="6">
+      <w:start w:val="1"/>
+      <w:numFmt w:val="none"/>
+      <w:suff w:val="nothing"/>
+      <w:lvlText w:val=""/>
+      <w:lvlJc w:val="left"/>
+      <w:pPr>
+        <w:tabs>
+          <w:tab w:val="num" w:pos="1296"/>
+        </w:tabs>
+        <w:ind w:left="1296" w:hanging="1296"/>
+      </w:pPr>
+    </w:lvl>
+    <w:lvl w:ilvl="7">
+      <w:start w:val="1"/>
+      <w:numFmt w:val="none"/>
+      <w:suff w:val="nothing"/>
+      <w:lvlText w:val=""/>
+      <w:lvlJc w:val="left"/>
+      <w:pPr>
+        <w:tabs>
+          <w:tab w:val="num" w:pos="1440"/>
+        </w:tabs>
+        <w:ind w:left="1440" w:hanging="1440"/>
+      </w:pPr>
+    </w:lvl>
+    <w:lvl w:ilvl="8">
+      <w:start w:val="1"/>
+      <w:numFmt w:val="none"/>
+      <w:suff w:val="nothing"/>
+      <w:lvlText w:val=""/>
+      <w:lvlJc w:val="left"/>
+      <w:pPr>
+        <w:tabs>
+          <w:tab w:val="num" w:pos="1584"/>
+        </w:tabs>
+        <w:ind w:left="1584" w:hanging="1584"/>
+      </w:pPr>
     </w:lvl>
   </w:abstractNum>
   <w:num w:numId="1">
@@ -8532,6 +9469,9 @@
   </w:num>
   <w:num w:numId="3">
     <w:abstractNumId w:val="3"/>
+  </w:num>
+  <w:num w:numId="4">
+    <w:abstractNumId w:val="4"/>
   </w:num>
 </w:numbering>
 </file>
@@ -8556,10 +9496,12 @@
     <w:pPr>
       <w:widowControl w:val="false"/>
       <w:suppressAutoHyphens w:val="true"/>
+      <w:bidi w:val="0"/>
+      <w:jc w:val="left"/>
     </w:pPr>
     <w:rPr>
       <w:rFonts w:ascii="Arial" w:hAnsi="Arial" w:eastAsia="Droid Sans Fallback" w:cs="FreeSans"/>
-      <w:color w:val="auto"/>
+      <w:color w:val="00000A"/>
       <w:sz w:val="24"/>
       <w:szCs w:val="24"/>
       <w:lang w:val="en-NZ" w:eastAsia="zh-CN" w:bidi="hi-IN"/>
@@ -8568,14 +9510,8 @@
   <w:style w:type="paragraph" w:styleId="Heading1">
     <w:name w:val="Heading 1"/>
     <w:basedOn w:val="Heading"/>
-    <w:next w:val="TextBody"/>
     <w:pPr>
-      <w:numPr>
-        <w:ilvl w:val="0"/>
-        <w:numId w:val="1"/>
-      </w:numPr>
       <w:spacing w:before="240" w:after="120"/>
-      <w:outlineLvl w:val="0"/>
       <w:outlineLvl w:val="0"/>
     </w:pPr>
     <w:rPr>
@@ -8588,14 +9524,8 @@
   <w:style w:type="paragraph" w:styleId="Heading2">
     <w:name w:val="Heading 2"/>
     <w:basedOn w:val="Heading"/>
-    <w:next w:val="TextBody"/>
     <w:pPr>
-      <w:numPr>
-        <w:ilvl w:val="1"/>
-        <w:numId w:val="1"/>
-      </w:numPr>
       <w:spacing w:before="200" w:after="120"/>
-      <w:outlineLvl w:val="1"/>
       <w:outlineLvl w:val="1"/>
     </w:pPr>
     <w:rPr>
@@ -8608,14 +9538,8 @@
   <w:style w:type="paragraph" w:styleId="Heading3">
     <w:name w:val="Heading 3"/>
     <w:basedOn w:val="Heading"/>
-    <w:next w:val="TextBody"/>
     <w:pPr>
-      <w:numPr>
-        <w:ilvl w:val="2"/>
-        <w:numId w:val="1"/>
-      </w:numPr>
       <w:spacing w:before="140" w:after="120"/>
-      <w:outlineLvl w:val="2"/>
       <w:outlineLvl w:val="2"/>
     </w:pPr>
     <w:rPr>
@@ -8625,10 +9549,6 @@
       <w:sz w:val="28"/>
       <w:szCs w:val="28"/>
     </w:rPr>
-  </w:style>
-  <w:style w:type="character" w:styleId="NumberingSymbols">
-    <w:name w:val="Numbering Symbols"/>
-    <w:rPr/>
   </w:style>
   <w:style w:type="character" w:styleId="InternetLink">
     <w:name w:val="Internet Link"/>
@@ -8644,8 +9564,18 @@
       <w:rFonts w:ascii="OpenSymbol" w:hAnsi="OpenSymbol" w:eastAsia="OpenSymbol" w:cs="OpenSymbol"/>
     </w:rPr>
   </w:style>
+  <w:style w:type="character" w:styleId="ListLabel1">
+    <w:name w:val="ListLabel 1"/>
+    <w:rPr>
+      <w:rFonts w:cs="Symbol"/>
+    </w:rPr>
+  </w:style>
   <w:style w:type="character" w:styleId="IndexLink">
     <w:name w:val="Index Link"/>
+    <w:rPr/>
+  </w:style>
+  <w:style w:type="character" w:styleId="NumberingSymbols">
+    <w:name w:val="Numbering Symbols"/>
     <w:rPr/>
   </w:style>
   <w:style w:type="paragraph" w:styleId="Heading">
@@ -8715,7 +9645,6 @@
   <w:style w:type="paragraph" w:styleId="Title">
     <w:name w:val="Title"/>
     <w:basedOn w:val="Heading"/>
-    <w:next w:val="TextBody"/>
     <w:pPr>
       <w:jc w:val="center"/>
     </w:pPr>
@@ -8729,7 +9658,6 @@
   <w:style w:type="paragraph" w:styleId="Subtitle">
     <w:name w:val="Subtitle"/>
     <w:basedOn w:val="Heading"/>
-    <w:next w:val="TextBody"/>
     <w:pPr>
       <w:spacing w:before="60" w:after="120"/>
       <w:jc w:val="center"/>

</xml_diff>